<commit_message>
atualizando caso de uso [UC002 - CADASTRO DE FORNECEDOR PF]
</commit_message>
<xml_diff>
--- a/05-CASOS-DE-USO.docx
+++ b/05-CASOS-DE-USO.docx
@@ -696,6 +696,339 @@
           <w:sz w:val="24"/>
           <w:szCs w:val="24"/>
         </w:rPr>
+        <w:t>O sistema exibe a tela de Home com um menu lateral esquerdo contendo o link para cadastro de Fornecedor;</w:t>
+      </w:r>
+    </w:p>
+    <w:p>
+      <w:pPr>
+        <w:pStyle w:val="ListParagraph"/>
+        <w:numPr>
+          <w:ilvl w:val="0"/>
+          <w:numId w:val="3"/>
+        </w:numPr>
+        <w:rPr>
+          <w:rFonts w:ascii="Times New Roman" w:hAnsi="Times New Roman" w:cs="Times New Roman"/>
+          <w:sz w:val="24"/>
+          <w:szCs w:val="24"/>
+        </w:rPr>
+      </w:pPr>
+      <w:r>
+        <w:rPr>
+          <w:rFonts w:ascii="Times New Roman" w:hAnsi="Times New Roman" w:cs="Times New Roman"/>
+          <w:sz w:val="24"/>
+          <w:szCs w:val="24"/>
+        </w:rPr>
+        <w:t>O ator clica no link;</w:t>
+      </w:r>
+    </w:p>
+    <w:p>
+      <w:pPr>
+        <w:pStyle w:val="ListParagraph"/>
+        <w:numPr>
+          <w:ilvl w:val="0"/>
+          <w:numId w:val="3"/>
+        </w:numPr>
+        <w:rPr>
+          <w:rFonts w:ascii="Times New Roman" w:hAnsi="Times New Roman" w:cs="Times New Roman"/>
+          <w:sz w:val="24"/>
+          <w:szCs w:val="24"/>
+        </w:rPr>
+      </w:pPr>
+      <w:r>
+        <w:rPr>
+          <w:rFonts w:ascii="Times New Roman" w:hAnsi="Times New Roman" w:cs="Times New Roman"/>
+          <w:sz w:val="24"/>
+          <w:szCs w:val="24"/>
+        </w:rPr>
+        <w:t>O sistema abre a tela de cadatro de Fornecedor ;</w:t>
+      </w:r>
+    </w:p>
+    <w:p>
+      <w:pPr>
+        <w:pStyle w:val="ListParagraph"/>
+        <w:numPr>
+          <w:ilvl w:val="0"/>
+          <w:numId w:val="3"/>
+        </w:numPr>
+        <w:rPr>
+          <w:rFonts w:ascii="Times New Roman" w:hAnsi="Times New Roman" w:cs="Times New Roman"/>
+          <w:sz w:val="24"/>
+          <w:szCs w:val="24"/>
+        </w:rPr>
+      </w:pPr>
+      <w:r>
+        <w:rPr>
+          <w:rFonts w:ascii="Times New Roman" w:hAnsi="Times New Roman" w:cs="Times New Roman"/>
+          <w:sz w:val="24"/>
+          <w:szCs w:val="24"/>
+        </w:rPr>
+        <w:t>O Ator clica no campo “Tipo” na tela de cadastro de Fornecdor e escolhe o tipo P</w:t>
+      </w:r>
+      <w:r>
+        <w:rPr>
+          <w:rFonts w:ascii="Times New Roman" w:hAnsi="Times New Roman" w:cs="Times New Roman"/>
+          <w:sz w:val="24"/>
+          <w:szCs w:val="24"/>
+        </w:rPr>
+        <w:t>J</w:t>
+      </w:r>
+      <w:r>
+        <w:rPr>
+          <w:rFonts w:ascii="Times New Roman" w:hAnsi="Times New Roman" w:cs="Times New Roman"/>
+          <w:sz w:val="24"/>
+          <w:szCs w:val="24"/>
+        </w:rPr>
+        <w:t>;</w:t>
+      </w:r>
+    </w:p>
+    <w:p>
+      <w:pPr>
+        <w:pStyle w:val="ListParagraph"/>
+        <w:numPr>
+          <w:ilvl w:val="0"/>
+          <w:numId w:val="3"/>
+        </w:numPr>
+        <w:rPr>
+          <w:rFonts w:ascii="Times New Roman" w:hAnsi="Times New Roman" w:cs="Times New Roman"/>
+          <w:sz w:val="24"/>
+          <w:szCs w:val="24"/>
+        </w:rPr>
+      </w:pPr>
+      <w:r>
+        <w:rPr>
+          <w:rFonts w:ascii="Times New Roman" w:hAnsi="Times New Roman" w:cs="Times New Roman"/>
+          <w:sz w:val="24"/>
+          <w:szCs w:val="24"/>
+        </w:rPr>
+        <w:t>O sistema abre a tela de cadatro de Fornecedor PJ;</w:t>
+      </w:r>
+    </w:p>
+    <w:p>
+      <w:pPr>
+        <w:pStyle w:val="ListParagraph"/>
+        <w:numPr>
+          <w:ilvl w:val="0"/>
+          <w:numId w:val="3"/>
+        </w:numPr>
+        <w:rPr>
+          <w:rFonts w:ascii="Times New Roman" w:hAnsi="Times New Roman" w:cs="Times New Roman"/>
+          <w:sz w:val="24"/>
+          <w:szCs w:val="24"/>
+        </w:rPr>
+      </w:pPr>
+      <w:r>
+        <w:rPr>
+          <w:rFonts w:ascii="Times New Roman" w:hAnsi="Times New Roman" w:cs="Times New Roman"/>
+          <w:sz w:val="24"/>
+          <w:szCs w:val="24"/>
+        </w:rPr>
+        <w:t>O Ator preenche os campos obrigatórios com os dados do Fornecedor PJ;</w:t>
+      </w:r>
+    </w:p>
+    <w:p>
+      <w:pPr>
+        <w:pStyle w:val="ListParagraph"/>
+        <w:numPr>
+          <w:ilvl w:val="0"/>
+          <w:numId w:val="3"/>
+        </w:numPr>
+        <w:rPr>
+          <w:rFonts w:ascii="Times New Roman" w:hAnsi="Times New Roman" w:cs="Times New Roman"/>
+          <w:sz w:val="24"/>
+          <w:szCs w:val="24"/>
+        </w:rPr>
+      </w:pPr>
+      <w:r>
+        <w:rPr>
+          <w:rFonts w:ascii="Times New Roman" w:hAnsi="Times New Roman" w:cs="Times New Roman"/>
+          <w:sz w:val="24"/>
+          <w:szCs w:val="24"/>
+        </w:rPr>
+        <w:t>O Ator clica em “Salvar”;</w:t>
+      </w:r>
+    </w:p>
+    <w:p>
+      <w:pPr>
+        <w:pStyle w:val="ListParagraph"/>
+        <w:numPr>
+          <w:ilvl w:val="0"/>
+          <w:numId w:val="3"/>
+        </w:numPr>
+        <w:rPr>
+          <w:rFonts w:ascii="Times New Roman" w:hAnsi="Times New Roman" w:cs="Times New Roman"/>
+          <w:sz w:val="24"/>
+          <w:szCs w:val="24"/>
+        </w:rPr>
+      </w:pPr>
+      <w:r>
+        <w:rPr>
+          <w:rFonts w:ascii="Times New Roman" w:hAnsi="Times New Roman" w:cs="Times New Roman"/>
+          <w:sz w:val="24"/>
+          <w:szCs w:val="24"/>
+        </w:rPr>
+        <w:lastRenderedPageBreak/>
+        <w:t>O sistema exibe uma mensagem em uma caixa de diálogo perguntando se confirma o cadastro daquele Fornecedor PJ;</w:t>
+      </w:r>
+    </w:p>
+    <w:p>
+      <w:pPr>
+        <w:pStyle w:val="ListParagraph"/>
+        <w:numPr>
+          <w:ilvl w:val="0"/>
+          <w:numId w:val="3"/>
+        </w:numPr>
+        <w:rPr>
+          <w:rFonts w:ascii="Times New Roman" w:hAnsi="Times New Roman" w:cs="Times New Roman"/>
+          <w:sz w:val="24"/>
+          <w:szCs w:val="24"/>
+        </w:rPr>
+      </w:pPr>
+      <w:r>
+        <w:rPr>
+          <w:rFonts w:ascii="Times New Roman" w:hAnsi="Times New Roman" w:cs="Times New Roman"/>
+          <w:sz w:val="24"/>
+          <w:szCs w:val="24"/>
+        </w:rPr>
+        <w:t>O Ator clica em “Sim”;</w:t>
+      </w:r>
+    </w:p>
+    <w:p>
+      <w:pPr>
+        <w:pStyle w:val="ListParagraph"/>
+        <w:numPr>
+          <w:ilvl w:val="0"/>
+          <w:numId w:val="3"/>
+        </w:numPr>
+        <w:rPr>
+          <w:rFonts w:ascii="Times New Roman" w:hAnsi="Times New Roman" w:cs="Times New Roman"/>
+          <w:sz w:val="24"/>
+          <w:szCs w:val="24"/>
+        </w:rPr>
+      </w:pPr>
+      <w:r>
+        <w:rPr>
+          <w:rFonts w:ascii="Times New Roman" w:hAnsi="Times New Roman" w:cs="Times New Roman"/>
+          <w:sz w:val="24"/>
+          <w:szCs w:val="24"/>
+        </w:rPr>
+        <w:t>O sistema exibe a mensagem em uma caixa de Diálogo: “Fornecedor + nome fantasia + Cadastrado com Sucesso!”</w:t>
+      </w:r>
+    </w:p>
+    <w:p>
+      <w:pPr>
+        <w:pStyle w:val="ListParagraph"/>
+        <w:numPr>
+          <w:ilvl w:val="0"/>
+          <w:numId w:val="3"/>
+        </w:numPr>
+        <w:rPr>
+          <w:rFonts w:ascii="Times New Roman" w:hAnsi="Times New Roman" w:cs="Times New Roman"/>
+          <w:sz w:val="24"/>
+          <w:szCs w:val="24"/>
+        </w:rPr>
+      </w:pPr>
+      <w:r>
+        <w:rPr>
+          <w:rFonts w:ascii="Times New Roman" w:hAnsi="Times New Roman" w:cs="Times New Roman"/>
+          <w:sz w:val="24"/>
+          <w:szCs w:val="24"/>
+        </w:rPr>
+        <w:t>Fim do caso de uso.</w:t>
+      </w:r>
+    </w:p>
+    <w:p>
+      <w:pPr>
+        <w:ind w:left="360"/>
+        <w:rPr>
+          <w:rFonts w:ascii="Times New Roman" w:hAnsi="Times New Roman" w:cs="Times New Roman"/>
+          <w:sz w:val="24"/>
+          <w:szCs w:val="24"/>
+        </w:rPr>
+      </w:pPr>
+      <w:r>
+        <w:rPr>
+          <w:rFonts w:ascii="Times New Roman" w:hAnsi="Times New Roman" w:cs="Times New Roman"/>
+          <w:sz w:val="24"/>
+          <w:szCs w:val="24"/>
+        </w:rPr>
+        <w:t>Tipo de Fluxo: Alternativo</w:t>
+      </w:r>
+      <w:r>
+        <w:rPr>
+          <w:rFonts w:ascii="Times New Roman" w:hAnsi="Times New Roman" w:cs="Times New Roman"/>
+          <w:sz w:val="24"/>
+          <w:szCs w:val="24"/>
+        </w:rPr>
+        <w:t xml:space="preserve"> 1</w:t>
+      </w:r>
+      <w:r>
+        <w:rPr>
+          <w:rFonts w:ascii="Times New Roman" w:hAnsi="Times New Roman" w:cs="Times New Roman"/>
+          <w:sz w:val="24"/>
+          <w:szCs w:val="24"/>
+        </w:rPr>
+        <w:t>:</w:t>
+      </w:r>
+    </w:p>
+    <w:p>
+      <w:pPr>
+        <w:ind w:left="360"/>
+        <w:rPr>
+          <w:rFonts w:ascii="Times New Roman" w:hAnsi="Times New Roman" w:cs="Times New Roman"/>
+          <w:sz w:val="24"/>
+          <w:szCs w:val="24"/>
+        </w:rPr>
+      </w:pPr>
+      <w:r>
+        <w:rPr>
+          <w:rFonts w:ascii="Times New Roman" w:hAnsi="Times New Roman" w:cs="Times New Roman"/>
+          <w:sz w:val="24"/>
+          <w:szCs w:val="24"/>
+        </w:rPr>
+        <w:t>[FA01 – Cadastrar Fornecedor PJ]</w:t>
+      </w:r>
+    </w:p>
+    <w:p>
+      <w:pPr>
+        <w:pStyle w:val="ListParagraph"/>
+        <w:numPr>
+          <w:ilvl w:val="0"/>
+          <w:numId w:val="4"/>
+        </w:numPr>
+        <w:rPr>
+          <w:rFonts w:ascii="Times New Roman" w:hAnsi="Times New Roman" w:cs="Times New Roman"/>
+          <w:sz w:val="24"/>
+          <w:szCs w:val="24"/>
+        </w:rPr>
+      </w:pPr>
+      <w:r>
+        <w:rPr>
+          <w:rFonts w:ascii="Times New Roman" w:hAnsi="Times New Roman" w:cs="Times New Roman"/>
+          <w:sz w:val="24"/>
+          <w:szCs w:val="24"/>
+        </w:rPr>
+        <w:t>O ator faz o Login;</w:t>
+      </w:r>
+    </w:p>
+    <w:p>
+      <w:pPr>
+        <w:pStyle w:val="ListParagraph"/>
+        <w:numPr>
+          <w:ilvl w:val="0"/>
+          <w:numId w:val="4"/>
+        </w:numPr>
+        <w:rPr>
+          <w:rFonts w:ascii="Times New Roman" w:hAnsi="Times New Roman" w:cs="Times New Roman"/>
+          <w:sz w:val="24"/>
+          <w:szCs w:val="24"/>
+        </w:rPr>
+      </w:pPr>
+      <w:r>
+        <w:rPr>
+          <w:rFonts w:ascii="Times New Roman" w:hAnsi="Times New Roman" w:cs="Times New Roman"/>
+          <w:sz w:val="24"/>
+          <w:szCs w:val="24"/>
+        </w:rPr>
         <w:t>O sistema exibe a tela de Home com um menu lateral esquerdo contendo o link para cadastro de Fornecedor PJ;</w:t>
       </w:r>
     </w:p>
@@ -704,7 +1037,7 @@
         <w:pStyle w:val="ListParagraph"/>
         <w:numPr>
           <w:ilvl w:val="0"/>
-          <w:numId w:val="3"/>
+          <w:numId w:val="4"/>
         </w:numPr>
         <w:rPr>
           <w:rFonts w:ascii="Times New Roman" w:hAnsi="Times New Roman" w:cs="Times New Roman"/>
@@ -726,7 +1059,7 @@
         <w:pStyle w:val="ListParagraph"/>
         <w:numPr>
           <w:ilvl w:val="0"/>
-          <w:numId w:val="3"/>
+          <w:numId w:val="4"/>
         </w:numPr>
         <w:rPr>
           <w:rFonts w:ascii="Times New Roman" w:hAnsi="Times New Roman" w:cs="Times New Roman"/>
@@ -748,7 +1081,7 @@
         <w:pStyle w:val="ListParagraph"/>
         <w:numPr>
           <w:ilvl w:val="0"/>
-          <w:numId w:val="3"/>
+          <w:numId w:val="4"/>
         </w:numPr>
         <w:rPr>
           <w:rFonts w:ascii="Times New Roman" w:hAnsi="Times New Roman" w:cs="Times New Roman"/>
@@ -770,7 +1103,7 @@
         <w:pStyle w:val="ListParagraph"/>
         <w:numPr>
           <w:ilvl w:val="0"/>
-          <w:numId w:val="3"/>
+          <w:numId w:val="4"/>
         </w:numPr>
         <w:rPr>
           <w:rFonts w:ascii="Times New Roman" w:hAnsi="Times New Roman" w:cs="Times New Roman"/>
@@ -792,7 +1125,7 @@
         <w:pStyle w:val="ListParagraph"/>
         <w:numPr>
           <w:ilvl w:val="0"/>
-          <w:numId w:val="3"/>
+          <w:numId w:val="4"/>
         </w:numPr>
         <w:rPr>
           <w:rFonts w:ascii="Times New Roman" w:hAnsi="Times New Roman" w:cs="Times New Roman"/>
@@ -814,7 +1147,51 @@
         <w:pStyle w:val="ListParagraph"/>
         <w:numPr>
           <w:ilvl w:val="0"/>
-          <w:numId w:val="3"/>
+          <w:numId w:val="4"/>
+        </w:numPr>
+        <w:rPr>
+          <w:rFonts w:ascii="Times New Roman" w:hAnsi="Times New Roman" w:cs="Times New Roman"/>
+          <w:sz w:val="24"/>
+          <w:szCs w:val="24"/>
+        </w:rPr>
+      </w:pPr>
+      <w:r>
+        <w:rPr>
+          <w:rFonts w:ascii="Times New Roman" w:hAnsi="Times New Roman" w:cs="Times New Roman"/>
+          <w:sz w:val="24"/>
+          <w:szCs w:val="24"/>
+        </w:rPr>
+        <w:t>O Ator clica em “Não”;</w:t>
+      </w:r>
+    </w:p>
+    <w:p>
+      <w:pPr>
+        <w:pStyle w:val="ListParagraph"/>
+        <w:numPr>
+          <w:ilvl w:val="0"/>
+          <w:numId w:val="4"/>
+        </w:numPr>
+        <w:rPr>
+          <w:rFonts w:ascii="Times New Roman" w:hAnsi="Times New Roman" w:cs="Times New Roman"/>
+          <w:sz w:val="24"/>
+          <w:szCs w:val="24"/>
+        </w:rPr>
+      </w:pPr>
+      <w:r>
+        <w:rPr>
+          <w:rFonts w:ascii="Times New Roman" w:hAnsi="Times New Roman" w:cs="Times New Roman"/>
+          <w:sz w:val="24"/>
+          <w:szCs w:val="24"/>
+        </w:rPr>
+        <w:t>O sistema exibe a mensagem em uma caixa de Diálogo: “Deseja sair da tela de cadastro de Fornecedor PJ?”</w:t>
+      </w:r>
+    </w:p>
+    <w:p>
+      <w:pPr>
+        <w:pStyle w:val="ListParagraph"/>
+        <w:numPr>
+          <w:ilvl w:val="0"/>
+          <w:numId w:val="4"/>
         </w:numPr>
         <w:rPr>
           <w:rFonts w:ascii="Times New Roman" w:hAnsi="Times New Roman" w:cs="Times New Roman"/>
@@ -836,30 +1213,29 @@
         <w:pStyle w:val="ListParagraph"/>
         <w:numPr>
           <w:ilvl w:val="0"/>
-          <w:numId w:val="3"/>
-        </w:numPr>
-        <w:rPr>
-          <w:rFonts w:ascii="Times New Roman" w:hAnsi="Times New Roman" w:cs="Times New Roman"/>
-          <w:sz w:val="24"/>
-          <w:szCs w:val="24"/>
-        </w:rPr>
-      </w:pPr>
-      <w:r>
-        <w:rPr>
-          <w:rFonts w:ascii="Times New Roman" w:hAnsi="Times New Roman" w:cs="Times New Roman"/>
-          <w:sz w:val="24"/>
-          <w:szCs w:val="24"/>
-        </w:rPr>
-        <w:lastRenderedPageBreak/>
-        <w:t>O sistema exibe a mensagem em uma caixa de Diálogo: “Fornecedor + nome fantasia + Cadastrado com Sucesso!”</w:t>
-      </w:r>
-    </w:p>
-    <w:p>
-      <w:pPr>
-        <w:pStyle w:val="ListParagraph"/>
-        <w:numPr>
-          <w:ilvl w:val="0"/>
-          <w:numId w:val="3"/>
+          <w:numId w:val="4"/>
+        </w:numPr>
+        <w:rPr>
+          <w:rFonts w:ascii="Times New Roman" w:hAnsi="Times New Roman" w:cs="Times New Roman"/>
+          <w:sz w:val="24"/>
+          <w:szCs w:val="24"/>
+        </w:rPr>
+      </w:pPr>
+      <w:r>
+        <w:rPr>
+          <w:rFonts w:ascii="Times New Roman" w:hAnsi="Times New Roman" w:cs="Times New Roman"/>
+          <w:sz w:val="24"/>
+          <w:szCs w:val="24"/>
+        </w:rPr>
+        <w:t>O sistema fecha a tela de cadastro de Fornecedor PJ e exibe a pagina de “Home”;</w:t>
+      </w:r>
+    </w:p>
+    <w:p>
+      <w:pPr>
+        <w:pStyle w:val="ListParagraph"/>
+        <w:numPr>
+          <w:ilvl w:val="0"/>
+          <w:numId w:val="4"/>
         </w:numPr>
         <w:rPr>
           <w:rFonts w:ascii="Times New Roman" w:hAnsi="Times New Roman" w:cs="Times New Roman"/>
@@ -885,30 +1261,6 @@
           <w:szCs w:val="24"/>
         </w:rPr>
       </w:pPr>
-      <w:r>
-        <w:rPr>
-          <w:rFonts w:ascii="Times New Roman" w:hAnsi="Times New Roman" w:cs="Times New Roman"/>
-          <w:sz w:val="24"/>
-          <w:szCs w:val="24"/>
-        </w:rPr>
-        <w:t>Tipo de Fluxo: Alternativo</w:t>
-      </w:r>
-      <w:r>
-        <w:rPr>
-          <w:rFonts w:ascii="Times New Roman" w:hAnsi="Times New Roman" w:cs="Times New Roman"/>
-          <w:sz w:val="24"/>
-          <w:szCs w:val="24"/>
-        </w:rPr>
-        <w:t xml:space="preserve"> 1</w:t>
-      </w:r>
-      <w:r>
-        <w:rPr>
-          <w:rFonts w:ascii="Times New Roman" w:hAnsi="Times New Roman" w:cs="Times New Roman"/>
-          <w:sz w:val="24"/>
-          <w:szCs w:val="24"/>
-        </w:rPr>
-        <w:t>:</w:t>
-      </w:r>
     </w:p>
     <w:p>
       <w:pPr>
@@ -925,15 +1277,33 @@
           <w:sz w:val="24"/>
           <w:szCs w:val="24"/>
         </w:rPr>
-        <w:t>[FA01 – Cadastrar Fornecedor PJ]</w:t>
-      </w:r>
-    </w:p>
-    <w:p>
-      <w:pPr>
-        <w:pStyle w:val="ListParagraph"/>
-        <w:numPr>
-          <w:ilvl w:val="0"/>
-          <w:numId w:val="4"/>
+        <w:t>Tipo de Fluxo: Alternativo 2:</w:t>
+      </w:r>
+    </w:p>
+    <w:p>
+      <w:pPr>
+        <w:ind w:left="360"/>
+        <w:rPr>
+          <w:rFonts w:ascii="Times New Roman" w:hAnsi="Times New Roman" w:cs="Times New Roman"/>
+          <w:sz w:val="24"/>
+          <w:szCs w:val="24"/>
+        </w:rPr>
+      </w:pPr>
+      <w:r>
+        <w:rPr>
+          <w:rFonts w:ascii="Times New Roman" w:hAnsi="Times New Roman" w:cs="Times New Roman"/>
+          <w:sz w:val="24"/>
+          <w:szCs w:val="24"/>
+        </w:rPr>
+        <w:t>[FA02 – Cadastrar Fornecedor PJ]</w:t>
+      </w:r>
+    </w:p>
+    <w:p>
+      <w:pPr>
+        <w:pStyle w:val="ListParagraph"/>
+        <w:numPr>
+          <w:ilvl w:val="0"/>
+          <w:numId w:val="5"/>
         </w:numPr>
         <w:rPr>
           <w:rFonts w:ascii="Times New Roman" w:hAnsi="Times New Roman" w:cs="Times New Roman"/>
@@ -955,7 +1325,7 @@
         <w:pStyle w:val="ListParagraph"/>
         <w:numPr>
           <w:ilvl w:val="0"/>
-          <w:numId w:val="4"/>
+          <w:numId w:val="5"/>
         </w:numPr>
         <w:rPr>
           <w:rFonts w:ascii="Times New Roman" w:hAnsi="Times New Roman" w:cs="Times New Roman"/>
@@ -977,7 +1347,7 @@
         <w:pStyle w:val="ListParagraph"/>
         <w:numPr>
           <w:ilvl w:val="0"/>
-          <w:numId w:val="4"/>
+          <w:numId w:val="5"/>
         </w:numPr>
         <w:rPr>
           <w:rFonts w:ascii="Times New Roman" w:hAnsi="Times New Roman" w:cs="Times New Roman"/>
@@ -999,7 +1369,7 @@
         <w:pStyle w:val="ListParagraph"/>
         <w:numPr>
           <w:ilvl w:val="0"/>
-          <w:numId w:val="4"/>
+          <w:numId w:val="5"/>
         </w:numPr>
         <w:rPr>
           <w:rFonts w:ascii="Times New Roman" w:hAnsi="Times New Roman" w:cs="Times New Roman"/>
@@ -1021,7 +1391,7 @@
         <w:pStyle w:val="ListParagraph"/>
         <w:numPr>
           <w:ilvl w:val="0"/>
-          <w:numId w:val="4"/>
+          <w:numId w:val="5"/>
         </w:numPr>
         <w:rPr>
           <w:rFonts w:ascii="Times New Roman" w:hAnsi="Times New Roman" w:cs="Times New Roman"/>
@@ -1043,7 +1413,7 @@
         <w:pStyle w:val="ListParagraph"/>
         <w:numPr>
           <w:ilvl w:val="0"/>
-          <w:numId w:val="4"/>
+          <w:numId w:val="5"/>
         </w:numPr>
         <w:rPr>
           <w:rFonts w:ascii="Times New Roman" w:hAnsi="Times New Roman" w:cs="Times New Roman"/>
@@ -1065,7 +1435,7 @@
         <w:pStyle w:val="ListParagraph"/>
         <w:numPr>
           <w:ilvl w:val="0"/>
-          <w:numId w:val="4"/>
+          <w:numId w:val="5"/>
         </w:numPr>
         <w:rPr>
           <w:rFonts w:ascii="Times New Roman" w:hAnsi="Times New Roman" w:cs="Times New Roman"/>
@@ -1087,7 +1457,7 @@
         <w:pStyle w:val="ListParagraph"/>
         <w:numPr>
           <w:ilvl w:val="0"/>
-          <w:numId w:val="4"/>
+          <w:numId w:val="5"/>
         </w:numPr>
         <w:rPr>
           <w:rFonts w:ascii="Times New Roman" w:hAnsi="Times New Roman" w:cs="Times New Roman"/>
@@ -1109,7 +1479,7 @@
         <w:pStyle w:val="ListParagraph"/>
         <w:numPr>
           <w:ilvl w:val="0"/>
-          <w:numId w:val="4"/>
+          <w:numId w:val="5"/>
         </w:numPr>
         <w:rPr>
           <w:rFonts w:ascii="Times New Roman" w:hAnsi="Times New Roman" w:cs="Times New Roman"/>
@@ -1131,51 +1501,51 @@
         <w:pStyle w:val="ListParagraph"/>
         <w:numPr>
           <w:ilvl w:val="0"/>
-          <w:numId w:val="4"/>
-        </w:numPr>
-        <w:rPr>
-          <w:rFonts w:ascii="Times New Roman" w:hAnsi="Times New Roman" w:cs="Times New Roman"/>
-          <w:sz w:val="24"/>
-          <w:szCs w:val="24"/>
-        </w:rPr>
-      </w:pPr>
-      <w:r>
-        <w:rPr>
-          <w:rFonts w:ascii="Times New Roman" w:hAnsi="Times New Roman" w:cs="Times New Roman"/>
-          <w:sz w:val="24"/>
-          <w:szCs w:val="24"/>
-        </w:rPr>
-        <w:t>O Ator clica em “Sim”;</w:t>
-      </w:r>
-    </w:p>
-    <w:p>
-      <w:pPr>
-        <w:pStyle w:val="ListParagraph"/>
-        <w:numPr>
-          <w:ilvl w:val="0"/>
-          <w:numId w:val="4"/>
-        </w:numPr>
-        <w:rPr>
-          <w:rFonts w:ascii="Times New Roman" w:hAnsi="Times New Roman" w:cs="Times New Roman"/>
-          <w:sz w:val="24"/>
-          <w:szCs w:val="24"/>
-        </w:rPr>
-      </w:pPr>
-      <w:r>
-        <w:rPr>
-          <w:rFonts w:ascii="Times New Roman" w:hAnsi="Times New Roman" w:cs="Times New Roman"/>
-          <w:sz w:val="24"/>
-          <w:szCs w:val="24"/>
-        </w:rPr>
-        <w:t>O sistema fecha a tela de cadastro de Fornecedor PJ e exibe a pagina de “Home”;</w:t>
-      </w:r>
-    </w:p>
-    <w:p>
-      <w:pPr>
-        <w:pStyle w:val="ListParagraph"/>
-        <w:numPr>
-          <w:ilvl w:val="0"/>
-          <w:numId w:val="4"/>
+          <w:numId w:val="5"/>
+        </w:numPr>
+        <w:rPr>
+          <w:rFonts w:ascii="Times New Roman" w:hAnsi="Times New Roman" w:cs="Times New Roman"/>
+          <w:sz w:val="24"/>
+          <w:szCs w:val="24"/>
+        </w:rPr>
+      </w:pPr>
+      <w:r>
+        <w:rPr>
+          <w:rFonts w:ascii="Times New Roman" w:hAnsi="Times New Roman" w:cs="Times New Roman"/>
+          <w:sz w:val="24"/>
+          <w:szCs w:val="24"/>
+        </w:rPr>
+        <w:t>O Ator clica em “Não”;</w:t>
+      </w:r>
+    </w:p>
+    <w:p>
+      <w:pPr>
+        <w:pStyle w:val="ListParagraph"/>
+        <w:numPr>
+          <w:ilvl w:val="0"/>
+          <w:numId w:val="5"/>
+        </w:numPr>
+        <w:rPr>
+          <w:rFonts w:ascii="Times New Roman" w:hAnsi="Times New Roman" w:cs="Times New Roman"/>
+          <w:sz w:val="24"/>
+          <w:szCs w:val="24"/>
+        </w:rPr>
+      </w:pPr>
+      <w:r>
+        <w:rPr>
+          <w:rFonts w:ascii="Times New Roman" w:hAnsi="Times New Roman" w:cs="Times New Roman"/>
+          <w:sz w:val="24"/>
+          <w:szCs w:val="24"/>
+        </w:rPr>
+        <w:t>O sistema volta para a tela de cadastro de Fornecedor PJ e não limpa os campos preenchidos;</w:t>
+      </w:r>
+    </w:p>
+    <w:p>
+      <w:pPr>
+        <w:pStyle w:val="ListParagraph"/>
+        <w:numPr>
+          <w:ilvl w:val="0"/>
+          <w:numId w:val="5"/>
         </w:numPr>
         <w:rPr>
           <w:rFonts w:ascii="Times New Roman" w:hAnsi="Times New Roman" w:cs="Times New Roman"/>
@@ -1194,349 +1564,29 @@
     </w:p>
     <w:p>
       <w:pPr>
-        <w:ind w:left="360"/>
-        <w:rPr>
-          <w:rFonts w:ascii="Times New Roman" w:hAnsi="Times New Roman" w:cs="Times New Roman"/>
-          <w:sz w:val="24"/>
-          <w:szCs w:val="24"/>
-        </w:rPr>
-      </w:pPr>
-    </w:p>
-    <w:p>
-      <w:pPr>
-        <w:ind w:left="360"/>
-        <w:rPr>
-          <w:rFonts w:ascii="Times New Roman" w:hAnsi="Times New Roman" w:cs="Times New Roman"/>
-          <w:sz w:val="24"/>
-          <w:szCs w:val="24"/>
-        </w:rPr>
-      </w:pPr>
-      <w:r>
-        <w:rPr>
-          <w:rFonts w:ascii="Times New Roman" w:hAnsi="Times New Roman" w:cs="Times New Roman"/>
-          <w:sz w:val="24"/>
-          <w:szCs w:val="24"/>
-        </w:rPr>
-        <w:t>Tipo de Fluxo: Alternativo 2:</w:t>
-      </w:r>
-    </w:p>
-    <w:p>
-      <w:pPr>
-        <w:ind w:left="360"/>
-        <w:rPr>
-          <w:rFonts w:ascii="Times New Roman" w:hAnsi="Times New Roman" w:cs="Times New Roman"/>
-          <w:sz w:val="24"/>
-          <w:szCs w:val="24"/>
-        </w:rPr>
-      </w:pPr>
-      <w:r>
-        <w:rPr>
-          <w:rFonts w:ascii="Times New Roman" w:hAnsi="Times New Roman" w:cs="Times New Roman"/>
-          <w:sz w:val="24"/>
-          <w:szCs w:val="24"/>
-        </w:rPr>
-        <w:t>[FA02 – Cadastrar Fornecedor PJ]</w:t>
-      </w:r>
-    </w:p>
-    <w:p>
-      <w:pPr>
-        <w:pStyle w:val="ListParagraph"/>
-        <w:numPr>
-          <w:ilvl w:val="0"/>
-          <w:numId w:val="5"/>
-        </w:numPr>
-        <w:rPr>
-          <w:rFonts w:ascii="Times New Roman" w:hAnsi="Times New Roman" w:cs="Times New Roman"/>
-          <w:sz w:val="24"/>
-          <w:szCs w:val="24"/>
-        </w:rPr>
-      </w:pPr>
-      <w:r>
-        <w:rPr>
-          <w:rFonts w:ascii="Times New Roman" w:hAnsi="Times New Roman" w:cs="Times New Roman"/>
-          <w:sz w:val="24"/>
-          <w:szCs w:val="24"/>
-        </w:rPr>
-        <w:t>O ator faz o Login;</w:t>
-      </w:r>
-    </w:p>
-    <w:p>
-      <w:pPr>
-        <w:pStyle w:val="ListParagraph"/>
-        <w:numPr>
-          <w:ilvl w:val="0"/>
-          <w:numId w:val="5"/>
-        </w:numPr>
-        <w:rPr>
-          <w:rFonts w:ascii="Times New Roman" w:hAnsi="Times New Roman" w:cs="Times New Roman"/>
-          <w:sz w:val="24"/>
-          <w:szCs w:val="24"/>
-        </w:rPr>
-      </w:pPr>
-      <w:r>
-        <w:rPr>
-          <w:rFonts w:ascii="Times New Roman" w:hAnsi="Times New Roman" w:cs="Times New Roman"/>
-          <w:sz w:val="24"/>
-          <w:szCs w:val="24"/>
-        </w:rPr>
-        <w:t>O sistema exibe a tela de Home com um menu lateral esquerdo contendo o link para cadastro de Fornecedor PJ;</w:t>
-      </w:r>
-    </w:p>
-    <w:p>
-      <w:pPr>
-        <w:pStyle w:val="ListParagraph"/>
-        <w:numPr>
-          <w:ilvl w:val="0"/>
-          <w:numId w:val="5"/>
-        </w:numPr>
-        <w:rPr>
-          <w:rFonts w:ascii="Times New Roman" w:hAnsi="Times New Roman" w:cs="Times New Roman"/>
-          <w:sz w:val="24"/>
-          <w:szCs w:val="24"/>
-        </w:rPr>
-      </w:pPr>
-      <w:r>
-        <w:rPr>
-          <w:rFonts w:ascii="Times New Roman" w:hAnsi="Times New Roman" w:cs="Times New Roman"/>
-          <w:sz w:val="24"/>
-          <w:szCs w:val="24"/>
-        </w:rPr>
-        <w:t>O ator clica no link;</w:t>
-      </w:r>
-    </w:p>
-    <w:p>
-      <w:pPr>
-        <w:pStyle w:val="ListParagraph"/>
-        <w:numPr>
-          <w:ilvl w:val="0"/>
-          <w:numId w:val="5"/>
-        </w:numPr>
-        <w:rPr>
-          <w:rFonts w:ascii="Times New Roman" w:hAnsi="Times New Roman" w:cs="Times New Roman"/>
-          <w:sz w:val="24"/>
-          <w:szCs w:val="24"/>
-        </w:rPr>
-      </w:pPr>
-      <w:r>
-        <w:rPr>
-          <w:rFonts w:ascii="Times New Roman" w:hAnsi="Times New Roman" w:cs="Times New Roman"/>
-          <w:sz w:val="24"/>
-          <w:szCs w:val="24"/>
-        </w:rPr>
-        <w:t>O sistema abre a tela de cadatro de Fornecedor PJ;</w:t>
-      </w:r>
-    </w:p>
-    <w:p>
-      <w:pPr>
-        <w:pStyle w:val="ListParagraph"/>
-        <w:numPr>
-          <w:ilvl w:val="0"/>
-          <w:numId w:val="5"/>
-        </w:numPr>
-        <w:rPr>
-          <w:rFonts w:ascii="Times New Roman" w:hAnsi="Times New Roman" w:cs="Times New Roman"/>
-          <w:sz w:val="24"/>
-          <w:szCs w:val="24"/>
-        </w:rPr>
-      </w:pPr>
-      <w:r>
-        <w:rPr>
-          <w:rFonts w:ascii="Times New Roman" w:hAnsi="Times New Roman" w:cs="Times New Roman"/>
-          <w:sz w:val="24"/>
-          <w:szCs w:val="24"/>
-        </w:rPr>
-        <w:t>O Ator preenche os campos obrigatórios com os dados do Fornecedor PJ;</w:t>
-      </w:r>
-    </w:p>
-    <w:p>
-      <w:pPr>
-        <w:pStyle w:val="ListParagraph"/>
-        <w:numPr>
-          <w:ilvl w:val="0"/>
-          <w:numId w:val="5"/>
-        </w:numPr>
-        <w:rPr>
-          <w:rFonts w:ascii="Times New Roman" w:hAnsi="Times New Roman" w:cs="Times New Roman"/>
-          <w:sz w:val="24"/>
-          <w:szCs w:val="24"/>
-        </w:rPr>
-      </w:pPr>
-      <w:r>
-        <w:rPr>
-          <w:rFonts w:ascii="Times New Roman" w:hAnsi="Times New Roman" w:cs="Times New Roman"/>
-          <w:sz w:val="24"/>
-          <w:szCs w:val="24"/>
-        </w:rPr>
-        <w:t>O Ator clica em “Salvar”;</w:t>
-      </w:r>
-    </w:p>
-    <w:p>
-      <w:pPr>
-        <w:pStyle w:val="ListParagraph"/>
-        <w:numPr>
-          <w:ilvl w:val="0"/>
-          <w:numId w:val="5"/>
-        </w:numPr>
-        <w:rPr>
-          <w:rFonts w:ascii="Times New Roman" w:hAnsi="Times New Roman" w:cs="Times New Roman"/>
-          <w:sz w:val="24"/>
-          <w:szCs w:val="24"/>
-        </w:rPr>
-      </w:pPr>
-      <w:r>
-        <w:rPr>
-          <w:rFonts w:ascii="Times New Roman" w:hAnsi="Times New Roman" w:cs="Times New Roman"/>
-          <w:sz w:val="24"/>
-          <w:szCs w:val="24"/>
-        </w:rPr>
-        <w:t>O sistema exibe uma mensagem em uma caixa de diálogo perguntando se confirma o cadastro daquele Fornecedor PJ;</w:t>
-      </w:r>
-    </w:p>
-    <w:p>
-      <w:pPr>
-        <w:pStyle w:val="ListParagraph"/>
-        <w:numPr>
-          <w:ilvl w:val="0"/>
-          <w:numId w:val="5"/>
-        </w:numPr>
-        <w:rPr>
-          <w:rFonts w:ascii="Times New Roman" w:hAnsi="Times New Roman" w:cs="Times New Roman"/>
-          <w:sz w:val="24"/>
-          <w:szCs w:val="24"/>
-        </w:rPr>
-      </w:pPr>
-      <w:r>
-        <w:rPr>
-          <w:rFonts w:ascii="Times New Roman" w:hAnsi="Times New Roman" w:cs="Times New Roman"/>
-          <w:sz w:val="24"/>
-          <w:szCs w:val="24"/>
-        </w:rPr>
-        <w:t>O Ator clica em “Não”;</w:t>
-      </w:r>
-    </w:p>
-    <w:p>
-      <w:pPr>
-        <w:pStyle w:val="ListParagraph"/>
-        <w:numPr>
-          <w:ilvl w:val="0"/>
-          <w:numId w:val="5"/>
-        </w:numPr>
-        <w:rPr>
-          <w:rFonts w:ascii="Times New Roman" w:hAnsi="Times New Roman" w:cs="Times New Roman"/>
-          <w:sz w:val="24"/>
-          <w:szCs w:val="24"/>
-        </w:rPr>
-      </w:pPr>
-      <w:r>
-        <w:rPr>
-          <w:rFonts w:ascii="Times New Roman" w:hAnsi="Times New Roman" w:cs="Times New Roman"/>
-          <w:sz w:val="24"/>
-          <w:szCs w:val="24"/>
-        </w:rPr>
-        <w:t>O sistema exibe a mensagem em uma caixa de Diálogo: “Deseja sair da tela de cadastro de Fornecedor PJ?”</w:t>
-      </w:r>
-    </w:p>
-    <w:p>
-      <w:pPr>
-        <w:pStyle w:val="ListParagraph"/>
-        <w:numPr>
-          <w:ilvl w:val="0"/>
-          <w:numId w:val="5"/>
-        </w:numPr>
-        <w:rPr>
-          <w:rFonts w:ascii="Times New Roman" w:hAnsi="Times New Roman" w:cs="Times New Roman"/>
-          <w:sz w:val="24"/>
-          <w:szCs w:val="24"/>
-        </w:rPr>
-      </w:pPr>
-      <w:r>
-        <w:rPr>
-          <w:rFonts w:ascii="Times New Roman" w:hAnsi="Times New Roman" w:cs="Times New Roman"/>
-          <w:sz w:val="24"/>
-          <w:szCs w:val="24"/>
-        </w:rPr>
-        <w:t>O Ator clica em “Não”;</w:t>
-      </w:r>
-    </w:p>
-    <w:p>
-      <w:pPr>
-        <w:pStyle w:val="ListParagraph"/>
-        <w:numPr>
-          <w:ilvl w:val="0"/>
-          <w:numId w:val="5"/>
-        </w:numPr>
-        <w:rPr>
-          <w:rFonts w:ascii="Times New Roman" w:hAnsi="Times New Roman" w:cs="Times New Roman"/>
-          <w:sz w:val="24"/>
-          <w:szCs w:val="24"/>
-        </w:rPr>
-      </w:pPr>
-      <w:r>
-        <w:rPr>
-          <w:rFonts w:ascii="Times New Roman" w:hAnsi="Times New Roman" w:cs="Times New Roman"/>
-          <w:sz w:val="24"/>
-          <w:szCs w:val="24"/>
-        </w:rPr>
-        <w:t>O sistema volta para a tela de cadastro de Fornecedor PJ e não limpa os campos preenchidos;</w:t>
-      </w:r>
-    </w:p>
-    <w:p>
-      <w:pPr>
-        <w:pStyle w:val="ListParagraph"/>
-        <w:numPr>
-          <w:ilvl w:val="0"/>
-          <w:numId w:val="5"/>
-        </w:numPr>
-        <w:rPr>
-          <w:rFonts w:ascii="Times New Roman" w:hAnsi="Times New Roman" w:cs="Times New Roman"/>
-          <w:sz w:val="24"/>
-          <w:szCs w:val="24"/>
-        </w:rPr>
-      </w:pPr>
-      <w:r>
-        <w:rPr>
-          <w:rFonts w:ascii="Times New Roman" w:hAnsi="Times New Roman" w:cs="Times New Roman"/>
-          <w:sz w:val="24"/>
-          <w:szCs w:val="24"/>
-        </w:rPr>
-        <w:t>Fim do caso de uso.</w:t>
-      </w:r>
-    </w:p>
-    <w:p>
-      <w:pPr>
-        <w:rPr>
-          <w:rFonts w:ascii="Times New Roman" w:hAnsi="Times New Roman" w:cs="Times New Roman"/>
-          <w:sz w:val="24"/>
-          <w:szCs w:val="24"/>
-        </w:rPr>
-      </w:pPr>
-    </w:p>
-    <w:p>
-      <w:pPr>
-        <w:rPr>
-          <w:rFonts w:ascii="Times New Roman" w:hAnsi="Times New Roman" w:cs="Times New Roman"/>
-          <w:sz w:val="24"/>
-          <w:szCs w:val="24"/>
-        </w:rPr>
-      </w:pPr>
-      <w:r>
-        <w:rPr>
-          <w:rFonts w:ascii="Times New Roman" w:hAnsi="Times New Roman" w:cs="Times New Roman"/>
-          <w:sz w:val="24"/>
-          <w:szCs w:val="24"/>
-        </w:rPr>
-        <w:lastRenderedPageBreak/>
+        <w:rPr>
+          <w:rFonts w:ascii="Times New Roman" w:hAnsi="Times New Roman" w:cs="Times New Roman"/>
+          <w:sz w:val="24"/>
+          <w:szCs w:val="24"/>
+        </w:rPr>
+      </w:pPr>
+    </w:p>
+    <w:p>
+      <w:pPr>
+        <w:rPr>
+          <w:rFonts w:ascii="Times New Roman" w:hAnsi="Times New Roman" w:cs="Times New Roman"/>
+          <w:sz w:val="24"/>
+          <w:szCs w:val="24"/>
+        </w:rPr>
+      </w:pPr>
+      <w:r>
+        <w:rPr>
+          <w:rFonts w:ascii="Times New Roman" w:hAnsi="Times New Roman" w:cs="Times New Roman"/>
+          <w:sz w:val="24"/>
+          <w:szCs w:val="24"/>
+        </w:rPr>
         <w:t>OBS: O botão de salvar só deve ficar acionado para receber o evento de click quando todos os campos obrigatórios (marcados com um * ao lado) forem devidamente preenchidos.</w:t>
       </w:r>
-    </w:p>
-    <w:p>
-      <w:pPr>
-        <w:rPr>
-          <w:rFonts w:ascii="Times New Roman" w:hAnsi="Times New Roman" w:cs="Times New Roman"/>
-          <w:sz w:val="24"/>
-          <w:szCs w:val="24"/>
-        </w:rPr>
-      </w:pPr>
     </w:p>
     <w:p>
       <w:pPr>
@@ -1786,7 +1836,7 @@
         </w:rPr>
         <w:drawing>
           <wp:inline distT="0" distB="0" distL="0" distR="0">
-            <wp:extent cx="5928360" cy="3703320"/>
+            <wp:extent cx="5928360" cy="5067300"/>
             <wp:effectExtent l="0" t="0" r="0" b="0"/>
             <wp:docPr id="4" name="Picture 4"/>
             <wp:cNvGraphicFramePr>
@@ -1817,7 +1867,7 @@
                   <pic:spPr bwMode="auto">
                     <a:xfrm>
                       <a:off x="0" y="0"/>
-                      <a:ext cx="5928360" cy="3703320"/>
+                      <a:ext cx="5928360" cy="5067300"/>
                     </a:xfrm>
                     <a:prstGeom prst="rect">
                       <a:avLst/>
@@ -1865,44 +1915,11 @@
           <w:szCs w:val="24"/>
         </w:rPr>
       </w:pPr>
-    </w:p>
-    <w:p>
-      <w:pPr>
-        <w:rPr>
-          <w:sz w:val="24"/>
-          <w:szCs w:val="24"/>
-        </w:rPr>
-      </w:pPr>
-    </w:p>
-    <w:p>
-      <w:pPr>
-        <w:rPr>
-          <w:sz w:val="24"/>
-          <w:szCs w:val="24"/>
-        </w:rPr>
-      </w:pPr>
-    </w:p>
-    <w:p>
-      <w:pPr>
-        <w:rPr>
-          <w:sz w:val="24"/>
-          <w:szCs w:val="24"/>
-        </w:rPr>
-      </w:pPr>
-    </w:p>
-    <w:p>
-      <w:pPr>
-        <w:rPr>
-          <w:sz w:val="24"/>
-          <w:szCs w:val="24"/>
-        </w:rPr>
-      </w:pPr>
-      <w:r>
-        <w:rPr>
-          <w:sz w:val="24"/>
-          <w:szCs w:val="24"/>
-        </w:rPr>
-        <w:lastRenderedPageBreak/>
+      <w:r>
+        <w:rPr>
+          <w:sz w:val="24"/>
+          <w:szCs w:val="24"/>
+        </w:rPr>
         <w:t>TELA DE CADASTRO DE FORNECEDOR PJ</w:t>
       </w:r>
     </w:p>
@@ -1918,8 +1935,94 @@
           <w:noProof/>
         </w:rPr>
         <w:drawing>
-          <wp:inline distT="0" distB="0" distL="0" distR="0">
-            <wp:extent cx="5400040" cy="3863340"/>
+          <wp:inline distT="0" distB="0" distL="0" distR="0" wp14:anchorId="013AB491" wp14:editId="442DCF01">
+            <wp:extent cx="5400040" cy="3672840"/>
+            <wp:effectExtent l="0" t="0" r="0" b="3810"/>
+            <wp:docPr id="14" name="Picture 14"/>
+            <wp:cNvGraphicFramePr>
+              <a:graphicFrameLocks xmlns:a="http://schemas.openxmlformats.org/drawingml/2006/main" noChangeAspect="1"/>
+            </wp:cNvGraphicFramePr>
+            <a:graphic xmlns:a="http://schemas.openxmlformats.org/drawingml/2006/main">
+              <a:graphicData uri="http://schemas.openxmlformats.org/drawingml/2006/picture">
+                <pic:pic xmlns:pic="http://schemas.openxmlformats.org/drawingml/2006/picture">
+                  <pic:nvPicPr>
+                    <pic:cNvPr id="1" name=""/>
+                    <pic:cNvPicPr/>
+                  </pic:nvPicPr>
+                  <pic:blipFill>
+                    <a:blip r:embed="rId8"/>
+                    <a:stretch>
+                      <a:fillRect/>
+                    </a:stretch>
+                  </pic:blipFill>
+                  <pic:spPr>
+                    <a:xfrm>
+                      <a:off x="0" y="0"/>
+                      <a:ext cx="5400040" cy="3672840"/>
+                    </a:xfrm>
+                    <a:prstGeom prst="rect">
+                      <a:avLst/>
+                    </a:prstGeom>
+                  </pic:spPr>
+                </pic:pic>
+              </a:graphicData>
+            </a:graphic>
+          </wp:inline>
+        </w:drawing>
+      </w:r>
+    </w:p>
+    <w:p>
+      <w:pPr>
+        <w:rPr>
+          <w:sz w:val="24"/>
+          <w:szCs w:val="24"/>
+        </w:rPr>
+      </w:pPr>
+      <w:r>
+        <w:rPr>
+          <w:sz w:val="24"/>
+          <w:szCs w:val="24"/>
+        </w:rPr>
+        <w:t>TELA DE LOGIN</w:t>
+      </w:r>
+    </w:p>
+    <w:p>
+      <w:pPr>
+        <w:rPr>
+          <w:sz w:val="24"/>
+          <w:szCs w:val="24"/>
+        </w:rPr>
+      </w:pPr>
+    </w:p>
+    <w:p>
+      <w:pPr>
+        <w:rPr>
+          <w:sz w:val="24"/>
+          <w:szCs w:val="24"/>
+        </w:rPr>
+      </w:pPr>
+      <w:r>
+        <w:rPr>
+          <w:sz w:val="24"/>
+          <w:szCs w:val="24"/>
+        </w:rPr>
+        <w:t>DIAGRAMA DE SEQUENCIA</w:t>
+      </w:r>
+    </w:p>
+    <w:p>
+      <w:pPr>
+        <w:rPr>
+          <w:sz w:val="24"/>
+          <w:szCs w:val="24"/>
+        </w:rPr>
+      </w:pPr>
+      <w:r>
+        <w:rPr>
+          <w:noProof/>
+        </w:rPr>
+        <w:drawing>
+          <wp:inline distT="0" distB="0" distL="0" distR="0" wp14:anchorId="77731C36" wp14:editId="160E2EC4">
+            <wp:extent cx="5400040" cy="3482340"/>
             <wp:effectExtent l="0" t="0" r="0" b="3810"/>
             <wp:docPr id="1" name="Picture 1"/>
             <wp:cNvGraphicFramePr>
@@ -1929,36 +2032,23 @@
               <a:graphicData uri="http://schemas.openxmlformats.org/drawingml/2006/picture">
                 <pic:pic xmlns:pic="http://schemas.openxmlformats.org/drawingml/2006/picture">
                   <pic:nvPicPr>
-                    <pic:cNvPr id="0" name="Picture 1"/>
-                    <pic:cNvPicPr>
-                      <a:picLocks noChangeAspect="1" noChangeArrowheads="1"/>
-                    </pic:cNvPicPr>
+                    <pic:cNvPr id="1" name=""/>
+                    <pic:cNvPicPr/>
                   </pic:nvPicPr>
                   <pic:blipFill>
-                    <a:blip r:embed="rId8">
-                      <a:extLst>
-                        <a:ext uri="{28A0092B-C50C-407E-A947-70E740481C1C}">
-                          <a14:useLocalDpi xmlns:a14="http://schemas.microsoft.com/office/drawing/2010/main" val="0"/>
-                        </a:ext>
-                      </a:extLst>
-                    </a:blip>
-                    <a:srcRect/>
+                    <a:blip r:embed="rId9"/>
                     <a:stretch>
                       <a:fillRect/>
                     </a:stretch>
                   </pic:blipFill>
-                  <pic:spPr bwMode="auto">
+                  <pic:spPr>
                     <a:xfrm>
                       <a:off x="0" y="0"/>
-                      <a:ext cx="5400040" cy="3863340"/>
+                      <a:ext cx="5400040" cy="3482340"/>
                     </a:xfrm>
                     <a:prstGeom prst="rect">
                       <a:avLst/>
                     </a:prstGeom>
-                    <a:noFill/>
-                    <a:ln>
-                      <a:noFill/>
-                    </a:ln>
                   </pic:spPr>
                 </pic:pic>
               </a:graphicData>
@@ -1976,107 +2066,9 @@
       </w:pPr>
       <w:r>
         <w:rPr>
-          <w:sz w:val="24"/>
-          <w:szCs w:val="24"/>
-        </w:rPr>
-        <w:t>TELA DE LOGIN</w:t>
-      </w:r>
-    </w:p>
-    <w:p>
-      <w:pPr>
-        <w:rPr>
-          <w:sz w:val="24"/>
-          <w:szCs w:val="24"/>
-        </w:rPr>
-      </w:pPr>
-      <w:r>
-        <w:rPr>
           <w:noProof/>
         </w:rPr>
-        <w:drawing>
-          <wp:inline distT="0" distB="0" distL="0" distR="0">
-            <wp:extent cx="5400040" cy="4282440"/>
-            <wp:effectExtent l="0" t="0" r="0" b="3810"/>
-            <wp:docPr id="6" name="Picture 6"/>
-            <wp:cNvGraphicFramePr>
-              <a:graphicFrameLocks xmlns:a="http://schemas.openxmlformats.org/drawingml/2006/main" noChangeAspect="1"/>
-            </wp:cNvGraphicFramePr>
-            <a:graphic xmlns:a="http://schemas.openxmlformats.org/drawingml/2006/main">
-              <a:graphicData uri="http://schemas.openxmlformats.org/drawingml/2006/picture">
-                <pic:pic xmlns:pic="http://schemas.openxmlformats.org/drawingml/2006/picture">
-                  <pic:nvPicPr>
-                    <pic:cNvPr id="0" name="Picture 7"/>
-                    <pic:cNvPicPr>
-                      <a:picLocks noChangeAspect="1" noChangeArrowheads="1"/>
-                    </pic:cNvPicPr>
-                  </pic:nvPicPr>
-                  <pic:blipFill>
-                    <a:blip r:embed="rId9">
-                      <a:extLst>
-                        <a:ext uri="{28A0092B-C50C-407E-A947-70E740481C1C}">
-                          <a14:useLocalDpi xmlns:a14="http://schemas.microsoft.com/office/drawing/2010/main" val="0"/>
-                        </a:ext>
-                      </a:extLst>
-                    </a:blip>
-                    <a:srcRect/>
-                    <a:stretch>
-                      <a:fillRect/>
-                    </a:stretch>
-                  </pic:blipFill>
-                  <pic:spPr bwMode="auto">
-                    <a:xfrm>
-                      <a:off x="0" y="0"/>
-                      <a:ext cx="5400040" cy="4282440"/>
-                    </a:xfrm>
-                    <a:prstGeom prst="rect">
-                      <a:avLst/>
-                    </a:prstGeom>
-                    <a:noFill/>
-                    <a:ln>
-                      <a:noFill/>
-                    </a:ln>
-                  </pic:spPr>
-                </pic:pic>
-              </a:graphicData>
-            </a:graphic>
-          </wp:inline>
-        </w:drawing>
-      </w:r>
-    </w:p>
-    <w:p>
-      <w:pPr>
-        <w:rPr>
-          <w:sz w:val="24"/>
-          <w:szCs w:val="24"/>
-        </w:rPr>
-      </w:pPr>
-    </w:p>
-    <w:p>
-      <w:pPr>
-        <w:rPr>
-          <w:sz w:val="24"/>
-          <w:szCs w:val="24"/>
-        </w:rPr>
-      </w:pPr>
-      <w:r>
-        <w:rPr>
-          <w:sz w:val="24"/>
-          <w:szCs w:val="24"/>
-        </w:rPr>
-        <w:t>DIAGRAMA DE SEQUENCIA</w:t>
-      </w:r>
-    </w:p>
-    <w:p>
-      <w:pPr>
-        <w:rPr>
-          <w:sz w:val="24"/>
-          <w:szCs w:val="24"/>
-        </w:rPr>
-      </w:pPr>
-      <w:r>
-        <w:rPr>
-          <w:noProof/>
-        </w:rPr>
+        <w:lastRenderedPageBreak/>
         <w:drawing>
           <wp:inline distT="0" distB="0" distL="0" distR="0">
             <wp:extent cx="5400040" cy="3831590"/>
@@ -2126,8 +2118,1924 @@
           </wp:inline>
         </w:drawing>
       </w:r>
+    </w:p>
+    <w:p>
+      <w:pPr>
+        <w:rPr>
+          <w:sz w:val="24"/>
+          <w:szCs w:val="24"/>
+        </w:rPr>
+      </w:pPr>
+    </w:p>
+    <w:p>
+      <w:pPr>
+        <w:rPr>
+          <w:sz w:val="24"/>
+          <w:szCs w:val="24"/>
+        </w:rPr>
+      </w:pPr>
+    </w:p>
+    <w:p>
+      <w:pPr>
+        <w:rPr>
+          <w:sz w:val="24"/>
+          <w:szCs w:val="24"/>
+        </w:rPr>
+      </w:pPr>
+    </w:p>
+    <w:p>
+      <w:pPr>
+        <w:rPr>
+          <w:sz w:val="24"/>
+          <w:szCs w:val="24"/>
+        </w:rPr>
+      </w:pPr>
+    </w:p>
+    <w:p>
+      <w:pPr>
+        <w:rPr>
+          <w:sz w:val="24"/>
+          <w:szCs w:val="24"/>
+        </w:rPr>
+      </w:pPr>
+    </w:p>
+    <w:p>
+      <w:pPr>
+        <w:rPr>
+          <w:sz w:val="24"/>
+          <w:szCs w:val="24"/>
+        </w:rPr>
+      </w:pPr>
+    </w:p>
+    <w:p>
+      <w:pPr>
+        <w:rPr>
+          <w:sz w:val="24"/>
+          <w:szCs w:val="24"/>
+        </w:rPr>
+      </w:pPr>
+    </w:p>
+    <w:p>
+      <w:pPr>
+        <w:rPr>
+          <w:sz w:val="24"/>
+          <w:szCs w:val="24"/>
+        </w:rPr>
+      </w:pPr>
+    </w:p>
+    <w:p>
+      <w:pPr>
+        <w:rPr>
+          <w:sz w:val="24"/>
+          <w:szCs w:val="24"/>
+        </w:rPr>
+      </w:pPr>
+    </w:p>
+    <w:p>
+      <w:pPr>
+        <w:rPr>
+          <w:sz w:val="24"/>
+          <w:szCs w:val="24"/>
+        </w:rPr>
+      </w:pPr>
+    </w:p>
+    <w:p>
+      <w:pPr>
+        <w:rPr>
+          <w:sz w:val="24"/>
+          <w:szCs w:val="24"/>
+        </w:rPr>
+      </w:pPr>
+    </w:p>
+    <w:p>
+      <w:pPr>
+        <w:rPr>
+          <w:sz w:val="24"/>
+          <w:szCs w:val="24"/>
+        </w:rPr>
+      </w:pPr>
+    </w:p>
+    <w:p>
+      <w:pPr>
+        <w:rPr>
+          <w:sz w:val="24"/>
+          <w:szCs w:val="24"/>
+        </w:rPr>
+      </w:pPr>
+    </w:p>
+    <w:p>
+      <w:pPr>
+        <w:rPr>
+          <w:sz w:val="24"/>
+          <w:szCs w:val="24"/>
+        </w:rPr>
+      </w:pPr>
+    </w:p>
+    <w:p>
+      <w:pPr>
+        <w:rPr>
+          <w:sz w:val="24"/>
+          <w:szCs w:val="24"/>
+        </w:rPr>
+      </w:pPr>
+    </w:p>
+    <w:p>
+      <w:pPr>
+        <w:rPr>
+          <w:sz w:val="24"/>
+          <w:szCs w:val="24"/>
+        </w:rPr>
+      </w:pPr>
+    </w:p>
+    <w:p>
+      <w:pPr>
+        <w:rPr>
+          <w:rFonts w:ascii="Times New Roman" w:hAnsi="Times New Roman" w:cs="Times New Roman"/>
+          <w:sz w:val="28"/>
+          <w:szCs w:val="28"/>
+        </w:rPr>
+      </w:pPr>
+      <w:r>
+        <w:rPr>
+          <w:rFonts w:ascii="Times New Roman" w:hAnsi="Times New Roman" w:cs="Times New Roman"/>
+          <w:sz w:val="28"/>
+          <w:szCs w:val="28"/>
+        </w:rPr>
+        <w:lastRenderedPageBreak/>
+        <w:t>[UC00</w:t>
+      </w:r>
+      <w:r>
+        <w:rPr>
+          <w:rFonts w:ascii="Times New Roman" w:hAnsi="Times New Roman" w:cs="Times New Roman"/>
+          <w:sz w:val="28"/>
+          <w:szCs w:val="28"/>
+        </w:rPr>
+        <w:t>2</w:t>
+      </w:r>
+      <w:r>
+        <w:rPr>
+          <w:rFonts w:ascii="Times New Roman" w:hAnsi="Times New Roman" w:cs="Times New Roman"/>
+          <w:sz w:val="28"/>
+          <w:szCs w:val="28"/>
+        </w:rPr>
+        <w:t xml:space="preserve"> – Cadastrar Fornecedor P</w:t>
+      </w:r>
+      <w:r>
+        <w:rPr>
+          <w:rFonts w:ascii="Times New Roman" w:hAnsi="Times New Roman" w:cs="Times New Roman"/>
+          <w:sz w:val="28"/>
+          <w:szCs w:val="28"/>
+        </w:rPr>
+        <w:t>F</w:t>
+      </w:r>
+      <w:r>
+        <w:rPr>
+          <w:rFonts w:ascii="Times New Roman" w:hAnsi="Times New Roman" w:cs="Times New Roman"/>
+          <w:sz w:val="28"/>
+          <w:szCs w:val="28"/>
+        </w:rPr>
+        <w:t>]</w:t>
+      </w:r>
+    </w:p>
+    <w:p>
+      <w:pPr>
+        <w:rPr>
+          <w:rFonts w:ascii="Times New Roman" w:hAnsi="Times New Roman" w:cs="Times New Roman"/>
+          <w:sz w:val="24"/>
+          <w:szCs w:val="24"/>
+        </w:rPr>
+      </w:pPr>
+      <w:r>
+        <w:rPr>
+          <w:rFonts w:ascii="Times New Roman" w:hAnsi="Times New Roman" w:cs="Times New Roman"/>
+          <w:sz w:val="24"/>
+          <w:szCs w:val="24"/>
+        </w:rPr>
+        <w:t xml:space="preserve">Descrição do Caso de Uso: Este caso de uso tem como finalidade cadastrar um Fornecedor to tipo Pessoa </w:t>
+      </w:r>
+      <w:r>
+        <w:rPr>
+          <w:rFonts w:ascii="Times New Roman" w:hAnsi="Times New Roman" w:cs="Times New Roman"/>
+          <w:sz w:val="24"/>
+          <w:szCs w:val="24"/>
+        </w:rPr>
+        <w:t>Física</w:t>
+      </w:r>
+      <w:r>
+        <w:rPr>
+          <w:rFonts w:ascii="Times New Roman" w:hAnsi="Times New Roman" w:cs="Times New Roman"/>
+          <w:sz w:val="24"/>
+          <w:szCs w:val="24"/>
+        </w:rPr>
+        <w:t xml:space="preserve"> no sistema.</w:t>
+      </w:r>
+    </w:p>
+    <w:p>
+      <w:pPr>
+        <w:rPr>
+          <w:rFonts w:ascii="Times New Roman" w:hAnsi="Times New Roman" w:cs="Times New Roman"/>
+          <w:sz w:val="24"/>
+          <w:szCs w:val="24"/>
+        </w:rPr>
+      </w:pPr>
+      <w:r>
+        <w:rPr>
+          <w:rFonts w:ascii="Times New Roman" w:hAnsi="Times New Roman" w:cs="Times New Roman"/>
+          <w:sz w:val="24"/>
+          <w:szCs w:val="24"/>
+        </w:rPr>
+        <w:t xml:space="preserve">Funcionalidades: </w:t>
+      </w:r>
+    </w:p>
+    <w:p>
+      <w:pPr>
+        <w:pStyle w:val="ListParagraph"/>
+        <w:numPr>
+          <w:ilvl w:val="0"/>
+          <w:numId w:val="6"/>
+        </w:numPr>
+        <w:rPr>
+          <w:rFonts w:ascii="Times New Roman" w:hAnsi="Times New Roman" w:cs="Times New Roman"/>
+          <w:sz w:val="24"/>
+          <w:szCs w:val="24"/>
+        </w:rPr>
+      </w:pPr>
+      <w:r>
+        <w:rPr>
+          <w:rFonts w:ascii="Times New Roman" w:hAnsi="Times New Roman" w:cs="Times New Roman"/>
+          <w:sz w:val="24"/>
+          <w:szCs w:val="24"/>
+        </w:rPr>
+        <w:t>Adicionar Fornecedor P</w:t>
+      </w:r>
+      <w:r>
+        <w:rPr>
+          <w:rFonts w:ascii="Times New Roman" w:hAnsi="Times New Roman" w:cs="Times New Roman"/>
+          <w:sz w:val="24"/>
+          <w:szCs w:val="24"/>
+        </w:rPr>
+        <w:t>F</w:t>
+      </w:r>
+      <w:r>
+        <w:rPr>
+          <w:rFonts w:ascii="Times New Roman" w:hAnsi="Times New Roman" w:cs="Times New Roman"/>
+          <w:sz w:val="24"/>
+          <w:szCs w:val="24"/>
+        </w:rPr>
+        <w:t>.</w:t>
+      </w:r>
+    </w:p>
+    <w:p>
+      <w:pPr>
+        <w:pStyle w:val="ListParagraph"/>
+        <w:numPr>
+          <w:ilvl w:val="0"/>
+          <w:numId w:val="6"/>
+        </w:numPr>
+        <w:rPr>
+          <w:rFonts w:ascii="Times New Roman" w:hAnsi="Times New Roman" w:cs="Times New Roman"/>
+          <w:sz w:val="24"/>
+          <w:szCs w:val="24"/>
+        </w:rPr>
+      </w:pPr>
+      <w:r>
+        <w:rPr>
+          <w:rFonts w:ascii="Times New Roman" w:hAnsi="Times New Roman" w:cs="Times New Roman"/>
+          <w:sz w:val="24"/>
+          <w:szCs w:val="24"/>
+        </w:rPr>
+        <w:t>Cancelar cadastr</w:t>
+      </w:r>
+      <w:r>
+        <w:rPr>
+          <w:rFonts w:ascii="Times New Roman" w:hAnsi="Times New Roman" w:cs="Times New Roman"/>
+          <w:sz w:val="24"/>
+          <w:szCs w:val="24"/>
+        </w:rPr>
+        <w:t>amento</w:t>
+      </w:r>
+      <w:r>
+        <w:rPr>
+          <w:rFonts w:ascii="Times New Roman" w:hAnsi="Times New Roman" w:cs="Times New Roman"/>
+          <w:sz w:val="24"/>
+          <w:szCs w:val="24"/>
+        </w:rPr>
+        <w:t xml:space="preserve"> de Fornecedor P</w:t>
+      </w:r>
+      <w:r>
+        <w:rPr>
+          <w:rFonts w:ascii="Times New Roman" w:hAnsi="Times New Roman" w:cs="Times New Roman"/>
+          <w:sz w:val="24"/>
+          <w:szCs w:val="24"/>
+        </w:rPr>
+        <w:t>F</w:t>
+      </w:r>
+      <w:r>
+        <w:rPr>
+          <w:rFonts w:ascii="Times New Roman" w:hAnsi="Times New Roman" w:cs="Times New Roman"/>
+          <w:sz w:val="24"/>
+          <w:szCs w:val="24"/>
+        </w:rPr>
+        <w:t>;</w:t>
+      </w:r>
+    </w:p>
+    <w:p>
+      <w:pPr>
+        <w:rPr>
+          <w:rFonts w:ascii="Times New Roman" w:hAnsi="Times New Roman" w:cs="Times New Roman"/>
+          <w:sz w:val="24"/>
+          <w:szCs w:val="24"/>
+        </w:rPr>
+      </w:pPr>
+      <w:r>
+        <w:rPr>
+          <w:rFonts w:ascii="Times New Roman" w:hAnsi="Times New Roman" w:cs="Times New Roman"/>
+          <w:sz w:val="24"/>
+          <w:szCs w:val="24"/>
+        </w:rPr>
+        <w:t>Ator(es): Usuário tipo Administrador;</w:t>
+      </w:r>
+    </w:p>
+    <w:p>
+      <w:pPr>
+        <w:rPr>
+          <w:rFonts w:ascii="Times New Roman" w:hAnsi="Times New Roman" w:cs="Times New Roman"/>
+          <w:sz w:val="24"/>
+          <w:szCs w:val="24"/>
+        </w:rPr>
+      </w:pPr>
+      <w:r>
+        <w:rPr>
+          <w:rFonts w:ascii="Times New Roman" w:hAnsi="Times New Roman" w:cs="Times New Roman"/>
+          <w:sz w:val="24"/>
+          <w:szCs w:val="24"/>
+        </w:rPr>
+        <w:t>Pré-condições: Para este caso de uso seja inicado é obrigatório:</w:t>
+      </w:r>
+    </w:p>
+    <w:p>
+      <w:pPr>
+        <w:pStyle w:val="ListParagraph"/>
+        <w:numPr>
+          <w:ilvl w:val="0"/>
+          <w:numId w:val="1"/>
+        </w:numPr>
+        <w:rPr>
+          <w:rFonts w:ascii="Times New Roman" w:hAnsi="Times New Roman" w:cs="Times New Roman"/>
+          <w:sz w:val="24"/>
+          <w:szCs w:val="24"/>
+        </w:rPr>
+      </w:pPr>
+      <w:r>
+        <w:rPr>
+          <w:rFonts w:ascii="Times New Roman" w:hAnsi="Times New Roman" w:cs="Times New Roman"/>
+          <w:sz w:val="24"/>
+          <w:szCs w:val="24"/>
+        </w:rPr>
+        <w:t>Existir um usuário do tipo Administrador criado;</w:t>
+      </w:r>
+    </w:p>
+    <w:p>
+      <w:pPr>
+        <w:pStyle w:val="ListParagraph"/>
+        <w:numPr>
+          <w:ilvl w:val="0"/>
+          <w:numId w:val="1"/>
+        </w:numPr>
+        <w:rPr>
+          <w:rFonts w:ascii="Times New Roman" w:hAnsi="Times New Roman" w:cs="Times New Roman"/>
+          <w:sz w:val="24"/>
+          <w:szCs w:val="24"/>
+        </w:rPr>
+      </w:pPr>
+      <w:r>
+        <w:rPr>
+          <w:rFonts w:ascii="Times New Roman" w:hAnsi="Times New Roman" w:cs="Times New Roman"/>
+          <w:sz w:val="24"/>
+          <w:szCs w:val="24"/>
+        </w:rPr>
+        <w:t>O Usuário deve estar logado no sistema;</w:t>
+      </w:r>
+    </w:p>
+    <w:p>
+      <w:pPr>
+        <w:pStyle w:val="ListParagraph"/>
+        <w:numPr>
+          <w:ilvl w:val="0"/>
+          <w:numId w:val="1"/>
+        </w:numPr>
+        <w:rPr>
+          <w:rFonts w:ascii="Times New Roman" w:hAnsi="Times New Roman" w:cs="Times New Roman"/>
+          <w:sz w:val="24"/>
+          <w:szCs w:val="24"/>
+        </w:rPr>
+      </w:pPr>
+      <w:r>
+        <w:rPr>
+          <w:rFonts w:ascii="Times New Roman" w:hAnsi="Times New Roman" w:cs="Times New Roman"/>
+          <w:sz w:val="24"/>
+          <w:szCs w:val="24"/>
+        </w:rPr>
+        <w:t>Clicar no link de “Cadastro de Fornecedor P</w:t>
+      </w:r>
+      <w:r>
+        <w:rPr>
+          <w:rFonts w:ascii="Times New Roman" w:hAnsi="Times New Roman" w:cs="Times New Roman"/>
+          <w:sz w:val="24"/>
+          <w:szCs w:val="24"/>
+        </w:rPr>
+        <w:t>F</w:t>
+      </w:r>
+      <w:r>
+        <w:rPr>
+          <w:rFonts w:ascii="Times New Roman" w:hAnsi="Times New Roman" w:cs="Times New Roman"/>
+          <w:sz w:val="24"/>
+          <w:szCs w:val="24"/>
+        </w:rPr>
+        <w:t>”.</w:t>
+      </w:r>
+    </w:p>
+    <w:p>
+      <w:pPr>
+        <w:rPr>
+          <w:rFonts w:ascii="Times New Roman" w:hAnsi="Times New Roman" w:cs="Times New Roman"/>
+          <w:sz w:val="24"/>
+          <w:szCs w:val="24"/>
+        </w:rPr>
+      </w:pPr>
+      <w:r>
+        <w:rPr>
+          <w:rFonts w:ascii="Times New Roman" w:hAnsi="Times New Roman" w:cs="Times New Roman"/>
+          <w:sz w:val="24"/>
+          <w:szCs w:val="24"/>
+        </w:rPr>
+        <w:t xml:space="preserve">Pós-condições: Após a ralização deste caso de uso deve existir: </w:t>
+      </w:r>
+    </w:p>
+    <w:p>
+      <w:pPr>
+        <w:pStyle w:val="ListParagraph"/>
+        <w:numPr>
+          <w:ilvl w:val="0"/>
+          <w:numId w:val="2"/>
+        </w:numPr>
+        <w:rPr>
+          <w:rFonts w:ascii="Times New Roman" w:hAnsi="Times New Roman" w:cs="Times New Roman"/>
+          <w:sz w:val="24"/>
+          <w:szCs w:val="24"/>
+        </w:rPr>
+      </w:pPr>
+      <w:r>
+        <w:rPr>
+          <w:rFonts w:ascii="Times New Roman" w:hAnsi="Times New Roman" w:cs="Times New Roman"/>
+          <w:sz w:val="24"/>
+          <w:szCs w:val="24"/>
+        </w:rPr>
+        <w:t xml:space="preserve">Um cadastro de Fornecedor do tipo Pessoa </w:t>
+      </w:r>
+      <w:r>
+        <w:rPr>
+          <w:rFonts w:ascii="Times New Roman" w:hAnsi="Times New Roman" w:cs="Times New Roman"/>
+          <w:sz w:val="24"/>
+          <w:szCs w:val="24"/>
+        </w:rPr>
+        <w:t>Física</w:t>
+      </w:r>
+      <w:r>
+        <w:rPr>
+          <w:rFonts w:ascii="Times New Roman" w:hAnsi="Times New Roman" w:cs="Times New Roman"/>
+          <w:sz w:val="24"/>
+          <w:szCs w:val="24"/>
+        </w:rPr>
+        <w:t xml:space="preserve"> no banco de dados</w:t>
+      </w:r>
+      <w:r>
+        <w:rPr>
+          <w:rFonts w:ascii="Times New Roman" w:hAnsi="Times New Roman" w:cs="Times New Roman"/>
+          <w:sz w:val="24"/>
+          <w:szCs w:val="24"/>
+        </w:rPr>
+        <w:t>;</w:t>
+      </w:r>
+    </w:p>
+    <w:p>
+      <w:pPr>
+        <w:rPr>
+          <w:rFonts w:ascii="Times New Roman" w:hAnsi="Times New Roman" w:cs="Times New Roman"/>
+          <w:sz w:val="24"/>
+          <w:szCs w:val="24"/>
+        </w:rPr>
+      </w:pPr>
+      <w:r>
+        <w:rPr>
+          <w:rFonts w:ascii="Times New Roman" w:hAnsi="Times New Roman" w:cs="Times New Roman"/>
+          <w:sz w:val="24"/>
+          <w:szCs w:val="24"/>
+        </w:rPr>
+        <w:t xml:space="preserve">Tipo de Fluxo: Principal: </w:t>
+      </w:r>
+    </w:p>
+    <w:p>
+      <w:pPr>
+        <w:rPr>
+          <w:rFonts w:ascii="Times New Roman" w:hAnsi="Times New Roman" w:cs="Times New Roman"/>
+          <w:sz w:val="24"/>
+          <w:szCs w:val="24"/>
+        </w:rPr>
+      </w:pPr>
+      <w:r>
+        <w:rPr>
+          <w:rFonts w:ascii="Times New Roman" w:hAnsi="Times New Roman" w:cs="Times New Roman"/>
+          <w:sz w:val="24"/>
+          <w:szCs w:val="24"/>
+        </w:rPr>
+        <w:t>[FP0</w:t>
+      </w:r>
+      <w:r>
+        <w:rPr>
+          <w:rFonts w:ascii="Times New Roman" w:hAnsi="Times New Roman" w:cs="Times New Roman"/>
+          <w:sz w:val="24"/>
+          <w:szCs w:val="24"/>
+        </w:rPr>
+        <w:t>3</w:t>
+      </w:r>
+      <w:r>
+        <w:rPr>
+          <w:rFonts w:ascii="Times New Roman" w:hAnsi="Times New Roman" w:cs="Times New Roman"/>
+          <w:sz w:val="24"/>
+          <w:szCs w:val="24"/>
+        </w:rPr>
+        <w:t xml:space="preserve"> – Cadastrar Fornecedor P</w:t>
+      </w:r>
+      <w:r>
+        <w:rPr>
+          <w:rFonts w:ascii="Times New Roman" w:hAnsi="Times New Roman" w:cs="Times New Roman"/>
+          <w:sz w:val="24"/>
+          <w:szCs w:val="24"/>
+        </w:rPr>
+        <w:t>F</w:t>
+      </w:r>
+      <w:r>
+        <w:rPr>
+          <w:rFonts w:ascii="Times New Roman" w:hAnsi="Times New Roman" w:cs="Times New Roman"/>
+          <w:sz w:val="24"/>
+          <w:szCs w:val="24"/>
+        </w:rPr>
+        <w:t>]</w:t>
+      </w:r>
+    </w:p>
+    <w:p>
+      <w:pPr>
+        <w:rPr>
+          <w:rFonts w:ascii="Times New Roman" w:hAnsi="Times New Roman" w:cs="Times New Roman"/>
+          <w:sz w:val="24"/>
+          <w:szCs w:val="24"/>
+        </w:rPr>
+      </w:pPr>
+      <w:r>
+        <w:rPr>
+          <w:rFonts w:ascii="Times New Roman" w:hAnsi="Times New Roman" w:cs="Times New Roman"/>
+          <w:sz w:val="24"/>
+          <w:szCs w:val="24"/>
+        </w:rPr>
+        <w:t>Este fluxo tem por finalidade de fazer o cadastro de um Fornecedor Pj no banco de dados.</w:t>
+      </w:r>
+    </w:p>
+    <w:p>
+      <w:pPr>
+        <w:pStyle w:val="ListParagraph"/>
+        <w:numPr>
+          <w:ilvl w:val="0"/>
+          <w:numId w:val="3"/>
+        </w:numPr>
+        <w:rPr>
+          <w:rFonts w:ascii="Times New Roman" w:hAnsi="Times New Roman" w:cs="Times New Roman"/>
+          <w:sz w:val="24"/>
+          <w:szCs w:val="24"/>
+        </w:rPr>
+      </w:pPr>
+      <w:r>
+        <w:rPr>
+          <w:rFonts w:ascii="Times New Roman" w:hAnsi="Times New Roman" w:cs="Times New Roman"/>
+          <w:sz w:val="24"/>
+          <w:szCs w:val="24"/>
+        </w:rPr>
+        <w:t>O ator faz o Login;</w:t>
+      </w:r>
+    </w:p>
+    <w:p>
+      <w:pPr>
+        <w:pStyle w:val="ListParagraph"/>
+        <w:numPr>
+          <w:ilvl w:val="0"/>
+          <w:numId w:val="3"/>
+        </w:numPr>
+        <w:rPr>
+          <w:rFonts w:ascii="Times New Roman" w:hAnsi="Times New Roman" w:cs="Times New Roman"/>
+          <w:sz w:val="24"/>
+          <w:szCs w:val="24"/>
+        </w:rPr>
+      </w:pPr>
+      <w:r>
+        <w:rPr>
+          <w:rFonts w:ascii="Times New Roman" w:hAnsi="Times New Roman" w:cs="Times New Roman"/>
+          <w:sz w:val="24"/>
+          <w:szCs w:val="24"/>
+        </w:rPr>
+        <w:t>O sistema exibe a tela de Home com um menu lateral esquerdo contendo o link para cadastro de Fornecedor;</w:t>
+      </w:r>
+    </w:p>
+    <w:p>
+      <w:pPr>
+        <w:pStyle w:val="ListParagraph"/>
+        <w:numPr>
+          <w:ilvl w:val="0"/>
+          <w:numId w:val="3"/>
+        </w:numPr>
+        <w:rPr>
+          <w:rFonts w:ascii="Times New Roman" w:hAnsi="Times New Roman" w:cs="Times New Roman"/>
+          <w:sz w:val="24"/>
+          <w:szCs w:val="24"/>
+        </w:rPr>
+      </w:pPr>
+      <w:r>
+        <w:rPr>
+          <w:rFonts w:ascii="Times New Roman" w:hAnsi="Times New Roman" w:cs="Times New Roman"/>
+          <w:sz w:val="24"/>
+          <w:szCs w:val="24"/>
+        </w:rPr>
+        <w:t>O ator clica no link;</w:t>
+      </w:r>
+    </w:p>
+    <w:p>
+      <w:pPr>
+        <w:pStyle w:val="ListParagraph"/>
+        <w:numPr>
+          <w:ilvl w:val="0"/>
+          <w:numId w:val="3"/>
+        </w:numPr>
+        <w:rPr>
+          <w:rFonts w:ascii="Times New Roman" w:hAnsi="Times New Roman" w:cs="Times New Roman"/>
+          <w:sz w:val="24"/>
+          <w:szCs w:val="24"/>
+        </w:rPr>
+      </w:pPr>
+      <w:r>
+        <w:rPr>
+          <w:rFonts w:ascii="Times New Roman" w:hAnsi="Times New Roman" w:cs="Times New Roman"/>
+          <w:sz w:val="24"/>
+          <w:szCs w:val="24"/>
+        </w:rPr>
+        <w:t>O sistema abre a tela de cadatro de Fornecedor ;</w:t>
+      </w:r>
+    </w:p>
+    <w:p>
+      <w:pPr>
+        <w:pStyle w:val="ListParagraph"/>
+        <w:numPr>
+          <w:ilvl w:val="0"/>
+          <w:numId w:val="3"/>
+        </w:numPr>
+        <w:rPr>
+          <w:rFonts w:ascii="Times New Roman" w:hAnsi="Times New Roman" w:cs="Times New Roman"/>
+          <w:sz w:val="24"/>
+          <w:szCs w:val="24"/>
+        </w:rPr>
+      </w:pPr>
+      <w:r>
+        <w:rPr>
+          <w:rFonts w:ascii="Times New Roman" w:hAnsi="Times New Roman" w:cs="Times New Roman"/>
+          <w:sz w:val="24"/>
+          <w:szCs w:val="24"/>
+        </w:rPr>
+        <w:t>O Ator clica no campo “Tipo” na tela de cadastro de Fornecdor e escolhe o tipo PF;</w:t>
+      </w:r>
+    </w:p>
+    <w:p>
+      <w:pPr>
+        <w:pStyle w:val="ListParagraph"/>
+        <w:numPr>
+          <w:ilvl w:val="0"/>
+          <w:numId w:val="3"/>
+        </w:numPr>
+        <w:rPr>
+          <w:rFonts w:ascii="Times New Roman" w:hAnsi="Times New Roman" w:cs="Times New Roman"/>
+          <w:sz w:val="24"/>
+          <w:szCs w:val="24"/>
+        </w:rPr>
+      </w:pPr>
+      <w:r>
+        <w:rPr>
+          <w:rFonts w:ascii="Times New Roman" w:hAnsi="Times New Roman" w:cs="Times New Roman"/>
+          <w:sz w:val="24"/>
+          <w:szCs w:val="24"/>
+        </w:rPr>
+        <w:t>O Ator preenche os campos obrigatórios com os dados do Fornecedor PJ;</w:t>
+      </w:r>
+    </w:p>
+    <w:p>
+      <w:pPr>
+        <w:pStyle w:val="ListParagraph"/>
+        <w:numPr>
+          <w:ilvl w:val="0"/>
+          <w:numId w:val="3"/>
+        </w:numPr>
+        <w:rPr>
+          <w:rFonts w:ascii="Times New Roman" w:hAnsi="Times New Roman" w:cs="Times New Roman"/>
+          <w:sz w:val="24"/>
+          <w:szCs w:val="24"/>
+        </w:rPr>
+      </w:pPr>
+      <w:r>
+        <w:rPr>
+          <w:rFonts w:ascii="Times New Roman" w:hAnsi="Times New Roman" w:cs="Times New Roman"/>
+          <w:sz w:val="24"/>
+          <w:szCs w:val="24"/>
+        </w:rPr>
+        <w:t>O Ator clica em “Salvar”;</w:t>
+      </w:r>
+    </w:p>
+    <w:p>
+      <w:pPr>
+        <w:pStyle w:val="ListParagraph"/>
+        <w:numPr>
+          <w:ilvl w:val="0"/>
+          <w:numId w:val="3"/>
+        </w:numPr>
+        <w:rPr>
+          <w:rFonts w:ascii="Times New Roman" w:hAnsi="Times New Roman" w:cs="Times New Roman"/>
+          <w:sz w:val="24"/>
+          <w:szCs w:val="24"/>
+        </w:rPr>
+      </w:pPr>
+      <w:r>
+        <w:rPr>
+          <w:rFonts w:ascii="Times New Roman" w:hAnsi="Times New Roman" w:cs="Times New Roman"/>
+          <w:sz w:val="24"/>
+          <w:szCs w:val="24"/>
+        </w:rPr>
+        <w:t>O sistema exibe uma mensagem em uma caixa de diálogo perguntando se confirma o cadastro daquele Fornecedor PJ;</w:t>
+      </w:r>
+    </w:p>
+    <w:p>
+      <w:pPr>
+        <w:pStyle w:val="ListParagraph"/>
+        <w:numPr>
+          <w:ilvl w:val="0"/>
+          <w:numId w:val="3"/>
+        </w:numPr>
+        <w:rPr>
+          <w:rFonts w:ascii="Times New Roman" w:hAnsi="Times New Roman" w:cs="Times New Roman"/>
+          <w:sz w:val="24"/>
+          <w:szCs w:val="24"/>
+        </w:rPr>
+      </w:pPr>
+      <w:r>
+        <w:rPr>
+          <w:rFonts w:ascii="Times New Roman" w:hAnsi="Times New Roman" w:cs="Times New Roman"/>
+          <w:sz w:val="24"/>
+          <w:szCs w:val="24"/>
+        </w:rPr>
+        <w:t>O Ator clica em “Sim”;</w:t>
+      </w:r>
+    </w:p>
+    <w:p>
+      <w:pPr>
+        <w:pStyle w:val="ListParagraph"/>
+        <w:numPr>
+          <w:ilvl w:val="0"/>
+          <w:numId w:val="3"/>
+        </w:numPr>
+        <w:rPr>
+          <w:rFonts w:ascii="Times New Roman" w:hAnsi="Times New Roman" w:cs="Times New Roman"/>
+          <w:sz w:val="24"/>
+          <w:szCs w:val="24"/>
+        </w:rPr>
+      </w:pPr>
+      <w:r>
+        <w:rPr>
+          <w:rFonts w:ascii="Times New Roman" w:hAnsi="Times New Roman" w:cs="Times New Roman"/>
+          <w:sz w:val="24"/>
+          <w:szCs w:val="24"/>
+        </w:rPr>
+        <w:t>O sistema exibe a mensagem em uma caixa de Diálogo: “Fornecedor + nome fantasia + Cadastrado com Sucesso!”</w:t>
+      </w:r>
+    </w:p>
+    <w:p>
+      <w:pPr>
+        <w:pStyle w:val="ListParagraph"/>
+        <w:numPr>
+          <w:ilvl w:val="0"/>
+          <w:numId w:val="3"/>
+        </w:numPr>
+        <w:rPr>
+          <w:rFonts w:ascii="Times New Roman" w:hAnsi="Times New Roman" w:cs="Times New Roman"/>
+          <w:sz w:val="24"/>
+          <w:szCs w:val="24"/>
+        </w:rPr>
+      </w:pPr>
+      <w:r>
+        <w:rPr>
+          <w:rFonts w:ascii="Times New Roman" w:hAnsi="Times New Roman" w:cs="Times New Roman"/>
+          <w:sz w:val="24"/>
+          <w:szCs w:val="24"/>
+        </w:rPr>
+        <w:t>Fim do caso de uso.</w:t>
+      </w:r>
+    </w:p>
+    <w:p>
+      <w:pPr>
+        <w:ind w:left="360"/>
+        <w:rPr>
+          <w:rFonts w:ascii="Times New Roman" w:hAnsi="Times New Roman" w:cs="Times New Roman"/>
+          <w:sz w:val="24"/>
+          <w:szCs w:val="24"/>
+        </w:rPr>
+      </w:pPr>
+      <w:r>
+        <w:rPr>
+          <w:rFonts w:ascii="Times New Roman" w:hAnsi="Times New Roman" w:cs="Times New Roman"/>
+          <w:sz w:val="24"/>
+          <w:szCs w:val="24"/>
+        </w:rPr>
+        <w:t>Tipo de Fluxo: Alternativo 1:</w:t>
+      </w:r>
+    </w:p>
+    <w:p>
+      <w:pPr>
+        <w:ind w:left="360"/>
+        <w:rPr>
+          <w:rFonts w:ascii="Times New Roman" w:hAnsi="Times New Roman" w:cs="Times New Roman"/>
+          <w:sz w:val="24"/>
+          <w:szCs w:val="24"/>
+        </w:rPr>
+      </w:pPr>
+      <w:r>
+        <w:rPr>
+          <w:rFonts w:ascii="Times New Roman" w:hAnsi="Times New Roman" w:cs="Times New Roman"/>
+          <w:sz w:val="24"/>
+          <w:szCs w:val="24"/>
+        </w:rPr>
+        <w:t>[FA01 – Cadastrar Fornecedor PJ]</w:t>
+      </w:r>
+    </w:p>
+    <w:p>
+      <w:pPr>
+        <w:pStyle w:val="ListParagraph"/>
+        <w:numPr>
+          <w:ilvl w:val="0"/>
+          <w:numId w:val="4"/>
+        </w:numPr>
+        <w:rPr>
+          <w:rFonts w:ascii="Times New Roman" w:hAnsi="Times New Roman" w:cs="Times New Roman"/>
+          <w:sz w:val="24"/>
+          <w:szCs w:val="24"/>
+        </w:rPr>
+      </w:pPr>
+      <w:r>
+        <w:rPr>
+          <w:rFonts w:ascii="Times New Roman" w:hAnsi="Times New Roman" w:cs="Times New Roman"/>
+          <w:sz w:val="24"/>
+          <w:szCs w:val="24"/>
+        </w:rPr>
+        <w:t>O ator faz o Login;</w:t>
+      </w:r>
+    </w:p>
+    <w:p>
+      <w:pPr>
+        <w:pStyle w:val="ListParagraph"/>
+        <w:numPr>
+          <w:ilvl w:val="0"/>
+          <w:numId w:val="4"/>
+        </w:numPr>
+        <w:rPr>
+          <w:rFonts w:ascii="Times New Roman" w:hAnsi="Times New Roman" w:cs="Times New Roman"/>
+          <w:sz w:val="24"/>
+          <w:szCs w:val="24"/>
+        </w:rPr>
+      </w:pPr>
+      <w:r>
+        <w:rPr>
+          <w:rFonts w:ascii="Times New Roman" w:hAnsi="Times New Roman" w:cs="Times New Roman"/>
+          <w:sz w:val="24"/>
+          <w:szCs w:val="24"/>
+        </w:rPr>
+        <w:t>O sistema exibe a tela de Home com um menu lateral esquerdo contendo o link para cadastro de Fornecedor PJ;</w:t>
+      </w:r>
+    </w:p>
+    <w:p>
+      <w:pPr>
+        <w:pStyle w:val="ListParagraph"/>
+        <w:numPr>
+          <w:ilvl w:val="0"/>
+          <w:numId w:val="4"/>
+        </w:numPr>
+        <w:rPr>
+          <w:rFonts w:ascii="Times New Roman" w:hAnsi="Times New Roman" w:cs="Times New Roman"/>
+          <w:sz w:val="24"/>
+          <w:szCs w:val="24"/>
+        </w:rPr>
+      </w:pPr>
+      <w:r>
+        <w:rPr>
+          <w:rFonts w:ascii="Times New Roman" w:hAnsi="Times New Roman" w:cs="Times New Roman"/>
+          <w:sz w:val="24"/>
+          <w:szCs w:val="24"/>
+        </w:rPr>
+        <w:t>O ator clica no link;</w:t>
+      </w:r>
+    </w:p>
+    <w:p>
+      <w:pPr>
+        <w:pStyle w:val="ListParagraph"/>
+        <w:numPr>
+          <w:ilvl w:val="0"/>
+          <w:numId w:val="4"/>
+        </w:numPr>
+        <w:rPr>
+          <w:rFonts w:ascii="Times New Roman" w:hAnsi="Times New Roman" w:cs="Times New Roman"/>
+          <w:sz w:val="24"/>
+          <w:szCs w:val="24"/>
+        </w:rPr>
+      </w:pPr>
+      <w:r>
+        <w:rPr>
+          <w:rFonts w:ascii="Times New Roman" w:hAnsi="Times New Roman" w:cs="Times New Roman"/>
+          <w:sz w:val="24"/>
+          <w:szCs w:val="24"/>
+        </w:rPr>
+        <w:lastRenderedPageBreak/>
+        <w:t>O sistema abre a tela de cadatro de Fornecedor PJ;</w:t>
+      </w:r>
+    </w:p>
+    <w:p>
+      <w:pPr>
+        <w:pStyle w:val="ListParagraph"/>
+        <w:numPr>
+          <w:ilvl w:val="0"/>
+          <w:numId w:val="4"/>
+        </w:numPr>
+        <w:rPr>
+          <w:rFonts w:ascii="Times New Roman" w:hAnsi="Times New Roman" w:cs="Times New Roman"/>
+          <w:sz w:val="24"/>
+          <w:szCs w:val="24"/>
+        </w:rPr>
+      </w:pPr>
+      <w:r>
+        <w:rPr>
+          <w:rFonts w:ascii="Times New Roman" w:hAnsi="Times New Roman" w:cs="Times New Roman"/>
+          <w:sz w:val="24"/>
+          <w:szCs w:val="24"/>
+        </w:rPr>
+        <w:t>O Ator preenche os campos obrigatórios com os dados do Fornecedor PJ;</w:t>
+      </w:r>
+    </w:p>
+    <w:p>
+      <w:pPr>
+        <w:pStyle w:val="ListParagraph"/>
+        <w:numPr>
+          <w:ilvl w:val="0"/>
+          <w:numId w:val="4"/>
+        </w:numPr>
+        <w:rPr>
+          <w:rFonts w:ascii="Times New Roman" w:hAnsi="Times New Roman" w:cs="Times New Roman"/>
+          <w:sz w:val="24"/>
+          <w:szCs w:val="24"/>
+        </w:rPr>
+      </w:pPr>
+      <w:r>
+        <w:rPr>
+          <w:rFonts w:ascii="Times New Roman" w:hAnsi="Times New Roman" w:cs="Times New Roman"/>
+          <w:sz w:val="24"/>
+          <w:szCs w:val="24"/>
+        </w:rPr>
+        <w:t>O Ator clica em “Salvar”;</w:t>
+      </w:r>
+    </w:p>
+    <w:p>
+      <w:pPr>
+        <w:pStyle w:val="ListParagraph"/>
+        <w:numPr>
+          <w:ilvl w:val="0"/>
+          <w:numId w:val="4"/>
+        </w:numPr>
+        <w:rPr>
+          <w:rFonts w:ascii="Times New Roman" w:hAnsi="Times New Roman" w:cs="Times New Roman"/>
+          <w:sz w:val="24"/>
+          <w:szCs w:val="24"/>
+        </w:rPr>
+      </w:pPr>
+      <w:r>
+        <w:rPr>
+          <w:rFonts w:ascii="Times New Roman" w:hAnsi="Times New Roman" w:cs="Times New Roman"/>
+          <w:sz w:val="24"/>
+          <w:szCs w:val="24"/>
+        </w:rPr>
+        <w:t>O sistema exibe uma mensagem em uma caixa de diálogo perguntando se confirma o cadastro daquele Fornecedor PJ;</w:t>
+      </w:r>
+    </w:p>
+    <w:p>
+      <w:pPr>
+        <w:pStyle w:val="ListParagraph"/>
+        <w:numPr>
+          <w:ilvl w:val="0"/>
+          <w:numId w:val="4"/>
+        </w:numPr>
+        <w:rPr>
+          <w:rFonts w:ascii="Times New Roman" w:hAnsi="Times New Roman" w:cs="Times New Roman"/>
+          <w:sz w:val="24"/>
+          <w:szCs w:val="24"/>
+        </w:rPr>
+      </w:pPr>
+      <w:r>
+        <w:rPr>
+          <w:rFonts w:ascii="Times New Roman" w:hAnsi="Times New Roman" w:cs="Times New Roman"/>
+          <w:sz w:val="24"/>
+          <w:szCs w:val="24"/>
+        </w:rPr>
+        <w:t>O Ator clica em “Não”;</w:t>
+      </w:r>
+    </w:p>
+    <w:p>
+      <w:pPr>
+        <w:pStyle w:val="ListParagraph"/>
+        <w:numPr>
+          <w:ilvl w:val="0"/>
+          <w:numId w:val="4"/>
+        </w:numPr>
+        <w:rPr>
+          <w:rFonts w:ascii="Times New Roman" w:hAnsi="Times New Roman" w:cs="Times New Roman"/>
+          <w:sz w:val="24"/>
+          <w:szCs w:val="24"/>
+        </w:rPr>
+      </w:pPr>
+      <w:r>
+        <w:rPr>
+          <w:rFonts w:ascii="Times New Roman" w:hAnsi="Times New Roman" w:cs="Times New Roman"/>
+          <w:sz w:val="24"/>
+          <w:szCs w:val="24"/>
+        </w:rPr>
+        <w:t>O sistema exibe a mensagem em uma caixa de Diálogo: “Deseja sair da tela de cadastro de Fornecedor PJ?”</w:t>
+      </w:r>
+    </w:p>
+    <w:p>
+      <w:pPr>
+        <w:pStyle w:val="ListParagraph"/>
+        <w:numPr>
+          <w:ilvl w:val="0"/>
+          <w:numId w:val="4"/>
+        </w:numPr>
+        <w:rPr>
+          <w:rFonts w:ascii="Times New Roman" w:hAnsi="Times New Roman" w:cs="Times New Roman"/>
+          <w:sz w:val="24"/>
+          <w:szCs w:val="24"/>
+        </w:rPr>
+      </w:pPr>
+      <w:r>
+        <w:rPr>
+          <w:rFonts w:ascii="Times New Roman" w:hAnsi="Times New Roman" w:cs="Times New Roman"/>
+          <w:sz w:val="24"/>
+          <w:szCs w:val="24"/>
+        </w:rPr>
+        <w:t>O Ator clica em “Sim”;</w:t>
+      </w:r>
+    </w:p>
+    <w:p>
+      <w:pPr>
+        <w:pStyle w:val="ListParagraph"/>
+        <w:numPr>
+          <w:ilvl w:val="0"/>
+          <w:numId w:val="4"/>
+        </w:numPr>
+        <w:rPr>
+          <w:rFonts w:ascii="Times New Roman" w:hAnsi="Times New Roman" w:cs="Times New Roman"/>
+          <w:sz w:val="24"/>
+          <w:szCs w:val="24"/>
+        </w:rPr>
+      </w:pPr>
+      <w:r>
+        <w:rPr>
+          <w:rFonts w:ascii="Times New Roman" w:hAnsi="Times New Roman" w:cs="Times New Roman"/>
+          <w:sz w:val="24"/>
+          <w:szCs w:val="24"/>
+        </w:rPr>
+        <w:t>O sistema fecha a tela de cadastro de Fornecedor PJ e exibe a pagina de “Home”;</w:t>
+      </w:r>
+    </w:p>
+    <w:p>
+      <w:pPr>
+        <w:pStyle w:val="ListParagraph"/>
+        <w:numPr>
+          <w:ilvl w:val="0"/>
+          <w:numId w:val="4"/>
+        </w:numPr>
+        <w:rPr>
+          <w:rFonts w:ascii="Times New Roman" w:hAnsi="Times New Roman" w:cs="Times New Roman"/>
+          <w:sz w:val="24"/>
+          <w:szCs w:val="24"/>
+        </w:rPr>
+      </w:pPr>
+      <w:r>
+        <w:rPr>
+          <w:rFonts w:ascii="Times New Roman" w:hAnsi="Times New Roman" w:cs="Times New Roman"/>
+          <w:sz w:val="24"/>
+          <w:szCs w:val="24"/>
+        </w:rPr>
+        <w:t>Fim do caso de uso.</w:t>
+      </w:r>
+    </w:p>
+    <w:p>
+      <w:pPr>
+        <w:ind w:left="360"/>
+        <w:rPr>
+          <w:rFonts w:ascii="Times New Roman" w:hAnsi="Times New Roman" w:cs="Times New Roman"/>
+          <w:sz w:val="24"/>
+          <w:szCs w:val="24"/>
+        </w:rPr>
+      </w:pPr>
+    </w:p>
+    <w:p>
+      <w:pPr>
+        <w:ind w:left="360"/>
+        <w:rPr>
+          <w:rFonts w:ascii="Times New Roman" w:hAnsi="Times New Roman" w:cs="Times New Roman"/>
+          <w:sz w:val="24"/>
+          <w:szCs w:val="24"/>
+        </w:rPr>
+      </w:pPr>
+      <w:r>
+        <w:rPr>
+          <w:rFonts w:ascii="Times New Roman" w:hAnsi="Times New Roman" w:cs="Times New Roman"/>
+          <w:sz w:val="24"/>
+          <w:szCs w:val="24"/>
+        </w:rPr>
+        <w:t>Tipo de Fluxo: Alternativo 2:</w:t>
+      </w:r>
+    </w:p>
+    <w:p>
+      <w:pPr>
+        <w:ind w:left="360"/>
+        <w:rPr>
+          <w:rFonts w:ascii="Times New Roman" w:hAnsi="Times New Roman" w:cs="Times New Roman"/>
+          <w:sz w:val="24"/>
+          <w:szCs w:val="24"/>
+        </w:rPr>
+      </w:pPr>
+      <w:r>
+        <w:rPr>
+          <w:rFonts w:ascii="Times New Roman" w:hAnsi="Times New Roman" w:cs="Times New Roman"/>
+          <w:sz w:val="24"/>
+          <w:szCs w:val="24"/>
+        </w:rPr>
+        <w:t>[FA0</w:t>
+      </w:r>
+      <w:r>
+        <w:rPr>
+          <w:rFonts w:ascii="Times New Roman" w:hAnsi="Times New Roman" w:cs="Times New Roman"/>
+          <w:sz w:val="24"/>
+          <w:szCs w:val="24"/>
+        </w:rPr>
+        <w:t>4</w:t>
+      </w:r>
+      <w:r>
+        <w:rPr>
+          <w:rFonts w:ascii="Times New Roman" w:hAnsi="Times New Roman" w:cs="Times New Roman"/>
+          <w:sz w:val="24"/>
+          <w:szCs w:val="24"/>
+        </w:rPr>
+        <w:t xml:space="preserve"> – Cadastrar Fornecedor PJ]</w:t>
+      </w:r>
+    </w:p>
+    <w:p>
+      <w:pPr>
+        <w:pStyle w:val="ListParagraph"/>
+        <w:numPr>
+          <w:ilvl w:val="0"/>
+          <w:numId w:val="5"/>
+        </w:numPr>
+        <w:rPr>
+          <w:rFonts w:ascii="Times New Roman" w:hAnsi="Times New Roman" w:cs="Times New Roman"/>
+          <w:sz w:val="24"/>
+          <w:szCs w:val="24"/>
+        </w:rPr>
+      </w:pPr>
+      <w:r>
+        <w:rPr>
+          <w:rFonts w:ascii="Times New Roman" w:hAnsi="Times New Roman" w:cs="Times New Roman"/>
+          <w:sz w:val="24"/>
+          <w:szCs w:val="24"/>
+        </w:rPr>
+        <w:t>O ator faz o Login;</w:t>
+      </w:r>
+    </w:p>
+    <w:p>
+      <w:pPr>
+        <w:pStyle w:val="ListParagraph"/>
+        <w:numPr>
+          <w:ilvl w:val="0"/>
+          <w:numId w:val="5"/>
+        </w:numPr>
+        <w:rPr>
+          <w:rFonts w:ascii="Times New Roman" w:hAnsi="Times New Roman" w:cs="Times New Roman"/>
+          <w:sz w:val="24"/>
+          <w:szCs w:val="24"/>
+        </w:rPr>
+      </w:pPr>
+      <w:r>
+        <w:rPr>
+          <w:rFonts w:ascii="Times New Roman" w:hAnsi="Times New Roman" w:cs="Times New Roman"/>
+          <w:sz w:val="24"/>
+          <w:szCs w:val="24"/>
+        </w:rPr>
+        <w:t>O sistema exibe a tela de Home com um menu lateral esquerdo contendo o link para cadastro de Fornecedor PJ;</w:t>
+      </w:r>
+    </w:p>
+    <w:p>
+      <w:pPr>
+        <w:pStyle w:val="ListParagraph"/>
+        <w:numPr>
+          <w:ilvl w:val="0"/>
+          <w:numId w:val="5"/>
+        </w:numPr>
+        <w:rPr>
+          <w:rFonts w:ascii="Times New Roman" w:hAnsi="Times New Roman" w:cs="Times New Roman"/>
+          <w:sz w:val="24"/>
+          <w:szCs w:val="24"/>
+        </w:rPr>
+      </w:pPr>
+      <w:r>
+        <w:rPr>
+          <w:rFonts w:ascii="Times New Roman" w:hAnsi="Times New Roman" w:cs="Times New Roman"/>
+          <w:sz w:val="24"/>
+          <w:szCs w:val="24"/>
+        </w:rPr>
+        <w:t>O ator clica no link;</w:t>
+      </w:r>
+    </w:p>
+    <w:p>
+      <w:pPr>
+        <w:pStyle w:val="ListParagraph"/>
+        <w:numPr>
+          <w:ilvl w:val="0"/>
+          <w:numId w:val="5"/>
+        </w:numPr>
+        <w:rPr>
+          <w:rFonts w:ascii="Times New Roman" w:hAnsi="Times New Roman" w:cs="Times New Roman"/>
+          <w:sz w:val="24"/>
+          <w:szCs w:val="24"/>
+        </w:rPr>
+      </w:pPr>
+      <w:r>
+        <w:rPr>
+          <w:rFonts w:ascii="Times New Roman" w:hAnsi="Times New Roman" w:cs="Times New Roman"/>
+          <w:sz w:val="24"/>
+          <w:szCs w:val="24"/>
+        </w:rPr>
+        <w:t>O sistema abre a tela de cadatro de Fornecedor PJ;</w:t>
+      </w:r>
+    </w:p>
+    <w:p>
+      <w:pPr>
+        <w:pStyle w:val="ListParagraph"/>
+        <w:numPr>
+          <w:ilvl w:val="0"/>
+          <w:numId w:val="5"/>
+        </w:numPr>
+        <w:rPr>
+          <w:rFonts w:ascii="Times New Roman" w:hAnsi="Times New Roman" w:cs="Times New Roman"/>
+          <w:sz w:val="24"/>
+          <w:szCs w:val="24"/>
+        </w:rPr>
+      </w:pPr>
+      <w:r>
+        <w:rPr>
+          <w:rFonts w:ascii="Times New Roman" w:hAnsi="Times New Roman" w:cs="Times New Roman"/>
+          <w:sz w:val="24"/>
+          <w:szCs w:val="24"/>
+        </w:rPr>
+        <w:t>O Ator preenche os campos obrigatórios com os dados do Fornecedor PJ;</w:t>
+      </w:r>
+    </w:p>
+    <w:p>
+      <w:pPr>
+        <w:pStyle w:val="ListParagraph"/>
+        <w:numPr>
+          <w:ilvl w:val="0"/>
+          <w:numId w:val="5"/>
+        </w:numPr>
+        <w:rPr>
+          <w:rFonts w:ascii="Times New Roman" w:hAnsi="Times New Roman" w:cs="Times New Roman"/>
+          <w:sz w:val="24"/>
+          <w:szCs w:val="24"/>
+        </w:rPr>
+      </w:pPr>
+      <w:r>
+        <w:rPr>
+          <w:rFonts w:ascii="Times New Roman" w:hAnsi="Times New Roman" w:cs="Times New Roman"/>
+          <w:sz w:val="24"/>
+          <w:szCs w:val="24"/>
+        </w:rPr>
+        <w:t>O Ator clica em “Salvar”;</w:t>
+      </w:r>
+    </w:p>
+    <w:p>
+      <w:pPr>
+        <w:pStyle w:val="ListParagraph"/>
+        <w:numPr>
+          <w:ilvl w:val="0"/>
+          <w:numId w:val="5"/>
+        </w:numPr>
+        <w:rPr>
+          <w:rFonts w:ascii="Times New Roman" w:hAnsi="Times New Roman" w:cs="Times New Roman"/>
+          <w:sz w:val="24"/>
+          <w:szCs w:val="24"/>
+        </w:rPr>
+      </w:pPr>
+      <w:r>
+        <w:rPr>
+          <w:rFonts w:ascii="Times New Roman" w:hAnsi="Times New Roman" w:cs="Times New Roman"/>
+          <w:sz w:val="24"/>
+          <w:szCs w:val="24"/>
+        </w:rPr>
+        <w:t>O sistema exibe uma mensagem em uma caixa de diálogo perguntando se confirma o cadastro daquele Fornecedor PJ;</w:t>
+      </w:r>
+    </w:p>
+    <w:p>
+      <w:pPr>
+        <w:pStyle w:val="ListParagraph"/>
+        <w:numPr>
+          <w:ilvl w:val="0"/>
+          <w:numId w:val="5"/>
+        </w:numPr>
+        <w:rPr>
+          <w:rFonts w:ascii="Times New Roman" w:hAnsi="Times New Roman" w:cs="Times New Roman"/>
+          <w:sz w:val="24"/>
+          <w:szCs w:val="24"/>
+        </w:rPr>
+      </w:pPr>
+      <w:r>
+        <w:rPr>
+          <w:rFonts w:ascii="Times New Roman" w:hAnsi="Times New Roman" w:cs="Times New Roman"/>
+          <w:sz w:val="24"/>
+          <w:szCs w:val="24"/>
+        </w:rPr>
+        <w:t>O Ator clica em “Não”;</w:t>
+      </w:r>
+    </w:p>
+    <w:p>
+      <w:pPr>
+        <w:pStyle w:val="ListParagraph"/>
+        <w:numPr>
+          <w:ilvl w:val="0"/>
+          <w:numId w:val="5"/>
+        </w:numPr>
+        <w:rPr>
+          <w:rFonts w:ascii="Times New Roman" w:hAnsi="Times New Roman" w:cs="Times New Roman"/>
+          <w:sz w:val="24"/>
+          <w:szCs w:val="24"/>
+        </w:rPr>
+      </w:pPr>
+      <w:r>
+        <w:rPr>
+          <w:rFonts w:ascii="Times New Roman" w:hAnsi="Times New Roman" w:cs="Times New Roman"/>
+          <w:sz w:val="24"/>
+          <w:szCs w:val="24"/>
+        </w:rPr>
+        <w:t>O sistema exibe a mensagem em uma caixa de Diálogo: “Deseja sair da tela de cadastro de Fornecedor PJ?”</w:t>
+      </w:r>
+    </w:p>
+    <w:p>
+      <w:pPr>
+        <w:pStyle w:val="ListParagraph"/>
+        <w:numPr>
+          <w:ilvl w:val="0"/>
+          <w:numId w:val="5"/>
+        </w:numPr>
+        <w:rPr>
+          <w:rFonts w:ascii="Times New Roman" w:hAnsi="Times New Roman" w:cs="Times New Roman"/>
+          <w:sz w:val="24"/>
+          <w:szCs w:val="24"/>
+        </w:rPr>
+      </w:pPr>
+      <w:r>
+        <w:rPr>
+          <w:rFonts w:ascii="Times New Roman" w:hAnsi="Times New Roman" w:cs="Times New Roman"/>
+          <w:sz w:val="24"/>
+          <w:szCs w:val="24"/>
+        </w:rPr>
+        <w:t>O Ator clica em “Não”;</w:t>
+      </w:r>
+    </w:p>
+    <w:p>
+      <w:pPr>
+        <w:pStyle w:val="ListParagraph"/>
+        <w:numPr>
+          <w:ilvl w:val="0"/>
+          <w:numId w:val="5"/>
+        </w:numPr>
+        <w:rPr>
+          <w:rFonts w:ascii="Times New Roman" w:hAnsi="Times New Roman" w:cs="Times New Roman"/>
+          <w:sz w:val="24"/>
+          <w:szCs w:val="24"/>
+        </w:rPr>
+      </w:pPr>
+      <w:r>
+        <w:rPr>
+          <w:rFonts w:ascii="Times New Roman" w:hAnsi="Times New Roman" w:cs="Times New Roman"/>
+          <w:sz w:val="24"/>
+          <w:szCs w:val="24"/>
+        </w:rPr>
+        <w:t>O sistema volta para a tela de cadastro de Fornecedor PJ e não limpa os campos preenchidos;</w:t>
+      </w:r>
+    </w:p>
+    <w:p>
+      <w:pPr>
+        <w:pStyle w:val="ListParagraph"/>
+        <w:numPr>
+          <w:ilvl w:val="0"/>
+          <w:numId w:val="5"/>
+        </w:numPr>
+        <w:rPr>
+          <w:rFonts w:ascii="Times New Roman" w:hAnsi="Times New Roman" w:cs="Times New Roman"/>
+          <w:sz w:val="24"/>
+          <w:szCs w:val="24"/>
+        </w:rPr>
+      </w:pPr>
+      <w:r>
+        <w:rPr>
+          <w:rFonts w:ascii="Times New Roman" w:hAnsi="Times New Roman" w:cs="Times New Roman"/>
+          <w:sz w:val="24"/>
+          <w:szCs w:val="24"/>
+        </w:rPr>
+        <w:t>Fim do caso de uso.</w:t>
+      </w:r>
+    </w:p>
+    <w:p>
+      <w:pPr>
+        <w:rPr>
+          <w:rFonts w:ascii="Times New Roman" w:hAnsi="Times New Roman" w:cs="Times New Roman"/>
+          <w:sz w:val="24"/>
+          <w:szCs w:val="24"/>
+        </w:rPr>
+      </w:pPr>
+    </w:p>
+    <w:p>
+      <w:pPr>
+        <w:rPr>
+          <w:rFonts w:ascii="Times New Roman" w:hAnsi="Times New Roman" w:cs="Times New Roman"/>
+          <w:sz w:val="24"/>
+          <w:szCs w:val="24"/>
+        </w:rPr>
+      </w:pPr>
+      <w:r>
+        <w:rPr>
+          <w:rFonts w:ascii="Times New Roman" w:hAnsi="Times New Roman" w:cs="Times New Roman"/>
+          <w:sz w:val="24"/>
+          <w:szCs w:val="24"/>
+        </w:rPr>
+        <w:t>OBS: O botão de salvar só deve ficar acionado para receber o evento de click quando todos os campos obrigatórios (marcados com um * ao lado) forem devidamente preenchidos.</w:t>
+      </w:r>
+    </w:p>
+    <w:p>
+      <w:pPr>
+        <w:rPr>
+          <w:rFonts w:ascii="Times New Roman" w:hAnsi="Times New Roman" w:cs="Times New Roman"/>
+          <w:sz w:val="24"/>
+          <w:szCs w:val="24"/>
+        </w:rPr>
+      </w:pPr>
+    </w:p>
+    <w:p>
+      <w:pPr>
+        <w:rPr>
+          <w:rFonts w:ascii="Times New Roman" w:hAnsi="Times New Roman" w:cs="Times New Roman"/>
+          <w:sz w:val="24"/>
+          <w:szCs w:val="24"/>
+        </w:rPr>
+      </w:pPr>
+    </w:p>
+    <w:p>
+      <w:pPr>
+        <w:rPr>
+          <w:rFonts w:ascii="Times New Roman" w:hAnsi="Times New Roman" w:cs="Times New Roman"/>
+          <w:sz w:val="24"/>
+          <w:szCs w:val="24"/>
+        </w:rPr>
+      </w:pPr>
+    </w:p>
+    <w:p>
+      <w:pPr>
+        <w:rPr>
+          <w:rFonts w:ascii="Times New Roman" w:hAnsi="Times New Roman" w:cs="Times New Roman"/>
+          <w:sz w:val="24"/>
+          <w:szCs w:val="24"/>
+        </w:rPr>
+      </w:pPr>
       <w:bookmarkStart w:id="0" w:name="_GoBack"/>
       <w:bookmarkEnd w:id="0"/>
+    </w:p>
+    <w:p>
+      <w:pPr>
+        <w:rPr>
+          <w:rFonts w:ascii="Times New Roman" w:hAnsi="Times New Roman" w:cs="Times New Roman"/>
+          <w:sz w:val="24"/>
+          <w:szCs w:val="24"/>
+        </w:rPr>
+      </w:pPr>
+    </w:p>
+    <w:p>
+      <w:pPr>
+        <w:rPr>
+          <w:rFonts w:ascii="Times New Roman" w:hAnsi="Times New Roman" w:cs="Times New Roman"/>
+          <w:sz w:val="24"/>
+          <w:szCs w:val="24"/>
+        </w:rPr>
+      </w:pPr>
+      <w:r>
+        <w:rPr>
+          <w:rFonts w:ascii="Times New Roman" w:hAnsi="Times New Roman" w:cs="Times New Roman"/>
+          <w:sz w:val="24"/>
+          <w:szCs w:val="24"/>
+        </w:rPr>
+        <w:lastRenderedPageBreak/>
+        <w:t>DIAGRAMA DE CASOS DE USO</w:t>
+      </w:r>
+    </w:p>
+    <w:p>
+      <w:pPr>
+        <w:rPr>
+          <w:noProof/>
+        </w:rPr>
+      </w:pPr>
+      <w:r>
+        <w:rPr>
+          <w:noProof/>
+        </w:rPr>
+        <mc:AlternateContent>
+          <mc:Choice Requires="wps">
+            <w:drawing>
+              <wp:anchor distT="0" distB="0" distL="114300" distR="114300" simplePos="0" relativeHeight="251662336" behindDoc="0" locked="0" layoutInCell="1" allowOverlap="1" wp14:anchorId="7FDC3045" wp14:editId="3D34B519">
+                <wp:simplePos x="0" y="0"/>
+                <wp:positionH relativeFrom="column">
+                  <wp:posOffset>10795</wp:posOffset>
+                </wp:positionH>
+                <wp:positionV relativeFrom="paragraph">
+                  <wp:posOffset>1659255</wp:posOffset>
+                </wp:positionV>
+                <wp:extent cx="257175" cy="380680"/>
+                <wp:effectExtent l="0" t="23495" r="5080" b="43180"/>
+                <wp:wrapNone/>
+                <wp:docPr id="7" name="Arrow: Down 7"/>
+                <wp:cNvGraphicFramePr/>
+                <a:graphic xmlns:a="http://schemas.openxmlformats.org/drawingml/2006/main">
+                  <a:graphicData uri="http://schemas.microsoft.com/office/word/2010/wordprocessingShape">
+                    <wps:wsp>
+                      <wps:cNvSpPr/>
+                      <wps:spPr>
+                        <a:xfrm rot="16200000">
+                          <a:off x="0" y="0"/>
+                          <a:ext cx="257175" cy="380680"/>
+                        </a:xfrm>
+                        <a:prstGeom prst="downArrow">
+                          <a:avLst/>
+                        </a:prstGeom>
+                      </wps:spPr>
+                      <wps:style>
+                        <a:lnRef idx="1">
+                          <a:schemeClr val="accent2"/>
+                        </a:lnRef>
+                        <a:fillRef idx="3">
+                          <a:schemeClr val="accent2"/>
+                        </a:fillRef>
+                        <a:effectRef idx="2">
+                          <a:schemeClr val="accent2"/>
+                        </a:effectRef>
+                        <a:fontRef idx="minor">
+                          <a:schemeClr val="lt1"/>
+                        </a:fontRef>
+                      </wps:style>
+                      <wps:bodyPr rot="0" spcFirstLastPara="0" vertOverflow="overflow" horzOverflow="overflow" vert="horz" wrap="square" lIns="91440" tIns="45720" rIns="91440" bIns="45720" numCol="1" spcCol="0" rtlCol="0" fromWordArt="0" anchor="ctr" anchorCtr="0" forceAA="0" compatLnSpc="1">
+                        <a:prstTxWarp prst="textNoShape">
+                          <a:avLst/>
+                        </a:prstTxWarp>
+                        <a:noAutofit/>
+                      </wps:bodyPr>
+                    </wps:wsp>
+                  </a:graphicData>
+                </a:graphic>
+                <wp14:sizeRelH relativeFrom="margin">
+                  <wp14:pctWidth>0</wp14:pctWidth>
+                </wp14:sizeRelH>
+                <wp14:sizeRelV relativeFrom="margin">
+                  <wp14:pctHeight>0</wp14:pctHeight>
+                </wp14:sizeRelV>
+              </wp:anchor>
+            </w:drawing>
+          </mc:Choice>
+          <mc:Fallback>
+            <w:pict>
+              <v:shapetype w14:anchorId="55560556" id="_x0000_t67" coordsize="21600,21600" o:spt="67" adj="16200,5400" path="m0@0l@1@0@1,0@2,0@2@0,21600@0,10800,21600xe">
+                <v:stroke joinstyle="miter"/>
+                <v:formulas>
+                  <v:f eqn="val #0"/>
+                  <v:f eqn="val #1"/>
+                  <v:f eqn="sum height 0 #1"/>
+                  <v:f eqn="sum 10800 0 #1"/>
+                  <v:f eqn="sum width 0 #0"/>
+                  <v:f eqn="prod @4 @3 10800"/>
+                  <v:f eqn="sum width 0 @5"/>
+                </v:formulas>
+                <v:path o:connecttype="custom" o:connectlocs="10800,0;0,@0;10800,21600;21600,@0" o:connectangles="270,180,90,0" textboxrect="@1,0,@2,@6"/>
+                <v:handles>
+                  <v:h position="#1,#0" xrange="0,10800" yrange="0,21600"/>
+                </v:handles>
+              </v:shapetype>
+              <v:shape id="Arrow: Down 7" o:spid="_x0000_s1026" type="#_x0000_t67" style="position:absolute;margin-left:.85pt;margin-top:130.65pt;width:20.25pt;height:29.95pt;rotation:-90;z-index:251662336;visibility:visible;mso-wrap-style:square;mso-width-percent:0;mso-height-percent:0;mso-wrap-distance-left:9pt;mso-wrap-distance-top:0;mso-wrap-distance-right:9pt;mso-wrap-distance-bottom:0;mso-position-horizontal:absolute;mso-position-horizontal-relative:text;mso-position-vertical:absolute;mso-position-vertical-relative:text;mso-width-percent:0;mso-height-percent:0;mso-width-relative:margin;mso-height-relative:margin;v-text-anchor:middle" o:gfxdata="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" adj="14304" fillcolor="#ee853d [3029]" strokecolor="#ed7d31 [3205]" strokeweight=".5pt">
+                <v:fill color2="#ec7a2d [3173]" rotate="t" colors="0 #f18c55;.5 #f67b28;1 #e56b17" focus="100%" type="gradient">
+                  <o:fill v:ext="view" type="gradientUnscaled"/>
+                </v:fill>
+              </v:shape>
+            </w:pict>
+          </mc:Fallback>
+        </mc:AlternateContent>
+      </w:r>
+      <w:r>
+        <w:rPr>
+          <w:noProof/>
+        </w:rPr>
+        <mc:AlternateContent>
+          <mc:Choice Requires="wps">
+            <w:drawing>
+              <wp:anchor distT="0" distB="0" distL="114300" distR="114300" simplePos="0" relativeHeight="251663360" behindDoc="0" locked="0" layoutInCell="1" allowOverlap="1" wp14:anchorId="2A146337" wp14:editId="6B2EF45E">
+                <wp:simplePos x="0" y="0"/>
+                <wp:positionH relativeFrom="column">
+                  <wp:posOffset>-180975</wp:posOffset>
+                </wp:positionH>
+                <wp:positionV relativeFrom="paragraph">
+                  <wp:posOffset>1544955</wp:posOffset>
+                </wp:positionV>
+                <wp:extent cx="1402080" cy="609600"/>
+                <wp:effectExtent l="0" t="0" r="26670" b="19050"/>
+                <wp:wrapNone/>
+                <wp:docPr id="8" name="Rectangle 8"/>
+                <wp:cNvGraphicFramePr/>
+                <a:graphic xmlns:a="http://schemas.openxmlformats.org/drawingml/2006/main">
+                  <a:graphicData uri="http://schemas.microsoft.com/office/word/2010/wordprocessingShape">
+                    <wps:wsp>
+                      <wps:cNvSpPr/>
+                      <wps:spPr>
+                        <a:xfrm>
+                          <a:off x="0" y="0"/>
+                          <a:ext cx="1402080" cy="609600"/>
+                        </a:xfrm>
+                        <a:prstGeom prst="rect">
+                          <a:avLst/>
+                        </a:prstGeom>
+                        <a:noFill/>
+                      </wps:spPr>
+                      <wps:style>
+                        <a:lnRef idx="2">
+                          <a:schemeClr val="accent6"/>
+                        </a:lnRef>
+                        <a:fillRef idx="1">
+                          <a:schemeClr val="lt1"/>
+                        </a:fillRef>
+                        <a:effectRef idx="0">
+                          <a:schemeClr val="accent6"/>
+                        </a:effectRef>
+                        <a:fontRef idx="minor">
+                          <a:schemeClr val="dk1"/>
+                        </a:fontRef>
+                      </wps:style>
+                      <wps:bodyPr rot="0" spcFirstLastPara="0" vertOverflow="overflow" horzOverflow="overflow" vert="horz" wrap="square" lIns="91440" tIns="45720" rIns="91440" bIns="45720" numCol="1" spcCol="0" rtlCol="0" fromWordArt="0" anchor="ctr" anchorCtr="0" forceAA="0" compatLnSpc="1">
+                        <a:prstTxWarp prst="textNoShape">
+                          <a:avLst/>
+                        </a:prstTxWarp>
+                        <a:noAutofit/>
+                      </wps:bodyPr>
+                    </wps:wsp>
+                  </a:graphicData>
+                </a:graphic>
+                <wp14:sizeRelH relativeFrom="margin">
+                  <wp14:pctWidth>0</wp14:pctWidth>
+                </wp14:sizeRelH>
+                <wp14:sizeRelV relativeFrom="margin">
+                  <wp14:pctHeight>0</wp14:pctHeight>
+                </wp14:sizeRelV>
+              </wp:anchor>
+            </w:drawing>
+          </mc:Choice>
+          <mc:Fallback>
+            <w:pict>
+              <v:rect w14:anchorId="7CF2F451" id="Rectangle 8" o:spid="_x0000_s1026" style="position:absolute;margin-left:-14.25pt;margin-top:121.65pt;width:110.4pt;height:48pt;z-index:251663360;visibility:visible;mso-wrap-style:square;mso-width-percent:0;mso-height-percent:0;mso-wrap-distance-left:9pt;mso-wrap-distance-top:0;mso-wrap-distance-right:9pt;mso-wrap-distance-bottom:0;mso-position-horizontal:absolute;mso-position-horizontal-relative:text;mso-position-vertical:absolute;mso-position-vertical-relative:text;mso-width-percent:0;mso-height-percent:0;mso-width-relative:margin;mso-height-relative:margin;v-text-anchor:middle" o:gfxdata="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" filled="f" strokecolor="#70ad47 [3209]" strokeweight="1pt"/>
+            </w:pict>
+          </mc:Fallback>
+        </mc:AlternateContent>
+      </w:r>
+    </w:p>
+    <w:p>
+      <w:pPr>
+        <w:rPr>
+          <w:rFonts w:ascii="Times New Roman" w:hAnsi="Times New Roman" w:cs="Times New Roman"/>
+          <w:sz w:val="24"/>
+          <w:szCs w:val="24"/>
+        </w:rPr>
+      </w:pPr>
+    </w:p>
+    <w:p>
+      <w:pPr>
+        <w:rPr>
+          <w:rFonts w:ascii="Times New Roman" w:hAnsi="Times New Roman" w:cs="Times New Roman"/>
+          <w:sz w:val="24"/>
+          <w:szCs w:val="24"/>
+        </w:rPr>
+      </w:pPr>
+      <w:r>
+        <w:rPr>
+          <w:noProof/>
+        </w:rPr>
+        <w:drawing>
+          <wp:inline distT="0" distB="0" distL="0" distR="0" wp14:anchorId="0361AD9E" wp14:editId="554E366D">
+            <wp:extent cx="5836920" cy="4671060"/>
+            <wp:effectExtent l="0" t="0" r="0" b="0"/>
+            <wp:docPr id="9" name="Picture 9"/>
+            <wp:cNvGraphicFramePr>
+              <a:graphicFrameLocks xmlns:a="http://schemas.openxmlformats.org/drawingml/2006/main" noChangeAspect="1"/>
+            </wp:cNvGraphicFramePr>
+            <a:graphic xmlns:a="http://schemas.openxmlformats.org/drawingml/2006/main">
+              <a:graphicData uri="http://schemas.openxmlformats.org/drawingml/2006/picture">
+                <pic:pic xmlns:pic="http://schemas.openxmlformats.org/drawingml/2006/picture">
+                  <pic:nvPicPr>
+                    <pic:cNvPr id="0" name="Picture 3"/>
+                    <pic:cNvPicPr>
+                      <a:picLocks noChangeAspect="1" noChangeArrowheads="1"/>
+                    </pic:cNvPicPr>
+                  </pic:nvPicPr>
+                  <pic:blipFill>
+                    <a:blip r:embed="rId7">
+                      <a:extLst>
+                        <a:ext uri="{28A0092B-C50C-407E-A947-70E740481C1C}">
+                          <a14:useLocalDpi xmlns:a14="http://schemas.microsoft.com/office/drawing/2010/main" val="0"/>
+                        </a:ext>
+                      </a:extLst>
+                    </a:blip>
+                    <a:srcRect/>
+                    <a:stretch>
+                      <a:fillRect/>
+                    </a:stretch>
+                  </pic:blipFill>
+                  <pic:spPr bwMode="auto">
+                    <a:xfrm>
+                      <a:off x="0" y="0"/>
+                      <a:ext cx="5836920" cy="4671060"/>
+                    </a:xfrm>
+                    <a:prstGeom prst="rect">
+                      <a:avLst/>
+                    </a:prstGeom>
+                    <a:noFill/>
+                    <a:ln>
+                      <a:noFill/>
+                    </a:ln>
+                  </pic:spPr>
+                </pic:pic>
+              </a:graphicData>
+            </a:graphic>
+          </wp:inline>
+        </w:drawing>
+      </w:r>
+    </w:p>
+    <w:p>
+      <w:pPr>
+        <w:rPr>
+          <w:sz w:val="24"/>
+          <w:szCs w:val="24"/>
+        </w:rPr>
+      </w:pPr>
+      <w:r>
+        <w:rPr>
+          <w:sz w:val="24"/>
+          <w:szCs w:val="24"/>
+        </w:rPr>
+        <w:t>TELA DE CADASTRO DE FORNECEDOR P</w:t>
+      </w:r>
+      <w:r>
+        <w:rPr>
+          <w:sz w:val="24"/>
+          <w:szCs w:val="24"/>
+        </w:rPr>
+        <w:t>F</w:t>
+      </w:r>
+    </w:p>
+    <w:p>
+      <w:pPr>
+        <w:rPr>
+          <w:sz w:val="24"/>
+          <w:szCs w:val="24"/>
+        </w:rPr>
+      </w:pPr>
+    </w:p>
+    <w:p>
+      <w:pPr>
+        <w:rPr>
+          <w:sz w:val="24"/>
+          <w:szCs w:val="24"/>
+        </w:rPr>
+      </w:pPr>
+      <w:r>
+        <w:rPr>
+          <w:sz w:val="24"/>
+          <w:szCs w:val="24"/>
+        </w:rPr>
+        <w:t>TELA DE LOGIN</w:t>
+      </w:r>
+    </w:p>
+    <w:p>
+      <w:pPr>
+        <w:rPr>
+          <w:sz w:val="24"/>
+          <w:szCs w:val="24"/>
+        </w:rPr>
+      </w:pPr>
+      <w:r>
+        <w:rPr>
+          <w:noProof/>
+        </w:rPr>
+        <w:lastRenderedPageBreak/>
+        <w:drawing>
+          <wp:inline distT="0" distB="0" distL="0" distR="0" wp14:anchorId="46A216E9" wp14:editId="5355C6AE">
+            <wp:extent cx="5400040" cy="3482340"/>
+            <wp:effectExtent l="0" t="0" r="0" b="3810"/>
+            <wp:docPr id="13" name="Picture 13"/>
+            <wp:cNvGraphicFramePr>
+              <a:graphicFrameLocks xmlns:a="http://schemas.openxmlformats.org/drawingml/2006/main" noChangeAspect="1"/>
+            </wp:cNvGraphicFramePr>
+            <a:graphic xmlns:a="http://schemas.openxmlformats.org/drawingml/2006/main">
+              <a:graphicData uri="http://schemas.openxmlformats.org/drawingml/2006/picture">
+                <pic:pic xmlns:pic="http://schemas.openxmlformats.org/drawingml/2006/picture">
+                  <pic:nvPicPr>
+                    <pic:cNvPr id="1" name=""/>
+                    <pic:cNvPicPr/>
+                  </pic:nvPicPr>
+                  <pic:blipFill>
+                    <a:blip r:embed="rId9"/>
+                    <a:stretch>
+                      <a:fillRect/>
+                    </a:stretch>
+                  </pic:blipFill>
+                  <pic:spPr>
+                    <a:xfrm>
+                      <a:off x="0" y="0"/>
+                      <a:ext cx="5400040" cy="3482340"/>
+                    </a:xfrm>
+                    <a:prstGeom prst="rect">
+                      <a:avLst/>
+                    </a:prstGeom>
+                  </pic:spPr>
+                </pic:pic>
+              </a:graphicData>
+            </a:graphic>
+          </wp:inline>
+        </w:drawing>
+      </w:r>
+    </w:p>
+    <w:p>
+      <w:pPr>
+        <w:rPr>
+          <w:sz w:val="24"/>
+          <w:szCs w:val="24"/>
+        </w:rPr>
+      </w:pPr>
+    </w:p>
+    <w:p>
+      <w:pPr>
+        <w:rPr>
+          <w:sz w:val="24"/>
+          <w:szCs w:val="24"/>
+        </w:rPr>
+      </w:pPr>
+      <w:r>
+        <w:rPr>
+          <w:sz w:val="24"/>
+          <w:szCs w:val="24"/>
+        </w:rPr>
+        <w:t>DIAGRAMA DE SEQUENCIA</w:t>
+      </w:r>
+    </w:p>
+    <w:p>
+      <w:pPr>
+        <w:rPr>
+          <w:sz w:val="24"/>
+          <w:szCs w:val="24"/>
+        </w:rPr>
+      </w:pPr>
+    </w:p>
+    <w:p>
+      <w:pPr>
+        <w:rPr>
+          <w:sz w:val="24"/>
+          <w:szCs w:val="24"/>
+        </w:rPr>
+      </w:pPr>
     </w:p>
     <w:sectPr>
       <w:pgSz w:w="11906" w:h="16838"/>

</xml_diff>

<commit_message>
atualizando casos de uso
</commit_message>
<xml_diff>
--- a/05-CASOS-DE-USO.docx
+++ b/05-CASOS-DE-USO.docx
@@ -2041,8 +2041,6 @@
           <w:szCs w:val="24"/>
         </w:rPr>
       </w:pPr>
-      <w:bookmarkStart w:id="0" w:name="_GoBack"/>
-      <w:bookmarkEnd w:id="0"/>
       <w:r>
         <w:rPr>
           <w:sz w:val="24"/>
@@ -2767,7 +2765,25 @@
           <w:sz w:val="24"/>
           <w:szCs w:val="24"/>
         </w:rPr>
-        <w:t>O Ator preenche os campos obrigatórios com os dados do Fornecedor PJ;</w:t>
+        <w:t xml:space="preserve">O Ator preenche os campos obrigatórios com os dados do Fornecedor </w:t>
+      </w:r>
+      <w:bookmarkStart w:id="0" w:name="_GoBack"/>
+      <w:bookmarkEnd w:id="0"/>
+      <w:r>
+        <w:rPr>
+          <w:rFonts w:ascii="Times New Roman" w:hAnsi="Times New Roman" w:cs="Times New Roman"/>
+          <w:sz w:val="24"/>
+          <w:szCs w:val="24"/>
+        </w:rPr>
+        <w:t>PF</w:t>
+      </w:r>
+      <w:r>
+        <w:rPr>
+          <w:rFonts w:ascii="Times New Roman" w:hAnsi="Times New Roman" w:cs="Times New Roman"/>
+          <w:sz w:val="24"/>
+          <w:szCs w:val="24"/>
+        </w:rPr>
+        <w:t>;</w:t>
       </w:r>
     </w:p>
     <w:p>

</xml_diff>

<commit_message>
atualizando os casos de uso
</commit_message>
<xml_diff>
--- a/05-CASOS-DE-USO.docx
+++ b/05-CASOS-DE-USO.docx
@@ -2095,15 +2095,7 @@
           <w:sz w:val="24"/>
           <w:szCs w:val="24"/>
         </w:rPr>
-        <w:t xml:space="preserve">Descrição do Caso de Uso: Este caso de uso tem como finalidade </w:t>
-      </w:r>
-      <w:r>
-        <w:rPr>
-          <w:rFonts w:ascii="Times New Roman" w:hAnsi="Times New Roman" w:cs="Times New Roman"/>
-          <w:sz w:val="24"/>
-          <w:szCs w:val="24"/>
-        </w:rPr>
-        <w:t>mostrar uma lista com todos os fornecedores PF cadastrados no sistema.</w:t>
+        <w:t>Descrição do Caso de Uso: Este caso de uso tem como finalidade mostrar uma lista com todos os fornecedores PF cadastrados no sistema.</w:t>
       </w:r>
     </w:p>
     <w:p>
@@ -2230,23 +2222,7 @@
           <w:sz w:val="24"/>
           <w:szCs w:val="24"/>
         </w:rPr>
-        <w:t xml:space="preserve">Existir um usuário do tipo Administrador </w:t>
-      </w:r>
-      <w:r>
-        <w:rPr>
-          <w:rFonts w:ascii="Times New Roman" w:hAnsi="Times New Roman" w:cs="Times New Roman"/>
-          <w:sz w:val="24"/>
-          <w:szCs w:val="24"/>
-        </w:rPr>
-        <w:t xml:space="preserve">oui vndedor </w:t>
-      </w:r>
-      <w:r>
-        <w:rPr>
-          <w:rFonts w:ascii="Times New Roman" w:hAnsi="Times New Roman" w:cs="Times New Roman"/>
-          <w:sz w:val="24"/>
-          <w:szCs w:val="24"/>
-        </w:rPr>
-        <w:t>criado;</w:t>
+        <w:t>Existir um usuário do tipo Administrador oui vndedor criado;</w:t>
       </w:r>
     </w:p>
     <w:p>
@@ -2290,39 +2266,7 @@
           <w:sz w:val="24"/>
           <w:szCs w:val="24"/>
         </w:rPr>
-        <w:t>Clicar no link de “</w:t>
-      </w:r>
-      <w:r>
-        <w:rPr>
-          <w:rFonts w:ascii="Times New Roman" w:hAnsi="Times New Roman" w:cs="Times New Roman"/>
-          <w:sz w:val="24"/>
-          <w:szCs w:val="24"/>
-        </w:rPr>
-        <w:t>Listar</w:t>
-      </w:r>
-      <w:r>
-        <w:rPr>
-          <w:rFonts w:ascii="Times New Roman" w:hAnsi="Times New Roman" w:cs="Times New Roman"/>
-          <w:sz w:val="24"/>
-          <w:szCs w:val="24"/>
-        </w:rPr>
-        <w:t xml:space="preserve"> Fornecedor</w:t>
-      </w:r>
-      <w:r>
-        <w:rPr>
-          <w:rFonts w:ascii="Times New Roman" w:hAnsi="Times New Roman" w:cs="Times New Roman"/>
-          <w:sz w:val="24"/>
-          <w:szCs w:val="24"/>
-        </w:rPr>
-        <w:t>es</w:t>
-      </w:r>
-      <w:r>
-        <w:rPr>
-          <w:rFonts w:ascii="Times New Roman" w:hAnsi="Times New Roman" w:cs="Times New Roman"/>
-          <w:sz w:val="24"/>
-          <w:szCs w:val="24"/>
-        </w:rPr>
-        <w:t xml:space="preserve"> PJ”.</w:t>
+        <w:t>Clicar no link de “Listar Fornecedores PJ”.</w:t>
       </w:r>
     </w:p>
     <w:p>
@@ -2395,39 +2339,7 @@
           <w:sz w:val="24"/>
           <w:szCs w:val="24"/>
         </w:rPr>
-        <w:t xml:space="preserve">[FP01 – </w:t>
-      </w:r>
-      <w:r>
-        <w:rPr>
-          <w:rFonts w:ascii="Times New Roman" w:hAnsi="Times New Roman" w:cs="Times New Roman"/>
-          <w:sz w:val="24"/>
-          <w:szCs w:val="24"/>
-        </w:rPr>
-        <w:t>Listar</w:t>
-      </w:r>
-      <w:r>
-        <w:rPr>
-          <w:rFonts w:ascii="Times New Roman" w:hAnsi="Times New Roman" w:cs="Times New Roman"/>
-          <w:sz w:val="24"/>
-          <w:szCs w:val="24"/>
-        </w:rPr>
-        <w:t xml:space="preserve"> Fornecedor</w:t>
-      </w:r>
-      <w:r>
-        <w:rPr>
-          <w:rFonts w:ascii="Times New Roman" w:hAnsi="Times New Roman" w:cs="Times New Roman"/>
-          <w:sz w:val="24"/>
-          <w:szCs w:val="24"/>
-        </w:rPr>
-        <w:t>es</w:t>
-      </w:r>
-      <w:r>
-        <w:rPr>
-          <w:rFonts w:ascii="Times New Roman" w:hAnsi="Times New Roman" w:cs="Times New Roman"/>
-          <w:sz w:val="24"/>
-          <w:szCs w:val="24"/>
-        </w:rPr>
-        <w:t xml:space="preserve"> PJ]</w:t>
+        <w:t>[FP01 – Listar Fornecedores PJ]</w:t>
       </w:r>
     </w:p>
     <w:p>
@@ -2445,55 +2357,7 @@
           <w:szCs w:val="24"/>
         </w:rPr>
         <w:lastRenderedPageBreak/>
-        <w:t xml:space="preserve">Este fluxo tem por finalidade de </w:t>
-      </w:r>
-      <w:r>
-        <w:rPr>
-          <w:rFonts w:ascii="Times New Roman" w:hAnsi="Times New Roman" w:cs="Times New Roman"/>
-          <w:sz w:val="24"/>
-          <w:szCs w:val="24"/>
-        </w:rPr>
-        <w:t xml:space="preserve">realizar uma busca de todos os </w:t>
-      </w:r>
-      <w:r>
-        <w:rPr>
-          <w:rFonts w:ascii="Times New Roman" w:hAnsi="Times New Roman" w:cs="Times New Roman"/>
-          <w:sz w:val="24"/>
-          <w:szCs w:val="24"/>
-        </w:rPr>
-        <w:t xml:space="preserve"> Fornecedor</w:t>
-      </w:r>
-      <w:r>
-        <w:rPr>
-          <w:rFonts w:ascii="Times New Roman" w:hAnsi="Times New Roman" w:cs="Times New Roman"/>
-          <w:sz w:val="24"/>
-          <w:szCs w:val="24"/>
-        </w:rPr>
-        <w:t xml:space="preserve">es do tipo </w:t>
-      </w:r>
-      <w:r>
-        <w:rPr>
-          <w:rFonts w:ascii="Times New Roman" w:hAnsi="Times New Roman" w:cs="Times New Roman"/>
-          <w:sz w:val="24"/>
-          <w:szCs w:val="24"/>
-        </w:rPr>
-        <w:t xml:space="preserve"> P</w:t>
-      </w:r>
-      <w:r>
-        <w:rPr>
-          <w:rFonts w:ascii="Times New Roman" w:hAnsi="Times New Roman" w:cs="Times New Roman"/>
-          <w:sz w:val="24"/>
-          <w:szCs w:val="24"/>
-        </w:rPr>
-        <w:t>J</w:t>
-      </w:r>
-      <w:r>
-        <w:rPr>
-          <w:rFonts w:ascii="Times New Roman" w:hAnsi="Times New Roman" w:cs="Times New Roman"/>
-          <w:sz w:val="24"/>
-          <w:szCs w:val="24"/>
-        </w:rPr>
-        <w:t xml:space="preserve"> </w:t>
+        <w:t xml:space="preserve">Este fluxo tem por finalidade de realizar uma busca de todos os  Fornecedores do tipo  PJ </w:t>
       </w:r>
       <w:r>
         <w:rPr>
@@ -4540,23 +4404,7 @@
           <w:sz w:val="24"/>
           <w:szCs w:val="24"/>
         </w:rPr>
-        <w:t xml:space="preserve">Descrição do Caso de Uso: Este caso de uso tem como finalidade </w:t>
-      </w:r>
-      <w:r>
-        <w:rPr>
-          <w:rFonts w:ascii="Times New Roman" w:hAnsi="Times New Roman" w:cs="Times New Roman"/>
-          <w:sz w:val="24"/>
-          <w:szCs w:val="24"/>
-        </w:rPr>
-        <w:t>excluir</w:t>
-      </w:r>
-      <w:r>
-        <w:rPr>
-          <w:rFonts w:ascii="Times New Roman" w:hAnsi="Times New Roman" w:cs="Times New Roman"/>
-          <w:sz w:val="24"/>
-          <w:szCs w:val="24"/>
-        </w:rPr>
-        <w:t xml:space="preserve"> os dados de um Fornecedor to tipo Pessoa Jurídica no sistema que esteja salvo no banco de dados.</w:t>
+        <w:t>Descrição do Caso de Uso: Este caso de uso tem como finalidade excluir os dados de um Fornecedor to tipo Pessoa Jurídica no sistema que esteja salvo no banco de dados.</w:t>
       </w:r>
     </w:p>
     <w:p>
@@ -4852,56 +4700,24 @@
           <w:sz w:val="24"/>
           <w:szCs w:val="24"/>
         </w:rPr>
-        <w:t xml:space="preserve">[FP01 – </w:t>
-      </w:r>
-      <w:r>
-        <w:rPr>
-          <w:rFonts w:ascii="Times New Roman" w:hAnsi="Times New Roman" w:cs="Times New Roman"/>
-          <w:sz w:val="24"/>
-          <w:szCs w:val="24"/>
-        </w:rPr>
-        <w:t>Remover</w:t>
-      </w:r>
-      <w:r>
-        <w:rPr>
-          <w:rFonts w:ascii="Times New Roman" w:hAnsi="Times New Roman" w:cs="Times New Roman"/>
-          <w:sz w:val="24"/>
-          <w:szCs w:val="24"/>
-        </w:rPr>
-        <w:t xml:space="preserve"> Fornecedor PJ]</w:t>
-      </w:r>
-    </w:p>
-    <w:p>
-      <w:pPr>
-        <w:rPr>
-          <w:rFonts w:ascii="Times New Roman" w:hAnsi="Times New Roman" w:cs="Times New Roman"/>
-          <w:sz w:val="24"/>
-          <w:szCs w:val="24"/>
-        </w:rPr>
-      </w:pPr>
-      <w:r>
-        <w:rPr>
-          <w:rFonts w:ascii="Times New Roman" w:hAnsi="Times New Roman" w:cs="Times New Roman"/>
-          <w:sz w:val="24"/>
-          <w:szCs w:val="24"/>
-        </w:rPr>
-        <w:t xml:space="preserve">Este fluxo tem por finalidade de fazer a </w:t>
-      </w:r>
-      <w:r>
-        <w:rPr>
-          <w:rFonts w:ascii="Times New Roman" w:hAnsi="Times New Roman" w:cs="Times New Roman"/>
-          <w:sz w:val="24"/>
-          <w:szCs w:val="24"/>
-        </w:rPr>
-        <w:t>remoção</w:t>
-      </w:r>
-      <w:r>
-        <w:rPr>
-          <w:rFonts w:ascii="Times New Roman" w:hAnsi="Times New Roman" w:cs="Times New Roman"/>
-          <w:sz w:val="24"/>
-          <w:szCs w:val="24"/>
-        </w:rPr>
-        <w:t xml:space="preserve"> de um Fornecedor Pj no banco de dados via sistema (tela).</w:t>
+        <w:t>[FP01 – Remover Fornecedor PJ]</w:t>
+      </w:r>
+    </w:p>
+    <w:p>
+      <w:pPr>
+        <w:rPr>
+          <w:rFonts w:ascii="Times New Roman" w:hAnsi="Times New Roman" w:cs="Times New Roman"/>
+          <w:sz w:val="24"/>
+          <w:szCs w:val="24"/>
+        </w:rPr>
+      </w:pPr>
+      <w:r>
+        <w:rPr>
+          <w:rFonts w:ascii="Times New Roman" w:hAnsi="Times New Roman" w:cs="Times New Roman"/>
+          <w:sz w:val="24"/>
+          <w:szCs w:val="24"/>
+        </w:rPr>
+        <w:t>Este fluxo tem por finalidade de fazer a remoção de um Fornecedor Pj no banco de dados via sistema (tela).</w:t>
       </w:r>
     </w:p>
     <w:p>
@@ -5011,23 +4827,7 @@
           <w:sz w:val="24"/>
           <w:szCs w:val="24"/>
         </w:rPr>
-        <w:t>O Ator clica no botão “E</w:t>
-      </w:r>
-      <w:r>
-        <w:rPr>
-          <w:rFonts w:ascii="Times New Roman" w:hAnsi="Times New Roman" w:cs="Times New Roman"/>
-          <w:sz w:val="24"/>
-          <w:szCs w:val="24"/>
-        </w:rPr>
-        <w:t>xcluir</w:t>
-      </w:r>
-      <w:r>
-        <w:rPr>
-          <w:rFonts w:ascii="Times New Roman" w:hAnsi="Times New Roman" w:cs="Times New Roman"/>
-          <w:sz w:val="24"/>
-          <w:szCs w:val="24"/>
-        </w:rPr>
-        <w:t>” do Fornecedor PJ que o mesmo escolher;</w:t>
+        <w:t>O Ator clica no botão “Excluir” do Fornecedor PJ que o mesmo escolher;</w:t>
       </w:r>
     </w:p>
     <w:p>
@@ -5049,23 +4849,7 @@
           <w:sz w:val="24"/>
           <w:szCs w:val="24"/>
         </w:rPr>
-        <w:t xml:space="preserve">O sistema exibe uma mensagem em uma caixa de diálogo perguntando se confirma a </w:t>
-      </w:r>
-      <w:r>
-        <w:rPr>
-          <w:rFonts w:ascii="Times New Roman" w:hAnsi="Times New Roman" w:cs="Times New Roman"/>
-          <w:sz w:val="24"/>
-          <w:szCs w:val="24"/>
-        </w:rPr>
-        <w:t>exclusão</w:t>
-      </w:r>
-      <w:r>
-        <w:rPr>
-          <w:rFonts w:ascii="Times New Roman" w:hAnsi="Times New Roman" w:cs="Times New Roman"/>
-          <w:sz w:val="24"/>
-          <w:szCs w:val="24"/>
-        </w:rPr>
-        <w:t xml:space="preserve"> daquele Fornecedor PJ;</w:t>
+        <w:t>O sistema exibe uma mensagem em uma caixa de diálogo perguntando se confirma a exclusão daquele Fornecedor PJ;</w:t>
       </w:r>
     </w:p>
     <w:p>
@@ -5109,23 +4893,7 @@
           <w:sz w:val="24"/>
           <w:szCs w:val="24"/>
         </w:rPr>
-        <w:t xml:space="preserve">O sistema exibe a mensagem em uma caixa de Diálogo: “Fornecedor + nome fantasia + </w:t>
-      </w:r>
-      <w:r>
-        <w:rPr>
-          <w:rFonts w:ascii="Times New Roman" w:hAnsi="Times New Roman" w:cs="Times New Roman"/>
-          <w:sz w:val="24"/>
-          <w:szCs w:val="24"/>
-        </w:rPr>
-        <w:t>excluido</w:t>
-      </w:r>
-      <w:r>
-        <w:rPr>
-          <w:rFonts w:ascii="Times New Roman" w:hAnsi="Times New Roman" w:cs="Times New Roman"/>
-          <w:sz w:val="24"/>
-          <w:szCs w:val="24"/>
-        </w:rPr>
-        <w:t xml:space="preserve"> com Sucesso!</w:t>
+        <w:t>O sistema exibe a mensagem em uma caixa de Diálogo: “Fornecedor + nome fantasia + excluido com Sucesso!</w:t>
       </w:r>
       <w:r>
         <w:rPr>
@@ -5589,15 +5357,7 @@
           <w:sz w:val="24"/>
           <w:szCs w:val="24"/>
         </w:rPr>
-        <w:t xml:space="preserve">Descrição do Caso de Uso: Este caso de uso tem como finalidade </w:t>
-      </w:r>
-      <w:r>
-        <w:rPr>
-          <w:rFonts w:ascii="Times New Roman" w:hAnsi="Times New Roman" w:cs="Times New Roman"/>
-          <w:sz w:val="24"/>
-          <w:szCs w:val="24"/>
-        </w:rPr>
-        <w:t>pesquisar um forncedor do tipo Pessoa Juridica no banco de dados via sistema(tela).</w:t>
+        <w:t>Descrição do Caso de Uso: Este caso de uso tem como finalidade pesquisar um forncedor do tipo Pessoa Juridica no banco de dados via sistema(tela).</w:t>
       </w:r>
     </w:p>
     <w:p>
@@ -6272,72 +6032,24 @@
           <w:sz w:val="24"/>
           <w:szCs w:val="24"/>
         </w:rPr>
-        <w:t xml:space="preserve">Tipo de Fluxo: </w:t>
-      </w:r>
-      <w:r>
-        <w:rPr>
-          <w:rFonts w:ascii="Times New Roman" w:hAnsi="Times New Roman" w:cs="Times New Roman"/>
-          <w:sz w:val="24"/>
-          <w:szCs w:val="24"/>
-        </w:rPr>
-        <w:t>Alternativo</w:t>
-      </w:r>
-      <w:r>
-        <w:rPr>
-          <w:rFonts w:ascii="Times New Roman" w:hAnsi="Times New Roman" w:cs="Times New Roman"/>
-          <w:sz w:val="24"/>
-          <w:szCs w:val="24"/>
-        </w:rPr>
-        <w:t xml:space="preserve">: </w:t>
-      </w:r>
-    </w:p>
-    <w:p>
-      <w:pPr>
-        <w:rPr>
-          <w:rFonts w:ascii="Times New Roman" w:hAnsi="Times New Roman" w:cs="Times New Roman"/>
-          <w:sz w:val="24"/>
-          <w:szCs w:val="24"/>
-        </w:rPr>
-      </w:pPr>
-      <w:r>
-        <w:rPr>
-          <w:rFonts w:ascii="Times New Roman" w:hAnsi="Times New Roman" w:cs="Times New Roman"/>
-          <w:sz w:val="24"/>
-          <w:szCs w:val="24"/>
-        </w:rPr>
-        <w:t>[F</w:t>
-      </w:r>
-      <w:r>
-        <w:rPr>
-          <w:rFonts w:ascii="Times New Roman" w:hAnsi="Times New Roman" w:cs="Times New Roman"/>
-          <w:sz w:val="24"/>
-          <w:szCs w:val="24"/>
-        </w:rPr>
-        <w:t>A</w:t>
-      </w:r>
-      <w:r>
-        <w:rPr>
-          <w:rFonts w:ascii="Times New Roman" w:hAnsi="Times New Roman" w:cs="Times New Roman"/>
-          <w:sz w:val="24"/>
-          <w:szCs w:val="24"/>
-        </w:rPr>
-        <w:t>01 – Pesquisar um (01)Fornecedores PJ</w:t>
-      </w:r>
-      <w:r>
-        <w:rPr>
-          <w:rFonts w:ascii="Times New Roman" w:hAnsi="Times New Roman" w:cs="Times New Roman"/>
-          <w:sz w:val="24"/>
-          <w:szCs w:val="24"/>
-        </w:rPr>
-        <w:t xml:space="preserve"> INEXISTENTE</w:t>
-      </w:r>
-      <w:r>
-        <w:rPr>
-          <w:rFonts w:ascii="Times New Roman" w:hAnsi="Times New Roman" w:cs="Times New Roman"/>
-          <w:sz w:val="24"/>
-          <w:szCs w:val="24"/>
-        </w:rPr>
-        <w:t>]</w:t>
+        <w:t xml:space="preserve">Tipo de Fluxo: Alternativo: </w:t>
+      </w:r>
+    </w:p>
+    <w:p>
+      <w:pPr>
+        <w:rPr>
+          <w:rFonts w:ascii="Times New Roman" w:hAnsi="Times New Roman" w:cs="Times New Roman"/>
+          <w:sz w:val="24"/>
+          <w:szCs w:val="24"/>
+        </w:rPr>
+      </w:pPr>
+      <w:r>
+        <w:rPr>
+          <w:rFonts w:ascii="Times New Roman" w:hAnsi="Times New Roman" w:cs="Times New Roman"/>
+          <w:sz w:val="24"/>
+          <w:szCs w:val="24"/>
+        </w:rPr>
+        <w:t>[FA01 – Pesquisar um (01)Fornecedores PJ INEXISTENTE]</w:t>
       </w:r>
     </w:p>
     <w:p>
@@ -6480,15 +6192,7 @@
           <w:sz w:val="24"/>
           <w:szCs w:val="24"/>
         </w:rPr>
-        <w:t xml:space="preserve">O Ator preenche </w:t>
-      </w:r>
-      <w:r>
-        <w:rPr>
-          <w:rFonts w:ascii="Times New Roman" w:hAnsi="Times New Roman" w:cs="Times New Roman"/>
-          <w:sz w:val="24"/>
-          <w:szCs w:val="24"/>
-        </w:rPr>
-        <w:t>o campo de codigo do forncedor, ou o campo de cnpj, ou o campo de razao social ou o campo de nome fantasia com dados INEXISTENTES o sistema;</w:t>
+        <w:t>O Ator preenche o campo de codigo do forncedor, ou o campo de cnpj, ou o campo de razao social ou o campo de nome fantasia com dados INEXISTENTES o sistema;</w:t>
       </w:r>
     </w:p>
     <w:p>
@@ -6576,15 +6280,7 @@
           <w:sz w:val="24"/>
           <w:szCs w:val="24"/>
         </w:rPr>
-        <w:t xml:space="preserve">A lista que fica abaixo deste cabeçalho </w:t>
-      </w:r>
-      <w:r>
-        <w:rPr>
-          <w:rFonts w:ascii="Times New Roman" w:hAnsi="Times New Roman" w:cs="Times New Roman"/>
-          <w:sz w:val="24"/>
-          <w:szCs w:val="24"/>
-        </w:rPr>
-        <w:t>não muda seu estado, ou seja, continua mostrando a lista de todos os forncedores cadastrados;</w:t>
+        <w:t>A lista que fica abaixo deste cabeçalho não muda seu estado, ou seja, continua mostrando a lista de todos os forncedores cadastrados;</w:t>
       </w:r>
       <w:r>
         <w:rPr>
@@ -8595,7 +8291,7 @@
           <w:sz w:val="28"/>
           <w:szCs w:val="28"/>
         </w:rPr>
-        <w:t>2</w:t>
+        <w:t>7</w:t>
       </w:r>
       <w:r>
         <w:rPr>
@@ -9169,7 +8865,7 @@
           <w:sz w:val="28"/>
           <w:szCs w:val="28"/>
         </w:rPr>
-        <w:t>3</w:t>
+        <w:t>8</w:t>
       </w:r>
       <w:r>
         <w:rPr>
@@ -11055,7 +10751,7 @@
           <w:sz w:val="28"/>
           <w:szCs w:val="28"/>
         </w:rPr>
-        <w:t>4</w:t>
+        <w:t>9</w:t>
       </w:r>
       <w:r>
         <w:rPr>
@@ -11483,574 +11179,606 @@
         </w:rPr>
         <w:t>F</w:t>
       </w:r>
+      <w:r>
+        <w:rPr>
+          <w:rFonts w:ascii="Times New Roman" w:hAnsi="Times New Roman" w:cs="Times New Roman"/>
+          <w:sz w:val="24"/>
+          <w:szCs w:val="24"/>
+        </w:rPr>
+        <w:t>]</w:t>
+      </w:r>
+    </w:p>
+    <w:p>
+      <w:pPr>
+        <w:rPr>
+          <w:rFonts w:ascii="Times New Roman" w:hAnsi="Times New Roman" w:cs="Times New Roman"/>
+          <w:sz w:val="24"/>
+          <w:szCs w:val="24"/>
+        </w:rPr>
+      </w:pPr>
+      <w:r>
+        <w:rPr>
+          <w:rFonts w:ascii="Times New Roman" w:hAnsi="Times New Roman" w:cs="Times New Roman"/>
+          <w:sz w:val="24"/>
+          <w:szCs w:val="24"/>
+        </w:rPr>
+        <w:t>Este fluxo tem por finalidade de fazer a remoção de um Fornecedor Pj no banco de dados via sistema (tela).</w:t>
+      </w:r>
+    </w:p>
+    <w:p>
+      <w:pPr>
+        <w:pStyle w:val="ListParagraph"/>
+        <w:numPr>
+          <w:ilvl w:val="0"/>
+          <w:numId w:val="18"/>
+        </w:numPr>
+        <w:rPr>
+          <w:rFonts w:ascii="Times New Roman" w:hAnsi="Times New Roman" w:cs="Times New Roman"/>
+          <w:sz w:val="24"/>
+          <w:szCs w:val="24"/>
+        </w:rPr>
+      </w:pPr>
+      <w:r>
+        <w:rPr>
+          <w:rFonts w:ascii="Times New Roman" w:hAnsi="Times New Roman" w:cs="Times New Roman"/>
+          <w:sz w:val="24"/>
+          <w:szCs w:val="24"/>
+        </w:rPr>
+        <w:t>O ator faz o Login;</w:t>
+      </w:r>
+    </w:p>
+    <w:p>
+      <w:pPr>
+        <w:pStyle w:val="ListParagraph"/>
+        <w:numPr>
+          <w:ilvl w:val="0"/>
+          <w:numId w:val="18"/>
+        </w:numPr>
+        <w:rPr>
+          <w:rFonts w:ascii="Times New Roman" w:hAnsi="Times New Roman" w:cs="Times New Roman"/>
+          <w:sz w:val="24"/>
+          <w:szCs w:val="24"/>
+        </w:rPr>
+      </w:pPr>
+      <w:r>
+        <w:rPr>
+          <w:rFonts w:ascii="Times New Roman" w:hAnsi="Times New Roman" w:cs="Times New Roman"/>
+          <w:sz w:val="24"/>
+          <w:szCs w:val="24"/>
+        </w:rPr>
+        <w:t>O sistema exibe a tela de Home com um menu lateral esquerdo contendo o link para a lista de Fornecedores PJ;</w:t>
+      </w:r>
+    </w:p>
+    <w:p>
+      <w:pPr>
+        <w:pStyle w:val="ListParagraph"/>
+        <w:numPr>
+          <w:ilvl w:val="0"/>
+          <w:numId w:val="18"/>
+        </w:numPr>
+        <w:rPr>
+          <w:rFonts w:ascii="Times New Roman" w:hAnsi="Times New Roman" w:cs="Times New Roman"/>
+          <w:sz w:val="24"/>
+          <w:szCs w:val="24"/>
+        </w:rPr>
+      </w:pPr>
+      <w:r>
+        <w:rPr>
+          <w:rFonts w:ascii="Times New Roman" w:hAnsi="Times New Roman" w:cs="Times New Roman"/>
+          <w:sz w:val="24"/>
+          <w:szCs w:val="24"/>
+        </w:rPr>
+        <w:t>O ator clica no link;</w:t>
+      </w:r>
+    </w:p>
+    <w:p>
+      <w:pPr>
+        <w:pStyle w:val="ListParagraph"/>
+        <w:numPr>
+          <w:ilvl w:val="0"/>
+          <w:numId w:val="18"/>
+        </w:numPr>
+        <w:rPr>
+          <w:rFonts w:ascii="Times New Roman" w:hAnsi="Times New Roman" w:cs="Times New Roman"/>
+          <w:sz w:val="24"/>
+          <w:szCs w:val="24"/>
+        </w:rPr>
+      </w:pPr>
+      <w:r>
+        <w:rPr>
+          <w:rFonts w:ascii="Times New Roman" w:hAnsi="Times New Roman" w:cs="Times New Roman"/>
+          <w:sz w:val="24"/>
+          <w:szCs w:val="24"/>
+        </w:rPr>
+        <w:t>O sistema abre a tela de lista de Fornecedores PJ ;</w:t>
+      </w:r>
+    </w:p>
+    <w:p>
+      <w:pPr>
+        <w:pStyle w:val="ListParagraph"/>
+        <w:numPr>
+          <w:ilvl w:val="0"/>
+          <w:numId w:val="18"/>
+        </w:numPr>
+        <w:rPr>
+          <w:rFonts w:ascii="Times New Roman" w:hAnsi="Times New Roman" w:cs="Times New Roman"/>
+          <w:sz w:val="24"/>
+          <w:szCs w:val="24"/>
+        </w:rPr>
+      </w:pPr>
+      <w:r>
+        <w:rPr>
+          <w:rFonts w:ascii="Times New Roman" w:hAnsi="Times New Roman" w:cs="Times New Roman"/>
+          <w:sz w:val="24"/>
+          <w:szCs w:val="24"/>
+        </w:rPr>
+        <w:t>O Ator clica no botão “Excluir” do Fornecedor PJ que o mesmo escolher;</w:t>
+      </w:r>
+    </w:p>
+    <w:p>
+      <w:pPr>
+        <w:pStyle w:val="ListParagraph"/>
+        <w:numPr>
+          <w:ilvl w:val="0"/>
+          <w:numId w:val="18"/>
+        </w:numPr>
+        <w:rPr>
+          <w:rFonts w:ascii="Times New Roman" w:hAnsi="Times New Roman" w:cs="Times New Roman"/>
+          <w:sz w:val="24"/>
+          <w:szCs w:val="24"/>
+        </w:rPr>
+      </w:pPr>
+      <w:r>
+        <w:rPr>
+          <w:rFonts w:ascii="Times New Roman" w:hAnsi="Times New Roman" w:cs="Times New Roman"/>
+          <w:sz w:val="24"/>
+          <w:szCs w:val="24"/>
+        </w:rPr>
+        <w:t>O sistema exibe uma mensagem em uma caixa de diálogo perguntando se confirma a exclusão daquele Fornecedor PJ;</w:t>
+      </w:r>
+    </w:p>
+    <w:p>
+      <w:pPr>
+        <w:pStyle w:val="ListParagraph"/>
+        <w:numPr>
+          <w:ilvl w:val="0"/>
+          <w:numId w:val="18"/>
+        </w:numPr>
+        <w:rPr>
+          <w:rFonts w:ascii="Times New Roman" w:hAnsi="Times New Roman" w:cs="Times New Roman"/>
+          <w:sz w:val="24"/>
+          <w:szCs w:val="24"/>
+        </w:rPr>
+      </w:pPr>
+      <w:r>
+        <w:rPr>
+          <w:rFonts w:ascii="Times New Roman" w:hAnsi="Times New Roman" w:cs="Times New Roman"/>
+          <w:sz w:val="24"/>
+          <w:szCs w:val="24"/>
+        </w:rPr>
+        <w:t>O Ator clica em “Sim”;</w:t>
+      </w:r>
+    </w:p>
+    <w:p>
+      <w:pPr>
+        <w:pStyle w:val="ListParagraph"/>
+        <w:numPr>
+          <w:ilvl w:val="0"/>
+          <w:numId w:val="18"/>
+        </w:numPr>
+        <w:rPr>
+          <w:rFonts w:ascii="Times New Roman" w:hAnsi="Times New Roman" w:cs="Times New Roman"/>
+          <w:sz w:val="24"/>
+          <w:szCs w:val="24"/>
+        </w:rPr>
+      </w:pPr>
+      <w:r>
+        <w:rPr>
+          <w:rFonts w:ascii="Times New Roman" w:hAnsi="Times New Roman" w:cs="Times New Roman"/>
+          <w:sz w:val="24"/>
+          <w:szCs w:val="24"/>
+        </w:rPr>
+        <w:t>O sistema exibe a mensagem em uma caixa de Diálogo: “Fornecedor + nome fantasia + excluido com Sucesso!</w:t>
+      </w:r>
+      <w:r>
+        <w:rPr>
+          <w:rFonts w:ascii="Times New Roman" w:hAnsi="Times New Roman" w:cs="Times New Roman"/>
+          <w:sz w:val="24"/>
+          <w:szCs w:val="24"/>
+        </w:rPr>
+        <w:t xml:space="preserve"> Com um botão de “OK</w:t>
+      </w:r>
+      <w:r>
+        <w:rPr>
+          <w:rFonts w:ascii="Times New Roman" w:hAnsi="Times New Roman" w:cs="Times New Roman"/>
+          <w:sz w:val="24"/>
+          <w:szCs w:val="24"/>
+        </w:rPr>
+        <w:t>”</w:t>
+      </w:r>
+      <w:r>
+        <w:rPr>
+          <w:rFonts w:ascii="Times New Roman" w:hAnsi="Times New Roman" w:cs="Times New Roman"/>
+          <w:sz w:val="24"/>
+          <w:szCs w:val="24"/>
+        </w:rPr>
+        <w:t>;</w:t>
+      </w:r>
+    </w:p>
+    <w:p>
+      <w:pPr>
+        <w:pStyle w:val="ListParagraph"/>
+        <w:numPr>
+          <w:ilvl w:val="0"/>
+          <w:numId w:val="18"/>
+        </w:numPr>
+        <w:rPr>
+          <w:rFonts w:ascii="Times New Roman" w:hAnsi="Times New Roman" w:cs="Times New Roman"/>
+          <w:sz w:val="24"/>
+          <w:szCs w:val="24"/>
+        </w:rPr>
+      </w:pPr>
+      <w:r>
+        <w:rPr>
+          <w:rFonts w:ascii="Times New Roman" w:hAnsi="Times New Roman" w:cs="Times New Roman"/>
+          <w:sz w:val="24"/>
+          <w:szCs w:val="24"/>
+        </w:rPr>
+        <w:t>O Ator clica no botão OK da caixa de diálogo;</w:t>
+      </w:r>
+    </w:p>
+    <w:p>
+      <w:pPr>
+        <w:pStyle w:val="ListParagraph"/>
+        <w:numPr>
+          <w:ilvl w:val="0"/>
+          <w:numId w:val="18"/>
+        </w:numPr>
+        <w:rPr>
+          <w:rFonts w:ascii="Times New Roman" w:hAnsi="Times New Roman" w:cs="Times New Roman"/>
+          <w:sz w:val="24"/>
+          <w:szCs w:val="24"/>
+        </w:rPr>
+      </w:pPr>
+      <w:r>
+        <w:rPr>
+          <w:rFonts w:ascii="Times New Roman" w:hAnsi="Times New Roman" w:cs="Times New Roman"/>
+          <w:sz w:val="24"/>
+          <w:szCs w:val="24"/>
+        </w:rPr>
+        <w:t>O sistema fecha a caixa de diálogo e volta para a tela de lista de Fornecedores PJ;</w:t>
+      </w:r>
+    </w:p>
+    <w:p>
+      <w:pPr>
+        <w:pStyle w:val="ListParagraph"/>
+        <w:numPr>
+          <w:ilvl w:val="0"/>
+          <w:numId w:val="18"/>
+        </w:numPr>
+        <w:rPr>
+          <w:rFonts w:ascii="Times New Roman" w:hAnsi="Times New Roman" w:cs="Times New Roman"/>
+          <w:sz w:val="24"/>
+          <w:szCs w:val="24"/>
+        </w:rPr>
+      </w:pPr>
+      <w:r>
+        <w:rPr>
+          <w:rFonts w:ascii="Times New Roman" w:hAnsi="Times New Roman" w:cs="Times New Roman"/>
+          <w:sz w:val="24"/>
+          <w:szCs w:val="24"/>
+        </w:rPr>
+        <w:t>Fim do caso de uso.</w:t>
+      </w:r>
+    </w:p>
+    <w:p>
+      <w:pPr>
+        <w:ind w:left="360"/>
+        <w:rPr>
+          <w:rFonts w:ascii="Times New Roman" w:hAnsi="Times New Roman" w:cs="Times New Roman"/>
+          <w:sz w:val="24"/>
+          <w:szCs w:val="24"/>
+        </w:rPr>
+      </w:pPr>
+      <w:r>
+        <w:rPr>
+          <w:rFonts w:ascii="Times New Roman" w:hAnsi="Times New Roman" w:cs="Times New Roman"/>
+          <w:sz w:val="24"/>
+          <w:szCs w:val="24"/>
+        </w:rPr>
+        <w:t>Tipo de Fluxo: Alternativo 1:</w:t>
+      </w:r>
+    </w:p>
+    <w:p>
+      <w:pPr>
+        <w:ind w:left="360"/>
+        <w:rPr>
+          <w:rFonts w:ascii="Times New Roman" w:hAnsi="Times New Roman" w:cs="Times New Roman"/>
+          <w:sz w:val="24"/>
+          <w:szCs w:val="24"/>
+        </w:rPr>
+      </w:pPr>
+      <w:r>
+        <w:rPr>
+          <w:rFonts w:ascii="Times New Roman" w:hAnsi="Times New Roman" w:cs="Times New Roman"/>
+          <w:sz w:val="24"/>
+          <w:szCs w:val="24"/>
+        </w:rPr>
+        <w:t>[FA01 – Cancelar exclusão de Fornecedor PJ]</w:t>
+      </w:r>
+    </w:p>
+    <w:p>
+      <w:pPr>
+        <w:pStyle w:val="ListParagraph"/>
+        <w:numPr>
+          <w:ilvl w:val="0"/>
+          <w:numId w:val="19"/>
+        </w:numPr>
+        <w:rPr>
+          <w:rFonts w:ascii="Times New Roman" w:hAnsi="Times New Roman" w:cs="Times New Roman"/>
+          <w:sz w:val="24"/>
+          <w:szCs w:val="24"/>
+        </w:rPr>
+      </w:pPr>
+      <w:r>
+        <w:rPr>
+          <w:rFonts w:ascii="Times New Roman" w:hAnsi="Times New Roman" w:cs="Times New Roman"/>
+          <w:sz w:val="24"/>
+          <w:szCs w:val="24"/>
+        </w:rPr>
+        <w:t>O ator faz o Login;</w:t>
+      </w:r>
+    </w:p>
+    <w:p>
+      <w:pPr>
+        <w:pStyle w:val="ListParagraph"/>
+        <w:numPr>
+          <w:ilvl w:val="0"/>
+          <w:numId w:val="19"/>
+        </w:numPr>
+        <w:rPr>
+          <w:rFonts w:ascii="Times New Roman" w:hAnsi="Times New Roman" w:cs="Times New Roman"/>
+          <w:sz w:val="24"/>
+          <w:szCs w:val="24"/>
+        </w:rPr>
+      </w:pPr>
+      <w:r>
+        <w:rPr>
+          <w:rFonts w:ascii="Times New Roman" w:hAnsi="Times New Roman" w:cs="Times New Roman"/>
+          <w:sz w:val="24"/>
+          <w:szCs w:val="24"/>
+        </w:rPr>
+        <w:t>O sistema exibe a tela de Home com um menu lateral esquerdo contendo o link para a lista de Fornecedores PJ;</w:t>
+      </w:r>
+    </w:p>
+    <w:p>
+      <w:pPr>
+        <w:pStyle w:val="ListParagraph"/>
+        <w:numPr>
+          <w:ilvl w:val="0"/>
+          <w:numId w:val="19"/>
+        </w:numPr>
+        <w:rPr>
+          <w:rFonts w:ascii="Times New Roman" w:hAnsi="Times New Roman" w:cs="Times New Roman"/>
+          <w:sz w:val="24"/>
+          <w:szCs w:val="24"/>
+        </w:rPr>
+      </w:pPr>
+      <w:r>
+        <w:rPr>
+          <w:rFonts w:ascii="Times New Roman" w:hAnsi="Times New Roman" w:cs="Times New Roman"/>
+          <w:sz w:val="24"/>
+          <w:szCs w:val="24"/>
+        </w:rPr>
+        <w:t>O ator clica no link;</w:t>
+      </w:r>
+    </w:p>
+    <w:p>
+      <w:pPr>
+        <w:pStyle w:val="ListParagraph"/>
+        <w:numPr>
+          <w:ilvl w:val="0"/>
+          <w:numId w:val="19"/>
+        </w:numPr>
+        <w:rPr>
+          <w:rFonts w:ascii="Times New Roman" w:hAnsi="Times New Roman" w:cs="Times New Roman"/>
+          <w:sz w:val="24"/>
+          <w:szCs w:val="24"/>
+        </w:rPr>
+      </w:pPr>
+      <w:r>
+        <w:rPr>
+          <w:rFonts w:ascii="Times New Roman" w:hAnsi="Times New Roman" w:cs="Times New Roman"/>
+          <w:sz w:val="24"/>
+          <w:szCs w:val="24"/>
+        </w:rPr>
+        <w:t>O sistema abre a tela de lista de Fornecedores PJ ;</w:t>
+      </w:r>
+    </w:p>
+    <w:p>
+      <w:pPr>
+        <w:pStyle w:val="ListParagraph"/>
+        <w:numPr>
+          <w:ilvl w:val="0"/>
+          <w:numId w:val="19"/>
+        </w:numPr>
+        <w:rPr>
+          <w:rFonts w:ascii="Times New Roman" w:hAnsi="Times New Roman" w:cs="Times New Roman"/>
+          <w:sz w:val="24"/>
+          <w:szCs w:val="24"/>
+        </w:rPr>
+      </w:pPr>
+      <w:r>
+        <w:rPr>
+          <w:rFonts w:ascii="Times New Roman" w:hAnsi="Times New Roman" w:cs="Times New Roman"/>
+          <w:sz w:val="24"/>
+          <w:szCs w:val="24"/>
+        </w:rPr>
+        <w:t>O Ator clica no botão “Excluir” do Fornecedor PJ que o mesmo escolher;</w:t>
+      </w:r>
+    </w:p>
+    <w:p>
+      <w:pPr>
+        <w:pStyle w:val="ListParagraph"/>
+        <w:numPr>
+          <w:ilvl w:val="0"/>
+          <w:numId w:val="19"/>
+        </w:numPr>
+        <w:rPr>
+          <w:rFonts w:ascii="Times New Roman" w:hAnsi="Times New Roman" w:cs="Times New Roman"/>
+          <w:sz w:val="24"/>
+          <w:szCs w:val="24"/>
+        </w:rPr>
+      </w:pPr>
+      <w:r>
+        <w:rPr>
+          <w:rFonts w:ascii="Times New Roman" w:hAnsi="Times New Roman" w:cs="Times New Roman"/>
+          <w:sz w:val="24"/>
+          <w:szCs w:val="24"/>
+        </w:rPr>
+        <w:t>O sistema exibe uma mensagem em uma caixa de diálogo perguntando se confirma a exclusão daquele Fornecedor PJ;</w:t>
+      </w:r>
+    </w:p>
+    <w:p>
+      <w:pPr>
+        <w:pStyle w:val="ListParagraph"/>
+        <w:numPr>
+          <w:ilvl w:val="0"/>
+          <w:numId w:val="19"/>
+        </w:numPr>
+        <w:rPr>
+          <w:rFonts w:ascii="Times New Roman" w:hAnsi="Times New Roman" w:cs="Times New Roman"/>
+          <w:sz w:val="24"/>
+          <w:szCs w:val="24"/>
+        </w:rPr>
+      </w:pPr>
+      <w:r>
+        <w:rPr>
+          <w:rFonts w:ascii="Times New Roman" w:hAnsi="Times New Roman" w:cs="Times New Roman"/>
+          <w:sz w:val="24"/>
+          <w:szCs w:val="24"/>
+        </w:rPr>
+        <w:t>O Ator clica em “</w:t>
+      </w:r>
+      <w:r>
+        <w:rPr>
+          <w:rFonts w:ascii="Times New Roman" w:hAnsi="Times New Roman" w:cs="Times New Roman"/>
+          <w:sz w:val="24"/>
+          <w:szCs w:val="24"/>
+        </w:rPr>
+        <w:t>NÃO</w:t>
+      </w:r>
+      <w:r>
+        <w:rPr>
+          <w:rFonts w:ascii="Times New Roman" w:hAnsi="Times New Roman" w:cs="Times New Roman"/>
+          <w:sz w:val="24"/>
+          <w:szCs w:val="24"/>
+        </w:rPr>
+        <w:t>”;</w:t>
+      </w:r>
+    </w:p>
+    <w:p>
+      <w:pPr>
+        <w:pStyle w:val="ListParagraph"/>
+        <w:numPr>
+          <w:ilvl w:val="0"/>
+          <w:numId w:val="19"/>
+        </w:numPr>
+        <w:rPr>
+          <w:rFonts w:ascii="Times New Roman" w:hAnsi="Times New Roman" w:cs="Times New Roman"/>
+          <w:sz w:val="24"/>
+          <w:szCs w:val="24"/>
+        </w:rPr>
+      </w:pPr>
+      <w:r>
+        <w:rPr>
+          <w:rFonts w:ascii="Times New Roman" w:hAnsi="Times New Roman" w:cs="Times New Roman"/>
+          <w:sz w:val="24"/>
+          <w:szCs w:val="24"/>
+        </w:rPr>
+        <w:t>O sistema fecha a caixa de diálogo e volta para a tela de lista de Fornecedores PJ;</w:t>
+      </w:r>
+    </w:p>
+    <w:p>
+      <w:pPr>
+        <w:pStyle w:val="ListParagraph"/>
+        <w:numPr>
+          <w:ilvl w:val="0"/>
+          <w:numId w:val="19"/>
+        </w:numPr>
+        <w:rPr>
+          <w:rFonts w:ascii="Times New Roman" w:hAnsi="Times New Roman" w:cs="Times New Roman"/>
+          <w:sz w:val="24"/>
+          <w:szCs w:val="24"/>
+        </w:rPr>
+      </w:pPr>
+      <w:r>
+        <w:rPr>
+          <w:rFonts w:ascii="Times New Roman" w:hAnsi="Times New Roman" w:cs="Times New Roman"/>
+          <w:sz w:val="24"/>
+          <w:szCs w:val="24"/>
+        </w:rPr>
+        <w:t>Fim do caso de uso.</w:t>
+      </w:r>
+    </w:p>
+    <w:p>
+      <w:pPr>
+        <w:rPr>
+          <w:rFonts w:ascii="Times New Roman" w:hAnsi="Times New Roman" w:cs="Times New Roman"/>
+          <w:sz w:val="28"/>
+          <w:szCs w:val="28"/>
+        </w:rPr>
+      </w:pPr>
+    </w:p>
+    <w:p>
+      <w:pPr>
+        <w:rPr>
+          <w:rFonts w:ascii="Times New Roman" w:hAnsi="Times New Roman" w:cs="Times New Roman"/>
+          <w:sz w:val="28"/>
+          <w:szCs w:val="28"/>
+        </w:rPr>
+      </w:pPr>
+      <w:r>
+        <w:rPr>
+          <w:rFonts w:ascii="Times New Roman" w:hAnsi="Times New Roman" w:cs="Times New Roman"/>
+          <w:sz w:val="28"/>
+          <w:szCs w:val="28"/>
+        </w:rPr>
+        <w:t>[UC0</w:t>
+      </w:r>
+      <w:r>
+        <w:rPr>
+          <w:rFonts w:ascii="Times New Roman" w:hAnsi="Times New Roman" w:cs="Times New Roman"/>
+          <w:sz w:val="28"/>
+          <w:szCs w:val="28"/>
+        </w:rPr>
+        <w:t>10</w:t>
+      </w:r>
       <w:bookmarkStart w:id="0" w:name="_GoBack"/>
       <w:bookmarkEnd w:id="0"/>
       <w:r>
         <w:rPr>
           <w:rFonts w:ascii="Times New Roman" w:hAnsi="Times New Roman" w:cs="Times New Roman"/>
-          <w:sz w:val="24"/>
-          <w:szCs w:val="24"/>
-        </w:rPr>
-        <w:t>]</w:t>
-      </w:r>
-    </w:p>
-    <w:p>
-      <w:pPr>
-        <w:rPr>
-          <w:rFonts w:ascii="Times New Roman" w:hAnsi="Times New Roman" w:cs="Times New Roman"/>
-          <w:sz w:val="24"/>
-          <w:szCs w:val="24"/>
-        </w:rPr>
-      </w:pPr>
-      <w:r>
-        <w:rPr>
-          <w:rFonts w:ascii="Times New Roman" w:hAnsi="Times New Roman" w:cs="Times New Roman"/>
-          <w:sz w:val="24"/>
-          <w:szCs w:val="24"/>
-        </w:rPr>
-        <w:t>Este fluxo tem por finalidade de fazer a remoção de um Fornecedor Pj no banco de dados via sistema (tela).</w:t>
-      </w:r>
-    </w:p>
-    <w:p>
-      <w:pPr>
-        <w:pStyle w:val="ListParagraph"/>
-        <w:numPr>
-          <w:ilvl w:val="0"/>
-          <w:numId w:val="18"/>
-        </w:numPr>
-        <w:rPr>
-          <w:rFonts w:ascii="Times New Roman" w:hAnsi="Times New Roman" w:cs="Times New Roman"/>
-          <w:sz w:val="24"/>
-          <w:szCs w:val="24"/>
-        </w:rPr>
-      </w:pPr>
-      <w:r>
-        <w:rPr>
-          <w:rFonts w:ascii="Times New Roman" w:hAnsi="Times New Roman" w:cs="Times New Roman"/>
-          <w:sz w:val="24"/>
-          <w:szCs w:val="24"/>
-        </w:rPr>
-        <w:t>O ator faz o Login;</w:t>
-      </w:r>
-    </w:p>
-    <w:p>
-      <w:pPr>
-        <w:pStyle w:val="ListParagraph"/>
-        <w:numPr>
-          <w:ilvl w:val="0"/>
-          <w:numId w:val="18"/>
-        </w:numPr>
-        <w:rPr>
-          <w:rFonts w:ascii="Times New Roman" w:hAnsi="Times New Roman" w:cs="Times New Roman"/>
-          <w:sz w:val="24"/>
-          <w:szCs w:val="24"/>
-        </w:rPr>
-      </w:pPr>
-      <w:r>
-        <w:rPr>
-          <w:rFonts w:ascii="Times New Roman" w:hAnsi="Times New Roman" w:cs="Times New Roman"/>
-          <w:sz w:val="24"/>
-          <w:szCs w:val="24"/>
-        </w:rPr>
-        <w:t>O sistema exibe a tela de Home com um menu lateral esquerdo contendo o link para a lista de Fornecedores PJ;</w:t>
-      </w:r>
-    </w:p>
-    <w:p>
-      <w:pPr>
-        <w:pStyle w:val="ListParagraph"/>
-        <w:numPr>
-          <w:ilvl w:val="0"/>
-          <w:numId w:val="18"/>
-        </w:numPr>
-        <w:rPr>
-          <w:rFonts w:ascii="Times New Roman" w:hAnsi="Times New Roman" w:cs="Times New Roman"/>
-          <w:sz w:val="24"/>
-          <w:szCs w:val="24"/>
-        </w:rPr>
-      </w:pPr>
-      <w:r>
-        <w:rPr>
-          <w:rFonts w:ascii="Times New Roman" w:hAnsi="Times New Roman" w:cs="Times New Roman"/>
-          <w:sz w:val="24"/>
-          <w:szCs w:val="24"/>
-        </w:rPr>
-        <w:t>O ator clica no link;</w:t>
-      </w:r>
-    </w:p>
-    <w:p>
-      <w:pPr>
-        <w:pStyle w:val="ListParagraph"/>
-        <w:numPr>
-          <w:ilvl w:val="0"/>
-          <w:numId w:val="18"/>
-        </w:numPr>
-        <w:rPr>
-          <w:rFonts w:ascii="Times New Roman" w:hAnsi="Times New Roman" w:cs="Times New Roman"/>
-          <w:sz w:val="24"/>
-          <w:szCs w:val="24"/>
-        </w:rPr>
-      </w:pPr>
-      <w:r>
-        <w:rPr>
-          <w:rFonts w:ascii="Times New Roman" w:hAnsi="Times New Roman" w:cs="Times New Roman"/>
-          <w:sz w:val="24"/>
-          <w:szCs w:val="24"/>
-        </w:rPr>
-        <w:t>O sistema abre a tela de lista de Fornecedores PJ ;</w:t>
-      </w:r>
-    </w:p>
-    <w:p>
-      <w:pPr>
-        <w:pStyle w:val="ListParagraph"/>
-        <w:numPr>
-          <w:ilvl w:val="0"/>
-          <w:numId w:val="18"/>
-        </w:numPr>
-        <w:rPr>
-          <w:rFonts w:ascii="Times New Roman" w:hAnsi="Times New Roman" w:cs="Times New Roman"/>
-          <w:sz w:val="24"/>
-          <w:szCs w:val="24"/>
-        </w:rPr>
-      </w:pPr>
-      <w:r>
-        <w:rPr>
-          <w:rFonts w:ascii="Times New Roman" w:hAnsi="Times New Roman" w:cs="Times New Roman"/>
-          <w:sz w:val="24"/>
-          <w:szCs w:val="24"/>
-        </w:rPr>
-        <w:t>O Ator clica no botão “Excluir” do Fornecedor PJ que o mesmo escolher;</w:t>
-      </w:r>
-    </w:p>
-    <w:p>
-      <w:pPr>
-        <w:pStyle w:val="ListParagraph"/>
-        <w:numPr>
-          <w:ilvl w:val="0"/>
-          <w:numId w:val="18"/>
-        </w:numPr>
-        <w:rPr>
-          <w:rFonts w:ascii="Times New Roman" w:hAnsi="Times New Roman" w:cs="Times New Roman"/>
-          <w:sz w:val="24"/>
-          <w:szCs w:val="24"/>
-        </w:rPr>
-      </w:pPr>
-      <w:r>
-        <w:rPr>
-          <w:rFonts w:ascii="Times New Roman" w:hAnsi="Times New Roman" w:cs="Times New Roman"/>
-          <w:sz w:val="24"/>
-          <w:szCs w:val="24"/>
-        </w:rPr>
-        <w:t>O sistema exibe uma mensagem em uma caixa de diálogo perguntando se confirma a exclusão daquele Fornecedor PJ;</w:t>
-      </w:r>
-    </w:p>
-    <w:p>
-      <w:pPr>
-        <w:pStyle w:val="ListParagraph"/>
-        <w:numPr>
-          <w:ilvl w:val="0"/>
-          <w:numId w:val="18"/>
-        </w:numPr>
-        <w:rPr>
-          <w:rFonts w:ascii="Times New Roman" w:hAnsi="Times New Roman" w:cs="Times New Roman"/>
-          <w:sz w:val="24"/>
-          <w:szCs w:val="24"/>
-        </w:rPr>
-      </w:pPr>
-      <w:r>
-        <w:rPr>
-          <w:rFonts w:ascii="Times New Roman" w:hAnsi="Times New Roman" w:cs="Times New Roman"/>
-          <w:sz w:val="24"/>
-          <w:szCs w:val="24"/>
-        </w:rPr>
-        <w:t>O Ator clica em “Sim”;</w:t>
-      </w:r>
-    </w:p>
-    <w:p>
-      <w:pPr>
-        <w:pStyle w:val="ListParagraph"/>
-        <w:numPr>
-          <w:ilvl w:val="0"/>
-          <w:numId w:val="18"/>
-        </w:numPr>
-        <w:rPr>
-          <w:rFonts w:ascii="Times New Roman" w:hAnsi="Times New Roman" w:cs="Times New Roman"/>
-          <w:sz w:val="24"/>
-          <w:szCs w:val="24"/>
-        </w:rPr>
-      </w:pPr>
-      <w:r>
-        <w:rPr>
-          <w:rFonts w:ascii="Times New Roman" w:hAnsi="Times New Roman" w:cs="Times New Roman"/>
-          <w:sz w:val="24"/>
-          <w:szCs w:val="24"/>
-        </w:rPr>
-        <w:t>O sistema exibe a mensagem em uma caixa de Diálogo: “Fornecedor + nome fantasia + excluido com Sucesso!</w:t>
-      </w:r>
-      <w:r>
-        <w:rPr>
-          <w:rFonts w:ascii="Times New Roman" w:hAnsi="Times New Roman" w:cs="Times New Roman"/>
-          <w:sz w:val="24"/>
-          <w:szCs w:val="24"/>
-        </w:rPr>
-        <w:t xml:space="preserve"> Com um botão de “OK</w:t>
-      </w:r>
-      <w:r>
-        <w:rPr>
-          <w:rFonts w:ascii="Times New Roman" w:hAnsi="Times New Roman" w:cs="Times New Roman"/>
-          <w:sz w:val="24"/>
-          <w:szCs w:val="24"/>
-        </w:rPr>
-        <w:t>”</w:t>
-      </w:r>
-      <w:r>
-        <w:rPr>
-          <w:rFonts w:ascii="Times New Roman" w:hAnsi="Times New Roman" w:cs="Times New Roman"/>
-          <w:sz w:val="24"/>
-          <w:szCs w:val="24"/>
-        </w:rPr>
-        <w:t>;</w:t>
-      </w:r>
-    </w:p>
-    <w:p>
-      <w:pPr>
-        <w:pStyle w:val="ListParagraph"/>
-        <w:numPr>
-          <w:ilvl w:val="0"/>
-          <w:numId w:val="18"/>
-        </w:numPr>
-        <w:rPr>
-          <w:rFonts w:ascii="Times New Roman" w:hAnsi="Times New Roman" w:cs="Times New Roman"/>
-          <w:sz w:val="24"/>
-          <w:szCs w:val="24"/>
-        </w:rPr>
-      </w:pPr>
-      <w:r>
-        <w:rPr>
-          <w:rFonts w:ascii="Times New Roman" w:hAnsi="Times New Roman" w:cs="Times New Roman"/>
-          <w:sz w:val="24"/>
-          <w:szCs w:val="24"/>
-        </w:rPr>
-        <w:t>O Ator clica no botão OK da caixa de diálogo;</w:t>
-      </w:r>
-    </w:p>
-    <w:p>
-      <w:pPr>
-        <w:pStyle w:val="ListParagraph"/>
-        <w:numPr>
-          <w:ilvl w:val="0"/>
-          <w:numId w:val="18"/>
-        </w:numPr>
-        <w:rPr>
-          <w:rFonts w:ascii="Times New Roman" w:hAnsi="Times New Roman" w:cs="Times New Roman"/>
-          <w:sz w:val="24"/>
-          <w:szCs w:val="24"/>
-        </w:rPr>
-      </w:pPr>
-      <w:r>
-        <w:rPr>
-          <w:rFonts w:ascii="Times New Roman" w:hAnsi="Times New Roman" w:cs="Times New Roman"/>
-          <w:sz w:val="24"/>
-          <w:szCs w:val="24"/>
-        </w:rPr>
-        <w:t>O sistema fecha a caixa de diálogo e volta para a tela de lista de Fornecedores PJ;</w:t>
-      </w:r>
-    </w:p>
-    <w:p>
-      <w:pPr>
-        <w:pStyle w:val="ListParagraph"/>
-        <w:numPr>
-          <w:ilvl w:val="0"/>
-          <w:numId w:val="18"/>
-        </w:numPr>
-        <w:rPr>
-          <w:rFonts w:ascii="Times New Roman" w:hAnsi="Times New Roman" w:cs="Times New Roman"/>
-          <w:sz w:val="24"/>
-          <w:szCs w:val="24"/>
-        </w:rPr>
-      </w:pPr>
-      <w:r>
-        <w:rPr>
-          <w:rFonts w:ascii="Times New Roman" w:hAnsi="Times New Roman" w:cs="Times New Roman"/>
-          <w:sz w:val="24"/>
-          <w:szCs w:val="24"/>
-        </w:rPr>
-        <w:t>Fim do caso de uso.</w:t>
-      </w:r>
-    </w:p>
-    <w:p>
-      <w:pPr>
-        <w:ind w:left="360"/>
-        <w:rPr>
-          <w:rFonts w:ascii="Times New Roman" w:hAnsi="Times New Roman" w:cs="Times New Roman"/>
-          <w:sz w:val="24"/>
-          <w:szCs w:val="24"/>
-        </w:rPr>
-      </w:pPr>
-      <w:r>
-        <w:rPr>
-          <w:rFonts w:ascii="Times New Roman" w:hAnsi="Times New Roman" w:cs="Times New Roman"/>
-          <w:sz w:val="24"/>
-          <w:szCs w:val="24"/>
-        </w:rPr>
-        <w:t>Tipo de Fluxo: Alternativo 1:</w:t>
-      </w:r>
-    </w:p>
-    <w:p>
-      <w:pPr>
-        <w:ind w:left="360"/>
-        <w:rPr>
-          <w:rFonts w:ascii="Times New Roman" w:hAnsi="Times New Roman" w:cs="Times New Roman"/>
-          <w:sz w:val="24"/>
-          <w:szCs w:val="24"/>
-        </w:rPr>
-      </w:pPr>
-      <w:r>
-        <w:rPr>
-          <w:rFonts w:ascii="Times New Roman" w:hAnsi="Times New Roman" w:cs="Times New Roman"/>
-          <w:sz w:val="24"/>
-          <w:szCs w:val="24"/>
-        </w:rPr>
-        <w:t>[FA01 – Cancelar exclusão de Fornecedor PJ]</w:t>
-      </w:r>
-    </w:p>
-    <w:p>
-      <w:pPr>
-        <w:pStyle w:val="ListParagraph"/>
-        <w:numPr>
-          <w:ilvl w:val="0"/>
-          <w:numId w:val="19"/>
-        </w:numPr>
-        <w:rPr>
-          <w:rFonts w:ascii="Times New Roman" w:hAnsi="Times New Roman" w:cs="Times New Roman"/>
-          <w:sz w:val="24"/>
-          <w:szCs w:val="24"/>
-        </w:rPr>
-      </w:pPr>
-      <w:r>
-        <w:rPr>
-          <w:rFonts w:ascii="Times New Roman" w:hAnsi="Times New Roman" w:cs="Times New Roman"/>
-          <w:sz w:val="24"/>
-          <w:szCs w:val="24"/>
-        </w:rPr>
-        <w:t>O ator faz o Login;</w:t>
-      </w:r>
-    </w:p>
-    <w:p>
-      <w:pPr>
-        <w:pStyle w:val="ListParagraph"/>
-        <w:numPr>
-          <w:ilvl w:val="0"/>
-          <w:numId w:val="19"/>
-        </w:numPr>
-        <w:rPr>
-          <w:rFonts w:ascii="Times New Roman" w:hAnsi="Times New Roman" w:cs="Times New Roman"/>
-          <w:sz w:val="24"/>
-          <w:szCs w:val="24"/>
-        </w:rPr>
-      </w:pPr>
-      <w:r>
-        <w:rPr>
-          <w:rFonts w:ascii="Times New Roman" w:hAnsi="Times New Roman" w:cs="Times New Roman"/>
-          <w:sz w:val="24"/>
-          <w:szCs w:val="24"/>
-        </w:rPr>
-        <w:t>O sistema exibe a tela de Home com um menu lateral esquerdo contendo o link para a lista de Fornecedores PJ;</w:t>
-      </w:r>
-    </w:p>
-    <w:p>
-      <w:pPr>
-        <w:pStyle w:val="ListParagraph"/>
-        <w:numPr>
-          <w:ilvl w:val="0"/>
-          <w:numId w:val="19"/>
-        </w:numPr>
-        <w:rPr>
-          <w:rFonts w:ascii="Times New Roman" w:hAnsi="Times New Roman" w:cs="Times New Roman"/>
-          <w:sz w:val="24"/>
-          <w:szCs w:val="24"/>
-        </w:rPr>
-      </w:pPr>
-      <w:r>
-        <w:rPr>
-          <w:rFonts w:ascii="Times New Roman" w:hAnsi="Times New Roman" w:cs="Times New Roman"/>
-          <w:sz w:val="24"/>
-          <w:szCs w:val="24"/>
-        </w:rPr>
-        <w:t>O ator clica no link;</w:t>
-      </w:r>
-    </w:p>
-    <w:p>
-      <w:pPr>
-        <w:pStyle w:val="ListParagraph"/>
-        <w:numPr>
-          <w:ilvl w:val="0"/>
-          <w:numId w:val="19"/>
-        </w:numPr>
-        <w:rPr>
-          <w:rFonts w:ascii="Times New Roman" w:hAnsi="Times New Roman" w:cs="Times New Roman"/>
-          <w:sz w:val="24"/>
-          <w:szCs w:val="24"/>
-        </w:rPr>
-      </w:pPr>
-      <w:r>
-        <w:rPr>
-          <w:rFonts w:ascii="Times New Roman" w:hAnsi="Times New Roman" w:cs="Times New Roman"/>
-          <w:sz w:val="24"/>
-          <w:szCs w:val="24"/>
-        </w:rPr>
-        <w:t>O sistema abre a tela de lista de Fornecedores PJ ;</w:t>
-      </w:r>
-    </w:p>
-    <w:p>
-      <w:pPr>
-        <w:pStyle w:val="ListParagraph"/>
-        <w:numPr>
-          <w:ilvl w:val="0"/>
-          <w:numId w:val="19"/>
-        </w:numPr>
-        <w:rPr>
-          <w:rFonts w:ascii="Times New Roman" w:hAnsi="Times New Roman" w:cs="Times New Roman"/>
-          <w:sz w:val="24"/>
-          <w:szCs w:val="24"/>
-        </w:rPr>
-      </w:pPr>
-      <w:r>
-        <w:rPr>
-          <w:rFonts w:ascii="Times New Roman" w:hAnsi="Times New Roman" w:cs="Times New Roman"/>
-          <w:sz w:val="24"/>
-          <w:szCs w:val="24"/>
-        </w:rPr>
-        <w:t>O Ator clica no botão “Excluir” do Fornecedor PJ que o mesmo escolher;</w:t>
-      </w:r>
-    </w:p>
-    <w:p>
-      <w:pPr>
-        <w:pStyle w:val="ListParagraph"/>
-        <w:numPr>
-          <w:ilvl w:val="0"/>
-          <w:numId w:val="19"/>
-        </w:numPr>
-        <w:rPr>
-          <w:rFonts w:ascii="Times New Roman" w:hAnsi="Times New Roman" w:cs="Times New Roman"/>
-          <w:sz w:val="24"/>
-          <w:szCs w:val="24"/>
-        </w:rPr>
-      </w:pPr>
-      <w:r>
-        <w:rPr>
-          <w:rFonts w:ascii="Times New Roman" w:hAnsi="Times New Roman" w:cs="Times New Roman"/>
-          <w:sz w:val="24"/>
-          <w:szCs w:val="24"/>
-        </w:rPr>
-        <w:t>O sistema exibe uma mensagem em uma caixa de diálogo perguntando se confirma a exclusão daquele Fornecedor PJ;</w:t>
-      </w:r>
-    </w:p>
-    <w:p>
-      <w:pPr>
-        <w:pStyle w:val="ListParagraph"/>
-        <w:numPr>
-          <w:ilvl w:val="0"/>
-          <w:numId w:val="19"/>
-        </w:numPr>
-        <w:rPr>
-          <w:rFonts w:ascii="Times New Roman" w:hAnsi="Times New Roman" w:cs="Times New Roman"/>
-          <w:sz w:val="24"/>
-          <w:szCs w:val="24"/>
-        </w:rPr>
-      </w:pPr>
-      <w:r>
-        <w:rPr>
-          <w:rFonts w:ascii="Times New Roman" w:hAnsi="Times New Roman" w:cs="Times New Roman"/>
-          <w:sz w:val="24"/>
-          <w:szCs w:val="24"/>
-        </w:rPr>
-        <w:t>O Ator clica em “</w:t>
-      </w:r>
-      <w:r>
-        <w:rPr>
-          <w:rFonts w:ascii="Times New Roman" w:hAnsi="Times New Roman" w:cs="Times New Roman"/>
-          <w:sz w:val="24"/>
-          <w:szCs w:val="24"/>
-        </w:rPr>
-        <w:t>NÃO</w:t>
-      </w:r>
-      <w:r>
-        <w:rPr>
-          <w:rFonts w:ascii="Times New Roman" w:hAnsi="Times New Roman" w:cs="Times New Roman"/>
-          <w:sz w:val="24"/>
-          <w:szCs w:val="24"/>
-        </w:rPr>
-        <w:t>”;</w:t>
-      </w:r>
-    </w:p>
-    <w:p>
-      <w:pPr>
-        <w:pStyle w:val="ListParagraph"/>
-        <w:numPr>
-          <w:ilvl w:val="0"/>
-          <w:numId w:val="19"/>
-        </w:numPr>
-        <w:rPr>
-          <w:rFonts w:ascii="Times New Roman" w:hAnsi="Times New Roman" w:cs="Times New Roman"/>
-          <w:sz w:val="24"/>
-          <w:szCs w:val="24"/>
-        </w:rPr>
-      </w:pPr>
-      <w:r>
-        <w:rPr>
-          <w:rFonts w:ascii="Times New Roman" w:hAnsi="Times New Roman" w:cs="Times New Roman"/>
-          <w:sz w:val="24"/>
-          <w:szCs w:val="24"/>
-        </w:rPr>
-        <w:t>O sistema fecha a caixa de diálogo e volta para a tela de lista de Fornecedores PJ;</w:t>
-      </w:r>
-    </w:p>
-    <w:p>
-      <w:pPr>
-        <w:pStyle w:val="ListParagraph"/>
-        <w:numPr>
-          <w:ilvl w:val="0"/>
-          <w:numId w:val="19"/>
-        </w:numPr>
-        <w:rPr>
-          <w:rFonts w:ascii="Times New Roman" w:hAnsi="Times New Roman" w:cs="Times New Roman"/>
-          <w:sz w:val="24"/>
-          <w:szCs w:val="24"/>
-        </w:rPr>
-      </w:pPr>
-      <w:r>
-        <w:rPr>
-          <w:rFonts w:ascii="Times New Roman" w:hAnsi="Times New Roman" w:cs="Times New Roman"/>
-          <w:sz w:val="24"/>
-          <w:szCs w:val="24"/>
-        </w:rPr>
-        <w:t>Fim do caso de uso.</w:t>
-      </w:r>
-    </w:p>
-    <w:p>
-      <w:pPr>
-        <w:rPr>
-          <w:rFonts w:ascii="Times New Roman" w:hAnsi="Times New Roman" w:cs="Times New Roman"/>
           <w:sz w:val="28"/>
           <w:szCs w:val="28"/>
         </w:rPr>
-      </w:pPr>
-    </w:p>
-    <w:p>
-      <w:pPr>
+        <w:t xml:space="preserve"> – </w:t>
+      </w:r>
+      <w:r>
         <w:rPr>
           <w:rFonts w:ascii="Times New Roman" w:hAnsi="Times New Roman" w:cs="Times New Roman"/>
           <w:sz w:val="28"/>
           <w:szCs w:val="28"/>
         </w:rPr>
-      </w:pPr>
+        <w:t>Pesquisar um (01)</w:t>
+      </w:r>
       <w:r>
         <w:rPr>
           <w:rFonts w:ascii="Times New Roman" w:hAnsi="Times New Roman" w:cs="Times New Roman"/>
           <w:sz w:val="28"/>
           <w:szCs w:val="28"/>
         </w:rPr>
-        <w:t>[UC00</w:t>
+        <w:t xml:space="preserve"> Fornecedor P</w:t>
       </w:r>
       <w:r>
         <w:rPr>
@@ -12058,7 +11786,7 @@
           <w:sz w:val="28"/>
           <w:szCs w:val="28"/>
         </w:rPr>
-        <w:t>5</w:t>
+        <w:t>J</w:t>
       </w:r>
       <w:r>
         <w:rPr>
@@ -12066,1127 +11794,892 @@
           <w:sz w:val="28"/>
           <w:szCs w:val="28"/>
         </w:rPr>
-        <w:t xml:space="preserve"> – </w:t>
-      </w:r>
-      <w:r>
+        <w:t>]</w:t>
+      </w:r>
+    </w:p>
+    <w:p>
+      <w:pPr>
+        <w:rPr>
+          <w:rFonts w:ascii="Times New Roman" w:hAnsi="Times New Roman" w:cs="Times New Roman"/>
+          <w:sz w:val="24"/>
+          <w:szCs w:val="24"/>
+        </w:rPr>
+      </w:pPr>
+      <w:r>
+        <w:rPr>
+          <w:rFonts w:ascii="Times New Roman" w:hAnsi="Times New Roman" w:cs="Times New Roman"/>
+          <w:sz w:val="24"/>
+          <w:szCs w:val="24"/>
+        </w:rPr>
+        <w:t>Descrição do Caso de Uso: Este caso de uso tem como finalidade pesquisar um forncedor do tipo Pessoa Juridica no banco de dados via sistema(tela).</w:t>
+      </w:r>
+    </w:p>
+    <w:p>
+      <w:pPr>
+        <w:rPr>
+          <w:rFonts w:ascii="Times New Roman" w:hAnsi="Times New Roman" w:cs="Times New Roman"/>
+          <w:sz w:val="24"/>
+          <w:szCs w:val="24"/>
+        </w:rPr>
+      </w:pPr>
+      <w:r>
+        <w:rPr>
+          <w:rFonts w:ascii="Times New Roman" w:hAnsi="Times New Roman" w:cs="Times New Roman"/>
+          <w:sz w:val="24"/>
+          <w:szCs w:val="24"/>
+        </w:rPr>
+        <w:lastRenderedPageBreak/>
+        <w:t xml:space="preserve">Funcionalidades: </w:t>
+      </w:r>
+    </w:p>
+    <w:p>
+      <w:pPr>
+        <w:pStyle w:val="ListParagraph"/>
+        <w:numPr>
+          <w:ilvl w:val="0"/>
+          <w:numId w:val="6"/>
+        </w:numPr>
+        <w:rPr>
+          <w:rFonts w:ascii="Times New Roman" w:hAnsi="Times New Roman" w:cs="Times New Roman"/>
+          <w:sz w:val="24"/>
+          <w:szCs w:val="24"/>
+        </w:rPr>
+      </w:pPr>
+      <w:r>
+        <w:rPr>
+          <w:rFonts w:ascii="Times New Roman" w:hAnsi="Times New Roman" w:cs="Times New Roman"/>
+          <w:sz w:val="24"/>
+          <w:szCs w:val="24"/>
+        </w:rPr>
+        <w:t>Pesquisar um</w:t>
+      </w:r>
+      <w:r>
+        <w:rPr>
+          <w:rFonts w:ascii="Times New Roman" w:hAnsi="Times New Roman" w:cs="Times New Roman"/>
+          <w:sz w:val="24"/>
+          <w:szCs w:val="24"/>
+        </w:rPr>
+        <w:t xml:space="preserve"> Fornecedor</w:t>
+      </w:r>
+      <w:r>
+        <w:rPr>
+          <w:rFonts w:ascii="Times New Roman" w:hAnsi="Times New Roman" w:cs="Times New Roman"/>
+          <w:sz w:val="24"/>
+          <w:szCs w:val="24"/>
+        </w:rPr>
+        <w:t>es</w:t>
+      </w:r>
+      <w:r>
+        <w:rPr>
+          <w:rFonts w:ascii="Times New Roman" w:hAnsi="Times New Roman" w:cs="Times New Roman"/>
+          <w:sz w:val="24"/>
+          <w:szCs w:val="24"/>
+        </w:rPr>
+        <w:t xml:space="preserve"> PJ</w:t>
+      </w:r>
+      <w:r>
+        <w:rPr>
+          <w:rFonts w:ascii="Times New Roman" w:hAnsi="Times New Roman" w:cs="Times New Roman"/>
+          <w:sz w:val="24"/>
+          <w:szCs w:val="24"/>
+        </w:rPr>
+        <w:t xml:space="preserve"> através do código do Forncededor PJ;</w:t>
+      </w:r>
+    </w:p>
+    <w:p>
+      <w:pPr>
+        <w:pStyle w:val="ListParagraph"/>
+        <w:numPr>
+          <w:ilvl w:val="0"/>
+          <w:numId w:val="6"/>
+        </w:numPr>
+        <w:rPr>
+          <w:rFonts w:ascii="Times New Roman" w:hAnsi="Times New Roman" w:cs="Times New Roman"/>
+          <w:sz w:val="24"/>
+          <w:szCs w:val="24"/>
+        </w:rPr>
+      </w:pPr>
+      <w:r>
+        <w:rPr>
+          <w:rFonts w:ascii="Times New Roman" w:hAnsi="Times New Roman" w:cs="Times New Roman"/>
+          <w:sz w:val="24"/>
+          <w:szCs w:val="24"/>
+        </w:rPr>
+        <w:t>Pesquisar um Fornecedor PJ através do nome fantasia;</w:t>
+      </w:r>
+    </w:p>
+    <w:p>
+      <w:pPr>
+        <w:pStyle w:val="ListParagraph"/>
+        <w:numPr>
+          <w:ilvl w:val="0"/>
+          <w:numId w:val="6"/>
+        </w:numPr>
+        <w:rPr>
+          <w:rFonts w:ascii="Times New Roman" w:hAnsi="Times New Roman" w:cs="Times New Roman"/>
+          <w:sz w:val="24"/>
+          <w:szCs w:val="24"/>
+        </w:rPr>
+      </w:pPr>
+      <w:r>
+        <w:rPr>
+          <w:rFonts w:ascii="Times New Roman" w:hAnsi="Times New Roman" w:cs="Times New Roman"/>
+          <w:sz w:val="24"/>
+          <w:szCs w:val="24"/>
+        </w:rPr>
+        <w:t>Pesquisar um Fornecedor PJ através da Razão social;</w:t>
+      </w:r>
+    </w:p>
+    <w:p>
+      <w:pPr>
+        <w:pStyle w:val="ListParagraph"/>
+        <w:numPr>
+          <w:ilvl w:val="0"/>
+          <w:numId w:val="6"/>
+        </w:numPr>
+        <w:rPr>
+          <w:rFonts w:ascii="Times New Roman" w:hAnsi="Times New Roman" w:cs="Times New Roman"/>
+          <w:sz w:val="24"/>
+          <w:szCs w:val="24"/>
+        </w:rPr>
+      </w:pPr>
+      <w:r>
+        <w:rPr>
+          <w:rFonts w:ascii="Times New Roman" w:hAnsi="Times New Roman" w:cs="Times New Roman"/>
+          <w:sz w:val="24"/>
+          <w:szCs w:val="24"/>
+        </w:rPr>
+        <w:t>Pesquisar um Forncedor PJ atraves do CNPJ.</w:t>
+      </w:r>
+    </w:p>
+    <w:p>
+      <w:pPr>
+        <w:rPr>
+          <w:rFonts w:ascii="Times New Roman" w:hAnsi="Times New Roman" w:cs="Times New Roman"/>
+          <w:sz w:val="24"/>
+          <w:szCs w:val="24"/>
+        </w:rPr>
+      </w:pPr>
+      <w:r>
+        <w:rPr>
+          <w:rFonts w:ascii="Times New Roman" w:hAnsi="Times New Roman" w:cs="Times New Roman"/>
+          <w:sz w:val="24"/>
+          <w:szCs w:val="24"/>
+        </w:rPr>
+        <w:t>Ator(es): Usuário tipo Administrador</w:t>
+      </w:r>
+      <w:r>
+        <w:rPr>
+          <w:rFonts w:ascii="Times New Roman" w:hAnsi="Times New Roman" w:cs="Times New Roman"/>
+          <w:sz w:val="24"/>
+          <w:szCs w:val="24"/>
+        </w:rPr>
+        <w:t xml:space="preserve">  e do tipo Vendedor</w:t>
+      </w:r>
+    </w:p>
+    <w:p>
+      <w:pPr>
+        <w:rPr>
+          <w:rFonts w:ascii="Times New Roman" w:hAnsi="Times New Roman" w:cs="Times New Roman"/>
+          <w:sz w:val="24"/>
+          <w:szCs w:val="24"/>
+        </w:rPr>
+      </w:pPr>
+      <w:r>
+        <w:rPr>
+          <w:rFonts w:ascii="Times New Roman" w:hAnsi="Times New Roman" w:cs="Times New Roman"/>
+          <w:sz w:val="24"/>
+          <w:szCs w:val="24"/>
+        </w:rPr>
+        <w:t>Pré-condições: Para este caso de uso seja inicado é obrigatório:</w:t>
+      </w:r>
+    </w:p>
+    <w:p>
+      <w:pPr>
+        <w:pStyle w:val="ListParagraph"/>
+        <w:numPr>
+          <w:ilvl w:val="0"/>
+          <w:numId w:val="20"/>
+        </w:numPr>
+        <w:rPr>
+          <w:rFonts w:ascii="Times New Roman" w:hAnsi="Times New Roman" w:cs="Times New Roman"/>
+          <w:sz w:val="24"/>
+          <w:szCs w:val="24"/>
+        </w:rPr>
+      </w:pPr>
+      <w:r>
+        <w:rPr>
+          <w:rFonts w:ascii="Times New Roman" w:hAnsi="Times New Roman" w:cs="Times New Roman"/>
+          <w:sz w:val="24"/>
+          <w:szCs w:val="24"/>
+        </w:rPr>
+        <w:t>Existir um usuário do tipo Administrador ou vendedor criado no banco de dados;</w:t>
+      </w:r>
+    </w:p>
+    <w:p>
+      <w:pPr>
+        <w:pStyle w:val="ListParagraph"/>
+        <w:numPr>
+          <w:ilvl w:val="0"/>
+          <w:numId w:val="20"/>
+        </w:numPr>
+        <w:rPr>
+          <w:rFonts w:ascii="Times New Roman" w:hAnsi="Times New Roman" w:cs="Times New Roman"/>
+          <w:sz w:val="24"/>
+          <w:szCs w:val="24"/>
+        </w:rPr>
+      </w:pPr>
+      <w:r>
+        <w:rPr>
+          <w:rFonts w:ascii="Times New Roman" w:hAnsi="Times New Roman" w:cs="Times New Roman"/>
+          <w:sz w:val="24"/>
+          <w:szCs w:val="24"/>
+        </w:rPr>
+        <w:t>O Usuário deve estar logado no sistema;</w:t>
+      </w:r>
+    </w:p>
+    <w:p>
+      <w:pPr>
+        <w:pStyle w:val="ListParagraph"/>
+        <w:numPr>
+          <w:ilvl w:val="0"/>
+          <w:numId w:val="20"/>
+        </w:numPr>
+        <w:rPr>
+          <w:rFonts w:ascii="Times New Roman" w:hAnsi="Times New Roman" w:cs="Times New Roman"/>
+          <w:sz w:val="24"/>
+          <w:szCs w:val="24"/>
+        </w:rPr>
+      </w:pPr>
+      <w:r>
+        <w:rPr>
+          <w:rFonts w:ascii="Times New Roman" w:hAnsi="Times New Roman" w:cs="Times New Roman"/>
+          <w:sz w:val="24"/>
+          <w:szCs w:val="24"/>
+        </w:rPr>
+        <w:t>Clicar no link de “Listar Fornecedores PJ”.</w:t>
+      </w:r>
+    </w:p>
+    <w:p>
+      <w:pPr>
+        <w:rPr>
+          <w:rFonts w:ascii="Times New Roman" w:hAnsi="Times New Roman" w:cs="Times New Roman"/>
+          <w:sz w:val="24"/>
+          <w:szCs w:val="24"/>
+        </w:rPr>
+      </w:pPr>
+      <w:r>
+        <w:rPr>
+          <w:rFonts w:ascii="Times New Roman" w:hAnsi="Times New Roman" w:cs="Times New Roman"/>
+          <w:sz w:val="24"/>
+          <w:szCs w:val="24"/>
+        </w:rPr>
+        <w:t xml:space="preserve">Pós-condições: Após a ralização deste caso de uso deve existir: </w:t>
+      </w:r>
+    </w:p>
+    <w:p>
+      <w:pPr>
+        <w:pStyle w:val="ListParagraph"/>
+        <w:numPr>
+          <w:ilvl w:val="0"/>
+          <w:numId w:val="21"/>
+        </w:numPr>
+        <w:rPr>
+          <w:rFonts w:ascii="Times New Roman" w:hAnsi="Times New Roman" w:cs="Times New Roman"/>
+          <w:sz w:val="24"/>
+          <w:szCs w:val="24"/>
+        </w:rPr>
+      </w:pPr>
+      <w:r>
+        <w:rPr>
+          <w:rFonts w:ascii="Times New Roman" w:hAnsi="Times New Roman" w:cs="Times New Roman"/>
+          <w:sz w:val="24"/>
+          <w:szCs w:val="24"/>
+        </w:rPr>
+        <w:t>Não deve haver alterações nos cadastros dos Fornecedores (apenas mostrar os dados na tela)</w:t>
+      </w:r>
+    </w:p>
+    <w:p>
+      <w:pPr>
+        <w:rPr>
+          <w:rFonts w:ascii="Times New Roman" w:hAnsi="Times New Roman" w:cs="Times New Roman"/>
+          <w:sz w:val="24"/>
+          <w:szCs w:val="24"/>
+        </w:rPr>
+      </w:pPr>
+    </w:p>
+    <w:p>
+      <w:pPr>
+        <w:rPr>
+          <w:rFonts w:ascii="Times New Roman" w:hAnsi="Times New Roman" w:cs="Times New Roman"/>
+          <w:sz w:val="24"/>
+          <w:szCs w:val="24"/>
+        </w:rPr>
+      </w:pPr>
+    </w:p>
+    <w:p>
+      <w:pPr>
+        <w:rPr>
+          <w:rFonts w:ascii="Times New Roman" w:hAnsi="Times New Roman" w:cs="Times New Roman"/>
+          <w:sz w:val="24"/>
+          <w:szCs w:val="24"/>
+        </w:rPr>
+      </w:pPr>
+      <w:r>
+        <w:rPr>
+          <w:rFonts w:ascii="Times New Roman" w:hAnsi="Times New Roman" w:cs="Times New Roman"/>
+          <w:sz w:val="24"/>
+          <w:szCs w:val="24"/>
+        </w:rPr>
+        <w:t xml:space="preserve">Tipo de Fluxo: Principal: </w:t>
+      </w:r>
+    </w:p>
+    <w:p>
+      <w:pPr>
+        <w:rPr>
+          <w:rFonts w:ascii="Times New Roman" w:hAnsi="Times New Roman" w:cs="Times New Roman"/>
+          <w:sz w:val="24"/>
+          <w:szCs w:val="24"/>
+        </w:rPr>
+      </w:pPr>
+      <w:r>
+        <w:rPr>
+          <w:rFonts w:ascii="Times New Roman" w:hAnsi="Times New Roman" w:cs="Times New Roman"/>
+          <w:sz w:val="24"/>
+          <w:szCs w:val="24"/>
+        </w:rPr>
+        <w:t>[FP01 – Pesquisar um (01)Fornecedores PJ]</w:t>
+      </w:r>
+    </w:p>
+    <w:p>
+      <w:pPr>
+        <w:rPr>
+          <w:rFonts w:ascii="Times New Roman" w:hAnsi="Times New Roman" w:cs="Times New Roman"/>
+          <w:sz w:val="24"/>
+          <w:szCs w:val="24"/>
+        </w:rPr>
+      </w:pPr>
+      <w:r>
+        <w:rPr>
+          <w:rFonts w:ascii="Times New Roman" w:hAnsi="Times New Roman" w:cs="Times New Roman"/>
+          <w:sz w:val="24"/>
+          <w:szCs w:val="24"/>
+        </w:rPr>
+        <w:t>Este fluxo tem por finalidade de realizar uma busca de um único  Fornecedor do tipo  PJ cadastrado no banco de dados.</w:t>
+      </w:r>
+    </w:p>
+    <w:p>
+      <w:pPr>
+        <w:pStyle w:val="ListParagraph"/>
+        <w:numPr>
+          <w:ilvl w:val="0"/>
+          <w:numId w:val="22"/>
+        </w:numPr>
+        <w:rPr>
+          <w:rFonts w:ascii="Times New Roman" w:hAnsi="Times New Roman" w:cs="Times New Roman"/>
+          <w:sz w:val="24"/>
+          <w:szCs w:val="24"/>
+        </w:rPr>
+      </w:pPr>
+      <w:r>
+        <w:rPr>
+          <w:rFonts w:ascii="Times New Roman" w:hAnsi="Times New Roman" w:cs="Times New Roman"/>
+          <w:sz w:val="24"/>
+          <w:szCs w:val="24"/>
+        </w:rPr>
+        <w:t>O ator faz o Login;</w:t>
+      </w:r>
+    </w:p>
+    <w:p>
+      <w:pPr>
+        <w:pStyle w:val="ListParagraph"/>
+        <w:numPr>
+          <w:ilvl w:val="0"/>
+          <w:numId w:val="22"/>
+        </w:numPr>
+        <w:rPr>
+          <w:rFonts w:ascii="Times New Roman" w:hAnsi="Times New Roman" w:cs="Times New Roman"/>
+          <w:sz w:val="24"/>
+          <w:szCs w:val="24"/>
+        </w:rPr>
+      </w:pPr>
+      <w:r>
+        <w:rPr>
+          <w:rFonts w:ascii="Times New Roman" w:hAnsi="Times New Roman" w:cs="Times New Roman"/>
+          <w:sz w:val="24"/>
+          <w:szCs w:val="24"/>
+        </w:rPr>
+        <w:t>O sistema exibe a tela de Home com um menu lateral esquerdo contendo o link para “lista de Fornecedores PJ”;</w:t>
+      </w:r>
+    </w:p>
+    <w:p>
+      <w:pPr>
+        <w:pStyle w:val="ListParagraph"/>
+        <w:numPr>
+          <w:ilvl w:val="0"/>
+          <w:numId w:val="22"/>
+        </w:numPr>
+        <w:rPr>
+          <w:rFonts w:ascii="Times New Roman" w:hAnsi="Times New Roman" w:cs="Times New Roman"/>
+          <w:sz w:val="24"/>
+          <w:szCs w:val="24"/>
+        </w:rPr>
+      </w:pPr>
+      <w:r>
+        <w:rPr>
+          <w:rFonts w:ascii="Times New Roman" w:hAnsi="Times New Roman" w:cs="Times New Roman"/>
+          <w:sz w:val="24"/>
+          <w:szCs w:val="24"/>
+        </w:rPr>
+        <w:t>O ator clica no link;</w:t>
+      </w:r>
+    </w:p>
+    <w:p>
+      <w:pPr>
+        <w:pStyle w:val="ListParagraph"/>
+        <w:numPr>
+          <w:ilvl w:val="0"/>
+          <w:numId w:val="22"/>
+        </w:numPr>
+        <w:rPr>
+          <w:rFonts w:ascii="Times New Roman" w:hAnsi="Times New Roman" w:cs="Times New Roman"/>
+          <w:sz w:val="24"/>
+          <w:szCs w:val="24"/>
+        </w:rPr>
+      </w:pPr>
+      <w:r>
+        <w:rPr>
+          <w:rFonts w:ascii="Times New Roman" w:hAnsi="Times New Roman" w:cs="Times New Roman"/>
+          <w:sz w:val="24"/>
+          <w:szCs w:val="24"/>
+        </w:rPr>
+        <w:t>O sistema abre a tela mostrando um “Tabela ” com informações sobre os Fornecedores do tipo PJ</w:t>
+      </w:r>
+      <w:r>
+        <w:rPr>
+          <w:rFonts w:ascii="Times New Roman" w:hAnsi="Times New Roman" w:cs="Times New Roman"/>
+          <w:sz w:val="24"/>
+          <w:szCs w:val="24"/>
+        </w:rPr>
+        <w:t xml:space="preserve"> e um cabeçalho para efetuar a pesquisa com os seguintes campos: codigo forncedor pj, razão social, nome fantasia, cnpj</w:t>
+      </w:r>
+      <w:r>
+        <w:rPr>
+          <w:rFonts w:ascii="Times New Roman" w:hAnsi="Times New Roman" w:cs="Times New Roman"/>
+          <w:sz w:val="24"/>
+          <w:szCs w:val="24"/>
+        </w:rPr>
+        <w:t>;</w:t>
+      </w:r>
+    </w:p>
+    <w:p>
+      <w:pPr>
+        <w:pStyle w:val="ListParagraph"/>
+        <w:numPr>
+          <w:ilvl w:val="0"/>
+          <w:numId w:val="22"/>
+        </w:numPr>
+        <w:rPr>
+          <w:rFonts w:ascii="Times New Roman" w:hAnsi="Times New Roman" w:cs="Times New Roman"/>
+          <w:sz w:val="24"/>
+          <w:szCs w:val="24"/>
+        </w:rPr>
+      </w:pPr>
+      <w:r>
+        <w:rPr>
+          <w:rFonts w:ascii="Times New Roman" w:hAnsi="Times New Roman" w:cs="Times New Roman"/>
+          <w:sz w:val="24"/>
+          <w:szCs w:val="24"/>
+        </w:rPr>
+        <w:t>O Ator preenche um destes campos;</w:t>
+      </w:r>
+    </w:p>
+    <w:p>
+      <w:pPr>
+        <w:pStyle w:val="ListParagraph"/>
+        <w:numPr>
+          <w:ilvl w:val="0"/>
+          <w:numId w:val="22"/>
+        </w:numPr>
+        <w:rPr>
+          <w:rFonts w:ascii="Times New Roman" w:hAnsi="Times New Roman" w:cs="Times New Roman"/>
+          <w:sz w:val="24"/>
+          <w:szCs w:val="24"/>
+        </w:rPr>
+      </w:pPr>
+      <w:r>
+        <w:rPr>
+          <w:rFonts w:ascii="Times New Roman" w:hAnsi="Times New Roman" w:cs="Times New Roman"/>
+          <w:sz w:val="24"/>
+          <w:szCs w:val="24"/>
+        </w:rPr>
+        <w:t>A Ator clica em “PESQUISAR”;</w:t>
+      </w:r>
+    </w:p>
+    <w:p>
+      <w:pPr>
+        <w:pStyle w:val="ListParagraph"/>
+        <w:numPr>
+          <w:ilvl w:val="0"/>
+          <w:numId w:val="22"/>
+        </w:numPr>
+        <w:rPr>
+          <w:rFonts w:ascii="Times New Roman" w:hAnsi="Times New Roman" w:cs="Times New Roman"/>
+          <w:sz w:val="24"/>
+          <w:szCs w:val="24"/>
+        </w:rPr>
+      </w:pPr>
+      <w:r>
+        <w:rPr>
+          <w:rFonts w:ascii="Times New Roman" w:hAnsi="Times New Roman" w:cs="Times New Roman"/>
+          <w:sz w:val="24"/>
+          <w:szCs w:val="24"/>
+        </w:rPr>
+        <w:t>A lista que fica abaixo deste cabeçalho exibe as informações do Forncedor PJ pesquisado;</w:t>
+      </w:r>
+    </w:p>
+    <w:p>
+      <w:pPr>
+        <w:pStyle w:val="ListParagraph"/>
+        <w:numPr>
+          <w:ilvl w:val="0"/>
+          <w:numId w:val="22"/>
+        </w:numPr>
+        <w:rPr>
+          <w:rFonts w:ascii="Times New Roman" w:hAnsi="Times New Roman" w:cs="Times New Roman"/>
+          <w:sz w:val="24"/>
+          <w:szCs w:val="24"/>
+        </w:rPr>
+      </w:pPr>
+      <w:r>
+        <w:rPr>
+          <w:rFonts w:ascii="Times New Roman" w:hAnsi="Times New Roman" w:cs="Times New Roman"/>
+          <w:sz w:val="24"/>
+          <w:szCs w:val="24"/>
+        </w:rPr>
+        <w:t>Fim do caso de uso.</w:t>
+      </w:r>
+    </w:p>
+    <w:p>
+      <w:pPr>
+        <w:rPr>
+          <w:sz w:val="24"/>
+          <w:szCs w:val="24"/>
+        </w:rPr>
+      </w:pPr>
+    </w:p>
+    <w:p>
+      <w:pPr>
+        <w:rPr>
+          <w:sz w:val="24"/>
+          <w:szCs w:val="24"/>
+        </w:rPr>
+      </w:pPr>
+    </w:p>
+    <w:p>
+      <w:pPr>
+        <w:rPr>
+          <w:rFonts w:ascii="Times New Roman" w:hAnsi="Times New Roman" w:cs="Times New Roman"/>
+          <w:sz w:val="24"/>
+          <w:szCs w:val="24"/>
+        </w:rPr>
+      </w:pPr>
+      <w:r>
+        <w:rPr>
+          <w:rFonts w:ascii="Times New Roman" w:hAnsi="Times New Roman" w:cs="Times New Roman"/>
+          <w:sz w:val="24"/>
+          <w:szCs w:val="24"/>
+        </w:rPr>
+        <w:t xml:space="preserve">Tipo de Fluxo: Alternativo: </w:t>
+      </w:r>
+    </w:p>
+    <w:p>
+      <w:pPr>
+        <w:rPr>
+          <w:rFonts w:ascii="Times New Roman" w:hAnsi="Times New Roman" w:cs="Times New Roman"/>
+          <w:sz w:val="24"/>
+          <w:szCs w:val="24"/>
+        </w:rPr>
+      </w:pPr>
+      <w:r>
+        <w:rPr>
+          <w:rFonts w:ascii="Times New Roman" w:hAnsi="Times New Roman" w:cs="Times New Roman"/>
+          <w:sz w:val="24"/>
+          <w:szCs w:val="24"/>
+        </w:rPr>
+        <w:t>[FA01 – Pesquisar um (01)Fornecedores PJ INEXISTENTE]</w:t>
+      </w:r>
+    </w:p>
+    <w:p>
+      <w:pPr>
+        <w:rPr>
+          <w:rFonts w:ascii="Times New Roman" w:hAnsi="Times New Roman" w:cs="Times New Roman"/>
+          <w:sz w:val="24"/>
+          <w:szCs w:val="24"/>
+        </w:rPr>
+      </w:pPr>
+      <w:r>
+        <w:rPr>
+          <w:rFonts w:ascii="Times New Roman" w:hAnsi="Times New Roman" w:cs="Times New Roman"/>
+          <w:sz w:val="24"/>
+          <w:szCs w:val="24"/>
+        </w:rPr>
+        <w:lastRenderedPageBreak/>
+        <w:t>Este fluxo tem por finalidade de realizar uma busca de um único  Fornecedor do tipo  PJ cadastrado no banco de dados.</w:t>
+      </w:r>
+    </w:p>
+    <w:p>
+      <w:pPr>
+        <w:pStyle w:val="ListParagraph"/>
+        <w:numPr>
+          <w:ilvl w:val="0"/>
+          <w:numId w:val="23"/>
+        </w:numPr>
+        <w:rPr>
+          <w:rFonts w:ascii="Times New Roman" w:hAnsi="Times New Roman" w:cs="Times New Roman"/>
+          <w:sz w:val="24"/>
+          <w:szCs w:val="24"/>
+        </w:rPr>
+      </w:pPr>
+      <w:r>
+        <w:rPr>
+          <w:rFonts w:ascii="Times New Roman" w:hAnsi="Times New Roman" w:cs="Times New Roman"/>
+          <w:sz w:val="24"/>
+          <w:szCs w:val="24"/>
+        </w:rPr>
+        <w:t>O ator faz o Login;</w:t>
+      </w:r>
+    </w:p>
+    <w:p>
+      <w:pPr>
+        <w:pStyle w:val="ListParagraph"/>
+        <w:numPr>
+          <w:ilvl w:val="0"/>
+          <w:numId w:val="23"/>
+        </w:numPr>
+        <w:rPr>
+          <w:rFonts w:ascii="Times New Roman" w:hAnsi="Times New Roman" w:cs="Times New Roman"/>
+          <w:sz w:val="24"/>
+          <w:szCs w:val="24"/>
+        </w:rPr>
+      </w:pPr>
+      <w:r>
+        <w:rPr>
+          <w:rFonts w:ascii="Times New Roman" w:hAnsi="Times New Roman" w:cs="Times New Roman"/>
+          <w:sz w:val="24"/>
+          <w:szCs w:val="24"/>
+        </w:rPr>
+        <w:t>O sistema exibe a tela de Home com um menu lateral esquerdo contendo o link para “lista de Fornecedores PJ”;</w:t>
+      </w:r>
+    </w:p>
+    <w:p>
+      <w:pPr>
+        <w:pStyle w:val="ListParagraph"/>
+        <w:numPr>
+          <w:ilvl w:val="0"/>
+          <w:numId w:val="23"/>
+        </w:numPr>
+        <w:rPr>
+          <w:rFonts w:ascii="Times New Roman" w:hAnsi="Times New Roman" w:cs="Times New Roman"/>
+          <w:sz w:val="24"/>
+          <w:szCs w:val="24"/>
+        </w:rPr>
+      </w:pPr>
+      <w:r>
+        <w:rPr>
+          <w:rFonts w:ascii="Times New Roman" w:hAnsi="Times New Roman" w:cs="Times New Roman"/>
+          <w:sz w:val="24"/>
+          <w:szCs w:val="24"/>
+        </w:rPr>
+        <w:t>O ator clica no link;</w:t>
+      </w:r>
+    </w:p>
+    <w:p>
+      <w:pPr>
+        <w:pStyle w:val="ListParagraph"/>
+        <w:numPr>
+          <w:ilvl w:val="0"/>
+          <w:numId w:val="23"/>
+        </w:numPr>
+        <w:rPr>
+          <w:rFonts w:ascii="Times New Roman" w:hAnsi="Times New Roman" w:cs="Times New Roman"/>
+          <w:sz w:val="24"/>
+          <w:szCs w:val="24"/>
+        </w:rPr>
+      </w:pPr>
+      <w:r>
+        <w:rPr>
+          <w:rFonts w:ascii="Times New Roman" w:hAnsi="Times New Roman" w:cs="Times New Roman"/>
+          <w:sz w:val="24"/>
+          <w:szCs w:val="24"/>
+        </w:rPr>
+        <w:t>O sistema abre a tela mostrando um “Tabela ” com informações sobre os Fornecedores do tipo PJ</w:t>
+      </w:r>
+      <w:r>
+        <w:rPr>
+          <w:rFonts w:ascii="Times New Roman" w:hAnsi="Times New Roman" w:cs="Times New Roman"/>
+          <w:sz w:val="24"/>
+          <w:szCs w:val="24"/>
+        </w:rPr>
+        <w:t xml:space="preserve"> e um cabeçalho para efetuar a pesquisa com os seguintes campos: codigo forncedor pj, razão social, nome fantasia, cnpj</w:t>
+      </w:r>
+      <w:r>
+        <w:rPr>
+          <w:rFonts w:ascii="Times New Roman" w:hAnsi="Times New Roman" w:cs="Times New Roman"/>
+          <w:sz w:val="24"/>
+          <w:szCs w:val="24"/>
+        </w:rPr>
+        <w:t>;</w:t>
+      </w:r>
+    </w:p>
+    <w:p>
+      <w:pPr>
+        <w:pStyle w:val="ListParagraph"/>
+        <w:numPr>
+          <w:ilvl w:val="0"/>
+          <w:numId w:val="23"/>
+        </w:numPr>
+        <w:rPr>
+          <w:rFonts w:ascii="Times New Roman" w:hAnsi="Times New Roman" w:cs="Times New Roman"/>
+          <w:sz w:val="24"/>
+          <w:szCs w:val="24"/>
+        </w:rPr>
+      </w:pPr>
+      <w:r>
+        <w:rPr>
+          <w:rFonts w:ascii="Times New Roman" w:hAnsi="Times New Roman" w:cs="Times New Roman"/>
+          <w:sz w:val="24"/>
+          <w:szCs w:val="24"/>
+        </w:rPr>
+        <w:t>O Ator preenche o campo de codigo do forncedor, ou o campo de cnpj, ou o campo de razao social ou o campo de nome fantasia com dados INEXISTENTES o sistema;</w:t>
+      </w:r>
+    </w:p>
+    <w:p>
+      <w:pPr>
+        <w:pStyle w:val="ListParagraph"/>
+        <w:numPr>
+          <w:ilvl w:val="0"/>
+          <w:numId w:val="23"/>
+        </w:numPr>
+        <w:rPr>
+          <w:rFonts w:ascii="Times New Roman" w:hAnsi="Times New Roman" w:cs="Times New Roman"/>
+          <w:sz w:val="24"/>
+          <w:szCs w:val="24"/>
+        </w:rPr>
+      </w:pPr>
+      <w:r>
+        <w:rPr>
+          <w:rFonts w:ascii="Times New Roman" w:hAnsi="Times New Roman" w:cs="Times New Roman"/>
+          <w:sz w:val="24"/>
+          <w:szCs w:val="24"/>
+        </w:rPr>
+        <w:t>A Ator clica em “PESQUISAR”;</w:t>
+      </w:r>
+    </w:p>
+    <w:p>
+      <w:pPr>
+        <w:pStyle w:val="ListParagraph"/>
+        <w:numPr>
+          <w:ilvl w:val="0"/>
+          <w:numId w:val="23"/>
+        </w:numPr>
+        <w:rPr>
+          <w:rFonts w:ascii="Times New Roman" w:hAnsi="Times New Roman" w:cs="Times New Roman"/>
+          <w:sz w:val="24"/>
+          <w:szCs w:val="24"/>
+        </w:rPr>
+      </w:pPr>
+      <w:r>
+        <w:rPr>
+          <w:rFonts w:ascii="Times New Roman" w:hAnsi="Times New Roman" w:cs="Times New Roman"/>
+          <w:sz w:val="24"/>
+          <w:szCs w:val="24"/>
+        </w:rPr>
+        <w:t>O sistema mostra uma caixa de diálogo com a MENSAGEM “Forncedor não existe no sistema” com um botão de OK;</w:t>
+      </w:r>
+    </w:p>
+    <w:p>
+      <w:pPr>
+        <w:pStyle w:val="ListParagraph"/>
+        <w:numPr>
+          <w:ilvl w:val="0"/>
+          <w:numId w:val="23"/>
+        </w:numPr>
+        <w:rPr>
+          <w:rFonts w:ascii="Times New Roman" w:hAnsi="Times New Roman" w:cs="Times New Roman"/>
+          <w:sz w:val="24"/>
+          <w:szCs w:val="24"/>
+        </w:rPr>
+      </w:pPr>
+      <w:r>
+        <w:rPr>
+          <w:rFonts w:ascii="Times New Roman" w:hAnsi="Times New Roman" w:cs="Times New Roman"/>
+          <w:sz w:val="24"/>
+          <w:szCs w:val="24"/>
+        </w:rPr>
+        <w:t>O Ator clica no botão de OK;</w:t>
+      </w:r>
+    </w:p>
+    <w:p>
+      <w:pPr>
+        <w:pStyle w:val="ListParagraph"/>
+        <w:numPr>
+          <w:ilvl w:val="0"/>
+          <w:numId w:val="23"/>
+        </w:numPr>
+        <w:rPr>
+          <w:rFonts w:ascii="Times New Roman" w:hAnsi="Times New Roman" w:cs="Times New Roman"/>
+          <w:sz w:val="24"/>
+          <w:szCs w:val="24"/>
+        </w:rPr>
+      </w:pPr>
+      <w:r>
+        <w:rPr>
+          <w:rFonts w:ascii="Times New Roman" w:hAnsi="Times New Roman" w:cs="Times New Roman"/>
+          <w:sz w:val="24"/>
+          <w:szCs w:val="24"/>
+        </w:rPr>
+        <w:t>A lista que fica abaixo deste cabeçalho não muda seu estado, ou seja, continua mostrando a lista de todos os forncedores cadastrados;</w:t>
+      </w:r>
+      <w:r>
+        <w:rPr>
+          <w:rFonts w:ascii="Times New Roman" w:hAnsi="Times New Roman" w:cs="Times New Roman"/>
+          <w:sz w:val="24"/>
+          <w:szCs w:val="24"/>
+        </w:rPr>
+        <w:t xml:space="preserve"> </w:t>
+      </w:r>
+    </w:p>
+    <w:p>
+      <w:pPr>
+        <w:pStyle w:val="ListParagraph"/>
+        <w:numPr>
+          <w:ilvl w:val="0"/>
+          <w:numId w:val="23"/>
+        </w:numPr>
+        <w:rPr>
+          <w:rFonts w:ascii="Times New Roman" w:hAnsi="Times New Roman" w:cs="Times New Roman"/>
+          <w:sz w:val="24"/>
+          <w:szCs w:val="24"/>
+        </w:rPr>
+      </w:pPr>
+      <w:r>
+        <w:rPr>
+          <w:rFonts w:ascii="Times New Roman" w:hAnsi="Times New Roman" w:cs="Times New Roman"/>
+          <w:sz w:val="24"/>
+          <w:szCs w:val="24"/>
+        </w:rPr>
+        <w:t>Fim do caso de uso.</w:t>
+      </w:r>
+    </w:p>
+    <w:p>
+      <w:pPr>
         <w:rPr>
           <w:rFonts w:ascii="Times New Roman" w:hAnsi="Times New Roman" w:cs="Times New Roman"/>
           <w:sz w:val="28"/>
           <w:szCs w:val="28"/>
         </w:rPr>
-        <w:t>Pesquisar um (01)</w:t>
-      </w:r>
-      <w:r>
-        <w:rPr>
-          <w:rFonts w:ascii="Times New Roman" w:hAnsi="Times New Roman" w:cs="Times New Roman"/>
-          <w:sz w:val="28"/>
-          <w:szCs w:val="28"/>
-        </w:rPr>
-        <w:t xml:space="preserve"> Fornecedor P</w:t>
-      </w:r>
-      <w:r>
-        <w:rPr>
-          <w:rFonts w:ascii="Times New Roman" w:hAnsi="Times New Roman" w:cs="Times New Roman"/>
-          <w:sz w:val="28"/>
-          <w:szCs w:val="28"/>
-        </w:rPr>
-        <w:t>J</w:t>
-      </w:r>
-      <w:r>
-        <w:rPr>
-          <w:rFonts w:ascii="Times New Roman" w:hAnsi="Times New Roman" w:cs="Times New Roman"/>
-          <w:sz w:val="28"/>
-          <w:szCs w:val="28"/>
-        </w:rPr>
-        <w:t>]</w:t>
-      </w:r>
-    </w:p>
-    <w:p>
-      <w:pPr>
-        <w:rPr>
-          <w:rFonts w:ascii="Times New Roman" w:hAnsi="Times New Roman" w:cs="Times New Roman"/>
-          <w:sz w:val="24"/>
-          <w:szCs w:val="24"/>
-        </w:rPr>
-      </w:pPr>
-      <w:r>
-        <w:rPr>
-          <w:rFonts w:ascii="Times New Roman" w:hAnsi="Times New Roman" w:cs="Times New Roman"/>
-          <w:sz w:val="24"/>
-          <w:szCs w:val="24"/>
-        </w:rPr>
-        <w:t>Descrição do Caso de Uso: Este caso de uso tem como finalidade pesquisar um forncedor do tipo Pessoa Juridica no banco de dados via sistema(tela).</w:t>
-      </w:r>
-    </w:p>
-    <w:p>
-      <w:pPr>
-        <w:rPr>
-          <w:rFonts w:ascii="Times New Roman" w:hAnsi="Times New Roman" w:cs="Times New Roman"/>
-          <w:sz w:val="24"/>
-          <w:szCs w:val="24"/>
-        </w:rPr>
-      </w:pPr>
-      <w:r>
-        <w:rPr>
-          <w:rFonts w:ascii="Times New Roman" w:hAnsi="Times New Roman" w:cs="Times New Roman"/>
-          <w:sz w:val="24"/>
-          <w:szCs w:val="24"/>
-        </w:rPr>
-        <w:lastRenderedPageBreak/>
-        <w:t xml:space="preserve">Funcionalidades: </w:t>
-      </w:r>
-    </w:p>
-    <w:p>
-      <w:pPr>
-        <w:pStyle w:val="ListParagraph"/>
-        <w:numPr>
-          <w:ilvl w:val="0"/>
-          <w:numId w:val="6"/>
-        </w:numPr>
-        <w:rPr>
-          <w:rFonts w:ascii="Times New Roman" w:hAnsi="Times New Roman" w:cs="Times New Roman"/>
-          <w:sz w:val="24"/>
-          <w:szCs w:val="24"/>
-        </w:rPr>
-      </w:pPr>
-      <w:r>
-        <w:rPr>
-          <w:rFonts w:ascii="Times New Roman" w:hAnsi="Times New Roman" w:cs="Times New Roman"/>
-          <w:sz w:val="24"/>
-          <w:szCs w:val="24"/>
-        </w:rPr>
-        <w:t>Pesquisar um</w:t>
-      </w:r>
-      <w:r>
-        <w:rPr>
-          <w:rFonts w:ascii="Times New Roman" w:hAnsi="Times New Roman" w:cs="Times New Roman"/>
-          <w:sz w:val="24"/>
-          <w:szCs w:val="24"/>
-        </w:rPr>
-        <w:t xml:space="preserve"> Fornecedor</w:t>
-      </w:r>
-      <w:r>
-        <w:rPr>
-          <w:rFonts w:ascii="Times New Roman" w:hAnsi="Times New Roman" w:cs="Times New Roman"/>
-          <w:sz w:val="24"/>
-          <w:szCs w:val="24"/>
-        </w:rPr>
-        <w:t>es</w:t>
-      </w:r>
-      <w:r>
-        <w:rPr>
-          <w:rFonts w:ascii="Times New Roman" w:hAnsi="Times New Roman" w:cs="Times New Roman"/>
-          <w:sz w:val="24"/>
-          <w:szCs w:val="24"/>
-        </w:rPr>
-        <w:t xml:space="preserve"> PJ</w:t>
-      </w:r>
-      <w:r>
-        <w:rPr>
-          <w:rFonts w:ascii="Times New Roman" w:hAnsi="Times New Roman" w:cs="Times New Roman"/>
-          <w:sz w:val="24"/>
-          <w:szCs w:val="24"/>
-        </w:rPr>
-        <w:t xml:space="preserve"> através do código do Forncededor PJ;</w:t>
-      </w:r>
-    </w:p>
-    <w:p>
-      <w:pPr>
-        <w:pStyle w:val="ListParagraph"/>
-        <w:numPr>
-          <w:ilvl w:val="0"/>
-          <w:numId w:val="6"/>
-        </w:numPr>
-        <w:rPr>
-          <w:rFonts w:ascii="Times New Roman" w:hAnsi="Times New Roman" w:cs="Times New Roman"/>
-          <w:sz w:val="24"/>
-          <w:szCs w:val="24"/>
-        </w:rPr>
-      </w:pPr>
-      <w:r>
-        <w:rPr>
-          <w:rFonts w:ascii="Times New Roman" w:hAnsi="Times New Roman" w:cs="Times New Roman"/>
-          <w:sz w:val="24"/>
-          <w:szCs w:val="24"/>
-        </w:rPr>
-        <w:t>Pesquisar um Fornecedor PJ através do nome fantasia;</w:t>
-      </w:r>
-    </w:p>
-    <w:p>
-      <w:pPr>
-        <w:pStyle w:val="ListParagraph"/>
-        <w:numPr>
-          <w:ilvl w:val="0"/>
-          <w:numId w:val="6"/>
-        </w:numPr>
-        <w:rPr>
-          <w:rFonts w:ascii="Times New Roman" w:hAnsi="Times New Roman" w:cs="Times New Roman"/>
-          <w:sz w:val="24"/>
-          <w:szCs w:val="24"/>
-        </w:rPr>
-      </w:pPr>
-      <w:r>
-        <w:rPr>
-          <w:rFonts w:ascii="Times New Roman" w:hAnsi="Times New Roman" w:cs="Times New Roman"/>
-          <w:sz w:val="24"/>
-          <w:szCs w:val="24"/>
-        </w:rPr>
-        <w:t>Pesquisar um Fornecedor PJ através da Razão social;</w:t>
-      </w:r>
-    </w:p>
-    <w:p>
-      <w:pPr>
-        <w:pStyle w:val="ListParagraph"/>
-        <w:numPr>
-          <w:ilvl w:val="0"/>
-          <w:numId w:val="6"/>
-        </w:numPr>
-        <w:rPr>
-          <w:rFonts w:ascii="Times New Roman" w:hAnsi="Times New Roman" w:cs="Times New Roman"/>
-          <w:sz w:val="24"/>
-          <w:szCs w:val="24"/>
-        </w:rPr>
-      </w:pPr>
-      <w:r>
-        <w:rPr>
-          <w:rFonts w:ascii="Times New Roman" w:hAnsi="Times New Roman" w:cs="Times New Roman"/>
-          <w:sz w:val="24"/>
-          <w:szCs w:val="24"/>
-        </w:rPr>
-        <w:t>Pesquisar um Forncedor PJ atraves do CNPJ.</w:t>
-      </w:r>
-    </w:p>
-    <w:p>
-      <w:pPr>
-        <w:rPr>
-          <w:rFonts w:ascii="Times New Roman" w:hAnsi="Times New Roman" w:cs="Times New Roman"/>
-          <w:sz w:val="24"/>
-          <w:szCs w:val="24"/>
-        </w:rPr>
-      </w:pPr>
-      <w:r>
-        <w:rPr>
-          <w:rFonts w:ascii="Times New Roman" w:hAnsi="Times New Roman" w:cs="Times New Roman"/>
-          <w:sz w:val="24"/>
-          <w:szCs w:val="24"/>
-        </w:rPr>
-        <w:t>Ator(es): Usuário tipo Administrador</w:t>
-      </w:r>
-      <w:r>
-        <w:rPr>
-          <w:rFonts w:ascii="Times New Roman" w:hAnsi="Times New Roman" w:cs="Times New Roman"/>
-          <w:sz w:val="24"/>
-          <w:szCs w:val="24"/>
-        </w:rPr>
-        <w:t xml:space="preserve">  e do tipo Vendedor</w:t>
-      </w:r>
-    </w:p>
-    <w:p>
-      <w:pPr>
-        <w:rPr>
-          <w:rFonts w:ascii="Times New Roman" w:hAnsi="Times New Roman" w:cs="Times New Roman"/>
-          <w:sz w:val="24"/>
-          <w:szCs w:val="24"/>
-        </w:rPr>
-      </w:pPr>
-      <w:r>
-        <w:rPr>
-          <w:rFonts w:ascii="Times New Roman" w:hAnsi="Times New Roman" w:cs="Times New Roman"/>
-          <w:sz w:val="24"/>
-          <w:szCs w:val="24"/>
-        </w:rPr>
-        <w:t>Pré-condições: Para este caso de uso seja inicado é obrigatório:</w:t>
-      </w:r>
-    </w:p>
-    <w:p>
-      <w:pPr>
-        <w:pStyle w:val="ListParagraph"/>
-        <w:numPr>
-          <w:ilvl w:val="0"/>
-          <w:numId w:val="20"/>
-        </w:numPr>
-        <w:rPr>
-          <w:rFonts w:ascii="Times New Roman" w:hAnsi="Times New Roman" w:cs="Times New Roman"/>
-          <w:sz w:val="24"/>
-          <w:szCs w:val="24"/>
-        </w:rPr>
-      </w:pPr>
-      <w:r>
-        <w:rPr>
-          <w:rFonts w:ascii="Times New Roman" w:hAnsi="Times New Roman" w:cs="Times New Roman"/>
-          <w:sz w:val="24"/>
-          <w:szCs w:val="24"/>
-        </w:rPr>
-        <w:t>Existir um usuário do tipo Administrador ou vendedor criado no banco de dados;</w:t>
-      </w:r>
-    </w:p>
-    <w:p>
-      <w:pPr>
-        <w:pStyle w:val="ListParagraph"/>
-        <w:numPr>
-          <w:ilvl w:val="0"/>
-          <w:numId w:val="20"/>
-        </w:numPr>
-        <w:rPr>
-          <w:rFonts w:ascii="Times New Roman" w:hAnsi="Times New Roman" w:cs="Times New Roman"/>
-          <w:sz w:val="24"/>
-          <w:szCs w:val="24"/>
-        </w:rPr>
-      </w:pPr>
-      <w:r>
-        <w:rPr>
-          <w:rFonts w:ascii="Times New Roman" w:hAnsi="Times New Roman" w:cs="Times New Roman"/>
-          <w:sz w:val="24"/>
-          <w:szCs w:val="24"/>
-        </w:rPr>
-        <w:t>O Usuário deve estar logado no sistema;</w:t>
-      </w:r>
-    </w:p>
-    <w:p>
-      <w:pPr>
-        <w:pStyle w:val="ListParagraph"/>
-        <w:numPr>
-          <w:ilvl w:val="0"/>
-          <w:numId w:val="20"/>
-        </w:numPr>
-        <w:rPr>
-          <w:rFonts w:ascii="Times New Roman" w:hAnsi="Times New Roman" w:cs="Times New Roman"/>
-          <w:sz w:val="24"/>
-          <w:szCs w:val="24"/>
-        </w:rPr>
-      </w:pPr>
-      <w:r>
-        <w:rPr>
-          <w:rFonts w:ascii="Times New Roman" w:hAnsi="Times New Roman" w:cs="Times New Roman"/>
-          <w:sz w:val="24"/>
-          <w:szCs w:val="24"/>
-        </w:rPr>
-        <w:t>Clicar no link de “Listar Fornecedores PJ”.</w:t>
-      </w:r>
-    </w:p>
-    <w:p>
-      <w:pPr>
-        <w:rPr>
-          <w:rFonts w:ascii="Times New Roman" w:hAnsi="Times New Roman" w:cs="Times New Roman"/>
-          <w:sz w:val="24"/>
-          <w:szCs w:val="24"/>
-        </w:rPr>
-      </w:pPr>
-      <w:r>
-        <w:rPr>
-          <w:rFonts w:ascii="Times New Roman" w:hAnsi="Times New Roman" w:cs="Times New Roman"/>
-          <w:sz w:val="24"/>
-          <w:szCs w:val="24"/>
-        </w:rPr>
-        <w:t xml:space="preserve">Pós-condições: Após a ralização deste caso de uso deve existir: </w:t>
-      </w:r>
-    </w:p>
-    <w:p>
-      <w:pPr>
-        <w:pStyle w:val="ListParagraph"/>
-        <w:numPr>
-          <w:ilvl w:val="0"/>
-          <w:numId w:val="21"/>
-        </w:numPr>
-        <w:rPr>
-          <w:rFonts w:ascii="Times New Roman" w:hAnsi="Times New Roman" w:cs="Times New Roman"/>
-          <w:sz w:val="24"/>
-          <w:szCs w:val="24"/>
-        </w:rPr>
-      </w:pPr>
-      <w:r>
-        <w:rPr>
-          <w:rFonts w:ascii="Times New Roman" w:hAnsi="Times New Roman" w:cs="Times New Roman"/>
-          <w:sz w:val="24"/>
-          <w:szCs w:val="24"/>
-        </w:rPr>
-        <w:t>Não deve haver alterações nos cadastros dos Fornecedores (apenas mostrar os dados na tela)</w:t>
-      </w:r>
-    </w:p>
-    <w:p>
-      <w:pPr>
-        <w:rPr>
-          <w:rFonts w:ascii="Times New Roman" w:hAnsi="Times New Roman" w:cs="Times New Roman"/>
-          <w:sz w:val="24"/>
-          <w:szCs w:val="24"/>
-        </w:rPr>
-      </w:pPr>
-    </w:p>
-    <w:p>
-      <w:pPr>
-        <w:rPr>
-          <w:rFonts w:ascii="Times New Roman" w:hAnsi="Times New Roman" w:cs="Times New Roman"/>
-          <w:sz w:val="24"/>
-          <w:szCs w:val="24"/>
-        </w:rPr>
-      </w:pPr>
-    </w:p>
-    <w:p>
-      <w:pPr>
-        <w:rPr>
-          <w:rFonts w:ascii="Times New Roman" w:hAnsi="Times New Roman" w:cs="Times New Roman"/>
-          <w:sz w:val="24"/>
-          <w:szCs w:val="24"/>
-        </w:rPr>
-      </w:pPr>
-      <w:r>
-        <w:rPr>
-          <w:rFonts w:ascii="Times New Roman" w:hAnsi="Times New Roman" w:cs="Times New Roman"/>
-          <w:sz w:val="24"/>
-          <w:szCs w:val="24"/>
-        </w:rPr>
-        <w:t xml:space="preserve">Tipo de Fluxo: Principal: </w:t>
-      </w:r>
-    </w:p>
-    <w:p>
-      <w:pPr>
-        <w:rPr>
-          <w:rFonts w:ascii="Times New Roman" w:hAnsi="Times New Roman" w:cs="Times New Roman"/>
-          <w:sz w:val="24"/>
-          <w:szCs w:val="24"/>
-        </w:rPr>
-      </w:pPr>
-      <w:r>
-        <w:rPr>
-          <w:rFonts w:ascii="Times New Roman" w:hAnsi="Times New Roman" w:cs="Times New Roman"/>
-          <w:sz w:val="24"/>
-          <w:szCs w:val="24"/>
-        </w:rPr>
-        <w:t>[FP01 – Pesquisar um (01)Fornecedores PJ]</w:t>
-      </w:r>
-    </w:p>
-    <w:p>
-      <w:pPr>
-        <w:rPr>
-          <w:rFonts w:ascii="Times New Roman" w:hAnsi="Times New Roman" w:cs="Times New Roman"/>
-          <w:sz w:val="24"/>
-          <w:szCs w:val="24"/>
-        </w:rPr>
-      </w:pPr>
-      <w:r>
-        <w:rPr>
-          <w:rFonts w:ascii="Times New Roman" w:hAnsi="Times New Roman" w:cs="Times New Roman"/>
-          <w:sz w:val="24"/>
-          <w:szCs w:val="24"/>
-        </w:rPr>
-        <w:t>Este fluxo tem por finalidade de realizar uma busca de um único  Fornecedor do tipo  PJ cadastrado no banco de dados.</w:t>
-      </w:r>
-    </w:p>
-    <w:p>
-      <w:pPr>
-        <w:pStyle w:val="ListParagraph"/>
-        <w:numPr>
-          <w:ilvl w:val="0"/>
-          <w:numId w:val="22"/>
-        </w:numPr>
-        <w:rPr>
-          <w:rFonts w:ascii="Times New Roman" w:hAnsi="Times New Roman" w:cs="Times New Roman"/>
-          <w:sz w:val="24"/>
-          <w:szCs w:val="24"/>
-        </w:rPr>
-      </w:pPr>
-      <w:r>
-        <w:rPr>
-          <w:rFonts w:ascii="Times New Roman" w:hAnsi="Times New Roman" w:cs="Times New Roman"/>
-          <w:sz w:val="24"/>
-          <w:szCs w:val="24"/>
-        </w:rPr>
-        <w:t>O ator faz o Login;</w:t>
-      </w:r>
-    </w:p>
-    <w:p>
-      <w:pPr>
-        <w:pStyle w:val="ListParagraph"/>
-        <w:numPr>
-          <w:ilvl w:val="0"/>
-          <w:numId w:val="22"/>
-        </w:numPr>
-        <w:rPr>
-          <w:rFonts w:ascii="Times New Roman" w:hAnsi="Times New Roman" w:cs="Times New Roman"/>
-          <w:sz w:val="24"/>
-          <w:szCs w:val="24"/>
-        </w:rPr>
-      </w:pPr>
-      <w:r>
-        <w:rPr>
-          <w:rFonts w:ascii="Times New Roman" w:hAnsi="Times New Roman" w:cs="Times New Roman"/>
-          <w:sz w:val="24"/>
-          <w:szCs w:val="24"/>
-        </w:rPr>
-        <w:t>O sistema exibe a tela de Home com um menu lateral esquerdo contendo o link para “lista de Fornecedores PJ”;</w:t>
-      </w:r>
-    </w:p>
-    <w:p>
-      <w:pPr>
-        <w:pStyle w:val="ListParagraph"/>
-        <w:numPr>
-          <w:ilvl w:val="0"/>
-          <w:numId w:val="22"/>
-        </w:numPr>
-        <w:rPr>
-          <w:rFonts w:ascii="Times New Roman" w:hAnsi="Times New Roman" w:cs="Times New Roman"/>
-          <w:sz w:val="24"/>
-          <w:szCs w:val="24"/>
-        </w:rPr>
-      </w:pPr>
-      <w:r>
-        <w:rPr>
-          <w:rFonts w:ascii="Times New Roman" w:hAnsi="Times New Roman" w:cs="Times New Roman"/>
-          <w:sz w:val="24"/>
-          <w:szCs w:val="24"/>
-        </w:rPr>
-        <w:t>O ator clica no link;</w:t>
-      </w:r>
-    </w:p>
-    <w:p>
-      <w:pPr>
-        <w:pStyle w:val="ListParagraph"/>
-        <w:numPr>
-          <w:ilvl w:val="0"/>
-          <w:numId w:val="22"/>
-        </w:numPr>
-        <w:rPr>
-          <w:rFonts w:ascii="Times New Roman" w:hAnsi="Times New Roman" w:cs="Times New Roman"/>
-          <w:sz w:val="24"/>
-          <w:szCs w:val="24"/>
-        </w:rPr>
-      </w:pPr>
-      <w:r>
-        <w:rPr>
-          <w:rFonts w:ascii="Times New Roman" w:hAnsi="Times New Roman" w:cs="Times New Roman"/>
-          <w:sz w:val="24"/>
-          <w:szCs w:val="24"/>
-        </w:rPr>
-        <w:t>O sistema abre a tela mostrando um “Tabela ” com informações sobre os Fornecedores do tipo PJ</w:t>
-      </w:r>
-      <w:r>
-        <w:rPr>
-          <w:rFonts w:ascii="Times New Roman" w:hAnsi="Times New Roman" w:cs="Times New Roman"/>
-          <w:sz w:val="24"/>
-          <w:szCs w:val="24"/>
-        </w:rPr>
-        <w:t xml:space="preserve"> e um cabeçalho para efetuar a pesquisa com os seguintes campos: codigo forncedor pj, razão social, nome fantasia, cnpj</w:t>
-      </w:r>
-      <w:r>
-        <w:rPr>
-          <w:rFonts w:ascii="Times New Roman" w:hAnsi="Times New Roman" w:cs="Times New Roman"/>
-          <w:sz w:val="24"/>
-          <w:szCs w:val="24"/>
-        </w:rPr>
-        <w:t>;</w:t>
-      </w:r>
-    </w:p>
-    <w:p>
-      <w:pPr>
-        <w:pStyle w:val="ListParagraph"/>
-        <w:numPr>
-          <w:ilvl w:val="0"/>
-          <w:numId w:val="22"/>
-        </w:numPr>
-        <w:rPr>
-          <w:rFonts w:ascii="Times New Roman" w:hAnsi="Times New Roman" w:cs="Times New Roman"/>
-          <w:sz w:val="24"/>
-          <w:szCs w:val="24"/>
-        </w:rPr>
-      </w:pPr>
-      <w:r>
-        <w:rPr>
-          <w:rFonts w:ascii="Times New Roman" w:hAnsi="Times New Roman" w:cs="Times New Roman"/>
-          <w:sz w:val="24"/>
-          <w:szCs w:val="24"/>
-        </w:rPr>
-        <w:t>O Ator preenche um destes campos;</w:t>
-      </w:r>
-    </w:p>
-    <w:p>
-      <w:pPr>
-        <w:pStyle w:val="ListParagraph"/>
-        <w:numPr>
-          <w:ilvl w:val="0"/>
-          <w:numId w:val="22"/>
-        </w:numPr>
-        <w:rPr>
-          <w:rFonts w:ascii="Times New Roman" w:hAnsi="Times New Roman" w:cs="Times New Roman"/>
-          <w:sz w:val="24"/>
-          <w:szCs w:val="24"/>
-        </w:rPr>
-      </w:pPr>
-      <w:r>
-        <w:rPr>
-          <w:rFonts w:ascii="Times New Roman" w:hAnsi="Times New Roman" w:cs="Times New Roman"/>
-          <w:sz w:val="24"/>
-          <w:szCs w:val="24"/>
-        </w:rPr>
-        <w:t>A Ator clica em “PESQUISAR”;</w:t>
-      </w:r>
-    </w:p>
-    <w:p>
-      <w:pPr>
-        <w:pStyle w:val="ListParagraph"/>
-        <w:numPr>
-          <w:ilvl w:val="0"/>
-          <w:numId w:val="22"/>
-        </w:numPr>
-        <w:rPr>
-          <w:rFonts w:ascii="Times New Roman" w:hAnsi="Times New Roman" w:cs="Times New Roman"/>
-          <w:sz w:val="24"/>
-          <w:szCs w:val="24"/>
-        </w:rPr>
-      </w:pPr>
-      <w:r>
-        <w:rPr>
-          <w:rFonts w:ascii="Times New Roman" w:hAnsi="Times New Roman" w:cs="Times New Roman"/>
-          <w:sz w:val="24"/>
-          <w:szCs w:val="24"/>
-        </w:rPr>
-        <w:t>A lista que fica abaixo deste cabeçalho exibe as informações do Forncedor PJ pesquisado;</w:t>
-      </w:r>
-    </w:p>
-    <w:p>
-      <w:pPr>
-        <w:pStyle w:val="ListParagraph"/>
-        <w:numPr>
-          <w:ilvl w:val="0"/>
-          <w:numId w:val="22"/>
-        </w:numPr>
-        <w:rPr>
-          <w:rFonts w:ascii="Times New Roman" w:hAnsi="Times New Roman" w:cs="Times New Roman"/>
-          <w:sz w:val="24"/>
-          <w:szCs w:val="24"/>
-        </w:rPr>
-      </w:pPr>
-      <w:r>
-        <w:rPr>
-          <w:rFonts w:ascii="Times New Roman" w:hAnsi="Times New Roman" w:cs="Times New Roman"/>
-          <w:sz w:val="24"/>
-          <w:szCs w:val="24"/>
-        </w:rPr>
-        <w:t>Fim do caso de uso.</w:t>
-      </w:r>
-    </w:p>
-    <w:p>
-      <w:pPr>
-        <w:rPr>
-          <w:sz w:val="24"/>
-          <w:szCs w:val="24"/>
-        </w:rPr>
-      </w:pPr>
-    </w:p>
-    <w:p>
-      <w:pPr>
-        <w:rPr>
-          <w:sz w:val="24"/>
-          <w:szCs w:val="24"/>
-        </w:rPr>
-      </w:pPr>
-    </w:p>
-    <w:p>
-      <w:pPr>
-        <w:rPr>
-          <w:rFonts w:ascii="Times New Roman" w:hAnsi="Times New Roman" w:cs="Times New Roman"/>
-          <w:sz w:val="24"/>
-          <w:szCs w:val="24"/>
-        </w:rPr>
-      </w:pPr>
-      <w:r>
-        <w:rPr>
-          <w:rFonts w:ascii="Times New Roman" w:hAnsi="Times New Roman" w:cs="Times New Roman"/>
-          <w:sz w:val="24"/>
-          <w:szCs w:val="24"/>
-        </w:rPr>
-        <w:t xml:space="preserve">Tipo de Fluxo: Alternativo: </w:t>
-      </w:r>
-    </w:p>
-    <w:p>
-      <w:pPr>
-        <w:rPr>
-          <w:rFonts w:ascii="Times New Roman" w:hAnsi="Times New Roman" w:cs="Times New Roman"/>
-          <w:sz w:val="24"/>
-          <w:szCs w:val="24"/>
-        </w:rPr>
-      </w:pPr>
-      <w:r>
-        <w:rPr>
-          <w:rFonts w:ascii="Times New Roman" w:hAnsi="Times New Roman" w:cs="Times New Roman"/>
-          <w:sz w:val="24"/>
-          <w:szCs w:val="24"/>
-        </w:rPr>
-        <w:t>[FA01 – Pesquisar um (01)Fornecedores PJ INEXISTENTE]</w:t>
-      </w:r>
-    </w:p>
-    <w:p>
-      <w:pPr>
-        <w:rPr>
-          <w:rFonts w:ascii="Times New Roman" w:hAnsi="Times New Roman" w:cs="Times New Roman"/>
-          <w:sz w:val="24"/>
-          <w:szCs w:val="24"/>
-        </w:rPr>
-      </w:pPr>
-      <w:r>
-        <w:rPr>
-          <w:rFonts w:ascii="Times New Roman" w:hAnsi="Times New Roman" w:cs="Times New Roman"/>
-          <w:sz w:val="24"/>
-          <w:szCs w:val="24"/>
-        </w:rPr>
-        <w:lastRenderedPageBreak/>
-        <w:t>Este fluxo tem por finalidade de realizar uma busca de um único  Fornecedor do tipo  PJ cadastrado no banco de dados.</w:t>
-      </w:r>
-    </w:p>
-    <w:p>
-      <w:pPr>
-        <w:pStyle w:val="ListParagraph"/>
-        <w:numPr>
-          <w:ilvl w:val="0"/>
-          <w:numId w:val="23"/>
-        </w:numPr>
-        <w:rPr>
-          <w:rFonts w:ascii="Times New Roman" w:hAnsi="Times New Roman" w:cs="Times New Roman"/>
-          <w:sz w:val="24"/>
-          <w:szCs w:val="24"/>
-        </w:rPr>
-      </w:pPr>
-      <w:r>
-        <w:rPr>
-          <w:rFonts w:ascii="Times New Roman" w:hAnsi="Times New Roman" w:cs="Times New Roman"/>
-          <w:sz w:val="24"/>
-          <w:szCs w:val="24"/>
-        </w:rPr>
-        <w:t>O ator faz o Login;</w:t>
-      </w:r>
-    </w:p>
-    <w:p>
-      <w:pPr>
-        <w:pStyle w:val="ListParagraph"/>
-        <w:numPr>
-          <w:ilvl w:val="0"/>
-          <w:numId w:val="23"/>
-        </w:numPr>
-        <w:rPr>
-          <w:rFonts w:ascii="Times New Roman" w:hAnsi="Times New Roman" w:cs="Times New Roman"/>
-          <w:sz w:val="24"/>
-          <w:szCs w:val="24"/>
-        </w:rPr>
-      </w:pPr>
-      <w:r>
-        <w:rPr>
-          <w:rFonts w:ascii="Times New Roman" w:hAnsi="Times New Roman" w:cs="Times New Roman"/>
-          <w:sz w:val="24"/>
-          <w:szCs w:val="24"/>
-        </w:rPr>
-        <w:t>O sistema exibe a tela de Home com um menu lateral esquerdo contendo o link para “lista de Fornecedores PJ”;</w:t>
-      </w:r>
-    </w:p>
-    <w:p>
-      <w:pPr>
-        <w:pStyle w:val="ListParagraph"/>
-        <w:numPr>
-          <w:ilvl w:val="0"/>
-          <w:numId w:val="23"/>
-        </w:numPr>
-        <w:rPr>
-          <w:rFonts w:ascii="Times New Roman" w:hAnsi="Times New Roman" w:cs="Times New Roman"/>
-          <w:sz w:val="24"/>
-          <w:szCs w:val="24"/>
-        </w:rPr>
-      </w:pPr>
-      <w:r>
-        <w:rPr>
-          <w:rFonts w:ascii="Times New Roman" w:hAnsi="Times New Roman" w:cs="Times New Roman"/>
-          <w:sz w:val="24"/>
-          <w:szCs w:val="24"/>
-        </w:rPr>
-        <w:t>O ator clica no link;</w:t>
-      </w:r>
-    </w:p>
-    <w:p>
-      <w:pPr>
-        <w:pStyle w:val="ListParagraph"/>
-        <w:numPr>
-          <w:ilvl w:val="0"/>
-          <w:numId w:val="23"/>
-        </w:numPr>
-        <w:rPr>
-          <w:rFonts w:ascii="Times New Roman" w:hAnsi="Times New Roman" w:cs="Times New Roman"/>
-          <w:sz w:val="24"/>
-          <w:szCs w:val="24"/>
-        </w:rPr>
-      </w:pPr>
-      <w:r>
-        <w:rPr>
-          <w:rFonts w:ascii="Times New Roman" w:hAnsi="Times New Roman" w:cs="Times New Roman"/>
-          <w:sz w:val="24"/>
-          <w:szCs w:val="24"/>
-        </w:rPr>
-        <w:t>O sistema abre a tela mostrando um “Tabela ” com informações sobre os Fornecedores do tipo PJ</w:t>
-      </w:r>
-      <w:r>
-        <w:rPr>
-          <w:rFonts w:ascii="Times New Roman" w:hAnsi="Times New Roman" w:cs="Times New Roman"/>
-          <w:sz w:val="24"/>
-          <w:szCs w:val="24"/>
-        </w:rPr>
-        <w:t xml:space="preserve"> e um cabeçalho para efetuar a pesquisa com os seguintes campos: codigo forncedor pj, razão social, nome fantasia, cnpj</w:t>
-      </w:r>
-      <w:r>
-        <w:rPr>
-          <w:rFonts w:ascii="Times New Roman" w:hAnsi="Times New Roman" w:cs="Times New Roman"/>
-          <w:sz w:val="24"/>
-          <w:szCs w:val="24"/>
-        </w:rPr>
-        <w:t>;</w:t>
-      </w:r>
-    </w:p>
-    <w:p>
-      <w:pPr>
-        <w:pStyle w:val="ListParagraph"/>
-        <w:numPr>
-          <w:ilvl w:val="0"/>
-          <w:numId w:val="23"/>
-        </w:numPr>
-        <w:rPr>
-          <w:rFonts w:ascii="Times New Roman" w:hAnsi="Times New Roman" w:cs="Times New Roman"/>
-          <w:sz w:val="24"/>
-          <w:szCs w:val="24"/>
-        </w:rPr>
-      </w:pPr>
-      <w:r>
-        <w:rPr>
-          <w:rFonts w:ascii="Times New Roman" w:hAnsi="Times New Roman" w:cs="Times New Roman"/>
-          <w:sz w:val="24"/>
-          <w:szCs w:val="24"/>
-        </w:rPr>
-        <w:t>O Ator preenche o campo de codigo do forncedor, ou o campo de cnpj, ou o campo de razao social ou o campo de nome fantasia com dados INEXISTENTES o sistema;</w:t>
-      </w:r>
-    </w:p>
-    <w:p>
-      <w:pPr>
-        <w:pStyle w:val="ListParagraph"/>
-        <w:numPr>
-          <w:ilvl w:val="0"/>
-          <w:numId w:val="23"/>
-        </w:numPr>
-        <w:rPr>
-          <w:rFonts w:ascii="Times New Roman" w:hAnsi="Times New Roman" w:cs="Times New Roman"/>
-          <w:sz w:val="24"/>
-          <w:szCs w:val="24"/>
-        </w:rPr>
-      </w:pPr>
-      <w:r>
-        <w:rPr>
-          <w:rFonts w:ascii="Times New Roman" w:hAnsi="Times New Roman" w:cs="Times New Roman"/>
-          <w:sz w:val="24"/>
-          <w:szCs w:val="24"/>
-        </w:rPr>
-        <w:t>A Ator clica em “PESQUISAR”;</w:t>
-      </w:r>
-    </w:p>
-    <w:p>
-      <w:pPr>
-        <w:pStyle w:val="ListParagraph"/>
-        <w:numPr>
-          <w:ilvl w:val="0"/>
-          <w:numId w:val="23"/>
-        </w:numPr>
-        <w:rPr>
-          <w:rFonts w:ascii="Times New Roman" w:hAnsi="Times New Roman" w:cs="Times New Roman"/>
-          <w:sz w:val="24"/>
-          <w:szCs w:val="24"/>
-        </w:rPr>
-      </w:pPr>
-      <w:r>
-        <w:rPr>
-          <w:rFonts w:ascii="Times New Roman" w:hAnsi="Times New Roman" w:cs="Times New Roman"/>
-          <w:sz w:val="24"/>
-          <w:szCs w:val="24"/>
-        </w:rPr>
-        <w:t>O sistema mostra uma caixa de diálogo com a MENSAGEM “Forncedor não existe no sistema” com um botão de OK;</w:t>
-      </w:r>
-    </w:p>
-    <w:p>
-      <w:pPr>
-        <w:pStyle w:val="ListParagraph"/>
-        <w:numPr>
-          <w:ilvl w:val="0"/>
-          <w:numId w:val="23"/>
-        </w:numPr>
-        <w:rPr>
-          <w:rFonts w:ascii="Times New Roman" w:hAnsi="Times New Roman" w:cs="Times New Roman"/>
-          <w:sz w:val="24"/>
-          <w:szCs w:val="24"/>
-        </w:rPr>
-      </w:pPr>
-      <w:r>
-        <w:rPr>
-          <w:rFonts w:ascii="Times New Roman" w:hAnsi="Times New Roman" w:cs="Times New Roman"/>
-          <w:sz w:val="24"/>
-          <w:szCs w:val="24"/>
-        </w:rPr>
-        <w:t>O Ator clica no botão de OK;</w:t>
-      </w:r>
-    </w:p>
-    <w:p>
-      <w:pPr>
-        <w:pStyle w:val="ListParagraph"/>
-        <w:numPr>
-          <w:ilvl w:val="0"/>
-          <w:numId w:val="23"/>
-        </w:numPr>
-        <w:rPr>
-          <w:rFonts w:ascii="Times New Roman" w:hAnsi="Times New Roman" w:cs="Times New Roman"/>
-          <w:sz w:val="24"/>
-          <w:szCs w:val="24"/>
-        </w:rPr>
-      </w:pPr>
-      <w:r>
-        <w:rPr>
-          <w:rFonts w:ascii="Times New Roman" w:hAnsi="Times New Roman" w:cs="Times New Roman"/>
-          <w:sz w:val="24"/>
-          <w:szCs w:val="24"/>
-        </w:rPr>
-        <w:t>A lista que fica abaixo deste cabeçalho não muda seu estado, ou seja, continua mostrando a lista de todos os forncedores cadastrados;</w:t>
-      </w:r>
-      <w:r>
-        <w:rPr>
-          <w:rFonts w:ascii="Times New Roman" w:hAnsi="Times New Roman" w:cs="Times New Roman"/>
-          <w:sz w:val="24"/>
-          <w:szCs w:val="24"/>
-        </w:rPr>
-        <w:t xml:space="preserve"> </w:t>
-      </w:r>
-    </w:p>
-    <w:p>
-      <w:pPr>
-        <w:pStyle w:val="ListParagraph"/>
-        <w:numPr>
-          <w:ilvl w:val="0"/>
-          <w:numId w:val="23"/>
-        </w:numPr>
-        <w:rPr>
-          <w:rFonts w:ascii="Times New Roman" w:hAnsi="Times New Roman" w:cs="Times New Roman"/>
-          <w:sz w:val="24"/>
-          <w:szCs w:val="24"/>
-        </w:rPr>
-      </w:pPr>
-      <w:r>
-        <w:rPr>
-          <w:rFonts w:ascii="Times New Roman" w:hAnsi="Times New Roman" w:cs="Times New Roman"/>
-          <w:sz w:val="24"/>
-          <w:szCs w:val="24"/>
-        </w:rPr>
-        <w:t>Fim do caso de uso.</w:t>
-      </w:r>
-    </w:p>
-    <w:p>
-      <w:pPr>
-        <w:rPr>
-          <w:rFonts w:ascii="Times New Roman" w:hAnsi="Times New Roman" w:cs="Times New Roman"/>
-          <w:sz w:val="28"/>
-          <w:szCs w:val="28"/>
-        </w:rPr>
-      </w:pPr>
-    </w:p>
-    <w:p>
-      <w:pPr>
-        <w:rPr>
-          <w:sz w:val="24"/>
-          <w:szCs w:val="24"/>
-        </w:rPr>
-      </w:pPr>
-    </w:p>
-    <w:p>
-      <w:pPr>
-        <w:rPr>
-          <w:rFonts w:ascii="Times New Roman" w:hAnsi="Times New Roman" w:cs="Times New Roman"/>
-          <w:sz w:val="28"/>
-          <w:szCs w:val="28"/>
-        </w:rPr>
-      </w:pPr>
-      <w:r>
-        <w:rPr>
-          <w:rFonts w:ascii="Times New Roman" w:hAnsi="Times New Roman" w:cs="Times New Roman"/>
-          <w:sz w:val="28"/>
-          <w:szCs w:val="28"/>
-        </w:rPr>
-        <w:t>[UC00</w:t>
-      </w:r>
-      <w:r>
-        <w:rPr>
-          <w:rFonts w:ascii="Times New Roman" w:hAnsi="Times New Roman" w:cs="Times New Roman"/>
-          <w:sz w:val="28"/>
-          <w:szCs w:val="28"/>
-        </w:rPr>
-        <w:t>8</w:t>
-      </w:r>
-      <w:r>
-        <w:rPr>
-          <w:rFonts w:ascii="Times New Roman" w:hAnsi="Times New Roman" w:cs="Times New Roman"/>
-          <w:sz w:val="28"/>
-          <w:szCs w:val="28"/>
-        </w:rPr>
-        <w:t xml:space="preserve"> – </w:t>
-      </w:r>
-      <w:r>
-        <w:rPr>
-          <w:rFonts w:ascii="Times New Roman" w:hAnsi="Times New Roman" w:cs="Times New Roman"/>
-          <w:sz w:val="28"/>
-          <w:szCs w:val="28"/>
-        </w:rPr>
-        <w:t>Editar</w:t>
-      </w:r>
-      <w:r>
-        <w:rPr>
-          <w:rFonts w:ascii="Times New Roman" w:hAnsi="Times New Roman" w:cs="Times New Roman"/>
-          <w:sz w:val="28"/>
-          <w:szCs w:val="28"/>
-        </w:rPr>
-        <w:t xml:space="preserve"> Fornecedor P</w:t>
-      </w:r>
-      <w:r>
-        <w:rPr>
-          <w:rFonts w:ascii="Times New Roman" w:hAnsi="Times New Roman" w:cs="Times New Roman"/>
-          <w:sz w:val="28"/>
-          <w:szCs w:val="28"/>
-        </w:rPr>
-        <w:t>J</w:t>
-      </w:r>
-      <w:r>
-        <w:rPr>
-          <w:rFonts w:ascii="Times New Roman" w:hAnsi="Times New Roman" w:cs="Times New Roman"/>
-          <w:sz w:val="28"/>
-          <w:szCs w:val="28"/>
-        </w:rPr>
-        <w:t>]</w:t>
-      </w:r>
-    </w:p>
-    <w:p>
-      <w:pPr>
-        <w:rPr>
-          <w:rFonts w:ascii="Times New Roman" w:hAnsi="Times New Roman" w:cs="Times New Roman"/>
-          <w:sz w:val="28"/>
-          <w:szCs w:val="28"/>
-        </w:rPr>
-      </w:pPr>
-      <w:r>
-        <w:rPr>
-          <w:rFonts w:ascii="Times New Roman" w:hAnsi="Times New Roman" w:cs="Times New Roman"/>
-          <w:sz w:val="28"/>
-          <w:szCs w:val="28"/>
-        </w:rPr>
-        <w:t>[UC00</w:t>
-      </w:r>
-      <w:r>
-        <w:rPr>
-          <w:rFonts w:ascii="Times New Roman" w:hAnsi="Times New Roman" w:cs="Times New Roman"/>
-          <w:sz w:val="28"/>
-          <w:szCs w:val="28"/>
-        </w:rPr>
-        <w:t>9</w:t>
-      </w:r>
-      <w:r>
-        <w:rPr>
-          <w:rFonts w:ascii="Times New Roman" w:hAnsi="Times New Roman" w:cs="Times New Roman"/>
-          <w:sz w:val="28"/>
-          <w:szCs w:val="28"/>
-        </w:rPr>
-        <w:t xml:space="preserve"> – </w:t>
-      </w:r>
-      <w:r>
-        <w:rPr>
-          <w:rFonts w:ascii="Times New Roman" w:hAnsi="Times New Roman" w:cs="Times New Roman"/>
-          <w:sz w:val="28"/>
-          <w:szCs w:val="28"/>
-        </w:rPr>
-        <w:t>Excluir</w:t>
-      </w:r>
-      <w:r>
-        <w:rPr>
-          <w:rFonts w:ascii="Times New Roman" w:hAnsi="Times New Roman" w:cs="Times New Roman"/>
-          <w:sz w:val="28"/>
-          <w:szCs w:val="28"/>
-        </w:rPr>
-        <w:t xml:space="preserve"> Fornecedor P</w:t>
-      </w:r>
-      <w:r>
-        <w:rPr>
-          <w:rFonts w:ascii="Times New Roman" w:hAnsi="Times New Roman" w:cs="Times New Roman"/>
-          <w:sz w:val="28"/>
-          <w:szCs w:val="28"/>
-        </w:rPr>
-        <w:t>J</w:t>
-      </w:r>
-      <w:r>
-        <w:rPr>
-          <w:rFonts w:ascii="Times New Roman" w:hAnsi="Times New Roman" w:cs="Times New Roman"/>
-          <w:sz w:val="28"/>
-          <w:szCs w:val="28"/>
-        </w:rPr>
-        <w:t>]</w:t>
-      </w:r>
-    </w:p>
-    <w:p>
-      <w:pPr>
-        <w:rPr>
-          <w:rFonts w:ascii="Times New Roman" w:hAnsi="Times New Roman" w:cs="Times New Roman"/>
-          <w:sz w:val="28"/>
-          <w:szCs w:val="28"/>
-        </w:rPr>
-      </w:pPr>
-      <w:r>
-        <w:rPr>
-          <w:rFonts w:ascii="Times New Roman" w:hAnsi="Times New Roman" w:cs="Times New Roman"/>
-          <w:sz w:val="28"/>
-          <w:szCs w:val="28"/>
-        </w:rPr>
-        <w:t>[UC0</w:t>
-      </w:r>
-      <w:r>
-        <w:rPr>
-          <w:rFonts w:ascii="Times New Roman" w:hAnsi="Times New Roman" w:cs="Times New Roman"/>
-          <w:sz w:val="28"/>
-          <w:szCs w:val="28"/>
-        </w:rPr>
-        <w:t>10</w:t>
-      </w:r>
-      <w:r>
-        <w:rPr>
-          <w:rFonts w:ascii="Times New Roman" w:hAnsi="Times New Roman" w:cs="Times New Roman"/>
-          <w:sz w:val="28"/>
-          <w:szCs w:val="28"/>
-        </w:rPr>
-        <w:t xml:space="preserve"> – </w:t>
-      </w:r>
-      <w:r>
-        <w:rPr>
-          <w:rFonts w:ascii="Times New Roman" w:hAnsi="Times New Roman" w:cs="Times New Roman"/>
-          <w:sz w:val="28"/>
-          <w:szCs w:val="28"/>
-        </w:rPr>
-        <w:t>Pesquisar (01)</w:t>
-      </w:r>
-      <w:r>
-        <w:rPr>
-          <w:rFonts w:ascii="Times New Roman" w:hAnsi="Times New Roman" w:cs="Times New Roman"/>
-          <w:sz w:val="28"/>
-          <w:szCs w:val="28"/>
-        </w:rPr>
-        <w:t xml:space="preserve"> Fornecedor P</w:t>
-      </w:r>
-      <w:r>
-        <w:rPr>
-          <w:rFonts w:ascii="Times New Roman" w:hAnsi="Times New Roman" w:cs="Times New Roman"/>
-          <w:sz w:val="28"/>
-          <w:szCs w:val="28"/>
-        </w:rPr>
-        <w:t>J</w:t>
-      </w:r>
-      <w:r>
-        <w:rPr>
-          <w:rFonts w:ascii="Times New Roman" w:hAnsi="Times New Roman" w:cs="Times New Roman"/>
-          <w:sz w:val="28"/>
-          <w:szCs w:val="28"/>
-        </w:rPr>
-        <w:t>]</w:t>
-      </w:r>
+      </w:pPr>
     </w:p>
     <w:p>
       <w:pPr>

</xml_diff>

<commit_message>
correção numeração casos de uso UC011
</commit_message>
<xml_diff>
--- a/05-CASOS-DE-USO.docx
+++ b/05-CASOS-DE-USO.docx
@@ -1,6 +1,6 @@
 
 <file path=word/document.xml><?xml version="1.0" encoding="utf-8"?>
-<w:document xmlns:wpc="http://schemas.microsoft.com/office/word/2010/wordprocessingCanvas" xmlns:cx="http://schemas.microsoft.com/office/drawing/2014/chartex" xmlns:cx1="http://schemas.microsoft.com/office/drawing/2015/9/8/chartex" xmlns:cx2="http://schemas.microsoft.com/office/drawing/2015/10/21/chartex" xmlns:cx3="http://schemas.microsoft.com/office/drawing/2016/5/9/chartex" xmlns:cx4="http://schemas.microsoft.com/office/drawing/2016/5/10/chartex" xmlns:cx5="http://schemas.microsoft.com/office/drawing/2016/5/11/chartex" xmlns:cx6="http://schemas.microsoft.com/office/drawing/2016/5/12/chartex" xmlns:cx7="http://schemas.microsoft.com/office/drawing/2016/5/13/chartex" xmlns:cx8="http://schemas.microsoft.com/office/drawing/2016/5/14/chartex" xmlns:mc="http://schemas.openxmlformats.org/markup-compatibility/2006" xmlns:aink="http://schemas.microsoft.com/office/drawing/2016/ink" xmlns:am3d="http://schemas.microsoft.com/office/drawing/2017/model3d" xmlns:o="urn:schemas-microsoft-com:office:office" xmlns:r="http://schemas.openxmlformats.org/officeDocument/2006/relationships" xmlns:m="http://schemas.openxmlformats.org/officeDocument/2006/math" xmlns:v="urn:schemas-microsoft-com:vml" xmlns:wp14="http://schemas.microsoft.com/office/word/2010/wordprocessingDrawing" xmlns:wp="http://schemas.openxmlformats.org/drawingml/2006/wordprocessingDrawing" xmlns:w10="urn:schemas-microsoft-com:office:word" xmlns:w="http://schemas.openxmlformats.org/wordprocessingml/2006/main" xmlns:w14="http://schemas.microsoft.com/office/word/2010/wordml" xmlns:w15="http://schemas.microsoft.com/office/word/2012/wordml" xmlns:w16cex="http://schemas.microsoft.com/office/word/2018/wordml/cex" xmlns:w16cid="http://schemas.microsoft.com/office/word/2016/wordml/cid" xmlns:w16="http://schemas.microsoft.com/office/word/2018/wordml" xmlns:w16se="http://schemas.microsoft.com/office/word/2015/wordml/symex" xmlns:wpg="http://schemas.microsoft.com/office/word/2010/wordprocessingGroup" xmlns:wpi="http://schemas.microsoft.com/office/word/2010/wordprocessingInk" xmlns:wne="http://schemas.microsoft.com/office/word/2006/wordml" xmlns:wps="http://schemas.microsoft.com/office/word/2010/wordprocessingShape" mc:Ignorable="w14 w15 w16se w16cid w16 w16cex wp14">
+<w:document xmlns:wpc="http://schemas.microsoft.com/office/word/2010/wordprocessingCanvas" xmlns:cx="http://schemas.microsoft.com/office/drawing/2014/chartex" xmlns:cx1="http://schemas.microsoft.com/office/drawing/2015/9/8/chartex" xmlns:cx2="http://schemas.microsoft.com/office/drawing/2015/10/21/chartex" xmlns:cx3="http://schemas.microsoft.com/office/drawing/2016/5/9/chartex" xmlns:cx4="http://schemas.microsoft.com/office/drawing/2016/5/10/chartex" xmlns:cx5="http://schemas.microsoft.com/office/drawing/2016/5/11/chartex" xmlns:cx6="http://schemas.microsoft.com/office/drawing/2016/5/12/chartex" xmlns:cx7="http://schemas.microsoft.com/office/drawing/2016/5/13/chartex" xmlns:cx8="http://schemas.microsoft.com/office/drawing/2016/5/14/chartex" xmlns:mc="http://schemas.openxmlformats.org/markup-compatibility/2006" xmlns:aink="http://schemas.microsoft.com/office/drawing/2016/ink" xmlns:am3d="http://schemas.microsoft.com/office/drawing/2017/model3d" xmlns:o="urn:schemas-microsoft-com:office:office" xmlns:r="http://schemas.openxmlformats.org/officeDocument/2006/relationships" xmlns:m="http://schemas.openxmlformats.org/officeDocument/2006/math" xmlns:v="urn:schemas-microsoft-com:vml" xmlns:wp14="http://schemas.microsoft.com/office/word/2010/wordprocessingDrawing" xmlns:wp="http://schemas.openxmlformats.org/drawingml/2006/wordprocessingDrawing" xmlns:w10="urn:schemas-microsoft-com:office:word" xmlns:w="http://schemas.openxmlformats.org/wordprocessingml/2006/main" xmlns:w14="http://schemas.microsoft.com/office/word/2010/wordml" xmlns:w15="http://schemas.microsoft.com/office/word/2012/wordml" xmlns:w16cid="http://schemas.microsoft.com/office/word/2016/wordml/cid" xmlns:w16se="http://schemas.microsoft.com/office/word/2015/wordml/symex" xmlns:wpg="http://schemas.microsoft.com/office/word/2010/wordprocessingGroup" xmlns:wpi="http://schemas.microsoft.com/office/word/2010/wordprocessingInk" xmlns:wne="http://schemas.microsoft.com/office/word/2006/wordml" xmlns:wps="http://schemas.microsoft.com/office/word/2010/wordprocessingShape" mc:Ignorable="w14 w15 w16se w16cid wp14">
   <w:body>
     <w:p>
       <w:pPr>
@@ -390,15 +390,7 @@
                 <w:sz w:val="24"/>
                 <w:szCs w:val="24"/>
               </w:rPr>
-              <w:t>1.</w:t>
-            </w:r>
-            <w:r>
-              <w:rPr>
-                <w:rFonts w:ascii="Times New Roman" w:hAnsi="Times New Roman" w:cs="Times New Roman"/>
-                <w:sz w:val="24"/>
-                <w:szCs w:val="24"/>
-              </w:rPr>
-              <w:t>2</w:t>
+              <w:t>1.2</w:t>
             </w:r>
           </w:p>
         </w:tc>
@@ -421,15 +413,7 @@
                 <w:sz w:val="24"/>
                 <w:szCs w:val="24"/>
               </w:rPr>
-              <w:t xml:space="preserve">Desenvolvimento dos casos de uso do CRUD do Fornecedor </w:t>
-            </w:r>
-            <w:r>
-              <w:rPr>
-                <w:rFonts w:ascii="Times New Roman" w:hAnsi="Times New Roman" w:cs="Times New Roman"/>
-                <w:sz w:val="24"/>
-                <w:szCs w:val="24"/>
-              </w:rPr>
-              <w:t>PF</w:t>
+              <w:t>Desenvolvimento dos casos de uso do CRUD do Fornecedor PF</w:t>
             </w:r>
           </w:p>
         </w:tc>
@@ -595,15 +579,7 @@
                 <w:sz w:val="24"/>
                 <w:szCs w:val="24"/>
               </w:rPr>
-              <w:t>1</w:t>
-            </w:r>
-            <w:r>
-              <w:rPr>
-                <w:rFonts w:ascii="Times New Roman" w:hAnsi="Times New Roman" w:cs="Times New Roman"/>
-                <w:sz w:val="24"/>
-                <w:szCs w:val="24"/>
-              </w:rPr>
-              <w:t>3</w:t>
+              <w:t>13</w:t>
             </w:r>
             <w:r>
               <w:rPr>
@@ -650,15 +626,7 @@
                 <w:sz w:val="24"/>
                 <w:szCs w:val="24"/>
               </w:rPr>
-              <w:t>1.</w:t>
-            </w:r>
-            <w:r>
-              <w:rPr>
-                <w:rFonts w:ascii="Times New Roman" w:hAnsi="Times New Roman" w:cs="Times New Roman"/>
-                <w:sz w:val="24"/>
-                <w:szCs w:val="24"/>
-              </w:rPr>
-              <w:t>4</w:t>
+              <w:t>1.4</w:t>
             </w:r>
           </w:p>
         </w:tc>
@@ -681,15 +649,7 @@
                 <w:sz w:val="24"/>
                 <w:szCs w:val="24"/>
               </w:rPr>
-              <w:t>Desenvolvimento dos casos de uso do CRUD do</w:t>
-            </w:r>
-            <w:r>
-              <w:rPr>
-                <w:rFonts w:ascii="Times New Roman" w:hAnsi="Times New Roman" w:cs="Times New Roman"/>
-                <w:sz w:val="24"/>
-                <w:szCs w:val="24"/>
-              </w:rPr>
-              <w:t xml:space="preserve"> Venda</w:t>
+              <w:t>Desenvolvimento dos casos de uso do CRUD do Venda</w:t>
             </w:r>
           </w:p>
         </w:tc>
@@ -2074,7 +2034,7 @@
               </wp:anchor>
             </w:drawing>
           </mc:Choice>
-          <mc:Fallback>
+          <mc:Fallback xmlns:w16="http://schemas.microsoft.com/office/word/2018/wordml" xmlns:w16cex="http://schemas.microsoft.com/office/word/2018/wordml/cex">
             <w:pict>
               <v:shapetype w14:anchorId="13F956E4" id="_x0000_t67" coordsize="21600,21600" o:spt="67" adj="16200,5400" path="m0@0l@1@0@1,0@2,0@2@0,21600@0,10800,21600xe">
                 <v:stroke joinstyle="miter"/>
@@ -2167,7 +2127,7 @@
               </wp:anchor>
             </w:drawing>
           </mc:Choice>
-          <mc:Fallback>
+          <mc:Fallback xmlns:w16="http://schemas.microsoft.com/office/word/2018/wordml" xmlns:w16cex="http://schemas.microsoft.com/office/word/2018/wordml/cex">
             <w:pict>
               <v:rect w14:anchorId="1F49D75A" id="Rectangle 3" o:spid="_x0000_s1026" style="position:absolute;margin-left:-20.4pt;margin-top:177.75pt;width:110.4pt;height:48pt;z-index:251660288;visibility:visible;mso-wrap-style:square;mso-width-percent:0;mso-height-percent:0;mso-wrap-distance-left:9pt;mso-wrap-distance-top:0;mso-wrap-distance-right:9pt;mso-wrap-distance-bottom:0;mso-position-horizontal:absolute;mso-position-horizontal-relative:margin;mso-position-vertical:absolute;mso-position-vertical-relative:text;mso-width-percent:0;mso-height-percent:0;mso-width-relative:margin;mso-height-relative:margin;v-text-anchor:middle" o:gfxdata="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" filled="f" strokecolor="#70ad47 [3209]" strokeweight="1pt">
                 <w10:wrap anchorx="margin"/>
@@ -8376,7 +8336,7 @@
               </wp:anchor>
             </w:drawing>
           </mc:Choice>
-          <mc:Fallback>
+          <mc:Fallback xmlns:w16="http://schemas.microsoft.com/office/word/2018/wordml" xmlns:w16cex="http://schemas.microsoft.com/office/word/2018/wordml/cex">
             <w:pict>
               <v:shapetype w14:anchorId="6B0B6100" id="_x0000_t67" coordsize="21600,21600" o:spt="67" adj="16200,5400" path="m0@0l@1@0@1,0@2,0@2@0,21600@0,10800,21600xe">
                 <v:stroke joinstyle="miter"/>
@@ -8469,7 +8429,7 @@
               </wp:anchor>
             </w:drawing>
           </mc:Choice>
-          <mc:Fallback>
+          <mc:Fallback xmlns:w16="http://schemas.microsoft.com/office/word/2018/wordml" xmlns:w16cex="http://schemas.microsoft.com/office/word/2018/wordml/cex">
             <w:pict>
               <v:rect w14:anchorId="1A8FEDA9" id="Rectangle 8" o:spid="_x0000_s1026" style="position:absolute;margin-left:28.35pt;margin-top:40.9pt;width:110.4pt;height:48pt;z-index:251663360;visibility:visible;mso-wrap-style:square;mso-width-percent:0;mso-height-percent:0;mso-wrap-distance-left:9pt;mso-wrap-distance-top:0;mso-wrap-distance-right:9pt;mso-wrap-distance-bottom:0;mso-position-horizontal:absolute;mso-position-horizontal-relative:text;mso-position-vertical:absolute;mso-position-vertical-relative:text;mso-width-percent:0;mso-height-percent:0;mso-width-relative:margin;mso-height-relative:margin;v-text-anchor:middle" o:gfxdata="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" filled="f" strokecolor="#70ad47 [3209]" strokeweight="1pt"/>
             </w:pict>
@@ -13637,7 +13597,23 @@
           <w:sz w:val="24"/>
           <w:szCs w:val="24"/>
         </w:rPr>
-        <w:t>Ator(es): Usuário tipo Administrador;</w:t>
+        <w:t>Ator(es): Usuário tipo Administrador</w:t>
+      </w:r>
+      <w:r>
+        <w:rPr>
+          <w:rFonts w:ascii="Times New Roman" w:hAnsi="Times New Roman" w:cs="Times New Roman"/>
+          <w:sz w:val="24"/>
+          <w:szCs w:val="24"/>
+        </w:rPr>
+        <w:t xml:space="preserve"> e Vendedor</w:t>
+      </w:r>
+      <w:r>
+        <w:rPr>
+          <w:rFonts w:ascii="Times New Roman" w:hAnsi="Times New Roman" w:cs="Times New Roman"/>
+          <w:sz w:val="24"/>
+          <w:szCs w:val="24"/>
+        </w:rPr>
+        <w:t>;</w:t>
       </w:r>
     </w:p>
     <w:p>
@@ -13662,29 +13638,45 @@
         <w:pStyle w:val="ListParagraph"/>
         <w:numPr>
           <w:ilvl w:val="0"/>
-          <w:numId w:val="1"/>
-        </w:numPr>
-        <w:rPr>
-          <w:rFonts w:ascii="Times New Roman" w:hAnsi="Times New Roman" w:cs="Times New Roman"/>
-          <w:sz w:val="24"/>
-          <w:szCs w:val="24"/>
-        </w:rPr>
-      </w:pPr>
-      <w:r>
-        <w:rPr>
-          <w:rFonts w:ascii="Times New Roman" w:hAnsi="Times New Roman" w:cs="Times New Roman"/>
-          <w:sz w:val="24"/>
-          <w:szCs w:val="24"/>
-        </w:rPr>
-        <w:t>Existir um usuário do tipo Administrador criado;</w:t>
-      </w:r>
-    </w:p>
-    <w:p>
-      <w:pPr>
-        <w:pStyle w:val="ListParagraph"/>
-        <w:numPr>
-          <w:ilvl w:val="0"/>
-          <w:numId w:val="1"/>
+          <w:numId w:val="39"/>
+        </w:numPr>
+        <w:rPr>
+          <w:rFonts w:ascii="Times New Roman" w:hAnsi="Times New Roman" w:cs="Times New Roman"/>
+          <w:sz w:val="24"/>
+          <w:szCs w:val="24"/>
+        </w:rPr>
+      </w:pPr>
+      <w:r>
+        <w:rPr>
+          <w:rFonts w:ascii="Times New Roman" w:hAnsi="Times New Roman" w:cs="Times New Roman"/>
+          <w:sz w:val="24"/>
+          <w:szCs w:val="24"/>
+        </w:rPr>
+        <w:t>Existir um usuário do tipo Administrador</w:t>
+      </w:r>
+      <w:r>
+        <w:rPr>
+          <w:rFonts w:ascii="Times New Roman" w:hAnsi="Times New Roman" w:cs="Times New Roman"/>
+          <w:sz w:val="24"/>
+          <w:szCs w:val="24"/>
+        </w:rPr>
+        <w:t xml:space="preserve"> ou vendedor</w:t>
+      </w:r>
+      <w:r>
+        <w:rPr>
+          <w:rFonts w:ascii="Times New Roman" w:hAnsi="Times New Roman" w:cs="Times New Roman"/>
+          <w:sz w:val="24"/>
+          <w:szCs w:val="24"/>
+        </w:rPr>
+        <w:t xml:space="preserve"> criado;</w:t>
+      </w:r>
+    </w:p>
+    <w:p>
+      <w:pPr>
+        <w:pStyle w:val="ListParagraph"/>
+        <w:numPr>
+          <w:ilvl w:val="0"/>
+          <w:numId w:val="39"/>
         </w:numPr>
         <w:rPr>
           <w:rFonts w:ascii="Times New Roman" w:hAnsi="Times New Roman" w:cs="Times New Roman"/>
@@ -13706,7 +13698,7 @@
         <w:pStyle w:val="ListParagraph"/>
         <w:numPr>
           <w:ilvl w:val="0"/>
-          <w:numId w:val="1"/>
+          <w:numId w:val="39"/>
         </w:numPr>
         <w:rPr>
           <w:rFonts w:ascii="Times New Roman" w:hAnsi="Times New Roman" w:cs="Times New Roman"/>
@@ -13746,21 +13738,21 @@
         <w:pStyle w:val="ListParagraph"/>
         <w:numPr>
           <w:ilvl w:val="0"/>
-          <w:numId w:val="2"/>
-        </w:numPr>
-        <w:rPr>
-          <w:rFonts w:ascii="Times New Roman" w:hAnsi="Times New Roman" w:cs="Times New Roman"/>
-          <w:sz w:val="24"/>
-          <w:szCs w:val="24"/>
-        </w:rPr>
-      </w:pPr>
-      <w:r>
-        <w:rPr>
-          <w:rFonts w:ascii="Times New Roman" w:hAnsi="Times New Roman" w:cs="Times New Roman"/>
-          <w:sz w:val="24"/>
-          <w:szCs w:val="24"/>
-        </w:rPr>
-        <w:t>Um cadastro de</w:t>
+          <w:numId w:val="38"/>
+        </w:numPr>
+        <w:rPr>
+          <w:rFonts w:ascii="Times New Roman" w:hAnsi="Times New Roman" w:cs="Times New Roman"/>
+          <w:sz w:val="24"/>
+          <w:szCs w:val="24"/>
+        </w:rPr>
+      </w:pPr>
+      <w:r>
+        <w:rPr>
+          <w:rFonts w:ascii="Times New Roman" w:hAnsi="Times New Roman" w:cs="Times New Roman"/>
+          <w:sz w:val="24"/>
+          <w:szCs w:val="24"/>
+        </w:rPr>
+        <w:t>Um</w:t>
       </w:r>
       <w:r>
         <w:rPr>
@@ -13776,7 +13768,158 @@
           <w:sz w:val="24"/>
           <w:szCs w:val="24"/>
         </w:rPr>
-        <w:t xml:space="preserve"> no banco de dados</w:t>
+        <w:t xml:space="preserve"> no banco de dados;</w:t>
+      </w:r>
+    </w:p>
+    <w:p>
+      <w:pPr>
+        <w:rPr>
+          <w:rFonts w:ascii="Times New Roman" w:hAnsi="Times New Roman" w:cs="Times New Roman"/>
+          <w:sz w:val="24"/>
+          <w:szCs w:val="24"/>
+        </w:rPr>
+      </w:pPr>
+      <w:r>
+        <w:rPr>
+          <w:rFonts w:ascii="Times New Roman" w:hAnsi="Times New Roman" w:cs="Times New Roman"/>
+          <w:sz w:val="24"/>
+          <w:szCs w:val="24"/>
+        </w:rPr>
+        <w:t xml:space="preserve">Tipo de Fluxo: Principal: </w:t>
+      </w:r>
+    </w:p>
+    <w:p>
+      <w:pPr>
+        <w:rPr>
+          <w:rFonts w:ascii="Times New Roman" w:hAnsi="Times New Roman" w:cs="Times New Roman"/>
+          <w:sz w:val="24"/>
+          <w:szCs w:val="24"/>
+        </w:rPr>
+      </w:pPr>
+      <w:r>
+        <w:rPr>
+          <w:rFonts w:ascii="Times New Roman" w:hAnsi="Times New Roman" w:cs="Times New Roman"/>
+          <w:sz w:val="24"/>
+          <w:szCs w:val="24"/>
+        </w:rPr>
+        <w:t xml:space="preserve">[FP01 – </w:t>
+      </w:r>
+      <w:r>
+        <w:rPr>
+          <w:rFonts w:ascii="Times New Roman" w:hAnsi="Times New Roman" w:cs="Times New Roman"/>
+          <w:sz w:val="24"/>
+          <w:szCs w:val="24"/>
+        </w:rPr>
+        <w:t>Salvar</w:t>
+      </w:r>
+      <w:r>
+        <w:rPr>
+          <w:rFonts w:ascii="Times New Roman" w:hAnsi="Times New Roman" w:cs="Times New Roman"/>
+          <w:sz w:val="24"/>
+          <w:szCs w:val="24"/>
+        </w:rPr>
+        <w:t xml:space="preserve"> </w:t>
+      </w:r>
+      <w:r>
+        <w:rPr>
+          <w:rFonts w:ascii="Times New Roman" w:hAnsi="Times New Roman" w:cs="Times New Roman"/>
+          <w:sz w:val="24"/>
+          <w:szCs w:val="24"/>
+        </w:rPr>
+        <w:t>Pedido</w:t>
+      </w:r>
+      <w:r>
+        <w:rPr>
+          <w:rFonts w:ascii="Times New Roman" w:hAnsi="Times New Roman" w:cs="Times New Roman"/>
+          <w:sz w:val="24"/>
+          <w:szCs w:val="24"/>
+        </w:rPr>
+        <w:t>]</w:t>
+      </w:r>
+    </w:p>
+    <w:p>
+      <w:pPr>
+        <w:rPr>
+          <w:rFonts w:ascii="Times New Roman" w:hAnsi="Times New Roman" w:cs="Times New Roman"/>
+          <w:sz w:val="24"/>
+          <w:szCs w:val="24"/>
+        </w:rPr>
+      </w:pPr>
+      <w:r>
+        <w:rPr>
+          <w:rFonts w:ascii="Times New Roman" w:hAnsi="Times New Roman" w:cs="Times New Roman"/>
+          <w:sz w:val="24"/>
+          <w:szCs w:val="24"/>
+        </w:rPr>
+        <w:t xml:space="preserve">Este fluxo tem por finalidade de fazer o cadastro de um </w:t>
+      </w:r>
+      <w:r>
+        <w:rPr>
+          <w:rFonts w:ascii="Times New Roman" w:hAnsi="Times New Roman" w:cs="Times New Roman"/>
+          <w:sz w:val="24"/>
+          <w:szCs w:val="24"/>
+        </w:rPr>
+        <w:t>Pedido</w:t>
+      </w:r>
+      <w:r>
+        <w:rPr>
+          <w:rFonts w:ascii="Times New Roman" w:hAnsi="Times New Roman" w:cs="Times New Roman"/>
+          <w:sz w:val="24"/>
+          <w:szCs w:val="24"/>
+        </w:rPr>
+        <w:t xml:space="preserve"> no banco de dados.</w:t>
+      </w:r>
+    </w:p>
+    <w:p>
+      <w:pPr>
+        <w:pStyle w:val="ListParagraph"/>
+        <w:numPr>
+          <w:ilvl w:val="0"/>
+          <w:numId w:val="37"/>
+        </w:numPr>
+        <w:rPr>
+          <w:rFonts w:ascii="Times New Roman" w:hAnsi="Times New Roman" w:cs="Times New Roman"/>
+          <w:sz w:val="24"/>
+          <w:szCs w:val="24"/>
+        </w:rPr>
+      </w:pPr>
+      <w:r>
+        <w:rPr>
+          <w:rFonts w:ascii="Times New Roman" w:hAnsi="Times New Roman" w:cs="Times New Roman"/>
+          <w:sz w:val="24"/>
+          <w:szCs w:val="24"/>
+        </w:rPr>
+        <w:t>O ator faz o Login;</w:t>
+      </w:r>
+    </w:p>
+    <w:p>
+      <w:pPr>
+        <w:pStyle w:val="ListParagraph"/>
+        <w:numPr>
+          <w:ilvl w:val="0"/>
+          <w:numId w:val="37"/>
+        </w:numPr>
+        <w:rPr>
+          <w:rFonts w:ascii="Times New Roman" w:hAnsi="Times New Roman" w:cs="Times New Roman"/>
+          <w:sz w:val="24"/>
+          <w:szCs w:val="24"/>
+        </w:rPr>
+      </w:pPr>
+      <w:r>
+        <w:rPr>
+          <w:rFonts w:ascii="Times New Roman" w:hAnsi="Times New Roman" w:cs="Times New Roman"/>
+          <w:sz w:val="24"/>
+          <w:szCs w:val="24"/>
+        </w:rPr>
+        <w:t xml:space="preserve">O sistema exibe a tela de Home com um menu lateral esquerdo contendo o link para cadastro de </w:t>
+      </w:r>
+      <w:r>
+        <w:rPr>
+          <w:rFonts w:ascii="Times New Roman" w:hAnsi="Times New Roman" w:cs="Times New Roman"/>
+          <w:sz w:val="24"/>
+          <w:szCs w:val="24"/>
+        </w:rPr>
+        <w:t>Pedido</w:t>
       </w:r>
       <w:r>
         <w:rPr>
@@ -13789,36 +13932,46 @@
     </w:p>
     <w:p>
       <w:pPr>
-        <w:rPr>
-          <w:rFonts w:ascii="Times New Roman" w:hAnsi="Times New Roman" w:cs="Times New Roman"/>
-          <w:sz w:val="24"/>
-          <w:szCs w:val="24"/>
-        </w:rPr>
-      </w:pPr>
-      <w:r>
-        <w:rPr>
-          <w:rFonts w:ascii="Times New Roman" w:hAnsi="Times New Roman" w:cs="Times New Roman"/>
-          <w:sz w:val="24"/>
-          <w:szCs w:val="24"/>
-        </w:rPr>
-        <w:t xml:space="preserve">Tipo de Fluxo: Principal: </w:t>
-      </w:r>
-    </w:p>
-    <w:p>
-      <w:pPr>
-        <w:rPr>
-          <w:rFonts w:ascii="Times New Roman" w:hAnsi="Times New Roman" w:cs="Times New Roman"/>
-          <w:sz w:val="24"/>
-          <w:szCs w:val="24"/>
-        </w:rPr>
-      </w:pPr>
-      <w:r>
-        <w:rPr>
-          <w:rFonts w:ascii="Times New Roman" w:hAnsi="Times New Roman" w:cs="Times New Roman"/>
-          <w:sz w:val="24"/>
-          <w:szCs w:val="24"/>
-        </w:rPr>
-        <w:t xml:space="preserve">[FP01 – Cadastrar </w:t>
+        <w:pStyle w:val="ListParagraph"/>
+        <w:numPr>
+          <w:ilvl w:val="0"/>
+          <w:numId w:val="37"/>
+        </w:numPr>
+        <w:rPr>
+          <w:rFonts w:ascii="Times New Roman" w:hAnsi="Times New Roman" w:cs="Times New Roman"/>
+          <w:sz w:val="24"/>
+          <w:szCs w:val="24"/>
+        </w:rPr>
+      </w:pPr>
+      <w:r>
+        <w:rPr>
+          <w:rFonts w:ascii="Times New Roman" w:hAnsi="Times New Roman" w:cs="Times New Roman"/>
+          <w:sz w:val="24"/>
+          <w:szCs w:val="24"/>
+        </w:rPr>
+        <w:t>O ator clica no link;</w:t>
+      </w:r>
+    </w:p>
+    <w:p>
+      <w:pPr>
+        <w:pStyle w:val="ListParagraph"/>
+        <w:numPr>
+          <w:ilvl w:val="0"/>
+          <w:numId w:val="37"/>
+        </w:numPr>
+        <w:rPr>
+          <w:rFonts w:ascii="Times New Roman" w:hAnsi="Times New Roman" w:cs="Times New Roman"/>
+          <w:sz w:val="24"/>
+          <w:szCs w:val="24"/>
+        </w:rPr>
+      </w:pPr>
+      <w:r>
+        <w:rPr>
+          <w:rFonts w:ascii="Times New Roman" w:hAnsi="Times New Roman" w:cs="Times New Roman"/>
+          <w:sz w:val="24"/>
+          <w:szCs w:val="24"/>
+        </w:rPr>
+        <w:t xml:space="preserve">O sistema abre a tela de cadatro de </w:t>
       </w:r>
       <w:r>
         <w:rPr>
@@ -13834,24 +13987,299 @@
           <w:sz w:val="24"/>
           <w:szCs w:val="24"/>
         </w:rPr>
+        <w:t>;</w:t>
+      </w:r>
+    </w:p>
+    <w:p>
+      <w:pPr>
+        <w:pStyle w:val="ListParagraph"/>
+        <w:numPr>
+          <w:ilvl w:val="0"/>
+          <w:numId w:val="37"/>
+        </w:numPr>
+        <w:rPr>
+          <w:rFonts w:ascii="Times New Roman" w:hAnsi="Times New Roman" w:cs="Times New Roman"/>
+          <w:sz w:val="24"/>
+          <w:szCs w:val="24"/>
+        </w:rPr>
+      </w:pPr>
+      <w:r>
+        <w:rPr>
+          <w:rFonts w:ascii="Times New Roman" w:hAnsi="Times New Roman" w:cs="Times New Roman"/>
+          <w:sz w:val="24"/>
+          <w:szCs w:val="24"/>
+        </w:rPr>
+        <w:t xml:space="preserve">O Ator preenche os campos obrigatórios com os dados do </w:t>
+      </w:r>
+      <w:r>
+        <w:rPr>
+          <w:rFonts w:ascii="Times New Roman" w:hAnsi="Times New Roman" w:cs="Times New Roman"/>
+          <w:sz w:val="24"/>
+          <w:szCs w:val="24"/>
+        </w:rPr>
+        <w:t>Pedido</w:t>
+      </w:r>
+      <w:r>
+        <w:rPr>
+          <w:rFonts w:ascii="Times New Roman" w:hAnsi="Times New Roman" w:cs="Times New Roman"/>
+          <w:sz w:val="24"/>
+          <w:szCs w:val="24"/>
+        </w:rPr>
+        <w:t>;</w:t>
+      </w:r>
+    </w:p>
+    <w:p>
+      <w:pPr>
+        <w:pStyle w:val="ListParagraph"/>
+        <w:numPr>
+          <w:ilvl w:val="0"/>
+          <w:numId w:val="37"/>
+        </w:numPr>
+        <w:rPr>
+          <w:rFonts w:ascii="Times New Roman" w:hAnsi="Times New Roman" w:cs="Times New Roman"/>
+          <w:sz w:val="24"/>
+          <w:szCs w:val="24"/>
+        </w:rPr>
+      </w:pPr>
+      <w:r>
+        <w:rPr>
+          <w:rFonts w:ascii="Times New Roman" w:hAnsi="Times New Roman" w:cs="Times New Roman"/>
+          <w:sz w:val="24"/>
+          <w:szCs w:val="24"/>
+        </w:rPr>
+        <w:t>O Ator clica em “Salvar”;</w:t>
+      </w:r>
+    </w:p>
+    <w:p>
+      <w:pPr>
+        <w:pStyle w:val="ListParagraph"/>
+        <w:numPr>
+          <w:ilvl w:val="0"/>
+          <w:numId w:val="37"/>
+        </w:numPr>
+        <w:rPr>
+          <w:rFonts w:ascii="Times New Roman" w:hAnsi="Times New Roman" w:cs="Times New Roman"/>
+          <w:sz w:val="24"/>
+          <w:szCs w:val="24"/>
+        </w:rPr>
+      </w:pPr>
+      <w:r>
+        <w:rPr>
+          <w:rFonts w:ascii="Times New Roman" w:hAnsi="Times New Roman" w:cs="Times New Roman"/>
+          <w:sz w:val="24"/>
+          <w:szCs w:val="24"/>
+        </w:rPr>
+        <w:t xml:space="preserve">O sistema exibe uma mensagem em uma caixa de diálogo perguntando se confirma o cadastro daquele </w:t>
+      </w:r>
+      <w:r>
+        <w:rPr>
+          <w:rFonts w:ascii="Times New Roman" w:hAnsi="Times New Roman" w:cs="Times New Roman"/>
+          <w:sz w:val="24"/>
+          <w:szCs w:val="24"/>
+        </w:rPr>
+        <w:t>Pedido</w:t>
+      </w:r>
+      <w:r>
+        <w:rPr>
+          <w:rFonts w:ascii="Times New Roman" w:hAnsi="Times New Roman" w:cs="Times New Roman"/>
+          <w:sz w:val="24"/>
+          <w:szCs w:val="24"/>
+        </w:rPr>
+        <w:t>;</w:t>
+      </w:r>
+    </w:p>
+    <w:p>
+      <w:pPr>
+        <w:pStyle w:val="ListParagraph"/>
+        <w:numPr>
+          <w:ilvl w:val="0"/>
+          <w:numId w:val="37"/>
+        </w:numPr>
+        <w:rPr>
+          <w:rFonts w:ascii="Times New Roman" w:hAnsi="Times New Roman" w:cs="Times New Roman"/>
+          <w:sz w:val="24"/>
+          <w:szCs w:val="24"/>
+        </w:rPr>
+      </w:pPr>
+      <w:r>
+        <w:rPr>
+          <w:rFonts w:ascii="Times New Roman" w:hAnsi="Times New Roman" w:cs="Times New Roman"/>
+          <w:sz w:val="24"/>
+          <w:szCs w:val="24"/>
+        </w:rPr>
+        <w:t>O Ator clica em “Sim”;</w:t>
+      </w:r>
+    </w:p>
+    <w:p>
+      <w:pPr>
+        <w:pStyle w:val="ListParagraph"/>
+        <w:numPr>
+          <w:ilvl w:val="0"/>
+          <w:numId w:val="37"/>
+        </w:numPr>
+        <w:rPr>
+          <w:rFonts w:ascii="Times New Roman" w:hAnsi="Times New Roman" w:cs="Times New Roman"/>
+          <w:sz w:val="24"/>
+          <w:szCs w:val="24"/>
+        </w:rPr>
+      </w:pPr>
+      <w:r>
+        <w:rPr>
+          <w:rFonts w:ascii="Times New Roman" w:hAnsi="Times New Roman" w:cs="Times New Roman"/>
+          <w:sz w:val="24"/>
+          <w:szCs w:val="24"/>
+        </w:rPr>
+        <w:t>O sistema exibe a mensagem em uma caixa de Diálogo: “</w:t>
+      </w:r>
+      <w:r>
+        <w:rPr>
+          <w:rFonts w:ascii="Times New Roman" w:hAnsi="Times New Roman" w:cs="Times New Roman"/>
+          <w:sz w:val="24"/>
+          <w:szCs w:val="24"/>
+        </w:rPr>
+        <w:t>Pedido</w:t>
+      </w:r>
+      <w:r>
+        <w:rPr>
+          <w:rFonts w:ascii="Times New Roman" w:hAnsi="Times New Roman" w:cs="Times New Roman"/>
+          <w:sz w:val="24"/>
+          <w:szCs w:val="24"/>
+        </w:rPr>
+        <w:t xml:space="preserve"> + n</w:t>
+      </w:r>
+      <w:r>
+        <w:rPr>
+          <w:rFonts w:ascii="Times New Roman" w:hAnsi="Times New Roman" w:cs="Times New Roman"/>
+          <w:sz w:val="24"/>
+          <w:szCs w:val="24"/>
+        </w:rPr>
+        <w:t>úmero do pedido</w:t>
+      </w:r>
+      <w:r>
+        <w:rPr>
+          <w:rFonts w:ascii="Times New Roman" w:hAnsi="Times New Roman" w:cs="Times New Roman"/>
+          <w:sz w:val="24"/>
+          <w:szCs w:val="24"/>
+        </w:rPr>
+        <w:t xml:space="preserve"> + Cadastrado com Sucesso!”</w:t>
+      </w:r>
+    </w:p>
+    <w:p>
+      <w:pPr>
+        <w:pStyle w:val="ListParagraph"/>
+        <w:numPr>
+          <w:ilvl w:val="0"/>
+          <w:numId w:val="37"/>
+        </w:numPr>
+        <w:rPr>
+          <w:rFonts w:ascii="Times New Roman" w:hAnsi="Times New Roman" w:cs="Times New Roman"/>
+          <w:sz w:val="24"/>
+          <w:szCs w:val="24"/>
+        </w:rPr>
+      </w:pPr>
+      <w:r>
+        <w:rPr>
+          <w:rFonts w:ascii="Times New Roman" w:hAnsi="Times New Roman" w:cs="Times New Roman"/>
+          <w:sz w:val="24"/>
+          <w:szCs w:val="24"/>
+        </w:rPr>
+        <w:t>Fim do caso de uso.</w:t>
+      </w:r>
+    </w:p>
+    <w:p>
+      <w:pPr>
+        <w:ind w:left="360"/>
+        <w:rPr>
+          <w:rFonts w:ascii="Times New Roman" w:hAnsi="Times New Roman" w:cs="Times New Roman"/>
+          <w:sz w:val="24"/>
+          <w:szCs w:val="24"/>
+        </w:rPr>
+      </w:pPr>
+      <w:r>
+        <w:rPr>
+          <w:rFonts w:ascii="Times New Roman" w:hAnsi="Times New Roman" w:cs="Times New Roman"/>
+          <w:sz w:val="24"/>
+          <w:szCs w:val="24"/>
+        </w:rPr>
+        <w:t>Tipo de Fluxo: Alternativo 1:</w:t>
+      </w:r>
+    </w:p>
+    <w:p>
+      <w:pPr>
+        <w:ind w:left="360"/>
+        <w:rPr>
+          <w:rFonts w:ascii="Times New Roman" w:hAnsi="Times New Roman" w:cs="Times New Roman"/>
+          <w:sz w:val="24"/>
+          <w:szCs w:val="24"/>
+        </w:rPr>
+      </w:pPr>
+      <w:r>
+        <w:rPr>
+          <w:rFonts w:ascii="Times New Roman" w:hAnsi="Times New Roman" w:cs="Times New Roman"/>
+          <w:sz w:val="24"/>
+          <w:szCs w:val="24"/>
+        </w:rPr>
+        <w:t xml:space="preserve">[FA01 – Cadastrar </w:t>
+      </w:r>
+      <w:r>
+        <w:rPr>
+          <w:rFonts w:ascii="Times New Roman" w:hAnsi="Times New Roman" w:cs="Times New Roman"/>
+          <w:sz w:val="24"/>
+          <w:szCs w:val="24"/>
+        </w:rPr>
+        <w:t>Pedido</w:t>
+      </w:r>
+      <w:r>
+        <w:rPr>
+          <w:rFonts w:ascii="Times New Roman" w:hAnsi="Times New Roman" w:cs="Times New Roman"/>
+          <w:sz w:val="24"/>
+          <w:szCs w:val="24"/>
+        </w:rPr>
         <w:t>]</w:t>
       </w:r>
     </w:p>
     <w:p>
       <w:pPr>
-        <w:rPr>
-          <w:rFonts w:ascii="Times New Roman" w:hAnsi="Times New Roman" w:cs="Times New Roman"/>
-          <w:sz w:val="24"/>
-          <w:szCs w:val="24"/>
-        </w:rPr>
-      </w:pPr>
-      <w:r>
-        <w:rPr>
-          <w:rFonts w:ascii="Times New Roman" w:hAnsi="Times New Roman" w:cs="Times New Roman"/>
-          <w:sz w:val="24"/>
-          <w:szCs w:val="24"/>
-        </w:rPr>
-        <w:t xml:space="preserve">Este fluxo tem por finalidade de fazer o cadastro de um </w:t>
+        <w:pStyle w:val="ListParagraph"/>
+        <w:numPr>
+          <w:ilvl w:val="0"/>
+          <w:numId w:val="40"/>
+        </w:numPr>
+        <w:rPr>
+          <w:rFonts w:ascii="Times New Roman" w:hAnsi="Times New Roman" w:cs="Times New Roman"/>
+          <w:sz w:val="24"/>
+          <w:szCs w:val="24"/>
+        </w:rPr>
+      </w:pPr>
+      <w:r>
+        <w:rPr>
+          <w:rFonts w:ascii="Times New Roman" w:hAnsi="Times New Roman" w:cs="Times New Roman"/>
+          <w:sz w:val="24"/>
+          <w:szCs w:val="24"/>
+        </w:rPr>
+        <w:t>O ator faz o Login;</w:t>
+      </w:r>
+    </w:p>
+    <w:p>
+      <w:pPr>
+        <w:pStyle w:val="ListParagraph"/>
+        <w:numPr>
+          <w:ilvl w:val="0"/>
+          <w:numId w:val="40"/>
+        </w:numPr>
+        <w:rPr>
+          <w:rFonts w:ascii="Times New Roman" w:hAnsi="Times New Roman" w:cs="Times New Roman"/>
+          <w:sz w:val="24"/>
+          <w:szCs w:val="24"/>
+        </w:rPr>
+      </w:pPr>
+      <w:r>
+        <w:rPr>
+          <w:rFonts w:ascii="Times New Roman" w:hAnsi="Times New Roman" w:cs="Times New Roman"/>
+          <w:sz w:val="24"/>
+          <w:szCs w:val="24"/>
+        </w:rPr>
+        <w:t xml:space="preserve">O sistema exibe a tela de Home com um menu lateral esquerdo contendo o link para cadastro de </w:t>
       </w:r>
       <w:r>
         <w:rPr>
@@ -13867,15 +14295,377 @@
           <w:sz w:val="24"/>
           <w:szCs w:val="24"/>
         </w:rPr>
-        <w:t xml:space="preserve"> no banco de dados.</w:t>
-      </w:r>
-    </w:p>
-    <w:p>
-      <w:pPr>
-        <w:pStyle w:val="ListParagraph"/>
-        <w:numPr>
-          <w:ilvl w:val="0"/>
-          <w:numId w:val="3"/>
+        <w:t>;</w:t>
+      </w:r>
+    </w:p>
+    <w:p>
+      <w:pPr>
+        <w:pStyle w:val="ListParagraph"/>
+        <w:numPr>
+          <w:ilvl w:val="0"/>
+          <w:numId w:val="40"/>
+        </w:numPr>
+        <w:rPr>
+          <w:rFonts w:ascii="Times New Roman" w:hAnsi="Times New Roman" w:cs="Times New Roman"/>
+          <w:sz w:val="24"/>
+          <w:szCs w:val="24"/>
+        </w:rPr>
+      </w:pPr>
+      <w:r>
+        <w:rPr>
+          <w:rFonts w:ascii="Times New Roman" w:hAnsi="Times New Roman" w:cs="Times New Roman"/>
+          <w:sz w:val="24"/>
+          <w:szCs w:val="24"/>
+        </w:rPr>
+        <w:t>O ator clica no link;</w:t>
+      </w:r>
+    </w:p>
+    <w:p>
+      <w:pPr>
+        <w:pStyle w:val="ListParagraph"/>
+        <w:numPr>
+          <w:ilvl w:val="0"/>
+          <w:numId w:val="40"/>
+        </w:numPr>
+        <w:rPr>
+          <w:rFonts w:ascii="Times New Roman" w:hAnsi="Times New Roman" w:cs="Times New Roman"/>
+          <w:sz w:val="24"/>
+          <w:szCs w:val="24"/>
+        </w:rPr>
+      </w:pPr>
+      <w:r>
+        <w:rPr>
+          <w:rFonts w:ascii="Times New Roman" w:hAnsi="Times New Roman" w:cs="Times New Roman"/>
+          <w:sz w:val="24"/>
+          <w:szCs w:val="24"/>
+        </w:rPr>
+        <w:t xml:space="preserve">O sistema abre a tela de cadatro de </w:t>
+      </w:r>
+      <w:r>
+        <w:rPr>
+          <w:rFonts w:ascii="Times New Roman" w:hAnsi="Times New Roman" w:cs="Times New Roman"/>
+          <w:sz w:val="24"/>
+          <w:szCs w:val="24"/>
+        </w:rPr>
+        <w:t>Pedido</w:t>
+      </w:r>
+      <w:r>
+        <w:rPr>
+          <w:rFonts w:ascii="Times New Roman" w:hAnsi="Times New Roman" w:cs="Times New Roman"/>
+          <w:sz w:val="24"/>
+          <w:szCs w:val="24"/>
+        </w:rPr>
+        <w:t>;</w:t>
+      </w:r>
+    </w:p>
+    <w:p>
+      <w:pPr>
+        <w:pStyle w:val="ListParagraph"/>
+        <w:numPr>
+          <w:ilvl w:val="0"/>
+          <w:numId w:val="40"/>
+        </w:numPr>
+        <w:rPr>
+          <w:rFonts w:ascii="Times New Roman" w:hAnsi="Times New Roman" w:cs="Times New Roman"/>
+          <w:sz w:val="24"/>
+          <w:szCs w:val="24"/>
+        </w:rPr>
+      </w:pPr>
+      <w:r>
+        <w:rPr>
+          <w:rFonts w:ascii="Times New Roman" w:hAnsi="Times New Roman" w:cs="Times New Roman"/>
+          <w:sz w:val="24"/>
+          <w:szCs w:val="24"/>
+        </w:rPr>
+        <w:t xml:space="preserve">O Ator preenche os campos obrigatórios com os dados do </w:t>
+      </w:r>
+      <w:r>
+        <w:rPr>
+          <w:rFonts w:ascii="Times New Roman" w:hAnsi="Times New Roman" w:cs="Times New Roman"/>
+          <w:sz w:val="24"/>
+          <w:szCs w:val="24"/>
+        </w:rPr>
+        <w:t>Pedido</w:t>
+      </w:r>
+      <w:r>
+        <w:rPr>
+          <w:rFonts w:ascii="Times New Roman" w:hAnsi="Times New Roman" w:cs="Times New Roman"/>
+          <w:sz w:val="24"/>
+          <w:szCs w:val="24"/>
+        </w:rPr>
+        <w:t>;</w:t>
+      </w:r>
+    </w:p>
+    <w:p>
+      <w:pPr>
+        <w:pStyle w:val="ListParagraph"/>
+        <w:numPr>
+          <w:ilvl w:val="0"/>
+          <w:numId w:val="40"/>
+        </w:numPr>
+        <w:rPr>
+          <w:rFonts w:ascii="Times New Roman" w:hAnsi="Times New Roman" w:cs="Times New Roman"/>
+          <w:sz w:val="24"/>
+          <w:szCs w:val="24"/>
+        </w:rPr>
+      </w:pPr>
+      <w:r>
+        <w:rPr>
+          <w:rFonts w:ascii="Times New Roman" w:hAnsi="Times New Roman" w:cs="Times New Roman"/>
+          <w:sz w:val="24"/>
+          <w:szCs w:val="24"/>
+        </w:rPr>
+        <w:t>O Ator clica em “Salvar”;</w:t>
+      </w:r>
+    </w:p>
+    <w:p>
+      <w:pPr>
+        <w:pStyle w:val="ListParagraph"/>
+        <w:numPr>
+          <w:ilvl w:val="0"/>
+          <w:numId w:val="40"/>
+        </w:numPr>
+        <w:rPr>
+          <w:rFonts w:ascii="Times New Roman" w:hAnsi="Times New Roman" w:cs="Times New Roman"/>
+          <w:sz w:val="24"/>
+          <w:szCs w:val="24"/>
+        </w:rPr>
+      </w:pPr>
+      <w:r>
+        <w:rPr>
+          <w:rFonts w:ascii="Times New Roman" w:hAnsi="Times New Roman" w:cs="Times New Roman"/>
+          <w:sz w:val="24"/>
+          <w:szCs w:val="24"/>
+        </w:rPr>
+        <w:t xml:space="preserve">O sistema exibe uma mensagem em uma caixa de diálogo perguntando se confirma o cadastro daquele </w:t>
+      </w:r>
+      <w:r>
+        <w:rPr>
+          <w:rFonts w:ascii="Times New Roman" w:hAnsi="Times New Roman" w:cs="Times New Roman"/>
+          <w:sz w:val="24"/>
+          <w:szCs w:val="24"/>
+        </w:rPr>
+        <w:t>Pedido</w:t>
+      </w:r>
+      <w:r>
+        <w:rPr>
+          <w:rFonts w:ascii="Times New Roman" w:hAnsi="Times New Roman" w:cs="Times New Roman"/>
+          <w:sz w:val="24"/>
+          <w:szCs w:val="24"/>
+        </w:rPr>
+        <w:t>;</w:t>
+      </w:r>
+    </w:p>
+    <w:p>
+      <w:pPr>
+        <w:pStyle w:val="ListParagraph"/>
+        <w:numPr>
+          <w:ilvl w:val="0"/>
+          <w:numId w:val="40"/>
+        </w:numPr>
+        <w:rPr>
+          <w:rFonts w:ascii="Times New Roman" w:hAnsi="Times New Roman" w:cs="Times New Roman"/>
+          <w:sz w:val="24"/>
+          <w:szCs w:val="24"/>
+        </w:rPr>
+      </w:pPr>
+      <w:r>
+        <w:rPr>
+          <w:rFonts w:ascii="Times New Roman" w:hAnsi="Times New Roman" w:cs="Times New Roman"/>
+          <w:sz w:val="24"/>
+          <w:szCs w:val="24"/>
+        </w:rPr>
+        <w:t>O Ator clica em “Não”;</w:t>
+      </w:r>
+    </w:p>
+    <w:p>
+      <w:pPr>
+        <w:pStyle w:val="ListParagraph"/>
+        <w:numPr>
+          <w:ilvl w:val="0"/>
+          <w:numId w:val="40"/>
+        </w:numPr>
+        <w:rPr>
+          <w:rFonts w:ascii="Times New Roman" w:hAnsi="Times New Roman" w:cs="Times New Roman"/>
+          <w:sz w:val="24"/>
+          <w:szCs w:val="24"/>
+        </w:rPr>
+      </w:pPr>
+      <w:r>
+        <w:rPr>
+          <w:rFonts w:ascii="Times New Roman" w:hAnsi="Times New Roman" w:cs="Times New Roman"/>
+          <w:sz w:val="24"/>
+          <w:szCs w:val="24"/>
+        </w:rPr>
+        <w:t xml:space="preserve">O sistema exibe a mensagem em uma caixa de Diálogo: “Deseja sair da tela de cadastro de </w:t>
+      </w:r>
+      <w:r>
+        <w:rPr>
+          <w:rFonts w:ascii="Times New Roman" w:hAnsi="Times New Roman" w:cs="Times New Roman"/>
+          <w:sz w:val="24"/>
+          <w:szCs w:val="24"/>
+        </w:rPr>
+        <w:t>Pedido</w:t>
+      </w:r>
+      <w:r>
+        <w:rPr>
+          <w:rFonts w:ascii="Times New Roman" w:hAnsi="Times New Roman" w:cs="Times New Roman"/>
+          <w:sz w:val="24"/>
+          <w:szCs w:val="24"/>
+        </w:rPr>
+        <w:t>?”</w:t>
+      </w:r>
+    </w:p>
+    <w:p>
+      <w:pPr>
+        <w:pStyle w:val="ListParagraph"/>
+        <w:numPr>
+          <w:ilvl w:val="0"/>
+          <w:numId w:val="40"/>
+        </w:numPr>
+        <w:rPr>
+          <w:rFonts w:ascii="Times New Roman" w:hAnsi="Times New Roman" w:cs="Times New Roman"/>
+          <w:sz w:val="24"/>
+          <w:szCs w:val="24"/>
+        </w:rPr>
+      </w:pPr>
+      <w:r>
+        <w:rPr>
+          <w:rFonts w:ascii="Times New Roman" w:hAnsi="Times New Roman" w:cs="Times New Roman"/>
+          <w:sz w:val="24"/>
+          <w:szCs w:val="24"/>
+        </w:rPr>
+        <w:t>O Ator clica em “Sim”;</w:t>
+      </w:r>
+    </w:p>
+    <w:p>
+      <w:pPr>
+        <w:pStyle w:val="ListParagraph"/>
+        <w:numPr>
+          <w:ilvl w:val="0"/>
+          <w:numId w:val="40"/>
+        </w:numPr>
+        <w:rPr>
+          <w:rFonts w:ascii="Times New Roman" w:hAnsi="Times New Roman" w:cs="Times New Roman"/>
+          <w:sz w:val="24"/>
+          <w:szCs w:val="24"/>
+        </w:rPr>
+      </w:pPr>
+      <w:r>
+        <w:rPr>
+          <w:rFonts w:ascii="Times New Roman" w:hAnsi="Times New Roman" w:cs="Times New Roman"/>
+          <w:sz w:val="24"/>
+          <w:szCs w:val="24"/>
+        </w:rPr>
+        <w:t xml:space="preserve">O sistema fecha a tela de cadastro de </w:t>
+      </w:r>
+      <w:r>
+        <w:rPr>
+          <w:rFonts w:ascii="Times New Roman" w:hAnsi="Times New Roman" w:cs="Times New Roman"/>
+          <w:sz w:val="24"/>
+          <w:szCs w:val="24"/>
+        </w:rPr>
+        <w:t>Pedido</w:t>
+      </w:r>
+      <w:r>
+        <w:rPr>
+          <w:rFonts w:ascii="Times New Roman" w:hAnsi="Times New Roman" w:cs="Times New Roman"/>
+          <w:sz w:val="24"/>
+          <w:szCs w:val="24"/>
+        </w:rPr>
+        <w:t xml:space="preserve"> e exibe a pagina de “Home”;</w:t>
+      </w:r>
+    </w:p>
+    <w:p>
+      <w:pPr>
+        <w:pStyle w:val="ListParagraph"/>
+        <w:numPr>
+          <w:ilvl w:val="0"/>
+          <w:numId w:val="40"/>
+        </w:numPr>
+        <w:rPr>
+          <w:rFonts w:ascii="Times New Roman" w:hAnsi="Times New Roman" w:cs="Times New Roman"/>
+          <w:sz w:val="24"/>
+          <w:szCs w:val="24"/>
+        </w:rPr>
+      </w:pPr>
+      <w:r>
+        <w:rPr>
+          <w:rFonts w:ascii="Times New Roman" w:hAnsi="Times New Roman" w:cs="Times New Roman"/>
+          <w:sz w:val="24"/>
+          <w:szCs w:val="24"/>
+        </w:rPr>
+        <w:t>Fim do caso de uso.</w:t>
+      </w:r>
+    </w:p>
+    <w:p>
+      <w:pPr>
+        <w:ind w:left="360"/>
+        <w:rPr>
+          <w:rFonts w:ascii="Times New Roman" w:hAnsi="Times New Roman" w:cs="Times New Roman"/>
+          <w:sz w:val="24"/>
+          <w:szCs w:val="24"/>
+        </w:rPr>
+      </w:pPr>
+    </w:p>
+    <w:p>
+      <w:pPr>
+        <w:ind w:left="360"/>
+        <w:rPr>
+          <w:rFonts w:ascii="Times New Roman" w:hAnsi="Times New Roman" w:cs="Times New Roman"/>
+          <w:sz w:val="24"/>
+          <w:szCs w:val="24"/>
+        </w:rPr>
+      </w:pPr>
+      <w:r>
+        <w:rPr>
+          <w:rFonts w:ascii="Times New Roman" w:hAnsi="Times New Roman" w:cs="Times New Roman"/>
+          <w:sz w:val="24"/>
+          <w:szCs w:val="24"/>
+        </w:rPr>
+        <w:t>Tipo de Fluxo: Alternativo 2:</w:t>
+      </w:r>
+    </w:p>
+    <w:p>
+      <w:pPr>
+        <w:ind w:left="360"/>
+        <w:rPr>
+          <w:rFonts w:ascii="Times New Roman" w:hAnsi="Times New Roman" w:cs="Times New Roman"/>
+          <w:sz w:val="24"/>
+          <w:szCs w:val="24"/>
+        </w:rPr>
+      </w:pPr>
+      <w:r>
+        <w:rPr>
+          <w:rFonts w:ascii="Times New Roman" w:hAnsi="Times New Roman" w:cs="Times New Roman"/>
+          <w:sz w:val="24"/>
+          <w:szCs w:val="24"/>
+        </w:rPr>
+        <w:t xml:space="preserve">[FA02 – Cadastrar </w:t>
+      </w:r>
+      <w:r>
+        <w:rPr>
+          <w:rFonts w:ascii="Times New Roman" w:hAnsi="Times New Roman" w:cs="Times New Roman"/>
+          <w:sz w:val="24"/>
+          <w:szCs w:val="24"/>
+        </w:rPr>
+        <w:t>Pedido</w:t>
+      </w:r>
+      <w:r>
+        <w:rPr>
+          <w:rFonts w:ascii="Times New Roman" w:hAnsi="Times New Roman" w:cs="Times New Roman"/>
+          <w:sz w:val="24"/>
+          <w:szCs w:val="24"/>
+        </w:rPr>
+        <w:t>]</w:t>
+      </w:r>
+    </w:p>
+    <w:p>
+      <w:pPr>
+        <w:pStyle w:val="ListParagraph"/>
+        <w:numPr>
+          <w:ilvl w:val="0"/>
+          <w:numId w:val="41"/>
         </w:numPr>
         <w:rPr>
           <w:rFonts w:ascii="Times New Roman" w:hAnsi="Times New Roman" w:cs="Times New Roman"/>
@@ -13897,20 +14687,21 @@
         <w:pStyle w:val="ListParagraph"/>
         <w:numPr>
           <w:ilvl w:val="0"/>
-          <w:numId w:val="3"/>
-        </w:numPr>
-        <w:rPr>
-          <w:rFonts w:ascii="Times New Roman" w:hAnsi="Times New Roman" w:cs="Times New Roman"/>
-          <w:sz w:val="24"/>
-          <w:szCs w:val="24"/>
-        </w:rPr>
-      </w:pPr>
-      <w:r>
-        <w:rPr>
-          <w:rFonts w:ascii="Times New Roman" w:hAnsi="Times New Roman" w:cs="Times New Roman"/>
-          <w:sz w:val="24"/>
-          <w:szCs w:val="24"/>
-        </w:rPr>
+          <w:numId w:val="41"/>
+        </w:numPr>
+        <w:rPr>
+          <w:rFonts w:ascii="Times New Roman" w:hAnsi="Times New Roman" w:cs="Times New Roman"/>
+          <w:sz w:val="24"/>
+          <w:szCs w:val="24"/>
+        </w:rPr>
+      </w:pPr>
+      <w:r>
+        <w:rPr>
+          <w:rFonts w:ascii="Times New Roman" w:hAnsi="Times New Roman" w:cs="Times New Roman"/>
+          <w:sz w:val="24"/>
+          <w:szCs w:val="24"/>
+        </w:rPr>
+        <w:lastRenderedPageBreak/>
         <w:t xml:space="preserve">O sistema exibe a tela de Home com um menu lateral esquerdo contendo o link para cadastro de </w:t>
       </w:r>
       <w:r>
@@ -13935,7 +14726,7 @@
         <w:pStyle w:val="ListParagraph"/>
         <w:numPr>
           <w:ilvl w:val="0"/>
-          <w:numId w:val="3"/>
+          <w:numId w:val="41"/>
         </w:numPr>
         <w:rPr>
           <w:rFonts w:ascii="Times New Roman" w:hAnsi="Times New Roman" w:cs="Times New Roman"/>
@@ -13957,7 +14748,7 @@
         <w:pStyle w:val="ListParagraph"/>
         <w:numPr>
           <w:ilvl w:val="0"/>
-          <w:numId w:val="3"/>
+          <w:numId w:val="41"/>
         </w:numPr>
         <w:rPr>
           <w:rFonts w:ascii="Times New Roman" w:hAnsi="Times New Roman" w:cs="Times New Roman"/>
@@ -13995,29 +14786,29 @@
         <w:pStyle w:val="ListParagraph"/>
         <w:numPr>
           <w:ilvl w:val="0"/>
-          <w:numId w:val="3"/>
-        </w:numPr>
-        <w:rPr>
-          <w:rFonts w:ascii="Times New Roman" w:hAnsi="Times New Roman" w:cs="Times New Roman"/>
-          <w:sz w:val="24"/>
-          <w:szCs w:val="24"/>
-        </w:rPr>
-      </w:pPr>
-      <w:r>
-        <w:rPr>
-          <w:rFonts w:ascii="Times New Roman" w:hAnsi="Times New Roman" w:cs="Times New Roman"/>
-          <w:sz w:val="24"/>
-          <w:szCs w:val="24"/>
-        </w:rPr>
-        <w:t>O sistema abre a tela de cadatro de</w:t>
-      </w:r>
-      <w:r>
-        <w:rPr>
-          <w:rFonts w:ascii="Times New Roman" w:hAnsi="Times New Roman" w:cs="Times New Roman"/>
-          <w:sz w:val="24"/>
-          <w:szCs w:val="24"/>
-        </w:rPr>
-        <w:t xml:space="preserve"> Pedido</w:t>
+          <w:numId w:val="41"/>
+        </w:numPr>
+        <w:rPr>
+          <w:rFonts w:ascii="Times New Roman" w:hAnsi="Times New Roman" w:cs="Times New Roman"/>
+          <w:sz w:val="24"/>
+          <w:szCs w:val="24"/>
+        </w:rPr>
+      </w:pPr>
+      <w:r>
+        <w:rPr>
+          <w:rFonts w:ascii="Times New Roman" w:hAnsi="Times New Roman" w:cs="Times New Roman"/>
+          <w:sz w:val="24"/>
+          <w:szCs w:val="24"/>
+        </w:rPr>
+        <w:t xml:space="preserve">O Ator preenche os campos obrigatórios com os dados do </w:t>
+      </w:r>
+      <w:r>
+        <w:rPr>
+          <w:rFonts w:ascii="Times New Roman" w:hAnsi="Times New Roman" w:cs="Times New Roman"/>
+          <w:sz w:val="24"/>
+          <w:szCs w:val="24"/>
+        </w:rPr>
+        <w:t>Pedido</w:t>
       </w:r>
       <w:r>
         <w:rPr>
@@ -14033,21 +14824,43 @@
         <w:pStyle w:val="ListParagraph"/>
         <w:numPr>
           <w:ilvl w:val="0"/>
-          <w:numId w:val="3"/>
-        </w:numPr>
-        <w:rPr>
-          <w:rFonts w:ascii="Times New Roman" w:hAnsi="Times New Roman" w:cs="Times New Roman"/>
-          <w:sz w:val="24"/>
-          <w:szCs w:val="24"/>
-        </w:rPr>
-      </w:pPr>
-      <w:r>
-        <w:rPr>
-          <w:rFonts w:ascii="Times New Roman" w:hAnsi="Times New Roman" w:cs="Times New Roman"/>
-          <w:sz w:val="24"/>
-          <w:szCs w:val="24"/>
-        </w:rPr>
-        <w:t xml:space="preserve">O Ator preenche os campos obrigatórios com os dados do </w:t>
+          <w:numId w:val="41"/>
+        </w:numPr>
+        <w:rPr>
+          <w:rFonts w:ascii="Times New Roman" w:hAnsi="Times New Roman" w:cs="Times New Roman"/>
+          <w:sz w:val="24"/>
+          <w:szCs w:val="24"/>
+        </w:rPr>
+      </w:pPr>
+      <w:r>
+        <w:rPr>
+          <w:rFonts w:ascii="Times New Roman" w:hAnsi="Times New Roman" w:cs="Times New Roman"/>
+          <w:sz w:val="24"/>
+          <w:szCs w:val="24"/>
+        </w:rPr>
+        <w:t>O Ator clica em “Salvar”;</w:t>
+      </w:r>
+    </w:p>
+    <w:p>
+      <w:pPr>
+        <w:pStyle w:val="ListParagraph"/>
+        <w:numPr>
+          <w:ilvl w:val="0"/>
+          <w:numId w:val="41"/>
+        </w:numPr>
+        <w:rPr>
+          <w:rFonts w:ascii="Times New Roman" w:hAnsi="Times New Roman" w:cs="Times New Roman"/>
+          <w:sz w:val="24"/>
+          <w:szCs w:val="24"/>
+        </w:rPr>
+      </w:pPr>
+      <w:r>
+        <w:rPr>
+          <w:rFonts w:ascii="Times New Roman" w:hAnsi="Times New Roman" w:cs="Times New Roman"/>
+          <w:sz w:val="24"/>
+          <w:szCs w:val="24"/>
+        </w:rPr>
+        <w:t xml:space="preserve">O sistema exibe uma mensagem em uma caixa de diálogo perguntando se confirma o cadastro daquele </w:t>
       </w:r>
       <w:r>
         <w:rPr>
@@ -14071,43 +14884,43 @@
         <w:pStyle w:val="ListParagraph"/>
         <w:numPr>
           <w:ilvl w:val="0"/>
-          <w:numId w:val="3"/>
-        </w:numPr>
-        <w:rPr>
-          <w:rFonts w:ascii="Times New Roman" w:hAnsi="Times New Roman" w:cs="Times New Roman"/>
-          <w:sz w:val="24"/>
-          <w:szCs w:val="24"/>
-        </w:rPr>
-      </w:pPr>
-      <w:r>
-        <w:rPr>
-          <w:rFonts w:ascii="Times New Roman" w:hAnsi="Times New Roman" w:cs="Times New Roman"/>
-          <w:sz w:val="24"/>
-          <w:szCs w:val="24"/>
-        </w:rPr>
-        <w:t>O Ator clica em “Salvar”;</w:t>
-      </w:r>
-    </w:p>
-    <w:p>
-      <w:pPr>
-        <w:pStyle w:val="ListParagraph"/>
-        <w:numPr>
-          <w:ilvl w:val="0"/>
-          <w:numId w:val="3"/>
-        </w:numPr>
-        <w:rPr>
-          <w:rFonts w:ascii="Times New Roman" w:hAnsi="Times New Roman" w:cs="Times New Roman"/>
-          <w:sz w:val="24"/>
-          <w:szCs w:val="24"/>
-        </w:rPr>
-      </w:pPr>
-      <w:r>
-        <w:rPr>
-          <w:rFonts w:ascii="Times New Roman" w:hAnsi="Times New Roman" w:cs="Times New Roman"/>
-          <w:sz w:val="24"/>
-          <w:szCs w:val="24"/>
-        </w:rPr>
-        <w:t xml:space="preserve">O sistema exibe uma mensagem em uma caixa de diálogo perguntando se confirma o cadastro daquele </w:t>
+          <w:numId w:val="41"/>
+        </w:numPr>
+        <w:rPr>
+          <w:rFonts w:ascii="Times New Roman" w:hAnsi="Times New Roman" w:cs="Times New Roman"/>
+          <w:sz w:val="24"/>
+          <w:szCs w:val="24"/>
+        </w:rPr>
+      </w:pPr>
+      <w:r>
+        <w:rPr>
+          <w:rFonts w:ascii="Times New Roman" w:hAnsi="Times New Roman" w:cs="Times New Roman"/>
+          <w:sz w:val="24"/>
+          <w:szCs w:val="24"/>
+        </w:rPr>
+        <w:t>O Ator clica em “Não”;</w:t>
+      </w:r>
+    </w:p>
+    <w:p>
+      <w:pPr>
+        <w:pStyle w:val="ListParagraph"/>
+        <w:numPr>
+          <w:ilvl w:val="0"/>
+          <w:numId w:val="41"/>
+        </w:numPr>
+        <w:rPr>
+          <w:rFonts w:ascii="Times New Roman" w:hAnsi="Times New Roman" w:cs="Times New Roman"/>
+          <w:sz w:val="24"/>
+          <w:szCs w:val="24"/>
+        </w:rPr>
+      </w:pPr>
+      <w:r>
+        <w:rPr>
+          <w:rFonts w:ascii="Times New Roman" w:hAnsi="Times New Roman" w:cs="Times New Roman"/>
+          <w:sz w:val="24"/>
+          <w:szCs w:val="24"/>
+        </w:rPr>
+        <w:t xml:space="preserve">O sistema exibe a mensagem em uma caixa de Diálogo: “Deseja sair da tela de cadastro de </w:t>
       </w:r>
       <w:r>
         <w:rPr>
@@ -14123,51 +14936,51 @@
           <w:sz w:val="24"/>
           <w:szCs w:val="24"/>
         </w:rPr>
-        <w:t>;</w:t>
-      </w:r>
-    </w:p>
-    <w:p>
-      <w:pPr>
-        <w:pStyle w:val="ListParagraph"/>
-        <w:numPr>
-          <w:ilvl w:val="0"/>
-          <w:numId w:val="3"/>
-        </w:numPr>
-        <w:rPr>
-          <w:rFonts w:ascii="Times New Roman" w:hAnsi="Times New Roman" w:cs="Times New Roman"/>
-          <w:sz w:val="24"/>
-          <w:szCs w:val="24"/>
-        </w:rPr>
-      </w:pPr>
-      <w:r>
-        <w:rPr>
-          <w:rFonts w:ascii="Times New Roman" w:hAnsi="Times New Roman" w:cs="Times New Roman"/>
-          <w:sz w:val="24"/>
-          <w:szCs w:val="24"/>
-        </w:rPr>
-        <w:t>O Ator clica em “Sim”;</w:t>
-      </w:r>
-    </w:p>
-    <w:p>
-      <w:pPr>
-        <w:pStyle w:val="ListParagraph"/>
-        <w:numPr>
-          <w:ilvl w:val="0"/>
-          <w:numId w:val="3"/>
-        </w:numPr>
-        <w:rPr>
-          <w:rFonts w:ascii="Times New Roman" w:hAnsi="Times New Roman" w:cs="Times New Roman"/>
-          <w:sz w:val="24"/>
-          <w:szCs w:val="24"/>
-        </w:rPr>
-      </w:pPr>
-      <w:r>
-        <w:rPr>
-          <w:rFonts w:ascii="Times New Roman" w:hAnsi="Times New Roman" w:cs="Times New Roman"/>
-          <w:sz w:val="24"/>
-          <w:szCs w:val="24"/>
-        </w:rPr>
-        <w:t>O sistema exibe a mensagem em uma caixa de Diálogo: “</w:t>
+        <w:t>?”</w:t>
+      </w:r>
+    </w:p>
+    <w:p>
+      <w:pPr>
+        <w:pStyle w:val="ListParagraph"/>
+        <w:numPr>
+          <w:ilvl w:val="0"/>
+          <w:numId w:val="41"/>
+        </w:numPr>
+        <w:rPr>
+          <w:rFonts w:ascii="Times New Roman" w:hAnsi="Times New Roman" w:cs="Times New Roman"/>
+          <w:sz w:val="24"/>
+          <w:szCs w:val="24"/>
+        </w:rPr>
+      </w:pPr>
+      <w:r>
+        <w:rPr>
+          <w:rFonts w:ascii="Times New Roman" w:hAnsi="Times New Roman" w:cs="Times New Roman"/>
+          <w:sz w:val="24"/>
+          <w:szCs w:val="24"/>
+        </w:rPr>
+        <w:t>O Ator clica em “Não”;</w:t>
+      </w:r>
+    </w:p>
+    <w:p>
+      <w:pPr>
+        <w:pStyle w:val="ListParagraph"/>
+        <w:numPr>
+          <w:ilvl w:val="0"/>
+          <w:numId w:val="41"/>
+        </w:numPr>
+        <w:rPr>
+          <w:rFonts w:ascii="Times New Roman" w:hAnsi="Times New Roman" w:cs="Times New Roman"/>
+          <w:sz w:val="24"/>
+          <w:szCs w:val="24"/>
+        </w:rPr>
+      </w:pPr>
+      <w:r>
+        <w:rPr>
+          <w:rFonts w:ascii="Times New Roman" w:hAnsi="Times New Roman" w:cs="Times New Roman"/>
+          <w:sz w:val="24"/>
+          <w:szCs w:val="24"/>
+        </w:rPr>
+        <w:t xml:space="preserve">O sistema volta para a tela de cadastro de </w:t>
       </w:r>
       <w:r>
         <w:rPr>
@@ -14183,857 +14996,6 @@
           <w:sz w:val="24"/>
           <w:szCs w:val="24"/>
         </w:rPr>
-        <w:t xml:space="preserve"> + n</w:t>
-      </w:r>
-      <w:r>
-        <w:rPr>
-          <w:rFonts w:ascii="Times New Roman" w:hAnsi="Times New Roman" w:cs="Times New Roman"/>
-          <w:sz w:val="24"/>
-          <w:szCs w:val="24"/>
-        </w:rPr>
-        <w:t>úmero do pedido</w:t>
-      </w:r>
-      <w:r>
-        <w:rPr>
-          <w:rFonts w:ascii="Times New Roman" w:hAnsi="Times New Roman" w:cs="Times New Roman"/>
-          <w:sz w:val="24"/>
-          <w:szCs w:val="24"/>
-        </w:rPr>
-        <w:t xml:space="preserve"> + Cadastrado com Sucesso!”</w:t>
-      </w:r>
-    </w:p>
-    <w:p>
-      <w:pPr>
-        <w:pStyle w:val="ListParagraph"/>
-        <w:numPr>
-          <w:ilvl w:val="0"/>
-          <w:numId w:val="3"/>
-        </w:numPr>
-        <w:rPr>
-          <w:rFonts w:ascii="Times New Roman" w:hAnsi="Times New Roman" w:cs="Times New Roman"/>
-          <w:sz w:val="24"/>
-          <w:szCs w:val="24"/>
-        </w:rPr>
-      </w:pPr>
-      <w:r>
-        <w:rPr>
-          <w:rFonts w:ascii="Times New Roman" w:hAnsi="Times New Roman" w:cs="Times New Roman"/>
-          <w:sz w:val="24"/>
-          <w:szCs w:val="24"/>
-        </w:rPr>
-        <w:t>Fim do caso de uso.</w:t>
-      </w:r>
-    </w:p>
-    <w:p>
-      <w:pPr>
-        <w:ind w:left="360"/>
-        <w:rPr>
-          <w:rFonts w:ascii="Times New Roman" w:hAnsi="Times New Roman" w:cs="Times New Roman"/>
-          <w:sz w:val="24"/>
-          <w:szCs w:val="24"/>
-        </w:rPr>
-      </w:pPr>
-      <w:r>
-        <w:rPr>
-          <w:rFonts w:ascii="Times New Roman" w:hAnsi="Times New Roman" w:cs="Times New Roman"/>
-          <w:sz w:val="24"/>
-          <w:szCs w:val="24"/>
-        </w:rPr>
-        <w:t>Tipo de Fluxo: Alternativo 1:</w:t>
-      </w:r>
-    </w:p>
-    <w:p>
-      <w:pPr>
-        <w:ind w:left="360"/>
-        <w:rPr>
-          <w:rFonts w:ascii="Times New Roman" w:hAnsi="Times New Roman" w:cs="Times New Roman"/>
-          <w:sz w:val="24"/>
-          <w:szCs w:val="24"/>
-        </w:rPr>
-      </w:pPr>
-      <w:r>
-        <w:rPr>
-          <w:rFonts w:ascii="Times New Roman" w:hAnsi="Times New Roman" w:cs="Times New Roman"/>
-          <w:sz w:val="24"/>
-          <w:szCs w:val="24"/>
-        </w:rPr>
-        <w:t xml:space="preserve">[FA01 – Cadastrar </w:t>
-      </w:r>
-      <w:r>
-        <w:rPr>
-          <w:rFonts w:ascii="Times New Roman" w:hAnsi="Times New Roman" w:cs="Times New Roman"/>
-          <w:sz w:val="24"/>
-          <w:szCs w:val="24"/>
-        </w:rPr>
-        <w:t>Pedido</w:t>
-      </w:r>
-      <w:r>
-        <w:rPr>
-          <w:rFonts w:ascii="Times New Roman" w:hAnsi="Times New Roman" w:cs="Times New Roman"/>
-          <w:sz w:val="24"/>
-          <w:szCs w:val="24"/>
-        </w:rPr>
-        <w:t>]</w:t>
-      </w:r>
-    </w:p>
-    <w:p>
-      <w:pPr>
-        <w:pStyle w:val="ListParagraph"/>
-        <w:numPr>
-          <w:ilvl w:val="0"/>
-          <w:numId w:val="4"/>
-        </w:numPr>
-        <w:rPr>
-          <w:rFonts w:ascii="Times New Roman" w:hAnsi="Times New Roman" w:cs="Times New Roman"/>
-          <w:sz w:val="24"/>
-          <w:szCs w:val="24"/>
-        </w:rPr>
-      </w:pPr>
-      <w:r>
-        <w:rPr>
-          <w:rFonts w:ascii="Times New Roman" w:hAnsi="Times New Roman" w:cs="Times New Roman"/>
-          <w:sz w:val="24"/>
-          <w:szCs w:val="24"/>
-        </w:rPr>
-        <w:t>O ator faz o Login;</w:t>
-      </w:r>
-    </w:p>
-    <w:p>
-      <w:pPr>
-        <w:pStyle w:val="ListParagraph"/>
-        <w:numPr>
-          <w:ilvl w:val="0"/>
-          <w:numId w:val="4"/>
-        </w:numPr>
-        <w:rPr>
-          <w:rFonts w:ascii="Times New Roman" w:hAnsi="Times New Roman" w:cs="Times New Roman"/>
-          <w:sz w:val="24"/>
-          <w:szCs w:val="24"/>
-        </w:rPr>
-      </w:pPr>
-      <w:r>
-        <w:rPr>
-          <w:rFonts w:ascii="Times New Roman" w:hAnsi="Times New Roman" w:cs="Times New Roman"/>
-          <w:sz w:val="24"/>
-          <w:szCs w:val="24"/>
-        </w:rPr>
-        <w:t xml:space="preserve">O sistema exibe a tela de Home com um menu lateral esquerdo contendo o link para cadastro de </w:t>
-      </w:r>
-      <w:r>
-        <w:rPr>
-          <w:rFonts w:ascii="Times New Roman" w:hAnsi="Times New Roman" w:cs="Times New Roman"/>
-          <w:sz w:val="24"/>
-          <w:szCs w:val="24"/>
-        </w:rPr>
-        <w:t>Pedido</w:t>
-      </w:r>
-      <w:r>
-        <w:rPr>
-          <w:rFonts w:ascii="Times New Roman" w:hAnsi="Times New Roman" w:cs="Times New Roman"/>
-          <w:sz w:val="24"/>
-          <w:szCs w:val="24"/>
-        </w:rPr>
-        <w:t>;</w:t>
-      </w:r>
-    </w:p>
-    <w:p>
-      <w:pPr>
-        <w:pStyle w:val="ListParagraph"/>
-        <w:numPr>
-          <w:ilvl w:val="0"/>
-          <w:numId w:val="4"/>
-        </w:numPr>
-        <w:rPr>
-          <w:rFonts w:ascii="Times New Roman" w:hAnsi="Times New Roman" w:cs="Times New Roman"/>
-          <w:sz w:val="24"/>
-          <w:szCs w:val="24"/>
-        </w:rPr>
-      </w:pPr>
-      <w:r>
-        <w:rPr>
-          <w:rFonts w:ascii="Times New Roman" w:hAnsi="Times New Roman" w:cs="Times New Roman"/>
-          <w:sz w:val="24"/>
-          <w:szCs w:val="24"/>
-        </w:rPr>
-        <w:t>O ator clica no link;</w:t>
-      </w:r>
-    </w:p>
-    <w:p>
-      <w:pPr>
-        <w:pStyle w:val="ListParagraph"/>
-        <w:numPr>
-          <w:ilvl w:val="0"/>
-          <w:numId w:val="4"/>
-        </w:numPr>
-        <w:rPr>
-          <w:rFonts w:ascii="Times New Roman" w:hAnsi="Times New Roman" w:cs="Times New Roman"/>
-          <w:sz w:val="24"/>
-          <w:szCs w:val="24"/>
-        </w:rPr>
-      </w:pPr>
-      <w:r>
-        <w:rPr>
-          <w:rFonts w:ascii="Times New Roman" w:hAnsi="Times New Roman" w:cs="Times New Roman"/>
-          <w:sz w:val="24"/>
-          <w:szCs w:val="24"/>
-        </w:rPr>
-        <w:t xml:space="preserve">O sistema abre a tela de cadatro de </w:t>
-      </w:r>
-      <w:r>
-        <w:rPr>
-          <w:rFonts w:ascii="Times New Roman" w:hAnsi="Times New Roman" w:cs="Times New Roman"/>
-          <w:sz w:val="24"/>
-          <w:szCs w:val="24"/>
-        </w:rPr>
-        <w:t>Pedido</w:t>
-      </w:r>
-      <w:r>
-        <w:rPr>
-          <w:rFonts w:ascii="Times New Roman" w:hAnsi="Times New Roman" w:cs="Times New Roman"/>
-          <w:sz w:val="24"/>
-          <w:szCs w:val="24"/>
-        </w:rPr>
-        <w:t>;</w:t>
-      </w:r>
-    </w:p>
-    <w:p>
-      <w:pPr>
-        <w:pStyle w:val="ListParagraph"/>
-        <w:numPr>
-          <w:ilvl w:val="0"/>
-          <w:numId w:val="4"/>
-        </w:numPr>
-        <w:rPr>
-          <w:rFonts w:ascii="Times New Roman" w:hAnsi="Times New Roman" w:cs="Times New Roman"/>
-          <w:sz w:val="24"/>
-          <w:szCs w:val="24"/>
-        </w:rPr>
-      </w:pPr>
-      <w:r>
-        <w:rPr>
-          <w:rFonts w:ascii="Times New Roman" w:hAnsi="Times New Roman" w:cs="Times New Roman"/>
-          <w:sz w:val="24"/>
-          <w:szCs w:val="24"/>
-        </w:rPr>
-        <w:t xml:space="preserve">O Ator preenche os campos obrigatórios com os dados do </w:t>
-      </w:r>
-      <w:r>
-        <w:rPr>
-          <w:rFonts w:ascii="Times New Roman" w:hAnsi="Times New Roman" w:cs="Times New Roman"/>
-          <w:sz w:val="24"/>
-          <w:szCs w:val="24"/>
-        </w:rPr>
-        <w:t>Pedido</w:t>
-      </w:r>
-      <w:r>
-        <w:rPr>
-          <w:rFonts w:ascii="Times New Roman" w:hAnsi="Times New Roman" w:cs="Times New Roman"/>
-          <w:sz w:val="24"/>
-          <w:szCs w:val="24"/>
-        </w:rPr>
-        <w:t>;</w:t>
-      </w:r>
-    </w:p>
-    <w:p>
-      <w:pPr>
-        <w:pStyle w:val="ListParagraph"/>
-        <w:numPr>
-          <w:ilvl w:val="0"/>
-          <w:numId w:val="4"/>
-        </w:numPr>
-        <w:rPr>
-          <w:rFonts w:ascii="Times New Roman" w:hAnsi="Times New Roman" w:cs="Times New Roman"/>
-          <w:sz w:val="24"/>
-          <w:szCs w:val="24"/>
-        </w:rPr>
-      </w:pPr>
-      <w:r>
-        <w:rPr>
-          <w:rFonts w:ascii="Times New Roman" w:hAnsi="Times New Roman" w:cs="Times New Roman"/>
-          <w:sz w:val="24"/>
-          <w:szCs w:val="24"/>
-        </w:rPr>
-        <w:t>O Ator clica em “Salvar”;</w:t>
-      </w:r>
-    </w:p>
-    <w:p>
-      <w:pPr>
-        <w:pStyle w:val="ListParagraph"/>
-        <w:numPr>
-          <w:ilvl w:val="0"/>
-          <w:numId w:val="4"/>
-        </w:numPr>
-        <w:rPr>
-          <w:rFonts w:ascii="Times New Roman" w:hAnsi="Times New Roman" w:cs="Times New Roman"/>
-          <w:sz w:val="24"/>
-          <w:szCs w:val="24"/>
-        </w:rPr>
-      </w:pPr>
-      <w:r>
-        <w:rPr>
-          <w:rFonts w:ascii="Times New Roman" w:hAnsi="Times New Roman" w:cs="Times New Roman"/>
-          <w:sz w:val="24"/>
-          <w:szCs w:val="24"/>
-        </w:rPr>
-        <w:t xml:space="preserve">O sistema exibe uma mensagem em uma caixa de diálogo perguntando se confirma o cadastro daquele </w:t>
-      </w:r>
-      <w:r>
-        <w:rPr>
-          <w:rFonts w:ascii="Times New Roman" w:hAnsi="Times New Roman" w:cs="Times New Roman"/>
-          <w:sz w:val="24"/>
-          <w:szCs w:val="24"/>
-        </w:rPr>
-        <w:t>Pedido</w:t>
-      </w:r>
-      <w:r>
-        <w:rPr>
-          <w:rFonts w:ascii="Times New Roman" w:hAnsi="Times New Roman" w:cs="Times New Roman"/>
-          <w:sz w:val="24"/>
-          <w:szCs w:val="24"/>
-        </w:rPr>
-        <w:t>;</w:t>
-      </w:r>
-    </w:p>
-    <w:p>
-      <w:pPr>
-        <w:pStyle w:val="ListParagraph"/>
-        <w:numPr>
-          <w:ilvl w:val="0"/>
-          <w:numId w:val="4"/>
-        </w:numPr>
-        <w:rPr>
-          <w:rFonts w:ascii="Times New Roman" w:hAnsi="Times New Roman" w:cs="Times New Roman"/>
-          <w:sz w:val="24"/>
-          <w:szCs w:val="24"/>
-        </w:rPr>
-      </w:pPr>
-      <w:r>
-        <w:rPr>
-          <w:rFonts w:ascii="Times New Roman" w:hAnsi="Times New Roman" w:cs="Times New Roman"/>
-          <w:sz w:val="24"/>
-          <w:szCs w:val="24"/>
-        </w:rPr>
-        <w:t>O Ator clica em “Não”;</w:t>
-      </w:r>
-    </w:p>
-    <w:p>
-      <w:pPr>
-        <w:pStyle w:val="ListParagraph"/>
-        <w:numPr>
-          <w:ilvl w:val="0"/>
-          <w:numId w:val="4"/>
-        </w:numPr>
-        <w:rPr>
-          <w:rFonts w:ascii="Times New Roman" w:hAnsi="Times New Roman" w:cs="Times New Roman"/>
-          <w:sz w:val="24"/>
-          <w:szCs w:val="24"/>
-        </w:rPr>
-      </w:pPr>
-      <w:r>
-        <w:rPr>
-          <w:rFonts w:ascii="Times New Roman" w:hAnsi="Times New Roman" w:cs="Times New Roman"/>
-          <w:sz w:val="24"/>
-          <w:szCs w:val="24"/>
-        </w:rPr>
-        <w:t xml:space="preserve">O sistema exibe a mensagem em uma caixa de Diálogo: “Deseja sair da tela de cadastro de </w:t>
-      </w:r>
-      <w:r>
-        <w:rPr>
-          <w:rFonts w:ascii="Times New Roman" w:hAnsi="Times New Roman" w:cs="Times New Roman"/>
-          <w:sz w:val="24"/>
-          <w:szCs w:val="24"/>
-        </w:rPr>
-        <w:t>Pedido</w:t>
-      </w:r>
-      <w:r>
-        <w:rPr>
-          <w:rFonts w:ascii="Times New Roman" w:hAnsi="Times New Roman" w:cs="Times New Roman"/>
-          <w:sz w:val="24"/>
-          <w:szCs w:val="24"/>
-        </w:rPr>
-        <w:t>?”</w:t>
-      </w:r>
-    </w:p>
-    <w:p>
-      <w:pPr>
-        <w:pStyle w:val="ListParagraph"/>
-        <w:numPr>
-          <w:ilvl w:val="0"/>
-          <w:numId w:val="4"/>
-        </w:numPr>
-        <w:rPr>
-          <w:rFonts w:ascii="Times New Roman" w:hAnsi="Times New Roman" w:cs="Times New Roman"/>
-          <w:sz w:val="24"/>
-          <w:szCs w:val="24"/>
-        </w:rPr>
-      </w:pPr>
-      <w:r>
-        <w:rPr>
-          <w:rFonts w:ascii="Times New Roman" w:hAnsi="Times New Roman" w:cs="Times New Roman"/>
-          <w:sz w:val="24"/>
-          <w:szCs w:val="24"/>
-        </w:rPr>
-        <w:t>O Ator clica em “Sim”;</w:t>
-      </w:r>
-    </w:p>
-    <w:p>
-      <w:pPr>
-        <w:pStyle w:val="ListParagraph"/>
-        <w:numPr>
-          <w:ilvl w:val="0"/>
-          <w:numId w:val="4"/>
-        </w:numPr>
-        <w:rPr>
-          <w:rFonts w:ascii="Times New Roman" w:hAnsi="Times New Roman" w:cs="Times New Roman"/>
-          <w:sz w:val="24"/>
-          <w:szCs w:val="24"/>
-        </w:rPr>
-      </w:pPr>
-      <w:r>
-        <w:rPr>
-          <w:rFonts w:ascii="Times New Roman" w:hAnsi="Times New Roman" w:cs="Times New Roman"/>
-          <w:sz w:val="24"/>
-          <w:szCs w:val="24"/>
-        </w:rPr>
-        <w:t xml:space="preserve">O sistema fecha a tela de cadastro de </w:t>
-      </w:r>
-      <w:r>
-        <w:rPr>
-          <w:rFonts w:ascii="Times New Roman" w:hAnsi="Times New Roman" w:cs="Times New Roman"/>
-          <w:sz w:val="24"/>
-          <w:szCs w:val="24"/>
-        </w:rPr>
-        <w:t>Pedido</w:t>
-      </w:r>
-      <w:r>
-        <w:rPr>
-          <w:rFonts w:ascii="Times New Roman" w:hAnsi="Times New Roman" w:cs="Times New Roman"/>
-          <w:sz w:val="24"/>
-          <w:szCs w:val="24"/>
-        </w:rPr>
-        <w:t xml:space="preserve"> e exibe a pagina de “Home”;</w:t>
-      </w:r>
-    </w:p>
-    <w:p>
-      <w:pPr>
-        <w:pStyle w:val="ListParagraph"/>
-        <w:numPr>
-          <w:ilvl w:val="0"/>
-          <w:numId w:val="4"/>
-        </w:numPr>
-        <w:rPr>
-          <w:rFonts w:ascii="Times New Roman" w:hAnsi="Times New Roman" w:cs="Times New Roman"/>
-          <w:sz w:val="24"/>
-          <w:szCs w:val="24"/>
-        </w:rPr>
-      </w:pPr>
-      <w:r>
-        <w:rPr>
-          <w:rFonts w:ascii="Times New Roman" w:hAnsi="Times New Roman" w:cs="Times New Roman"/>
-          <w:sz w:val="24"/>
-          <w:szCs w:val="24"/>
-        </w:rPr>
-        <w:t>Fim do caso de uso.</w:t>
-      </w:r>
-    </w:p>
-    <w:p>
-      <w:pPr>
-        <w:ind w:left="360"/>
-        <w:rPr>
-          <w:rFonts w:ascii="Times New Roman" w:hAnsi="Times New Roman" w:cs="Times New Roman"/>
-          <w:sz w:val="24"/>
-          <w:szCs w:val="24"/>
-        </w:rPr>
-      </w:pPr>
-    </w:p>
-    <w:p>
-      <w:pPr>
-        <w:ind w:left="360"/>
-        <w:rPr>
-          <w:rFonts w:ascii="Times New Roman" w:hAnsi="Times New Roman" w:cs="Times New Roman"/>
-          <w:sz w:val="24"/>
-          <w:szCs w:val="24"/>
-        </w:rPr>
-      </w:pPr>
-      <w:r>
-        <w:rPr>
-          <w:rFonts w:ascii="Times New Roman" w:hAnsi="Times New Roman" w:cs="Times New Roman"/>
-          <w:sz w:val="24"/>
-          <w:szCs w:val="24"/>
-        </w:rPr>
-        <w:t>Tipo de Fluxo: Alternativo 2:</w:t>
-      </w:r>
-    </w:p>
-    <w:p>
-      <w:pPr>
-        <w:ind w:left="360"/>
-        <w:rPr>
-          <w:rFonts w:ascii="Times New Roman" w:hAnsi="Times New Roman" w:cs="Times New Roman"/>
-          <w:sz w:val="24"/>
-          <w:szCs w:val="24"/>
-        </w:rPr>
-      </w:pPr>
-      <w:r>
-        <w:rPr>
-          <w:rFonts w:ascii="Times New Roman" w:hAnsi="Times New Roman" w:cs="Times New Roman"/>
-          <w:sz w:val="24"/>
-          <w:szCs w:val="24"/>
-        </w:rPr>
-        <w:t xml:space="preserve">[FA02 – Cadastrar </w:t>
-      </w:r>
-      <w:r>
-        <w:rPr>
-          <w:rFonts w:ascii="Times New Roman" w:hAnsi="Times New Roman" w:cs="Times New Roman"/>
-          <w:sz w:val="24"/>
-          <w:szCs w:val="24"/>
-        </w:rPr>
-        <w:t>Pedido</w:t>
-      </w:r>
-      <w:r>
-        <w:rPr>
-          <w:rFonts w:ascii="Times New Roman" w:hAnsi="Times New Roman" w:cs="Times New Roman"/>
-          <w:sz w:val="24"/>
-          <w:szCs w:val="24"/>
-        </w:rPr>
-        <w:t>]</w:t>
-      </w:r>
-    </w:p>
-    <w:p>
-      <w:pPr>
-        <w:pStyle w:val="ListParagraph"/>
-        <w:numPr>
-          <w:ilvl w:val="0"/>
-          <w:numId w:val="5"/>
-        </w:numPr>
-        <w:rPr>
-          <w:rFonts w:ascii="Times New Roman" w:hAnsi="Times New Roman" w:cs="Times New Roman"/>
-          <w:sz w:val="24"/>
-          <w:szCs w:val="24"/>
-        </w:rPr>
-      </w:pPr>
-      <w:r>
-        <w:rPr>
-          <w:rFonts w:ascii="Times New Roman" w:hAnsi="Times New Roman" w:cs="Times New Roman"/>
-          <w:sz w:val="24"/>
-          <w:szCs w:val="24"/>
-        </w:rPr>
-        <w:lastRenderedPageBreak/>
-        <w:t>O ator faz o Login;</w:t>
-      </w:r>
-    </w:p>
-    <w:p>
-      <w:pPr>
-        <w:pStyle w:val="ListParagraph"/>
-        <w:numPr>
-          <w:ilvl w:val="0"/>
-          <w:numId w:val="5"/>
-        </w:numPr>
-        <w:rPr>
-          <w:rFonts w:ascii="Times New Roman" w:hAnsi="Times New Roman" w:cs="Times New Roman"/>
-          <w:sz w:val="24"/>
-          <w:szCs w:val="24"/>
-        </w:rPr>
-      </w:pPr>
-      <w:r>
-        <w:rPr>
-          <w:rFonts w:ascii="Times New Roman" w:hAnsi="Times New Roman" w:cs="Times New Roman"/>
-          <w:sz w:val="24"/>
-          <w:szCs w:val="24"/>
-        </w:rPr>
-        <w:t xml:space="preserve">O sistema exibe a tela de Home com um menu lateral esquerdo contendo o link para cadastro de </w:t>
-      </w:r>
-      <w:r>
-        <w:rPr>
-          <w:rFonts w:ascii="Times New Roman" w:hAnsi="Times New Roman" w:cs="Times New Roman"/>
-          <w:sz w:val="24"/>
-          <w:szCs w:val="24"/>
-        </w:rPr>
-        <w:t>Pedido</w:t>
-      </w:r>
-      <w:r>
-        <w:rPr>
-          <w:rFonts w:ascii="Times New Roman" w:hAnsi="Times New Roman" w:cs="Times New Roman"/>
-          <w:sz w:val="24"/>
-          <w:szCs w:val="24"/>
-        </w:rPr>
-        <w:t>;</w:t>
-      </w:r>
-    </w:p>
-    <w:p>
-      <w:pPr>
-        <w:pStyle w:val="ListParagraph"/>
-        <w:numPr>
-          <w:ilvl w:val="0"/>
-          <w:numId w:val="5"/>
-        </w:numPr>
-        <w:rPr>
-          <w:rFonts w:ascii="Times New Roman" w:hAnsi="Times New Roman" w:cs="Times New Roman"/>
-          <w:sz w:val="24"/>
-          <w:szCs w:val="24"/>
-        </w:rPr>
-      </w:pPr>
-      <w:r>
-        <w:rPr>
-          <w:rFonts w:ascii="Times New Roman" w:hAnsi="Times New Roman" w:cs="Times New Roman"/>
-          <w:sz w:val="24"/>
-          <w:szCs w:val="24"/>
-        </w:rPr>
-        <w:t>O ator clica no link;</w:t>
-      </w:r>
-    </w:p>
-    <w:p>
-      <w:pPr>
-        <w:pStyle w:val="ListParagraph"/>
-        <w:numPr>
-          <w:ilvl w:val="0"/>
-          <w:numId w:val="5"/>
-        </w:numPr>
-        <w:rPr>
-          <w:rFonts w:ascii="Times New Roman" w:hAnsi="Times New Roman" w:cs="Times New Roman"/>
-          <w:sz w:val="24"/>
-          <w:szCs w:val="24"/>
-        </w:rPr>
-      </w:pPr>
-      <w:r>
-        <w:rPr>
-          <w:rFonts w:ascii="Times New Roman" w:hAnsi="Times New Roman" w:cs="Times New Roman"/>
-          <w:sz w:val="24"/>
-          <w:szCs w:val="24"/>
-        </w:rPr>
-        <w:t xml:space="preserve">O sistema abre a tela de cadatro de </w:t>
-      </w:r>
-      <w:r>
-        <w:rPr>
-          <w:rFonts w:ascii="Times New Roman" w:hAnsi="Times New Roman" w:cs="Times New Roman"/>
-          <w:sz w:val="24"/>
-          <w:szCs w:val="24"/>
-        </w:rPr>
-        <w:t>Pedido</w:t>
-      </w:r>
-      <w:r>
-        <w:rPr>
-          <w:rFonts w:ascii="Times New Roman" w:hAnsi="Times New Roman" w:cs="Times New Roman"/>
-          <w:sz w:val="24"/>
-          <w:szCs w:val="24"/>
-        </w:rPr>
-        <w:t>;</w:t>
-      </w:r>
-    </w:p>
-    <w:p>
-      <w:pPr>
-        <w:pStyle w:val="ListParagraph"/>
-        <w:numPr>
-          <w:ilvl w:val="0"/>
-          <w:numId w:val="5"/>
-        </w:numPr>
-        <w:rPr>
-          <w:rFonts w:ascii="Times New Roman" w:hAnsi="Times New Roman" w:cs="Times New Roman"/>
-          <w:sz w:val="24"/>
-          <w:szCs w:val="24"/>
-        </w:rPr>
-      </w:pPr>
-      <w:r>
-        <w:rPr>
-          <w:rFonts w:ascii="Times New Roman" w:hAnsi="Times New Roman" w:cs="Times New Roman"/>
-          <w:sz w:val="24"/>
-          <w:szCs w:val="24"/>
-        </w:rPr>
-        <w:t xml:space="preserve">O Ator preenche os campos obrigatórios com os dados do </w:t>
-      </w:r>
-      <w:r>
-        <w:rPr>
-          <w:rFonts w:ascii="Times New Roman" w:hAnsi="Times New Roman" w:cs="Times New Roman"/>
-          <w:sz w:val="24"/>
-          <w:szCs w:val="24"/>
-        </w:rPr>
-        <w:t>Pedido</w:t>
-      </w:r>
-      <w:r>
-        <w:rPr>
-          <w:rFonts w:ascii="Times New Roman" w:hAnsi="Times New Roman" w:cs="Times New Roman"/>
-          <w:sz w:val="24"/>
-          <w:szCs w:val="24"/>
-        </w:rPr>
-        <w:t>;</w:t>
-      </w:r>
-    </w:p>
-    <w:p>
-      <w:pPr>
-        <w:pStyle w:val="ListParagraph"/>
-        <w:numPr>
-          <w:ilvl w:val="0"/>
-          <w:numId w:val="5"/>
-        </w:numPr>
-        <w:rPr>
-          <w:rFonts w:ascii="Times New Roman" w:hAnsi="Times New Roman" w:cs="Times New Roman"/>
-          <w:sz w:val="24"/>
-          <w:szCs w:val="24"/>
-        </w:rPr>
-      </w:pPr>
-      <w:r>
-        <w:rPr>
-          <w:rFonts w:ascii="Times New Roman" w:hAnsi="Times New Roman" w:cs="Times New Roman"/>
-          <w:sz w:val="24"/>
-          <w:szCs w:val="24"/>
-        </w:rPr>
-        <w:t>O Ator clica em “Salvar”;</w:t>
-      </w:r>
-    </w:p>
-    <w:p>
-      <w:pPr>
-        <w:pStyle w:val="ListParagraph"/>
-        <w:numPr>
-          <w:ilvl w:val="0"/>
-          <w:numId w:val="5"/>
-        </w:numPr>
-        <w:rPr>
-          <w:rFonts w:ascii="Times New Roman" w:hAnsi="Times New Roman" w:cs="Times New Roman"/>
-          <w:sz w:val="24"/>
-          <w:szCs w:val="24"/>
-        </w:rPr>
-      </w:pPr>
-      <w:r>
-        <w:rPr>
-          <w:rFonts w:ascii="Times New Roman" w:hAnsi="Times New Roman" w:cs="Times New Roman"/>
-          <w:sz w:val="24"/>
-          <w:szCs w:val="24"/>
-        </w:rPr>
-        <w:t xml:space="preserve">O sistema exibe uma mensagem em uma caixa de diálogo perguntando se confirma o cadastro daquele </w:t>
-      </w:r>
-      <w:r>
-        <w:rPr>
-          <w:rFonts w:ascii="Times New Roman" w:hAnsi="Times New Roman" w:cs="Times New Roman"/>
-          <w:sz w:val="24"/>
-          <w:szCs w:val="24"/>
-        </w:rPr>
-        <w:t>Pedido</w:t>
-      </w:r>
-      <w:r>
-        <w:rPr>
-          <w:rFonts w:ascii="Times New Roman" w:hAnsi="Times New Roman" w:cs="Times New Roman"/>
-          <w:sz w:val="24"/>
-          <w:szCs w:val="24"/>
-        </w:rPr>
-        <w:t>;</w:t>
-      </w:r>
-    </w:p>
-    <w:p>
-      <w:pPr>
-        <w:pStyle w:val="ListParagraph"/>
-        <w:numPr>
-          <w:ilvl w:val="0"/>
-          <w:numId w:val="5"/>
-        </w:numPr>
-        <w:rPr>
-          <w:rFonts w:ascii="Times New Roman" w:hAnsi="Times New Roman" w:cs="Times New Roman"/>
-          <w:sz w:val="24"/>
-          <w:szCs w:val="24"/>
-        </w:rPr>
-      </w:pPr>
-      <w:r>
-        <w:rPr>
-          <w:rFonts w:ascii="Times New Roman" w:hAnsi="Times New Roman" w:cs="Times New Roman"/>
-          <w:sz w:val="24"/>
-          <w:szCs w:val="24"/>
-        </w:rPr>
-        <w:t>O Ator clica em “Não”;</w:t>
-      </w:r>
-    </w:p>
-    <w:p>
-      <w:pPr>
-        <w:pStyle w:val="ListParagraph"/>
-        <w:numPr>
-          <w:ilvl w:val="0"/>
-          <w:numId w:val="5"/>
-        </w:numPr>
-        <w:rPr>
-          <w:rFonts w:ascii="Times New Roman" w:hAnsi="Times New Roman" w:cs="Times New Roman"/>
-          <w:sz w:val="24"/>
-          <w:szCs w:val="24"/>
-        </w:rPr>
-      </w:pPr>
-      <w:r>
-        <w:rPr>
-          <w:rFonts w:ascii="Times New Roman" w:hAnsi="Times New Roman" w:cs="Times New Roman"/>
-          <w:sz w:val="24"/>
-          <w:szCs w:val="24"/>
-        </w:rPr>
-        <w:t xml:space="preserve">O sistema exibe a mensagem em uma caixa de Diálogo: “Deseja sair da tela de cadastro de </w:t>
-      </w:r>
-      <w:r>
-        <w:rPr>
-          <w:rFonts w:ascii="Times New Roman" w:hAnsi="Times New Roman" w:cs="Times New Roman"/>
-          <w:sz w:val="24"/>
-          <w:szCs w:val="24"/>
-        </w:rPr>
-        <w:t>Pedido</w:t>
-      </w:r>
-      <w:r>
-        <w:rPr>
-          <w:rFonts w:ascii="Times New Roman" w:hAnsi="Times New Roman" w:cs="Times New Roman"/>
-          <w:sz w:val="24"/>
-          <w:szCs w:val="24"/>
-        </w:rPr>
-        <w:t>?”</w:t>
-      </w:r>
-    </w:p>
-    <w:p>
-      <w:pPr>
-        <w:pStyle w:val="ListParagraph"/>
-        <w:numPr>
-          <w:ilvl w:val="0"/>
-          <w:numId w:val="5"/>
-        </w:numPr>
-        <w:rPr>
-          <w:rFonts w:ascii="Times New Roman" w:hAnsi="Times New Roman" w:cs="Times New Roman"/>
-          <w:sz w:val="24"/>
-          <w:szCs w:val="24"/>
-        </w:rPr>
-      </w:pPr>
-      <w:r>
-        <w:rPr>
-          <w:rFonts w:ascii="Times New Roman" w:hAnsi="Times New Roman" w:cs="Times New Roman"/>
-          <w:sz w:val="24"/>
-          <w:szCs w:val="24"/>
-        </w:rPr>
-        <w:t>O Ator clica em “Não”;</w:t>
-      </w:r>
-    </w:p>
-    <w:p>
-      <w:pPr>
-        <w:pStyle w:val="ListParagraph"/>
-        <w:numPr>
-          <w:ilvl w:val="0"/>
-          <w:numId w:val="5"/>
-        </w:numPr>
-        <w:rPr>
-          <w:rFonts w:ascii="Times New Roman" w:hAnsi="Times New Roman" w:cs="Times New Roman"/>
-          <w:sz w:val="24"/>
-          <w:szCs w:val="24"/>
-        </w:rPr>
-      </w:pPr>
-      <w:r>
-        <w:rPr>
-          <w:rFonts w:ascii="Times New Roman" w:hAnsi="Times New Roman" w:cs="Times New Roman"/>
-          <w:sz w:val="24"/>
-          <w:szCs w:val="24"/>
-        </w:rPr>
-        <w:t xml:space="preserve">O sistema volta para a tela de cadastro de </w:t>
-      </w:r>
-      <w:r>
-        <w:rPr>
-          <w:rFonts w:ascii="Times New Roman" w:hAnsi="Times New Roman" w:cs="Times New Roman"/>
-          <w:sz w:val="24"/>
-          <w:szCs w:val="24"/>
-        </w:rPr>
-        <w:t>Pedido</w:t>
-      </w:r>
-      <w:r>
-        <w:rPr>
-          <w:rFonts w:ascii="Times New Roman" w:hAnsi="Times New Roman" w:cs="Times New Roman"/>
-          <w:sz w:val="24"/>
-          <w:szCs w:val="24"/>
-        </w:rPr>
         <w:t xml:space="preserve"> e não limpa os campos preenchidos;</w:t>
       </w:r>
     </w:p>
@@ -15042,7 +15004,7 @@
         <w:pStyle w:val="ListParagraph"/>
         <w:numPr>
           <w:ilvl w:val="0"/>
-          <w:numId w:val="5"/>
+          <w:numId w:val="41"/>
         </w:numPr>
         <w:rPr>
           <w:rFonts w:ascii="Times New Roman" w:hAnsi="Times New Roman" w:cs="Times New Roman"/>
@@ -15276,45 +15238,29 @@
         <w:pStyle w:val="ListParagraph"/>
         <w:numPr>
           <w:ilvl w:val="0"/>
-          <w:numId w:val="9"/>
-        </w:numPr>
-        <w:rPr>
-          <w:rFonts w:ascii="Times New Roman" w:hAnsi="Times New Roman" w:cs="Times New Roman"/>
-          <w:sz w:val="24"/>
-          <w:szCs w:val="24"/>
-        </w:rPr>
-      </w:pPr>
-      <w:r>
-        <w:rPr>
-          <w:rFonts w:ascii="Times New Roman" w:hAnsi="Times New Roman" w:cs="Times New Roman"/>
-          <w:sz w:val="24"/>
-          <w:szCs w:val="24"/>
-        </w:rPr>
-        <w:t>Existir um usuário do tipo Administrador oui v</w:t>
-      </w:r>
-      <w:r>
-        <w:rPr>
-          <w:rFonts w:ascii="Times New Roman" w:hAnsi="Times New Roman" w:cs="Times New Roman"/>
-          <w:sz w:val="24"/>
-          <w:szCs w:val="24"/>
-        </w:rPr>
-        <w:t>e</w:t>
-      </w:r>
-      <w:r>
-        <w:rPr>
-          <w:rFonts w:ascii="Times New Roman" w:hAnsi="Times New Roman" w:cs="Times New Roman"/>
-          <w:sz w:val="24"/>
-          <w:szCs w:val="24"/>
-        </w:rPr>
-        <w:t>ndedor criado;</w:t>
-      </w:r>
-    </w:p>
-    <w:p>
-      <w:pPr>
-        <w:pStyle w:val="ListParagraph"/>
-        <w:numPr>
-          <w:ilvl w:val="0"/>
-          <w:numId w:val="9"/>
+          <w:numId w:val="42"/>
+        </w:numPr>
+        <w:rPr>
+          <w:rFonts w:ascii="Times New Roman" w:hAnsi="Times New Roman" w:cs="Times New Roman"/>
+          <w:sz w:val="24"/>
+          <w:szCs w:val="24"/>
+        </w:rPr>
+      </w:pPr>
+      <w:r>
+        <w:rPr>
+          <w:rFonts w:ascii="Times New Roman" w:hAnsi="Times New Roman" w:cs="Times New Roman"/>
+          <w:sz w:val="24"/>
+          <w:szCs w:val="24"/>
+        </w:rPr>
+        <w:t>Existir um usuário do tipo Administrador oui vendedor criado;</w:t>
+      </w:r>
+    </w:p>
+    <w:p>
+      <w:pPr>
+        <w:pStyle w:val="ListParagraph"/>
+        <w:numPr>
+          <w:ilvl w:val="0"/>
+          <w:numId w:val="42"/>
         </w:numPr>
         <w:rPr>
           <w:rFonts w:ascii="Times New Roman" w:hAnsi="Times New Roman" w:cs="Times New Roman"/>
@@ -15336,37 +15282,21 @@
         <w:pStyle w:val="ListParagraph"/>
         <w:numPr>
           <w:ilvl w:val="0"/>
-          <w:numId w:val="9"/>
-        </w:numPr>
-        <w:rPr>
-          <w:rFonts w:ascii="Times New Roman" w:hAnsi="Times New Roman" w:cs="Times New Roman"/>
-          <w:sz w:val="24"/>
-          <w:szCs w:val="24"/>
-        </w:rPr>
-      </w:pPr>
-      <w:r>
-        <w:rPr>
-          <w:rFonts w:ascii="Times New Roman" w:hAnsi="Times New Roman" w:cs="Times New Roman"/>
-          <w:sz w:val="24"/>
-          <w:szCs w:val="24"/>
-        </w:rPr>
-        <w:t xml:space="preserve">Clicar no link de “Listar </w:t>
-      </w:r>
-      <w:r>
-        <w:rPr>
-          <w:rFonts w:ascii="Times New Roman" w:hAnsi="Times New Roman" w:cs="Times New Roman"/>
-          <w:sz w:val="24"/>
-          <w:szCs w:val="24"/>
-        </w:rPr>
-        <w:t>Pedidos</w:t>
-      </w:r>
-      <w:r>
-        <w:rPr>
-          <w:rFonts w:ascii="Times New Roman" w:hAnsi="Times New Roman" w:cs="Times New Roman"/>
-          <w:sz w:val="24"/>
-          <w:szCs w:val="24"/>
-        </w:rPr>
-        <w:t>”.</w:t>
+          <w:numId w:val="42"/>
+        </w:numPr>
+        <w:rPr>
+          <w:rFonts w:ascii="Times New Roman" w:hAnsi="Times New Roman" w:cs="Times New Roman"/>
+          <w:sz w:val="24"/>
+          <w:szCs w:val="24"/>
+        </w:rPr>
+      </w:pPr>
+      <w:r>
+        <w:rPr>
+          <w:rFonts w:ascii="Times New Roman" w:hAnsi="Times New Roman" w:cs="Times New Roman"/>
+          <w:sz w:val="24"/>
+          <w:szCs w:val="24"/>
+        </w:rPr>
+        <w:t>Clicar no link de “Listar Pedidos”.</w:t>
       </w:r>
     </w:p>
     <w:p>
@@ -15391,37 +15321,21 @@
         <w:pStyle w:val="ListParagraph"/>
         <w:numPr>
           <w:ilvl w:val="0"/>
-          <w:numId w:val="8"/>
-        </w:numPr>
-        <w:rPr>
-          <w:rFonts w:ascii="Times New Roman" w:hAnsi="Times New Roman" w:cs="Times New Roman"/>
-          <w:sz w:val="24"/>
-          <w:szCs w:val="24"/>
-        </w:rPr>
-      </w:pPr>
-      <w:r>
-        <w:rPr>
-          <w:rFonts w:ascii="Times New Roman" w:hAnsi="Times New Roman" w:cs="Times New Roman"/>
-          <w:sz w:val="24"/>
-          <w:szCs w:val="24"/>
-        </w:rPr>
-        <w:t xml:space="preserve">Não deve haver alterações nos cadastros dos </w:t>
-      </w:r>
-      <w:r>
-        <w:rPr>
-          <w:rFonts w:ascii="Times New Roman" w:hAnsi="Times New Roman" w:cs="Times New Roman"/>
-          <w:sz w:val="24"/>
-          <w:szCs w:val="24"/>
-        </w:rPr>
-        <w:t>Pedidos</w:t>
-      </w:r>
-      <w:r>
-        <w:rPr>
-          <w:rFonts w:ascii="Times New Roman" w:hAnsi="Times New Roman" w:cs="Times New Roman"/>
-          <w:sz w:val="24"/>
-          <w:szCs w:val="24"/>
-        </w:rPr>
-        <w:t xml:space="preserve"> (apenas mostrar os dados na tela)</w:t>
+          <w:numId w:val="43"/>
+        </w:numPr>
+        <w:rPr>
+          <w:rFonts w:ascii="Times New Roman" w:hAnsi="Times New Roman" w:cs="Times New Roman"/>
+          <w:sz w:val="24"/>
+          <w:szCs w:val="24"/>
+        </w:rPr>
+      </w:pPr>
+      <w:r>
+        <w:rPr>
+          <w:rFonts w:ascii="Times New Roman" w:hAnsi="Times New Roman" w:cs="Times New Roman"/>
+          <w:sz w:val="24"/>
+          <w:szCs w:val="24"/>
+        </w:rPr>
+        <w:t>Não deve haver alterações nos cadastros dos Pedidos (apenas mostrar os dados na tela)</w:t>
       </w:r>
     </w:p>
     <w:p>
@@ -15480,7 +15394,7 @@
         <w:pStyle w:val="ListParagraph"/>
         <w:numPr>
           <w:ilvl w:val="0"/>
-          <w:numId w:val="10"/>
+          <w:numId w:val="44"/>
         </w:numPr>
         <w:rPr>
           <w:rFonts w:ascii="Times New Roman" w:hAnsi="Times New Roman" w:cs="Times New Roman"/>
@@ -15502,7 +15416,7 @@
         <w:pStyle w:val="ListParagraph"/>
         <w:numPr>
           <w:ilvl w:val="0"/>
-          <w:numId w:val="10"/>
+          <w:numId w:val="44"/>
         </w:numPr>
         <w:rPr>
           <w:rFonts w:ascii="Times New Roman" w:hAnsi="Times New Roman" w:cs="Times New Roman"/>
@@ -15541,7 +15455,7 @@
         <w:pStyle w:val="ListParagraph"/>
         <w:numPr>
           <w:ilvl w:val="0"/>
-          <w:numId w:val="10"/>
+          <w:numId w:val="44"/>
         </w:numPr>
         <w:rPr>
           <w:rFonts w:ascii="Times New Roman" w:hAnsi="Times New Roman" w:cs="Times New Roman"/>
@@ -15563,7 +15477,7 @@
         <w:pStyle w:val="ListParagraph"/>
         <w:numPr>
           <w:ilvl w:val="0"/>
-          <w:numId w:val="10"/>
+          <w:numId w:val="44"/>
         </w:numPr>
         <w:rPr>
           <w:rFonts w:ascii="Times New Roman" w:hAnsi="Times New Roman" w:cs="Times New Roman"/>
@@ -15617,7 +15531,7 @@
         <w:pStyle w:val="ListParagraph"/>
         <w:numPr>
           <w:ilvl w:val="0"/>
-          <w:numId w:val="10"/>
+          <w:numId w:val="44"/>
         </w:numPr>
         <w:rPr>
           <w:rFonts w:ascii="Times New Roman" w:hAnsi="Times New Roman" w:cs="Times New Roman"/>
@@ -15921,7 +15835,7 @@
         <w:pStyle w:val="ListParagraph"/>
         <w:numPr>
           <w:ilvl w:val="0"/>
-          <w:numId w:val="11"/>
+          <w:numId w:val="45"/>
         </w:numPr>
         <w:rPr>
           <w:rFonts w:ascii="Times New Roman" w:hAnsi="Times New Roman" w:cs="Times New Roman"/>
@@ -15943,7 +15857,7 @@
         <w:pStyle w:val="ListParagraph"/>
         <w:numPr>
           <w:ilvl w:val="0"/>
-          <w:numId w:val="11"/>
+          <w:numId w:val="45"/>
         </w:numPr>
         <w:rPr>
           <w:rFonts w:ascii="Times New Roman" w:hAnsi="Times New Roman" w:cs="Times New Roman"/>
@@ -15965,7 +15879,7 @@
         <w:pStyle w:val="ListParagraph"/>
         <w:numPr>
           <w:ilvl w:val="0"/>
-          <w:numId w:val="11"/>
+          <w:numId w:val="45"/>
         </w:numPr>
         <w:rPr>
           <w:rFonts w:ascii="Times New Roman" w:hAnsi="Times New Roman" w:cs="Times New Roman"/>
@@ -16036,7 +15950,7 @@
         <w:pStyle w:val="ListParagraph"/>
         <w:numPr>
           <w:ilvl w:val="0"/>
-          <w:numId w:val="12"/>
+          <w:numId w:val="46"/>
         </w:numPr>
         <w:rPr>
           <w:rFonts w:ascii="Times New Roman" w:hAnsi="Times New Roman" w:cs="Times New Roman"/>
@@ -16157,7 +16071,7 @@
         <w:pStyle w:val="ListParagraph"/>
         <w:numPr>
           <w:ilvl w:val="0"/>
-          <w:numId w:val="13"/>
+          <w:numId w:val="47"/>
         </w:numPr>
         <w:rPr>
           <w:rFonts w:ascii="Times New Roman" w:hAnsi="Times New Roman" w:cs="Times New Roman"/>
@@ -16179,7 +16093,7 @@
         <w:pStyle w:val="ListParagraph"/>
         <w:numPr>
           <w:ilvl w:val="0"/>
-          <w:numId w:val="13"/>
+          <w:numId w:val="47"/>
         </w:numPr>
         <w:rPr>
           <w:rFonts w:ascii="Times New Roman" w:hAnsi="Times New Roman" w:cs="Times New Roman"/>
@@ -16217,7 +16131,7 @@
         <w:pStyle w:val="ListParagraph"/>
         <w:numPr>
           <w:ilvl w:val="0"/>
-          <w:numId w:val="13"/>
+          <w:numId w:val="47"/>
         </w:numPr>
         <w:rPr>
           <w:rFonts w:ascii="Times New Roman" w:hAnsi="Times New Roman" w:cs="Times New Roman"/>
@@ -16239,7 +16153,7 @@
         <w:pStyle w:val="ListParagraph"/>
         <w:numPr>
           <w:ilvl w:val="0"/>
-          <w:numId w:val="13"/>
+          <w:numId w:val="47"/>
         </w:numPr>
         <w:rPr>
           <w:rFonts w:ascii="Times New Roman" w:hAnsi="Times New Roman" w:cs="Times New Roman"/>
@@ -16277,7 +16191,7 @@
         <w:pStyle w:val="ListParagraph"/>
         <w:numPr>
           <w:ilvl w:val="0"/>
-          <w:numId w:val="13"/>
+          <w:numId w:val="47"/>
         </w:numPr>
         <w:rPr>
           <w:rFonts w:ascii="Times New Roman" w:hAnsi="Times New Roman" w:cs="Times New Roman"/>
@@ -16315,7 +16229,7 @@
         <w:pStyle w:val="ListParagraph"/>
         <w:numPr>
           <w:ilvl w:val="0"/>
-          <w:numId w:val="13"/>
+          <w:numId w:val="47"/>
         </w:numPr>
         <w:rPr>
           <w:rFonts w:ascii="Times New Roman" w:hAnsi="Times New Roman" w:cs="Times New Roman"/>
@@ -16353,7 +16267,7 @@
         <w:pStyle w:val="ListParagraph"/>
         <w:numPr>
           <w:ilvl w:val="0"/>
-          <w:numId w:val="13"/>
+          <w:numId w:val="47"/>
         </w:numPr>
         <w:rPr>
           <w:rFonts w:ascii="Times New Roman" w:hAnsi="Times New Roman" w:cs="Times New Roman"/>
@@ -16391,7 +16305,7 @@
         <w:pStyle w:val="ListParagraph"/>
         <w:numPr>
           <w:ilvl w:val="0"/>
-          <w:numId w:val="13"/>
+          <w:numId w:val="47"/>
         </w:numPr>
         <w:rPr>
           <w:rFonts w:ascii="Times New Roman" w:hAnsi="Times New Roman" w:cs="Times New Roman"/>
@@ -16413,7 +16327,7 @@
         <w:pStyle w:val="ListParagraph"/>
         <w:numPr>
           <w:ilvl w:val="0"/>
-          <w:numId w:val="13"/>
+          <w:numId w:val="47"/>
         </w:numPr>
         <w:rPr>
           <w:rFonts w:ascii="Times New Roman" w:hAnsi="Times New Roman" w:cs="Times New Roman"/>
@@ -16451,7 +16365,7 @@
         <w:pStyle w:val="ListParagraph"/>
         <w:numPr>
           <w:ilvl w:val="0"/>
-          <w:numId w:val="13"/>
+          <w:numId w:val="47"/>
         </w:numPr>
         <w:rPr>
           <w:rFonts w:ascii="Times New Roman" w:hAnsi="Times New Roman" w:cs="Times New Roman"/>
@@ -16473,7 +16387,7 @@
         <w:pStyle w:val="ListParagraph"/>
         <w:numPr>
           <w:ilvl w:val="0"/>
-          <w:numId w:val="13"/>
+          <w:numId w:val="47"/>
         </w:numPr>
         <w:rPr>
           <w:rFonts w:ascii="Times New Roman" w:hAnsi="Times New Roman" w:cs="Times New Roman"/>
@@ -16527,7 +16441,7 @@
         <w:pStyle w:val="ListParagraph"/>
         <w:numPr>
           <w:ilvl w:val="0"/>
-          <w:numId w:val="13"/>
+          <w:numId w:val="47"/>
         </w:numPr>
         <w:rPr>
           <w:rFonts w:ascii="Times New Roman" w:hAnsi="Times New Roman" w:cs="Times New Roman"/>
@@ -16602,7 +16516,7 @@
         <w:pStyle w:val="ListParagraph"/>
         <w:numPr>
           <w:ilvl w:val="0"/>
-          <w:numId w:val="14"/>
+          <w:numId w:val="48"/>
         </w:numPr>
         <w:rPr>
           <w:rFonts w:ascii="Times New Roman" w:hAnsi="Times New Roman" w:cs="Times New Roman"/>
@@ -16624,7 +16538,7 @@
         <w:pStyle w:val="ListParagraph"/>
         <w:numPr>
           <w:ilvl w:val="0"/>
-          <w:numId w:val="14"/>
+          <w:numId w:val="48"/>
         </w:numPr>
         <w:rPr>
           <w:rFonts w:ascii="Times New Roman" w:hAnsi="Times New Roman" w:cs="Times New Roman"/>
@@ -16662,7 +16576,7 @@
         <w:pStyle w:val="ListParagraph"/>
         <w:numPr>
           <w:ilvl w:val="0"/>
-          <w:numId w:val="14"/>
+          <w:numId w:val="48"/>
         </w:numPr>
         <w:rPr>
           <w:rFonts w:ascii="Times New Roman" w:hAnsi="Times New Roman" w:cs="Times New Roman"/>
@@ -16684,7 +16598,7 @@
         <w:pStyle w:val="ListParagraph"/>
         <w:numPr>
           <w:ilvl w:val="0"/>
-          <w:numId w:val="14"/>
+          <w:numId w:val="48"/>
         </w:numPr>
         <w:rPr>
           <w:rFonts w:ascii="Times New Roman" w:hAnsi="Times New Roman" w:cs="Times New Roman"/>
@@ -16722,7 +16636,7 @@
         <w:pStyle w:val="ListParagraph"/>
         <w:numPr>
           <w:ilvl w:val="0"/>
-          <w:numId w:val="14"/>
+          <w:numId w:val="48"/>
         </w:numPr>
         <w:rPr>
           <w:rFonts w:ascii="Times New Roman" w:hAnsi="Times New Roman" w:cs="Times New Roman"/>
@@ -16754,13 +16668,15 @@
         </w:rPr>
         <w:t xml:space="preserve"> que o mesmo escolher;</w:t>
       </w:r>
-    </w:p>
-    <w:p>
-      <w:pPr>
-        <w:pStyle w:val="ListParagraph"/>
-        <w:numPr>
-          <w:ilvl w:val="0"/>
-          <w:numId w:val="14"/>
+      <w:bookmarkStart w:id="0" w:name="_GoBack"/>
+      <w:bookmarkEnd w:id="0"/>
+    </w:p>
+    <w:p>
+      <w:pPr>
+        <w:pStyle w:val="ListParagraph"/>
+        <w:numPr>
+          <w:ilvl w:val="0"/>
+          <w:numId w:val="48"/>
         </w:numPr>
         <w:rPr>
           <w:rFonts w:ascii="Times New Roman" w:hAnsi="Times New Roman" w:cs="Times New Roman"/>
@@ -16782,7 +16698,7 @@
         <w:pStyle w:val="ListParagraph"/>
         <w:numPr>
           <w:ilvl w:val="0"/>
-          <w:numId w:val="14"/>
+          <w:numId w:val="48"/>
         </w:numPr>
         <w:rPr>
           <w:rFonts w:ascii="Times New Roman" w:hAnsi="Times New Roman" w:cs="Times New Roman"/>
@@ -16804,6 +16720,60 @@
           <w:sz w:val="24"/>
           <w:szCs w:val="24"/>
         </w:rPr>
+        <w:t xml:space="preserve">Pedido </w:t>
+      </w:r>
+      <w:r>
+        <w:rPr>
+          <w:rFonts w:ascii="Times New Roman" w:hAnsi="Times New Roman" w:cs="Times New Roman"/>
+          <w:sz w:val="24"/>
+          <w:szCs w:val="24"/>
+        </w:rPr>
+        <w:t xml:space="preserve">com os campos todos preenchidos com os dados do </w:t>
+      </w:r>
+      <w:r>
+        <w:rPr>
+          <w:rFonts w:ascii="Times New Roman" w:hAnsi="Times New Roman" w:cs="Times New Roman"/>
+          <w:sz w:val="24"/>
+          <w:szCs w:val="24"/>
+        </w:rPr>
+        <w:t xml:space="preserve">Pedido </w:t>
+      </w:r>
+      <w:r>
+        <w:rPr>
+          <w:rFonts w:ascii="Times New Roman" w:hAnsi="Times New Roman" w:cs="Times New Roman"/>
+          <w:sz w:val="24"/>
+          <w:szCs w:val="24"/>
+        </w:rPr>
+        <w:t>escolhido;</w:t>
+      </w:r>
+    </w:p>
+    <w:p>
+      <w:pPr>
+        <w:pStyle w:val="ListParagraph"/>
+        <w:numPr>
+          <w:ilvl w:val="0"/>
+          <w:numId w:val="48"/>
+        </w:numPr>
+        <w:rPr>
+          <w:rFonts w:ascii="Times New Roman" w:hAnsi="Times New Roman" w:cs="Times New Roman"/>
+          <w:sz w:val="24"/>
+          <w:szCs w:val="24"/>
+        </w:rPr>
+      </w:pPr>
+      <w:r>
+        <w:rPr>
+          <w:rFonts w:ascii="Times New Roman" w:hAnsi="Times New Roman" w:cs="Times New Roman"/>
+          <w:sz w:val="24"/>
+          <w:szCs w:val="24"/>
+        </w:rPr>
+        <w:t xml:space="preserve">O Ator edita ou não os campos do </w:t>
+      </w:r>
+      <w:r>
+        <w:rPr>
+          <w:rFonts w:ascii="Times New Roman" w:hAnsi="Times New Roman" w:cs="Times New Roman"/>
+          <w:sz w:val="24"/>
+          <w:szCs w:val="24"/>
+        </w:rPr>
         <w:t>Pedido</w:t>
       </w:r>
       <w:r>
@@ -16812,15 +16782,51 @@
           <w:sz w:val="24"/>
           <w:szCs w:val="24"/>
         </w:rPr>
-        <w:t xml:space="preserve"> </w:t>
-      </w:r>
-      <w:r>
-        <w:rPr>
-          <w:rFonts w:ascii="Times New Roman" w:hAnsi="Times New Roman" w:cs="Times New Roman"/>
-          <w:sz w:val="24"/>
-          <w:szCs w:val="24"/>
-        </w:rPr>
-        <w:t xml:space="preserve">com os campos todos preenchidos com os dados do </w:t>
+        <w:t>;</w:t>
+      </w:r>
+    </w:p>
+    <w:p>
+      <w:pPr>
+        <w:pStyle w:val="ListParagraph"/>
+        <w:numPr>
+          <w:ilvl w:val="0"/>
+          <w:numId w:val="48"/>
+        </w:numPr>
+        <w:rPr>
+          <w:rFonts w:ascii="Times New Roman" w:hAnsi="Times New Roman" w:cs="Times New Roman"/>
+          <w:sz w:val="24"/>
+          <w:szCs w:val="24"/>
+        </w:rPr>
+      </w:pPr>
+      <w:r>
+        <w:rPr>
+          <w:rFonts w:ascii="Times New Roman" w:hAnsi="Times New Roman" w:cs="Times New Roman"/>
+          <w:sz w:val="24"/>
+          <w:szCs w:val="24"/>
+        </w:rPr>
+        <w:t>O Ator clica em SALVAR;</w:t>
+      </w:r>
+    </w:p>
+    <w:p>
+      <w:pPr>
+        <w:pStyle w:val="ListParagraph"/>
+        <w:numPr>
+          <w:ilvl w:val="0"/>
+          <w:numId w:val="48"/>
+        </w:numPr>
+        <w:rPr>
+          <w:rFonts w:ascii="Times New Roman" w:hAnsi="Times New Roman" w:cs="Times New Roman"/>
+          <w:sz w:val="24"/>
+          <w:szCs w:val="24"/>
+        </w:rPr>
+      </w:pPr>
+      <w:r>
+        <w:rPr>
+          <w:rFonts w:ascii="Times New Roman" w:hAnsi="Times New Roman" w:cs="Times New Roman"/>
+          <w:sz w:val="24"/>
+          <w:szCs w:val="24"/>
+        </w:rPr>
+        <w:t xml:space="preserve">O sistema exibe uma mensagem em uma caixa de diálogo perguntando se confirma a atualização daquele </w:t>
       </w:r>
       <w:r>
         <w:rPr>
@@ -16836,37 +16842,51 @@
           <w:sz w:val="24"/>
           <w:szCs w:val="24"/>
         </w:rPr>
-        <w:t xml:space="preserve"> </w:t>
-      </w:r>
-      <w:r>
-        <w:rPr>
-          <w:rFonts w:ascii="Times New Roman" w:hAnsi="Times New Roman" w:cs="Times New Roman"/>
-          <w:sz w:val="24"/>
-          <w:szCs w:val="24"/>
-        </w:rPr>
-        <w:t>escolhido;</w:t>
-      </w:r>
-    </w:p>
-    <w:p>
-      <w:pPr>
-        <w:pStyle w:val="ListParagraph"/>
-        <w:numPr>
-          <w:ilvl w:val="0"/>
-          <w:numId w:val="14"/>
-        </w:numPr>
-        <w:rPr>
-          <w:rFonts w:ascii="Times New Roman" w:hAnsi="Times New Roman" w:cs="Times New Roman"/>
-          <w:sz w:val="24"/>
-          <w:szCs w:val="24"/>
-        </w:rPr>
-      </w:pPr>
-      <w:r>
-        <w:rPr>
-          <w:rFonts w:ascii="Times New Roman" w:hAnsi="Times New Roman" w:cs="Times New Roman"/>
-          <w:sz w:val="24"/>
-          <w:szCs w:val="24"/>
-        </w:rPr>
-        <w:t xml:space="preserve">O Ator edita ou não os campos do </w:t>
+        <w:t>;</w:t>
+      </w:r>
+    </w:p>
+    <w:p>
+      <w:pPr>
+        <w:pStyle w:val="ListParagraph"/>
+        <w:numPr>
+          <w:ilvl w:val="0"/>
+          <w:numId w:val="48"/>
+        </w:numPr>
+        <w:rPr>
+          <w:rFonts w:ascii="Times New Roman" w:hAnsi="Times New Roman" w:cs="Times New Roman"/>
+          <w:sz w:val="24"/>
+          <w:szCs w:val="24"/>
+        </w:rPr>
+      </w:pPr>
+      <w:r>
+        <w:rPr>
+          <w:rFonts w:ascii="Times New Roman" w:hAnsi="Times New Roman" w:cs="Times New Roman"/>
+          <w:sz w:val="24"/>
+          <w:szCs w:val="24"/>
+        </w:rPr>
+        <w:t>O Ator clica em “Não”;</w:t>
+      </w:r>
+    </w:p>
+    <w:p>
+      <w:pPr>
+        <w:pStyle w:val="ListParagraph"/>
+        <w:numPr>
+          <w:ilvl w:val="0"/>
+          <w:numId w:val="48"/>
+        </w:numPr>
+        <w:rPr>
+          <w:rFonts w:ascii="Times New Roman" w:hAnsi="Times New Roman" w:cs="Times New Roman"/>
+          <w:sz w:val="24"/>
+          <w:szCs w:val="24"/>
+        </w:rPr>
+      </w:pPr>
+      <w:r>
+        <w:rPr>
+          <w:rFonts w:ascii="Times New Roman" w:hAnsi="Times New Roman" w:cs="Times New Roman"/>
+          <w:sz w:val="24"/>
+          <w:szCs w:val="24"/>
+        </w:rPr>
+        <w:t xml:space="preserve">O sistema exibe a mensagem em uma caixa de Diálogo: “Deseja sair da tela de cadastro de </w:t>
       </w:r>
       <w:r>
         <w:rPr>
@@ -16882,126 +16902,6 @@
           <w:sz w:val="24"/>
           <w:szCs w:val="24"/>
         </w:rPr>
-        <w:t>;</w:t>
-      </w:r>
-    </w:p>
-    <w:p>
-      <w:pPr>
-        <w:pStyle w:val="ListParagraph"/>
-        <w:numPr>
-          <w:ilvl w:val="0"/>
-          <w:numId w:val="14"/>
-        </w:numPr>
-        <w:rPr>
-          <w:rFonts w:ascii="Times New Roman" w:hAnsi="Times New Roman" w:cs="Times New Roman"/>
-          <w:sz w:val="24"/>
-          <w:szCs w:val="24"/>
-        </w:rPr>
-      </w:pPr>
-      <w:r>
-        <w:rPr>
-          <w:rFonts w:ascii="Times New Roman" w:hAnsi="Times New Roman" w:cs="Times New Roman"/>
-          <w:sz w:val="24"/>
-          <w:szCs w:val="24"/>
-        </w:rPr>
-        <w:t>O Ator clica em SALVAR;</w:t>
-      </w:r>
-    </w:p>
-    <w:p>
-      <w:pPr>
-        <w:pStyle w:val="ListParagraph"/>
-        <w:numPr>
-          <w:ilvl w:val="0"/>
-          <w:numId w:val="14"/>
-        </w:numPr>
-        <w:rPr>
-          <w:rFonts w:ascii="Times New Roman" w:hAnsi="Times New Roman" w:cs="Times New Roman"/>
-          <w:sz w:val="24"/>
-          <w:szCs w:val="24"/>
-        </w:rPr>
-      </w:pPr>
-      <w:r>
-        <w:rPr>
-          <w:rFonts w:ascii="Times New Roman" w:hAnsi="Times New Roman" w:cs="Times New Roman"/>
-          <w:sz w:val="24"/>
-          <w:szCs w:val="24"/>
-        </w:rPr>
-        <w:t xml:space="preserve">O sistema exibe uma mensagem em uma caixa de diálogo perguntando se confirma a atualização daquele </w:t>
-      </w:r>
-      <w:r>
-        <w:rPr>
-          <w:rFonts w:ascii="Times New Roman" w:hAnsi="Times New Roman" w:cs="Times New Roman"/>
-          <w:sz w:val="24"/>
-          <w:szCs w:val="24"/>
-        </w:rPr>
-        <w:t>Pedido</w:t>
-      </w:r>
-      <w:r>
-        <w:rPr>
-          <w:rFonts w:ascii="Times New Roman" w:hAnsi="Times New Roman" w:cs="Times New Roman"/>
-          <w:sz w:val="24"/>
-          <w:szCs w:val="24"/>
-        </w:rPr>
-        <w:t>;</w:t>
-      </w:r>
-    </w:p>
-    <w:p>
-      <w:pPr>
-        <w:pStyle w:val="ListParagraph"/>
-        <w:numPr>
-          <w:ilvl w:val="0"/>
-          <w:numId w:val="14"/>
-        </w:numPr>
-        <w:rPr>
-          <w:rFonts w:ascii="Times New Roman" w:hAnsi="Times New Roman" w:cs="Times New Roman"/>
-          <w:sz w:val="24"/>
-          <w:szCs w:val="24"/>
-        </w:rPr>
-      </w:pPr>
-      <w:r>
-        <w:rPr>
-          <w:rFonts w:ascii="Times New Roman" w:hAnsi="Times New Roman" w:cs="Times New Roman"/>
-          <w:sz w:val="24"/>
-          <w:szCs w:val="24"/>
-        </w:rPr>
-        <w:t>O Ator clica em “Não”;</w:t>
-      </w:r>
-    </w:p>
-    <w:p>
-      <w:pPr>
-        <w:pStyle w:val="ListParagraph"/>
-        <w:numPr>
-          <w:ilvl w:val="0"/>
-          <w:numId w:val="14"/>
-        </w:numPr>
-        <w:rPr>
-          <w:rFonts w:ascii="Times New Roman" w:hAnsi="Times New Roman" w:cs="Times New Roman"/>
-          <w:sz w:val="24"/>
-          <w:szCs w:val="24"/>
-        </w:rPr>
-      </w:pPr>
-      <w:r>
-        <w:rPr>
-          <w:rFonts w:ascii="Times New Roman" w:hAnsi="Times New Roman" w:cs="Times New Roman"/>
-          <w:sz w:val="24"/>
-          <w:szCs w:val="24"/>
-        </w:rPr>
-        <w:t xml:space="preserve">O sistema exibe a mensagem em uma caixa de Diálogo: “Deseja sair da tela de cadastro de </w:t>
-      </w:r>
-      <w:r>
-        <w:rPr>
-          <w:rFonts w:ascii="Times New Roman" w:hAnsi="Times New Roman" w:cs="Times New Roman"/>
-          <w:sz w:val="24"/>
-          <w:szCs w:val="24"/>
-        </w:rPr>
-        <w:t>Pedido</w:t>
-      </w:r>
-      <w:r>
-        <w:rPr>
-          <w:rFonts w:ascii="Times New Roman" w:hAnsi="Times New Roman" w:cs="Times New Roman"/>
-          <w:sz w:val="24"/>
-          <w:szCs w:val="24"/>
-        </w:rPr>
         <w:t>?”</w:t>
       </w:r>
     </w:p>
@@ -17010,7 +16910,7 @@
         <w:pStyle w:val="ListParagraph"/>
         <w:numPr>
           <w:ilvl w:val="0"/>
-          <w:numId w:val="14"/>
+          <w:numId w:val="48"/>
         </w:numPr>
         <w:rPr>
           <w:rFonts w:ascii="Times New Roman" w:hAnsi="Times New Roman" w:cs="Times New Roman"/>
@@ -17032,7 +16932,7 @@
         <w:pStyle w:val="ListParagraph"/>
         <w:numPr>
           <w:ilvl w:val="0"/>
-          <w:numId w:val="14"/>
+          <w:numId w:val="48"/>
         </w:numPr>
         <w:rPr>
           <w:rFonts w:ascii="Times New Roman" w:hAnsi="Times New Roman" w:cs="Times New Roman"/>
@@ -17054,15 +16954,7 @@
           <w:sz w:val="24"/>
           <w:szCs w:val="24"/>
         </w:rPr>
-        <w:t>Pedido</w:t>
-      </w:r>
-      <w:r>
-        <w:rPr>
-          <w:rFonts w:ascii="Times New Roman" w:hAnsi="Times New Roman" w:cs="Times New Roman"/>
-          <w:sz w:val="24"/>
-          <w:szCs w:val="24"/>
-        </w:rPr>
-        <w:t xml:space="preserve"> </w:t>
+        <w:t xml:space="preserve">Pedido </w:t>
       </w:r>
       <w:r>
         <w:rPr>
@@ -17078,7 +16970,7 @@
         <w:pStyle w:val="ListParagraph"/>
         <w:numPr>
           <w:ilvl w:val="0"/>
-          <w:numId w:val="14"/>
+          <w:numId w:val="48"/>
         </w:numPr>
         <w:rPr>
           <w:rFonts w:ascii="Times New Roman" w:hAnsi="Times New Roman" w:cs="Times New Roman"/>
@@ -27613,7 +27505,7 @@
 </file>
 
 <file path=word/endnotes.xml><?xml version="1.0" encoding="utf-8"?>
-<w:endnotes xmlns:wpc="http://schemas.microsoft.com/office/word/2010/wordprocessingCanvas" xmlns:cx="http://schemas.microsoft.com/office/drawing/2014/chartex" xmlns:cx1="http://schemas.microsoft.com/office/drawing/2015/9/8/chartex" xmlns:cx2="http://schemas.microsoft.com/office/drawing/2015/10/21/chartex" xmlns:cx3="http://schemas.microsoft.com/office/drawing/2016/5/9/chartex" xmlns:cx4="http://schemas.microsoft.com/office/drawing/2016/5/10/chartex" xmlns:cx5="http://schemas.microsoft.com/office/drawing/2016/5/11/chartex" xmlns:cx6="http://schemas.microsoft.com/office/drawing/2016/5/12/chartex" xmlns:cx7="http://schemas.microsoft.com/office/drawing/2016/5/13/chartex" xmlns:cx8="http://schemas.microsoft.com/office/drawing/2016/5/14/chartex" xmlns:mc="http://schemas.openxmlformats.org/markup-compatibility/2006" xmlns:aink="http://schemas.microsoft.com/office/drawing/2016/ink" xmlns:am3d="http://schemas.microsoft.com/office/drawing/2017/model3d" xmlns:o="urn:schemas-microsoft-com:office:office" xmlns:r="http://schemas.openxmlformats.org/officeDocument/2006/relationships" xmlns:m="http://schemas.openxmlformats.org/officeDocument/2006/math" xmlns:v="urn:schemas-microsoft-com:vml" xmlns:wp14="http://schemas.microsoft.com/office/word/2010/wordprocessingDrawing" xmlns:wp="http://schemas.openxmlformats.org/drawingml/2006/wordprocessingDrawing" xmlns:w10="urn:schemas-microsoft-com:office:word" xmlns:w="http://schemas.openxmlformats.org/wordprocessingml/2006/main" xmlns:w14="http://schemas.microsoft.com/office/word/2010/wordml" xmlns:w15="http://schemas.microsoft.com/office/word/2012/wordml" xmlns:w16cex="http://schemas.microsoft.com/office/word/2018/wordml/cex" xmlns:w16cid="http://schemas.microsoft.com/office/word/2016/wordml/cid" xmlns:w16="http://schemas.microsoft.com/office/word/2018/wordml" xmlns:w16se="http://schemas.microsoft.com/office/word/2015/wordml/symex" xmlns:wpg="http://schemas.microsoft.com/office/word/2010/wordprocessingGroup" xmlns:wpi="http://schemas.microsoft.com/office/word/2010/wordprocessingInk" xmlns:wne="http://schemas.microsoft.com/office/word/2006/wordml" xmlns:wps="http://schemas.microsoft.com/office/word/2010/wordprocessingShape" mc:Ignorable="w14 w15 w16se w16cid w16 w16cex wp14">
+<w:endnotes xmlns:wpc="http://schemas.microsoft.com/office/word/2010/wordprocessingCanvas" xmlns:cx="http://schemas.microsoft.com/office/drawing/2014/chartex" xmlns:cx1="http://schemas.microsoft.com/office/drawing/2015/9/8/chartex" xmlns:cx2="http://schemas.microsoft.com/office/drawing/2015/10/21/chartex" xmlns:cx3="http://schemas.microsoft.com/office/drawing/2016/5/9/chartex" xmlns:cx4="http://schemas.microsoft.com/office/drawing/2016/5/10/chartex" xmlns:cx5="http://schemas.microsoft.com/office/drawing/2016/5/11/chartex" xmlns:cx6="http://schemas.microsoft.com/office/drawing/2016/5/12/chartex" xmlns:cx7="http://schemas.microsoft.com/office/drawing/2016/5/13/chartex" xmlns:cx8="http://schemas.microsoft.com/office/drawing/2016/5/14/chartex" xmlns:mc="http://schemas.openxmlformats.org/markup-compatibility/2006" xmlns:aink="http://schemas.microsoft.com/office/drawing/2016/ink" xmlns:am3d="http://schemas.microsoft.com/office/drawing/2017/model3d" xmlns:o="urn:schemas-microsoft-com:office:office" xmlns:r="http://schemas.openxmlformats.org/officeDocument/2006/relationships" xmlns:m="http://schemas.openxmlformats.org/officeDocument/2006/math" xmlns:v="urn:schemas-microsoft-com:vml" xmlns:wp14="http://schemas.microsoft.com/office/word/2010/wordprocessingDrawing" xmlns:wp="http://schemas.openxmlformats.org/drawingml/2006/wordprocessingDrawing" xmlns:w10="urn:schemas-microsoft-com:office:word" xmlns:w="http://schemas.openxmlformats.org/wordprocessingml/2006/main" xmlns:w14="http://schemas.microsoft.com/office/word/2010/wordml" xmlns:w15="http://schemas.microsoft.com/office/word/2012/wordml" xmlns:w16cid="http://schemas.microsoft.com/office/word/2016/wordml/cid" xmlns:w16se="http://schemas.microsoft.com/office/word/2015/wordml/symex" xmlns:wpg="http://schemas.microsoft.com/office/word/2010/wordprocessingGroup" xmlns:wpi="http://schemas.microsoft.com/office/word/2010/wordprocessingInk" xmlns:wne="http://schemas.microsoft.com/office/word/2006/wordml" xmlns:wps="http://schemas.microsoft.com/office/word/2010/wordprocessingShape" mc:Ignorable="w14 w15 w16se w16cid wp14">
   <w:endnote w:type="separator" w:id="-1">
     <w:p>
       <w:pPr>
@@ -27638,7 +27530,7 @@
 </file>
 
 <file path=word/footnotes.xml><?xml version="1.0" encoding="utf-8"?>
-<w:footnotes xmlns:wpc="http://schemas.microsoft.com/office/word/2010/wordprocessingCanvas" xmlns:cx="http://schemas.microsoft.com/office/drawing/2014/chartex" xmlns:cx1="http://schemas.microsoft.com/office/drawing/2015/9/8/chartex" xmlns:cx2="http://schemas.microsoft.com/office/drawing/2015/10/21/chartex" xmlns:cx3="http://schemas.microsoft.com/office/drawing/2016/5/9/chartex" xmlns:cx4="http://schemas.microsoft.com/office/drawing/2016/5/10/chartex" xmlns:cx5="http://schemas.microsoft.com/office/drawing/2016/5/11/chartex" xmlns:cx6="http://schemas.microsoft.com/office/drawing/2016/5/12/chartex" xmlns:cx7="http://schemas.microsoft.com/office/drawing/2016/5/13/chartex" xmlns:cx8="http://schemas.microsoft.com/office/drawing/2016/5/14/chartex" xmlns:mc="http://schemas.openxmlformats.org/markup-compatibility/2006" xmlns:aink="http://schemas.microsoft.com/office/drawing/2016/ink" xmlns:am3d="http://schemas.microsoft.com/office/drawing/2017/model3d" xmlns:o="urn:schemas-microsoft-com:office:office" xmlns:r="http://schemas.openxmlformats.org/officeDocument/2006/relationships" xmlns:m="http://schemas.openxmlformats.org/officeDocument/2006/math" xmlns:v="urn:schemas-microsoft-com:vml" xmlns:wp14="http://schemas.microsoft.com/office/word/2010/wordprocessingDrawing" xmlns:wp="http://schemas.openxmlformats.org/drawingml/2006/wordprocessingDrawing" xmlns:w10="urn:schemas-microsoft-com:office:word" xmlns:w="http://schemas.openxmlformats.org/wordprocessingml/2006/main" xmlns:w14="http://schemas.microsoft.com/office/word/2010/wordml" xmlns:w15="http://schemas.microsoft.com/office/word/2012/wordml" xmlns:w16cex="http://schemas.microsoft.com/office/word/2018/wordml/cex" xmlns:w16cid="http://schemas.microsoft.com/office/word/2016/wordml/cid" xmlns:w16="http://schemas.microsoft.com/office/word/2018/wordml" xmlns:w16se="http://schemas.microsoft.com/office/word/2015/wordml/symex" xmlns:wpg="http://schemas.microsoft.com/office/word/2010/wordprocessingGroup" xmlns:wpi="http://schemas.microsoft.com/office/word/2010/wordprocessingInk" xmlns:wne="http://schemas.microsoft.com/office/word/2006/wordml" xmlns:wps="http://schemas.microsoft.com/office/word/2010/wordprocessingShape" mc:Ignorable="w14 w15 w16se w16cid w16 w16cex wp14">
+<w:footnotes xmlns:wpc="http://schemas.microsoft.com/office/word/2010/wordprocessingCanvas" xmlns:cx="http://schemas.microsoft.com/office/drawing/2014/chartex" xmlns:cx1="http://schemas.microsoft.com/office/drawing/2015/9/8/chartex" xmlns:cx2="http://schemas.microsoft.com/office/drawing/2015/10/21/chartex" xmlns:cx3="http://schemas.microsoft.com/office/drawing/2016/5/9/chartex" xmlns:cx4="http://schemas.microsoft.com/office/drawing/2016/5/10/chartex" xmlns:cx5="http://schemas.microsoft.com/office/drawing/2016/5/11/chartex" xmlns:cx6="http://schemas.microsoft.com/office/drawing/2016/5/12/chartex" xmlns:cx7="http://schemas.microsoft.com/office/drawing/2016/5/13/chartex" xmlns:cx8="http://schemas.microsoft.com/office/drawing/2016/5/14/chartex" xmlns:mc="http://schemas.openxmlformats.org/markup-compatibility/2006" xmlns:aink="http://schemas.microsoft.com/office/drawing/2016/ink" xmlns:am3d="http://schemas.microsoft.com/office/drawing/2017/model3d" xmlns:o="urn:schemas-microsoft-com:office:office" xmlns:r="http://schemas.openxmlformats.org/officeDocument/2006/relationships" xmlns:m="http://schemas.openxmlformats.org/officeDocument/2006/math" xmlns:v="urn:schemas-microsoft-com:vml" xmlns:wp14="http://schemas.microsoft.com/office/word/2010/wordprocessingDrawing" xmlns:wp="http://schemas.openxmlformats.org/drawingml/2006/wordprocessingDrawing" xmlns:w10="urn:schemas-microsoft-com:office:word" xmlns:w="http://schemas.openxmlformats.org/wordprocessingml/2006/main" xmlns:w14="http://schemas.microsoft.com/office/word/2010/wordml" xmlns:w15="http://schemas.microsoft.com/office/word/2012/wordml" xmlns:w16cid="http://schemas.microsoft.com/office/word/2016/wordml/cid" xmlns:w16se="http://schemas.microsoft.com/office/word/2015/wordml/symex" xmlns:wpg="http://schemas.microsoft.com/office/word/2010/wordprocessingGroup" xmlns:wpi="http://schemas.microsoft.com/office/word/2010/wordprocessingInk" xmlns:wne="http://schemas.microsoft.com/office/word/2006/wordml" xmlns:wps="http://schemas.microsoft.com/office/word/2010/wordprocessingShape" mc:Ignorable="w14 w15 w16se w16cid wp14">
   <w:footnote w:type="separator" w:id="-1">
     <w:p>
       <w:pPr>
@@ -27663,8 +27555,94 @@
 </file>
 
 <file path=word/numbering.xml><?xml version="1.0" encoding="utf-8"?>
-<w:numbering xmlns:wpc="http://schemas.microsoft.com/office/word/2010/wordprocessingCanvas" xmlns:cx="http://schemas.microsoft.com/office/drawing/2014/chartex" xmlns:cx1="http://schemas.microsoft.com/office/drawing/2015/9/8/chartex" xmlns:cx2="http://schemas.microsoft.com/office/drawing/2015/10/21/chartex" xmlns:cx3="http://schemas.microsoft.com/office/drawing/2016/5/9/chartex" xmlns:cx4="http://schemas.microsoft.com/office/drawing/2016/5/10/chartex" xmlns:cx5="http://schemas.microsoft.com/office/drawing/2016/5/11/chartex" xmlns:cx6="http://schemas.microsoft.com/office/drawing/2016/5/12/chartex" xmlns:cx7="http://schemas.microsoft.com/office/drawing/2016/5/13/chartex" xmlns:cx8="http://schemas.microsoft.com/office/drawing/2016/5/14/chartex" xmlns:mc="http://schemas.openxmlformats.org/markup-compatibility/2006" xmlns:aink="http://schemas.microsoft.com/office/drawing/2016/ink" xmlns:am3d="http://schemas.microsoft.com/office/drawing/2017/model3d" xmlns:o="urn:schemas-microsoft-com:office:office" xmlns:r="http://schemas.openxmlformats.org/officeDocument/2006/relationships" xmlns:m="http://schemas.openxmlformats.org/officeDocument/2006/math" xmlns:v="urn:schemas-microsoft-com:vml" xmlns:wp14="http://schemas.microsoft.com/office/word/2010/wordprocessingDrawing" xmlns:wp="http://schemas.openxmlformats.org/drawingml/2006/wordprocessingDrawing" xmlns:w10="urn:schemas-microsoft-com:office:word" xmlns:w="http://schemas.openxmlformats.org/wordprocessingml/2006/main" xmlns:w14="http://schemas.microsoft.com/office/word/2010/wordml" xmlns:w15="http://schemas.microsoft.com/office/word/2012/wordml" xmlns:w16cex="http://schemas.microsoft.com/office/word/2018/wordml/cex" xmlns:w16cid="http://schemas.microsoft.com/office/word/2016/wordml/cid" xmlns:w16="http://schemas.microsoft.com/office/word/2018/wordml" xmlns:w16se="http://schemas.microsoft.com/office/word/2015/wordml/symex" xmlns:wpg="http://schemas.microsoft.com/office/word/2010/wordprocessingGroup" xmlns:wpi="http://schemas.microsoft.com/office/word/2010/wordprocessingInk" xmlns:wne="http://schemas.microsoft.com/office/word/2006/wordml" xmlns:wps="http://schemas.microsoft.com/office/word/2010/wordprocessingShape" mc:Ignorable="w14 w15 w16se w16cid w16 w16cex wp14">
+<w:numbering xmlns:wpc="http://schemas.microsoft.com/office/word/2010/wordprocessingCanvas" xmlns:cx="http://schemas.microsoft.com/office/drawing/2014/chartex" xmlns:cx1="http://schemas.microsoft.com/office/drawing/2015/9/8/chartex" xmlns:cx2="http://schemas.microsoft.com/office/drawing/2015/10/21/chartex" xmlns:cx3="http://schemas.microsoft.com/office/drawing/2016/5/9/chartex" xmlns:cx4="http://schemas.microsoft.com/office/drawing/2016/5/10/chartex" xmlns:cx5="http://schemas.microsoft.com/office/drawing/2016/5/11/chartex" xmlns:cx6="http://schemas.microsoft.com/office/drawing/2016/5/12/chartex" xmlns:cx7="http://schemas.microsoft.com/office/drawing/2016/5/13/chartex" xmlns:cx8="http://schemas.microsoft.com/office/drawing/2016/5/14/chartex" xmlns:mc="http://schemas.openxmlformats.org/markup-compatibility/2006" xmlns:aink="http://schemas.microsoft.com/office/drawing/2016/ink" xmlns:am3d="http://schemas.microsoft.com/office/drawing/2017/model3d" xmlns:o="urn:schemas-microsoft-com:office:office" xmlns:r="http://schemas.openxmlformats.org/officeDocument/2006/relationships" xmlns:m="http://schemas.openxmlformats.org/officeDocument/2006/math" xmlns:v="urn:schemas-microsoft-com:vml" xmlns:wp14="http://schemas.microsoft.com/office/word/2010/wordprocessingDrawing" xmlns:wp="http://schemas.openxmlformats.org/drawingml/2006/wordprocessingDrawing" xmlns:w10="urn:schemas-microsoft-com:office:word" xmlns:w="http://schemas.openxmlformats.org/wordprocessingml/2006/main" xmlns:w14="http://schemas.microsoft.com/office/word/2010/wordml" xmlns:w15="http://schemas.microsoft.com/office/word/2012/wordml" xmlns:w16cid="http://schemas.microsoft.com/office/word/2016/wordml/cid" xmlns:w16se="http://schemas.microsoft.com/office/word/2015/wordml/symex" xmlns:wpg="http://schemas.microsoft.com/office/word/2010/wordprocessingGroup" xmlns:wpi="http://schemas.microsoft.com/office/word/2010/wordprocessingInk" xmlns:wne="http://schemas.microsoft.com/office/word/2006/wordml" xmlns:wps="http://schemas.microsoft.com/office/word/2010/wordprocessingShape" mc:Ignorable="w14 w15 w16se w16cid wp14">
   <w:abstractNum w:abstractNumId="0" w15:restartNumberingAfterBreak="0">
+    <w:nsid w:val="016B245A"/>
+    <w:multiLevelType w:val="hybridMultilevel"/>
+    <w:tmpl w:val="7E52B608"/>
+    <w:lvl w:ilvl="0" w:tplc="0416000F">
+      <w:start w:val="1"/>
+      <w:numFmt w:val="decimal"/>
+      <w:lvlText w:val="%1."/>
+      <w:lvlJc w:val="left"/>
+      <w:pPr>
+        <w:ind w:left="1440" w:hanging="360"/>
+      </w:pPr>
+    </w:lvl>
+    <w:lvl w:ilvl="1" w:tplc="04160019" w:tentative="1">
+      <w:start w:val="1"/>
+      <w:numFmt w:val="lowerLetter"/>
+      <w:lvlText w:val="%2."/>
+      <w:lvlJc w:val="left"/>
+      <w:pPr>
+        <w:ind w:left="2160" w:hanging="360"/>
+      </w:pPr>
+    </w:lvl>
+    <w:lvl w:ilvl="2" w:tplc="0416001B" w:tentative="1">
+      <w:start w:val="1"/>
+      <w:numFmt w:val="lowerRoman"/>
+      <w:lvlText w:val="%3."/>
+      <w:lvlJc w:val="right"/>
+      <w:pPr>
+        <w:ind w:left="2880" w:hanging="180"/>
+      </w:pPr>
+    </w:lvl>
+    <w:lvl w:ilvl="3" w:tplc="0416000F" w:tentative="1">
+      <w:start w:val="1"/>
+      <w:numFmt w:val="decimal"/>
+      <w:lvlText w:val="%4."/>
+      <w:lvlJc w:val="left"/>
+      <w:pPr>
+        <w:ind w:left="3600" w:hanging="360"/>
+      </w:pPr>
+    </w:lvl>
+    <w:lvl w:ilvl="4" w:tplc="04160019" w:tentative="1">
+      <w:start w:val="1"/>
+      <w:numFmt w:val="lowerLetter"/>
+      <w:lvlText w:val="%5."/>
+      <w:lvlJc w:val="left"/>
+      <w:pPr>
+        <w:ind w:left="4320" w:hanging="360"/>
+      </w:pPr>
+    </w:lvl>
+    <w:lvl w:ilvl="5" w:tplc="0416001B" w:tentative="1">
+      <w:start w:val="1"/>
+      <w:numFmt w:val="lowerRoman"/>
+      <w:lvlText w:val="%6."/>
+      <w:lvlJc w:val="right"/>
+      <w:pPr>
+        <w:ind w:left="5040" w:hanging="180"/>
+      </w:pPr>
+    </w:lvl>
+    <w:lvl w:ilvl="6" w:tplc="0416000F" w:tentative="1">
+      <w:start w:val="1"/>
+      <w:numFmt w:val="decimal"/>
+      <w:lvlText w:val="%7."/>
+      <w:lvlJc w:val="left"/>
+      <w:pPr>
+        <w:ind w:left="5760" w:hanging="360"/>
+      </w:pPr>
+    </w:lvl>
+    <w:lvl w:ilvl="7" w:tplc="04160019" w:tentative="1">
+      <w:start w:val="1"/>
+      <w:numFmt w:val="lowerLetter"/>
+      <w:lvlText w:val="%8."/>
+      <w:lvlJc w:val="left"/>
+      <w:pPr>
+        <w:ind w:left="6480" w:hanging="360"/>
+      </w:pPr>
+    </w:lvl>
+    <w:lvl w:ilvl="8" w:tplc="0416001B" w:tentative="1">
+      <w:start w:val="1"/>
+      <w:numFmt w:val="lowerRoman"/>
+      <w:lvlText w:val="%9."/>
+      <w:lvlJc w:val="right"/>
+      <w:pPr>
+        <w:ind w:left="7200" w:hanging="180"/>
+      </w:pPr>
+    </w:lvl>
+  </w:abstractNum>
+  <w:abstractNum w:abstractNumId="1" w15:restartNumberingAfterBreak="0">
     <w:nsid w:val="023969FD"/>
     <w:multiLevelType w:val="hybridMultilevel"/>
     <w:tmpl w:val="A9CEE1B4"/>
@@ -27750,7 +27728,7 @@
       </w:pPr>
     </w:lvl>
   </w:abstractNum>
-  <w:abstractNum w:abstractNumId="1" w15:restartNumberingAfterBreak="0">
+  <w:abstractNum w:abstractNumId="2" w15:restartNumberingAfterBreak="0">
     <w:nsid w:val="056828F7"/>
     <w:multiLevelType w:val="hybridMultilevel"/>
     <w:tmpl w:val="DEEEFD70"/>
@@ -27836,7 +27814,7 @@
       </w:pPr>
     </w:lvl>
   </w:abstractNum>
-  <w:abstractNum w:abstractNumId="2" w15:restartNumberingAfterBreak="0">
+  <w:abstractNum w:abstractNumId="3" w15:restartNumberingAfterBreak="0">
     <w:nsid w:val="0649501A"/>
     <w:multiLevelType w:val="hybridMultilevel"/>
     <w:tmpl w:val="69D68E12"/>
@@ -27922,7 +27900,7 @@
       </w:pPr>
     </w:lvl>
   </w:abstractNum>
-  <w:abstractNum w:abstractNumId="3" w15:restartNumberingAfterBreak="0">
+  <w:abstractNum w:abstractNumId="4" w15:restartNumberingAfterBreak="0">
     <w:nsid w:val="06EB1364"/>
     <w:multiLevelType w:val="hybridMultilevel"/>
     <w:tmpl w:val="4CBA0868"/>
@@ -28008,7 +27986,7 @@
       </w:pPr>
     </w:lvl>
   </w:abstractNum>
-  <w:abstractNum w:abstractNumId="4" w15:restartNumberingAfterBreak="0">
+  <w:abstractNum w:abstractNumId="5" w15:restartNumberingAfterBreak="0">
     <w:nsid w:val="073B2491"/>
     <w:multiLevelType w:val="hybridMultilevel"/>
     <w:tmpl w:val="1C66BCB0"/>
@@ -28094,7 +28072,93 @@
       </w:pPr>
     </w:lvl>
   </w:abstractNum>
-  <w:abstractNum w:abstractNumId="5" w15:restartNumberingAfterBreak="0">
+  <w:abstractNum w:abstractNumId="6" w15:restartNumberingAfterBreak="0">
+    <w:nsid w:val="0B9B6A40"/>
+    <w:multiLevelType w:val="hybridMultilevel"/>
+    <w:tmpl w:val="B01490EE"/>
+    <w:lvl w:ilvl="0" w:tplc="0416000F">
+      <w:start w:val="1"/>
+      <w:numFmt w:val="decimal"/>
+      <w:lvlText w:val="%1."/>
+      <w:lvlJc w:val="left"/>
+      <w:pPr>
+        <w:ind w:left="1080" w:hanging="360"/>
+      </w:pPr>
+    </w:lvl>
+    <w:lvl w:ilvl="1" w:tplc="04160019" w:tentative="1">
+      <w:start w:val="1"/>
+      <w:numFmt w:val="lowerLetter"/>
+      <w:lvlText w:val="%2."/>
+      <w:lvlJc w:val="left"/>
+      <w:pPr>
+        <w:ind w:left="1800" w:hanging="360"/>
+      </w:pPr>
+    </w:lvl>
+    <w:lvl w:ilvl="2" w:tplc="0416001B" w:tentative="1">
+      <w:start w:val="1"/>
+      <w:numFmt w:val="lowerRoman"/>
+      <w:lvlText w:val="%3."/>
+      <w:lvlJc w:val="right"/>
+      <w:pPr>
+        <w:ind w:left="2520" w:hanging="180"/>
+      </w:pPr>
+    </w:lvl>
+    <w:lvl w:ilvl="3" w:tplc="0416000F" w:tentative="1">
+      <w:start w:val="1"/>
+      <w:numFmt w:val="decimal"/>
+      <w:lvlText w:val="%4."/>
+      <w:lvlJc w:val="left"/>
+      <w:pPr>
+        <w:ind w:left="3240" w:hanging="360"/>
+      </w:pPr>
+    </w:lvl>
+    <w:lvl w:ilvl="4" w:tplc="04160019" w:tentative="1">
+      <w:start w:val="1"/>
+      <w:numFmt w:val="lowerLetter"/>
+      <w:lvlText w:val="%5."/>
+      <w:lvlJc w:val="left"/>
+      <w:pPr>
+        <w:ind w:left="3960" w:hanging="360"/>
+      </w:pPr>
+    </w:lvl>
+    <w:lvl w:ilvl="5" w:tplc="0416001B" w:tentative="1">
+      <w:start w:val="1"/>
+      <w:numFmt w:val="lowerRoman"/>
+      <w:lvlText w:val="%6."/>
+      <w:lvlJc w:val="right"/>
+      <w:pPr>
+        <w:ind w:left="4680" w:hanging="180"/>
+      </w:pPr>
+    </w:lvl>
+    <w:lvl w:ilvl="6" w:tplc="0416000F" w:tentative="1">
+      <w:start w:val="1"/>
+      <w:numFmt w:val="decimal"/>
+      <w:lvlText w:val="%7."/>
+      <w:lvlJc w:val="left"/>
+      <w:pPr>
+        <w:ind w:left="5400" w:hanging="360"/>
+      </w:pPr>
+    </w:lvl>
+    <w:lvl w:ilvl="7" w:tplc="04160019" w:tentative="1">
+      <w:start w:val="1"/>
+      <w:numFmt w:val="lowerLetter"/>
+      <w:lvlText w:val="%8."/>
+      <w:lvlJc w:val="left"/>
+      <w:pPr>
+        <w:ind w:left="6120" w:hanging="360"/>
+      </w:pPr>
+    </w:lvl>
+    <w:lvl w:ilvl="8" w:tplc="0416001B" w:tentative="1">
+      <w:start w:val="1"/>
+      <w:numFmt w:val="lowerRoman"/>
+      <w:lvlText w:val="%9."/>
+      <w:lvlJc w:val="right"/>
+      <w:pPr>
+        <w:ind w:left="6840" w:hanging="180"/>
+      </w:pPr>
+    </w:lvl>
+  </w:abstractNum>
+  <w:abstractNum w:abstractNumId="7" w15:restartNumberingAfterBreak="0">
     <w:nsid w:val="0D4B331D"/>
     <w:multiLevelType w:val="hybridMultilevel"/>
     <w:tmpl w:val="84A8C274"/>
@@ -28180,7 +28244,7 @@
       </w:pPr>
     </w:lvl>
   </w:abstractNum>
-  <w:abstractNum w:abstractNumId="6" w15:restartNumberingAfterBreak="0">
+  <w:abstractNum w:abstractNumId="8" w15:restartNumberingAfterBreak="0">
     <w:nsid w:val="0DC7413F"/>
     <w:multiLevelType w:val="hybridMultilevel"/>
     <w:tmpl w:val="E456372C"/>
@@ -28269,7 +28333,7 @@
       </w:pPr>
     </w:lvl>
   </w:abstractNum>
-  <w:abstractNum w:abstractNumId="7" w15:restartNumberingAfterBreak="0">
+  <w:abstractNum w:abstractNumId="9" w15:restartNumberingAfterBreak="0">
     <w:nsid w:val="0EB5560E"/>
     <w:multiLevelType w:val="hybridMultilevel"/>
     <w:tmpl w:val="84A8C274"/>
@@ -28355,7 +28419,7 @@
       </w:pPr>
     </w:lvl>
   </w:abstractNum>
-  <w:abstractNum w:abstractNumId="8" w15:restartNumberingAfterBreak="0">
+  <w:abstractNum w:abstractNumId="10" w15:restartNumberingAfterBreak="0">
     <w:nsid w:val="10D871D3"/>
     <w:multiLevelType w:val="hybridMultilevel"/>
     <w:tmpl w:val="914A55D2"/>
@@ -28441,7 +28505,179 @@
       </w:pPr>
     </w:lvl>
   </w:abstractNum>
-  <w:abstractNum w:abstractNumId="9" w15:restartNumberingAfterBreak="0">
+  <w:abstractNum w:abstractNumId="11" w15:restartNumberingAfterBreak="0">
+    <w:nsid w:val="154407B6"/>
+    <w:multiLevelType w:val="hybridMultilevel"/>
+    <w:tmpl w:val="CFE08248"/>
+    <w:lvl w:ilvl="0" w:tplc="0416000F">
+      <w:start w:val="1"/>
+      <w:numFmt w:val="decimal"/>
+      <w:lvlText w:val="%1."/>
+      <w:lvlJc w:val="left"/>
+      <w:pPr>
+        <w:ind w:left="1440" w:hanging="360"/>
+      </w:pPr>
+    </w:lvl>
+    <w:lvl w:ilvl="1" w:tplc="04160019" w:tentative="1">
+      <w:start w:val="1"/>
+      <w:numFmt w:val="lowerLetter"/>
+      <w:lvlText w:val="%2."/>
+      <w:lvlJc w:val="left"/>
+      <w:pPr>
+        <w:ind w:left="2160" w:hanging="360"/>
+      </w:pPr>
+    </w:lvl>
+    <w:lvl w:ilvl="2" w:tplc="0416001B" w:tentative="1">
+      <w:start w:val="1"/>
+      <w:numFmt w:val="lowerRoman"/>
+      <w:lvlText w:val="%3."/>
+      <w:lvlJc w:val="right"/>
+      <w:pPr>
+        <w:ind w:left="2880" w:hanging="180"/>
+      </w:pPr>
+    </w:lvl>
+    <w:lvl w:ilvl="3" w:tplc="0416000F" w:tentative="1">
+      <w:start w:val="1"/>
+      <w:numFmt w:val="decimal"/>
+      <w:lvlText w:val="%4."/>
+      <w:lvlJc w:val="left"/>
+      <w:pPr>
+        <w:ind w:left="3600" w:hanging="360"/>
+      </w:pPr>
+    </w:lvl>
+    <w:lvl w:ilvl="4" w:tplc="04160019" w:tentative="1">
+      <w:start w:val="1"/>
+      <w:numFmt w:val="lowerLetter"/>
+      <w:lvlText w:val="%5."/>
+      <w:lvlJc w:val="left"/>
+      <w:pPr>
+        <w:ind w:left="4320" w:hanging="360"/>
+      </w:pPr>
+    </w:lvl>
+    <w:lvl w:ilvl="5" w:tplc="0416001B" w:tentative="1">
+      <w:start w:val="1"/>
+      <w:numFmt w:val="lowerRoman"/>
+      <w:lvlText w:val="%6."/>
+      <w:lvlJc w:val="right"/>
+      <w:pPr>
+        <w:ind w:left="5040" w:hanging="180"/>
+      </w:pPr>
+    </w:lvl>
+    <w:lvl w:ilvl="6" w:tplc="0416000F" w:tentative="1">
+      <w:start w:val="1"/>
+      <w:numFmt w:val="decimal"/>
+      <w:lvlText w:val="%7."/>
+      <w:lvlJc w:val="left"/>
+      <w:pPr>
+        <w:ind w:left="5760" w:hanging="360"/>
+      </w:pPr>
+    </w:lvl>
+    <w:lvl w:ilvl="7" w:tplc="04160019" w:tentative="1">
+      <w:start w:val="1"/>
+      <w:numFmt w:val="lowerLetter"/>
+      <w:lvlText w:val="%8."/>
+      <w:lvlJc w:val="left"/>
+      <w:pPr>
+        <w:ind w:left="6480" w:hanging="360"/>
+      </w:pPr>
+    </w:lvl>
+    <w:lvl w:ilvl="8" w:tplc="0416001B" w:tentative="1">
+      <w:start w:val="1"/>
+      <w:numFmt w:val="lowerRoman"/>
+      <w:lvlText w:val="%9."/>
+      <w:lvlJc w:val="right"/>
+      <w:pPr>
+        <w:ind w:left="7200" w:hanging="180"/>
+      </w:pPr>
+    </w:lvl>
+  </w:abstractNum>
+  <w:abstractNum w:abstractNumId="12" w15:restartNumberingAfterBreak="0">
+    <w:nsid w:val="19017917"/>
+    <w:multiLevelType w:val="hybridMultilevel"/>
+    <w:tmpl w:val="76AC155C"/>
+    <w:lvl w:ilvl="0" w:tplc="0416000F">
+      <w:start w:val="1"/>
+      <w:numFmt w:val="decimal"/>
+      <w:lvlText w:val="%1."/>
+      <w:lvlJc w:val="left"/>
+      <w:pPr>
+        <w:ind w:left="1080" w:hanging="360"/>
+      </w:pPr>
+    </w:lvl>
+    <w:lvl w:ilvl="1" w:tplc="04160019" w:tentative="1">
+      <w:start w:val="1"/>
+      <w:numFmt w:val="lowerLetter"/>
+      <w:lvlText w:val="%2."/>
+      <w:lvlJc w:val="left"/>
+      <w:pPr>
+        <w:ind w:left="1800" w:hanging="360"/>
+      </w:pPr>
+    </w:lvl>
+    <w:lvl w:ilvl="2" w:tplc="0416001B" w:tentative="1">
+      <w:start w:val="1"/>
+      <w:numFmt w:val="lowerRoman"/>
+      <w:lvlText w:val="%3."/>
+      <w:lvlJc w:val="right"/>
+      <w:pPr>
+        <w:ind w:left="2520" w:hanging="180"/>
+      </w:pPr>
+    </w:lvl>
+    <w:lvl w:ilvl="3" w:tplc="0416000F" w:tentative="1">
+      <w:start w:val="1"/>
+      <w:numFmt w:val="decimal"/>
+      <w:lvlText w:val="%4."/>
+      <w:lvlJc w:val="left"/>
+      <w:pPr>
+        <w:ind w:left="3240" w:hanging="360"/>
+      </w:pPr>
+    </w:lvl>
+    <w:lvl w:ilvl="4" w:tplc="04160019" w:tentative="1">
+      <w:start w:val="1"/>
+      <w:numFmt w:val="lowerLetter"/>
+      <w:lvlText w:val="%5."/>
+      <w:lvlJc w:val="left"/>
+      <w:pPr>
+        <w:ind w:left="3960" w:hanging="360"/>
+      </w:pPr>
+    </w:lvl>
+    <w:lvl w:ilvl="5" w:tplc="0416001B" w:tentative="1">
+      <w:start w:val="1"/>
+      <w:numFmt w:val="lowerRoman"/>
+      <w:lvlText w:val="%6."/>
+      <w:lvlJc w:val="right"/>
+      <w:pPr>
+        <w:ind w:left="4680" w:hanging="180"/>
+      </w:pPr>
+    </w:lvl>
+    <w:lvl w:ilvl="6" w:tplc="0416000F" w:tentative="1">
+      <w:start w:val="1"/>
+      <w:numFmt w:val="decimal"/>
+      <w:lvlText w:val="%7."/>
+      <w:lvlJc w:val="left"/>
+      <w:pPr>
+        <w:ind w:left="5400" w:hanging="360"/>
+      </w:pPr>
+    </w:lvl>
+    <w:lvl w:ilvl="7" w:tplc="04160019" w:tentative="1">
+      <w:start w:val="1"/>
+      <w:numFmt w:val="lowerLetter"/>
+      <w:lvlText w:val="%8."/>
+      <w:lvlJc w:val="left"/>
+      <w:pPr>
+        <w:ind w:left="6120" w:hanging="360"/>
+      </w:pPr>
+    </w:lvl>
+    <w:lvl w:ilvl="8" w:tplc="0416001B" w:tentative="1">
+      <w:start w:val="1"/>
+      <w:numFmt w:val="lowerRoman"/>
+      <w:lvlText w:val="%9."/>
+      <w:lvlJc w:val="right"/>
+      <w:pPr>
+        <w:ind w:left="6840" w:hanging="180"/>
+      </w:pPr>
+    </w:lvl>
+  </w:abstractNum>
+  <w:abstractNum w:abstractNumId="13" w15:restartNumberingAfterBreak="0">
     <w:nsid w:val="1C05144F"/>
     <w:multiLevelType w:val="hybridMultilevel"/>
     <w:tmpl w:val="1EC0274A"/>
@@ -28530,7 +28766,7 @@
       </w:pPr>
     </w:lvl>
   </w:abstractNum>
-  <w:abstractNum w:abstractNumId="10" w15:restartNumberingAfterBreak="0">
+  <w:abstractNum w:abstractNumId="14" w15:restartNumberingAfterBreak="0">
     <w:nsid w:val="1C6750F2"/>
     <w:multiLevelType w:val="hybridMultilevel"/>
     <w:tmpl w:val="1B3E5BE0"/>
@@ -28616,7 +28852,7 @@
       </w:pPr>
     </w:lvl>
   </w:abstractNum>
-  <w:abstractNum w:abstractNumId="11" w15:restartNumberingAfterBreak="0">
+  <w:abstractNum w:abstractNumId="15" w15:restartNumberingAfterBreak="0">
     <w:nsid w:val="24307E38"/>
     <w:multiLevelType w:val="hybridMultilevel"/>
     <w:tmpl w:val="C8782E66"/>
@@ -28702,7 +28938,7 @@
       </w:pPr>
     </w:lvl>
   </w:abstractNum>
-  <w:abstractNum w:abstractNumId="12" w15:restartNumberingAfterBreak="0">
+  <w:abstractNum w:abstractNumId="16" w15:restartNumberingAfterBreak="0">
     <w:nsid w:val="259C072D"/>
     <w:multiLevelType w:val="hybridMultilevel"/>
     <w:tmpl w:val="DEEEFD70"/>
@@ -28788,7 +29024,7 @@
       </w:pPr>
     </w:lvl>
   </w:abstractNum>
-  <w:abstractNum w:abstractNumId="13" w15:restartNumberingAfterBreak="0">
+  <w:abstractNum w:abstractNumId="17" w15:restartNumberingAfterBreak="0">
     <w:nsid w:val="2A6944C2"/>
     <w:multiLevelType w:val="hybridMultilevel"/>
     <w:tmpl w:val="1C66BCB0"/>
@@ -28874,7 +29110,7 @@
       </w:pPr>
     </w:lvl>
   </w:abstractNum>
-  <w:abstractNum w:abstractNumId="14" w15:restartNumberingAfterBreak="0">
+  <w:abstractNum w:abstractNumId="18" w15:restartNumberingAfterBreak="0">
     <w:nsid w:val="2B2A2433"/>
     <w:multiLevelType w:val="hybridMultilevel"/>
     <w:tmpl w:val="BD8047BA"/>
@@ -28963,7 +29199,7 @@
       </w:pPr>
     </w:lvl>
   </w:abstractNum>
-  <w:abstractNum w:abstractNumId="15" w15:restartNumberingAfterBreak="0">
+  <w:abstractNum w:abstractNumId="19" w15:restartNumberingAfterBreak="0">
     <w:nsid w:val="2D914636"/>
     <w:multiLevelType w:val="hybridMultilevel"/>
     <w:tmpl w:val="AE603B8E"/>
@@ -29049,7 +29285,179 @@
       </w:pPr>
     </w:lvl>
   </w:abstractNum>
-  <w:abstractNum w:abstractNumId="16" w15:restartNumberingAfterBreak="0">
+  <w:abstractNum w:abstractNumId="20" w15:restartNumberingAfterBreak="0">
+    <w:nsid w:val="2E1515E8"/>
+    <w:multiLevelType w:val="hybridMultilevel"/>
+    <w:tmpl w:val="453678BE"/>
+    <w:lvl w:ilvl="0" w:tplc="0416000F">
+      <w:start w:val="1"/>
+      <w:numFmt w:val="decimal"/>
+      <w:lvlText w:val="%1."/>
+      <w:lvlJc w:val="left"/>
+      <w:pPr>
+        <w:ind w:left="1080" w:hanging="360"/>
+      </w:pPr>
+    </w:lvl>
+    <w:lvl w:ilvl="1" w:tplc="04160019" w:tentative="1">
+      <w:start w:val="1"/>
+      <w:numFmt w:val="lowerLetter"/>
+      <w:lvlText w:val="%2."/>
+      <w:lvlJc w:val="left"/>
+      <w:pPr>
+        <w:ind w:left="1800" w:hanging="360"/>
+      </w:pPr>
+    </w:lvl>
+    <w:lvl w:ilvl="2" w:tplc="0416001B" w:tentative="1">
+      <w:start w:val="1"/>
+      <w:numFmt w:val="lowerRoman"/>
+      <w:lvlText w:val="%3."/>
+      <w:lvlJc w:val="right"/>
+      <w:pPr>
+        <w:ind w:left="2520" w:hanging="180"/>
+      </w:pPr>
+    </w:lvl>
+    <w:lvl w:ilvl="3" w:tplc="0416000F" w:tentative="1">
+      <w:start w:val="1"/>
+      <w:numFmt w:val="decimal"/>
+      <w:lvlText w:val="%4."/>
+      <w:lvlJc w:val="left"/>
+      <w:pPr>
+        <w:ind w:left="3240" w:hanging="360"/>
+      </w:pPr>
+    </w:lvl>
+    <w:lvl w:ilvl="4" w:tplc="04160019" w:tentative="1">
+      <w:start w:val="1"/>
+      <w:numFmt w:val="lowerLetter"/>
+      <w:lvlText w:val="%5."/>
+      <w:lvlJc w:val="left"/>
+      <w:pPr>
+        <w:ind w:left="3960" w:hanging="360"/>
+      </w:pPr>
+    </w:lvl>
+    <w:lvl w:ilvl="5" w:tplc="0416001B" w:tentative="1">
+      <w:start w:val="1"/>
+      <w:numFmt w:val="lowerRoman"/>
+      <w:lvlText w:val="%6."/>
+      <w:lvlJc w:val="right"/>
+      <w:pPr>
+        <w:ind w:left="4680" w:hanging="180"/>
+      </w:pPr>
+    </w:lvl>
+    <w:lvl w:ilvl="6" w:tplc="0416000F" w:tentative="1">
+      <w:start w:val="1"/>
+      <w:numFmt w:val="decimal"/>
+      <w:lvlText w:val="%7."/>
+      <w:lvlJc w:val="left"/>
+      <w:pPr>
+        <w:ind w:left="5400" w:hanging="360"/>
+      </w:pPr>
+    </w:lvl>
+    <w:lvl w:ilvl="7" w:tplc="04160019" w:tentative="1">
+      <w:start w:val="1"/>
+      <w:numFmt w:val="lowerLetter"/>
+      <w:lvlText w:val="%8."/>
+      <w:lvlJc w:val="left"/>
+      <w:pPr>
+        <w:ind w:left="6120" w:hanging="360"/>
+      </w:pPr>
+    </w:lvl>
+    <w:lvl w:ilvl="8" w:tplc="0416001B" w:tentative="1">
+      <w:start w:val="1"/>
+      <w:numFmt w:val="lowerRoman"/>
+      <w:lvlText w:val="%9."/>
+      <w:lvlJc w:val="right"/>
+      <w:pPr>
+        <w:ind w:left="6840" w:hanging="180"/>
+      </w:pPr>
+    </w:lvl>
+  </w:abstractNum>
+  <w:abstractNum w:abstractNumId="21" w15:restartNumberingAfterBreak="0">
+    <w:nsid w:val="2EC73758"/>
+    <w:multiLevelType w:val="hybridMultilevel"/>
+    <w:tmpl w:val="E77E72D6"/>
+    <w:lvl w:ilvl="0" w:tplc="0416000F">
+      <w:start w:val="1"/>
+      <w:numFmt w:val="decimal"/>
+      <w:lvlText w:val="%1."/>
+      <w:lvlJc w:val="left"/>
+      <w:pPr>
+        <w:ind w:left="1440" w:hanging="360"/>
+      </w:pPr>
+    </w:lvl>
+    <w:lvl w:ilvl="1" w:tplc="04160019" w:tentative="1">
+      <w:start w:val="1"/>
+      <w:numFmt w:val="lowerLetter"/>
+      <w:lvlText w:val="%2."/>
+      <w:lvlJc w:val="left"/>
+      <w:pPr>
+        <w:ind w:left="2160" w:hanging="360"/>
+      </w:pPr>
+    </w:lvl>
+    <w:lvl w:ilvl="2" w:tplc="0416001B" w:tentative="1">
+      <w:start w:val="1"/>
+      <w:numFmt w:val="lowerRoman"/>
+      <w:lvlText w:val="%3."/>
+      <w:lvlJc w:val="right"/>
+      <w:pPr>
+        <w:ind w:left="2880" w:hanging="180"/>
+      </w:pPr>
+    </w:lvl>
+    <w:lvl w:ilvl="3" w:tplc="0416000F" w:tentative="1">
+      <w:start w:val="1"/>
+      <w:numFmt w:val="decimal"/>
+      <w:lvlText w:val="%4."/>
+      <w:lvlJc w:val="left"/>
+      <w:pPr>
+        <w:ind w:left="3600" w:hanging="360"/>
+      </w:pPr>
+    </w:lvl>
+    <w:lvl w:ilvl="4" w:tplc="04160019" w:tentative="1">
+      <w:start w:val="1"/>
+      <w:numFmt w:val="lowerLetter"/>
+      <w:lvlText w:val="%5."/>
+      <w:lvlJc w:val="left"/>
+      <w:pPr>
+        <w:ind w:left="4320" w:hanging="360"/>
+      </w:pPr>
+    </w:lvl>
+    <w:lvl w:ilvl="5" w:tplc="0416001B" w:tentative="1">
+      <w:start w:val="1"/>
+      <w:numFmt w:val="lowerRoman"/>
+      <w:lvlText w:val="%6."/>
+      <w:lvlJc w:val="right"/>
+      <w:pPr>
+        <w:ind w:left="5040" w:hanging="180"/>
+      </w:pPr>
+    </w:lvl>
+    <w:lvl w:ilvl="6" w:tplc="0416000F" w:tentative="1">
+      <w:start w:val="1"/>
+      <w:numFmt w:val="decimal"/>
+      <w:lvlText w:val="%7."/>
+      <w:lvlJc w:val="left"/>
+      <w:pPr>
+        <w:ind w:left="5760" w:hanging="360"/>
+      </w:pPr>
+    </w:lvl>
+    <w:lvl w:ilvl="7" w:tplc="04160019" w:tentative="1">
+      <w:start w:val="1"/>
+      <w:numFmt w:val="lowerLetter"/>
+      <w:lvlText w:val="%8."/>
+      <w:lvlJc w:val="left"/>
+      <w:pPr>
+        <w:ind w:left="6480" w:hanging="360"/>
+      </w:pPr>
+    </w:lvl>
+    <w:lvl w:ilvl="8" w:tplc="0416001B" w:tentative="1">
+      <w:start w:val="1"/>
+      <w:numFmt w:val="lowerRoman"/>
+      <w:lvlText w:val="%9."/>
+      <w:lvlJc w:val="right"/>
+      <w:pPr>
+        <w:ind w:left="7200" w:hanging="180"/>
+      </w:pPr>
+    </w:lvl>
+  </w:abstractNum>
+  <w:abstractNum w:abstractNumId="22" w15:restartNumberingAfterBreak="0">
     <w:nsid w:val="309212C1"/>
     <w:multiLevelType w:val="hybridMultilevel"/>
     <w:tmpl w:val="6A0A5C06"/>
@@ -29135,7 +29543,7 @@
       </w:pPr>
     </w:lvl>
   </w:abstractNum>
-  <w:abstractNum w:abstractNumId="17" w15:restartNumberingAfterBreak="0">
+  <w:abstractNum w:abstractNumId="23" w15:restartNumberingAfterBreak="0">
     <w:nsid w:val="31EA1223"/>
     <w:multiLevelType w:val="hybridMultilevel"/>
     <w:tmpl w:val="C8782E66"/>
@@ -29221,7 +29629,7 @@
       </w:pPr>
     </w:lvl>
   </w:abstractNum>
-  <w:abstractNum w:abstractNumId="18" w15:restartNumberingAfterBreak="0">
+  <w:abstractNum w:abstractNumId="24" w15:restartNumberingAfterBreak="0">
     <w:nsid w:val="386541B6"/>
     <w:multiLevelType w:val="hybridMultilevel"/>
     <w:tmpl w:val="317247AE"/>
@@ -29307,7 +29715,7 @@
       </w:pPr>
     </w:lvl>
   </w:abstractNum>
-  <w:abstractNum w:abstractNumId="19" w15:restartNumberingAfterBreak="0">
+  <w:abstractNum w:abstractNumId="25" w15:restartNumberingAfterBreak="0">
     <w:nsid w:val="3BA13C72"/>
     <w:multiLevelType w:val="hybridMultilevel"/>
     <w:tmpl w:val="3FE21820"/>
@@ -29420,7 +29828,7 @@
       </w:rPr>
     </w:lvl>
   </w:abstractNum>
-  <w:abstractNum w:abstractNumId="20" w15:restartNumberingAfterBreak="0">
+  <w:abstractNum w:abstractNumId="26" w15:restartNumberingAfterBreak="0">
     <w:nsid w:val="3E3D5E80"/>
     <w:multiLevelType w:val="hybridMultilevel"/>
     <w:tmpl w:val="C0E6D102"/>
@@ -29506,7 +29914,7 @@
       </w:pPr>
     </w:lvl>
   </w:abstractNum>
-  <w:abstractNum w:abstractNumId="21" w15:restartNumberingAfterBreak="0">
+  <w:abstractNum w:abstractNumId="27" w15:restartNumberingAfterBreak="0">
     <w:nsid w:val="420E536C"/>
     <w:multiLevelType w:val="hybridMultilevel"/>
     <w:tmpl w:val="23B2E834"/>
@@ -29592,7 +30000,7 @@
       </w:pPr>
     </w:lvl>
   </w:abstractNum>
-  <w:abstractNum w:abstractNumId="22" w15:restartNumberingAfterBreak="0">
+  <w:abstractNum w:abstractNumId="28" w15:restartNumberingAfterBreak="0">
     <w:nsid w:val="43B0096F"/>
     <w:multiLevelType w:val="hybridMultilevel"/>
     <w:tmpl w:val="2F6C9EB8"/>
@@ -29678,7 +30086,179 @@
       </w:pPr>
     </w:lvl>
   </w:abstractNum>
-  <w:abstractNum w:abstractNumId="23" w15:restartNumberingAfterBreak="0">
+  <w:abstractNum w:abstractNumId="29" w15:restartNumberingAfterBreak="0">
+    <w:nsid w:val="462D67C5"/>
+    <w:multiLevelType w:val="hybridMultilevel"/>
+    <w:tmpl w:val="558AEC96"/>
+    <w:lvl w:ilvl="0" w:tplc="0416000F">
+      <w:start w:val="1"/>
+      <w:numFmt w:val="decimal"/>
+      <w:lvlText w:val="%1."/>
+      <w:lvlJc w:val="left"/>
+      <w:pPr>
+        <w:ind w:left="1440" w:hanging="360"/>
+      </w:pPr>
+    </w:lvl>
+    <w:lvl w:ilvl="1" w:tplc="04160019" w:tentative="1">
+      <w:start w:val="1"/>
+      <w:numFmt w:val="lowerLetter"/>
+      <w:lvlText w:val="%2."/>
+      <w:lvlJc w:val="left"/>
+      <w:pPr>
+        <w:ind w:left="2160" w:hanging="360"/>
+      </w:pPr>
+    </w:lvl>
+    <w:lvl w:ilvl="2" w:tplc="0416001B" w:tentative="1">
+      <w:start w:val="1"/>
+      <w:numFmt w:val="lowerRoman"/>
+      <w:lvlText w:val="%3."/>
+      <w:lvlJc w:val="right"/>
+      <w:pPr>
+        <w:ind w:left="2880" w:hanging="180"/>
+      </w:pPr>
+    </w:lvl>
+    <w:lvl w:ilvl="3" w:tplc="0416000F" w:tentative="1">
+      <w:start w:val="1"/>
+      <w:numFmt w:val="decimal"/>
+      <w:lvlText w:val="%4."/>
+      <w:lvlJc w:val="left"/>
+      <w:pPr>
+        <w:ind w:left="3600" w:hanging="360"/>
+      </w:pPr>
+    </w:lvl>
+    <w:lvl w:ilvl="4" w:tplc="04160019" w:tentative="1">
+      <w:start w:val="1"/>
+      <w:numFmt w:val="lowerLetter"/>
+      <w:lvlText w:val="%5."/>
+      <w:lvlJc w:val="left"/>
+      <w:pPr>
+        <w:ind w:left="4320" w:hanging="360"/>
+      </w:pPr>
+    </w:lvl>
+    <w:lvl w:ilvl="5" w:tplc="0416001B" w:tentative="1">
+      <w:start w:val="1"/>
+      <w:numFmt w:val="lowerRoman"/>
+      <w:lvlText w:val="%6."/>
+      <w:lvlJc w:val="right"/>
+      <w:pPr>
+        <w:ind w:left="5040" w:hanging="180"/>
+      </w:pPr>
+    </w:lvl>
+    <w:lvl w:ilvl="6" w:tplc="0416000F" w:tentative="1">
+      <w:start w:val="1"/>
+      <w:numFmt w:val="decimal"/>
+      <w:lvlText w:val="%7."/>
+      <w:lvlJc w:val="left"/>
+      <w:pPr>
+        <w:ind w:left="5760" w:hanging="360"/>
+      </w:pPr>
+    </w:lvl>
+    <w:lvl w:ilvl="7" w:tplc="04160019" w:tentative="1">
+      <w:start w:val="1"/>
+      <w:numFmt w:val="lowerLetter"/>
+      <w:lvlText w:val="%8."/>
+      <w:lvlJc w:val="left"/>
+      <w:pPr>
+        <w:ind w:left="6480" w:hanging="360"/>
+      </w:pPr>
+    </w:lvl>
+    <w:lvl w:ilvl="8" w:tplc="0416001B" w:tentative="1">
+      <w:start w:val="1"/>
+      <w:numFmt w:val="lowerRoman"/>
+      <w:lvlText w:val="%9."/>
+      <w:lvlJc w:val="right"/>
+      <w:pPr>
+        <w:ind w:left="7200" w:hanging="180"/>
+      </w:pPr>
+    </w:lvl>
+  </w:abstractNum>
+  <w:abstractNum w:abstractNumId="30" w15:restartNumberingAfterBreak="0">
+    <w:nsid w:val="4B2C1B7F"/>
+    <w:multiLevelType w:val="hybridMultilevel"/>
+    <w:tmpl w:val="FACAB872"/>
+    <w:lvl w:ilvl="0" w:tplc="0416000F">
+      <w:start w:val="1"/>
+      <w:numFmt w:val="decimal"/>
+      <w:lvlText w:val="%1."/>
+      <w:lvlJc w:val="left"/>
+      <w:pPr>
+        <w:ind w:left="1080" w:hanging="360"/>
+      </w:pPr>
+    </w:lvl>
+    <w:lvl w:ilvl="1" w:tplc="04160019" w:tentative="1">
+      <w:start w:val="1"/>
+      <w:numFmt w:val="lowerLetter"/>
+      <w:lvlText w:val="%2."/>
+      <w:lvlJc w:val="left"/>
+      <w:pPr>
+        <w:ind w:left="1800" w:hanging="360"/>
+      </w:pPr>
+    </w:lvl>
+    <w:lvl w:ilvl="2" w:tplc="0416001B" w:tentative="1">
+      <w:start w:val="1"/>
+      <w:numFmt w:val="lowerRoman"/>
+      <w:lvlText w:val="%3."/>
+      <w:lvlJc w:val="right"/>
+      <w:pPr>
+        <w:ind w:left="2520" w:hanging="180"/>
+      </w:pPr>
+    </w:lvl>
+    <w:lvl w:ilvl="3" w:tplc="0416000F" w:tentative="1">
+      <w:start w:val="1"/>
+      <w:numFmt w:val="decimal"/>
+      <w:lvlText w:val="%4."/>
+      <w:lvlJc w:val="left"/>
+      <w:pPr>
+        <w:ind w:left="3240" w:hanging="360"/>
+      </w:pPr>
+    </w:lvl>
+    <w:lvl w:ilvl="4" w:tplc="04160019" w:tentative="1">
+      <w:start w:val="1"/>
+      <w:numFmt w:val="lowerLetter"/>
+      <w:lvlText w:val="%5."/>
+      <w:lvlJc w:val="left"/>
+      <w:pPr>
+        <w:ind w:left="3960" w:hanging="360"/>
+      </w:pPr>
+    </w:lvl>
+    <w:lvl w:ilvl="5" w:tplc="0416001B" w:tentative="1">
+      <w:start w:val="1"/>
+      <w:numFmt w:val="lowerRoman"/>
+      <w:lvlText w:val="%6."/>
+      <w:lvlJc w:val="right"/>
+      <w:pPr>
+        <w:ind w:left="4680" w:hanging="180"/>
+      </w:pPr>
+    </w:lvl>
+    <w:lvl w:ilvl="6" w:tplc="0416000F" w:tentative="1">
+      <w:start w:val="1"/>
+      <w:numFmt w:val="decimal"/>
+      <w:lvlText w:val="%7."/>
+      <w:lvlJc w:val="left"/>
+      <w:pPr>
+        <w:ind w:left="5400" w:hanging="360"/>
+      </w:pPr>
+    </w:lvl>
+    <w:lvl w:ilvl="7" w:tplc="04160019" w:tentative="1">
+      <w:start w:val="1"/>
+      <w:numFmt w:val="lowerLetter"/>
+      <w:lvlText w:val="%8."/>
+      <w:lvlJc w:val="left"/>
+      <w:pPr>
+        <w:ind w:left="6120" w:hanging="360"/>
+      </w:pPr>
+    </w:lvl>
+    <w:lvl w:ilvl="8" w:tplc="0416001B" w:tentative="1">
+      <w:start w:val="1"/>
+      <w:numFmt w:val="lowerRoman"/>
+      <w:lvlText w:val="%9."/>
+      <w:lvlJc w:val="right"/>
+      <w:pPr>
+        <w:ind w:left="6840" w:hanging="180"/>
+      </w:pPr>
+    </w:lvl>
+  </w:abstractNum>
+  <w:abstractNum w:abstractNumId="31" w15:restartNumberingAfterBreak="0">
     <w:nsid w:val="4E817948"/>
     <w:multiLevelType w:val="hybridMultilevel"/>
     <w:tmpl w:val="0EA42BFE"/>
@@ -29764,7 +30344,7 @@
       </w:pPr>
     </w:lvl>
   </w:abstractNum>
-  <w:abstractNum w:abstractNumId="24" w15:restartNumberingAfterBreak="0">
+  <w:abstractNum w:abstractNumId="32" w15:restartNumberingAfterBreak="0">
     <w:nsid w:val="500805FB"/>
     <w:multiLevelType w:val="hybridMultilevel"/>
     <w:tmpl w:val="0A44221C"/>
@@ -29853,7 +30433,7 @@
       </w:pPr>
     </w:lvl>
   </w:abstractNum>
-  <w:abstractNum w:abstractNumId="25" w15:restartNumberingAfterBreak="0">
+  <w:abstractNum w:abstractNumId="33" w15:restartNumberingAfterBreak="0">
     <w:nsid w:val="526C4478"/>
     <w:multiLevelType w:val="hybridMultilevel"/>
     <w:tmpl w:val="30DE2B4A"/>
@@ -29942,7 +30522,7 @@
       </w:pPr>
     </w:lvl>
   </w:abstractNum>
-  <w:abstractNum w:abstractNumId="26" w15:restartNumberingAfterBreak="0">
+  <w:abstractNum w:abstractNumId="34" w15:restartNumberingAfterBreak="0">
     <w:nsid w:val="53762BB6"/>
     <w:multiLevelType w:val="hybridMultilevel"/>
     <w:tmpl w:val="2B84AB52"/>
@@ -30028,7 +30608,7 @@
       </w:pPr>
     </w:lvl>
   </w:abstractNum>
-  <w:abstractNum w:abstractNumId="27" w15:restartNumberingAfterBreak="0">
+  <w:abstractNum w:abstractNumId="35" w15:restartNumberingAfterBreak="0">
     <w:nsid w:val="53CF683C"/>
     <w:multiLevelType w:val="hybridMultilevel"/>
     <w:tmpl w:val="093CA9E4"/>
@@ -30114,7 +30694,7 @@
       </w:pPr>
     </w:lvl>
   </w:abstractNum>
-  <w:abstractNum w:abstractNumId="28" w15:restartNumberingAfterBreak="0">
+  <w:abstractNum w:abstractNumId="36" w15:restartNumberingAfterBreak="0">
     <w:nsid w:val="545B6100"/>
     <w:multiLevelType w:val="hybridMultilevel"/>
     <w:tmpl w:val="093CA9E4"/>
@@ -30200,7 +30780,7 @@
       </w:pPr>
     </w:lvl>
   </w:abstractNum>
-  <w:abstractNum w:abstractNumId="29" w15:restartNumberingAfterBreak="0">
+  <w:abstractNum w:abstractNumId="37" w15:restartNumberingAfterBreak="0">
     <w:nsid w:val="56D7458D"/>
     <w:multiLevelType w:val="hybridMultilevel"/>
     <w:tmpl w:val="E08AAEB8"/>
@@ -30286,7 +30866,7 @@
       </w:pPr>
     </w:lvl>
   </w:abstractNum>
-  <w:abstractNum w:abstractNumId="30" w15:restartNumberingAfterBreak="0">
+  <w:abstractNum w:abstractNumId="38" w15:restartNumberingAfterBreak="0">
     <w:nsid w:val="58EC2480"/>
     <w:multiLevelType w:val="hybridMultilevel"/>
     <w:tmpl w:val="FCFE5324"/>
@@ -30372,7 +30952,7 @@
       </w:pPr>
     </w:lvl>
   </w:abstractNum>
-  <w:abstractNum w:abstractNumId="31" w15:restartNumberingAfterBreak="0">
+  <w:abstractNum w:abstractNumId="39" w15:restartNumberingAfterBreak="0">
     <w:nsid w:val="631204FA"/>
     <w:multiLevelType w:val="hybridMultilevel"/>
     <w:tmpl w:val="16AE5D40"/>
@@ -30458,7 +31038,7 @@
       </w:pPr>
     </w:lvl>
   </w:abstractNum>
-  <w:abstractNum w:abstractNumId="32" w15:restartNumberingAfterBreak="0">
+  <w:abstractNum w:abstractNumId="40" w15:restartNumberingAfterBreak="0">
     <w:nsid w:val="673B225C"/>
     <w:multiLevelType w:val="hybridMultilevel"/>
     <w:tmpl w:val="AE603B8E"/>
@@ -30544,7 +31124,7 @@
       </w:pPr>
     </w:lvl>
   </w:abstractNum>
-  <w:abstractNum w:abstractNumId="33" w15:restartNumberingAfterBreak="0">
+  <w:abstractNum w:abstractNumId="41" w15:restartNumberingAfterBreak="0">
     <w:nsid w:val="6F1C5560"/>
     <w:multiLevelType w:val="hybridMultilevel"/>
     <w:tmpl w:val="A9CEE1B4"/>
@@ -30630,7 +31210,93 @@
       </w:pPr>
     </w:lvl>
   </w:abstractNum>
-  <w:abstractNum w:abstractNumId="34" w15:restartNumberingAfterBreak="0">
+  <w:abstractNum w:abstractNumId="42" w15:restartNumberingAfterBreak="0">
+    <w:nsid w:val="6F530717"/>
+    <w:multiLevelType w:val="hybridMultilevel"/>
+    <w:tmpl w:val="7E7CEB6A"/>
+    <w:lvl w:ilvl="0" w:tplc="0416000F">
+      <w:start w:val="1"/>
+      <w:numFmt w:val="decimal"/>
+      <w:lvlText w:val="%1."/>
+      <w:lvlJc w:val="left"/>
+      <w:pPr>
+        <w:ind w:left="1440" w:hanging="360"/>
+      </w:pPr>
+    </w:lvl>
+    <w:lvl w:ilvl="1" w:tplc="04160019" w:tentative="1">
+      <w:start w:val="1"/>
+      <w:numFmt w:val="lowerLetter"/>
+      <w:lvlText w:val="%2."/>
+      <w:lvlJc w:val="left"/>
+      <w:pPr>
+        <w:ind w:left="2160" w:hanging="360"/>
+      </w:pPr>
+    </w:lvl>
+    <w:lvl w:ilvl="2" w:tplc="0416001B" w:tentative="1">
+      <w:start w:val="1"/>
+      <w:numFmt w:val="lowerRoman"/>
+      <w:lvlText w:val="%3."/>
+      <w:lvlJc w:val="right"/>
+      <w:pPr>
+        <w:ind w:left="2880" w:hanging="180"/>
+      </w:pPr>
+    </w:lvl>
+    <w:lvl w:ilvl="3" w:tplc="0416000F" w:tentative="1">
+      <w:start w:val="1"/>
+      <w:numFmt w:val="decimal"/>
+      <w:lvlText w:val="%4."/>
+      <w:lvlJc w:val="left"/>
+      <w:pPr>
+        <w:ind w:left="3600" w:hanging="360"/>
+      </w:pPr>
+    </w:lvl>
+    <w:lvl w:ilvl="4" w:tplc="04160019" w:tentative="1">
+      <w:start w:val="1"/>
+      <w:numFmt w:val="lowerLetter"/>
+      <w:lvlText w:val="%5."/>
+      <w:lvlJc w:val="left"/>
+      <w:pPr>
+        <w:ind w:left="4320" w:hanging="360"/>
+      </w:pPr>
+    </w:lvl>
+    <w:lvl w:ilvl="5" w:tplc="0416001B" w:tentative="1">
+      <w:start w:val="1"/>
+      <w:numFmt w:val="lowerRoman"/>
+      <w:lvlText w:val="%6."/>
+      <w:lvlJc w:val="right"/>
+      <w:pPr>
+        <w:ind w:left="5040" w:hanging="180"/>
+      </w:pPr>
+    </w:lvl>
+    <w:lvl w:ilvl="6" w:tplc="0416000F" w:tentative="1">
+      <w:start w:val="1"/>
+      <w:numFmt w:val="decimal"/>
+      <w:lvlText w:val="%7."/>
+      <w:lvlJc w:val="left"/>
+      <w:pPr>
+        <w:ind w:left="5760" w:hanging="360"/>
+      </w:pPr>
+    </w:lvl>
+    <w:lvl w:ilvl="7" w:tplc="04160019" w:tentative="1">
+      <w:start w:val="1"/>
+      <w:numFmt w:val="lowerLetter"/>
+      <w:lvlText w:val="%8."/>
+      <w:lvlJc w:val="left"/>
+      <w:pPr>
+        <w:ind w:left="6480" w:hanging="360"/>
+      </w:pPr>
+    </w:lvl>
+    <w:lvl w:ilvl="8" w:tplc="0416001B" w:tentative="1">
+      <w:start w:val="1"/>
+      <w:numFmt w:val="lowerRoman"/>
+      <w:lvlText w:val="%9."/>
+      <w:lvlJc w:val="right"/>
+      <w:pPr>
+        <w:ind w:left="7200" w:hanging="180"/>
+      </w:pPr>
+    </w:lvl>
+  </w:abstractNum>
+  <w:abstractNum w:abstractNumId="43" w15:restartNumberingAfterBreak="0">
     <w:nsid w:val="6F851D84"/>
     <w:multiLevelType w:val="hybridMultilevel"/>
     <w:tmpl w:val="C0E6D102"/>
@@ -30716,7 +31382,179 @@
       </w:pPr>
     </w:lvl>
   </w:abstractNum>
-  <w:abstractNum w:abstractNumId="35" w15:restartNumberingAfterBreak="0">
+  <w:abstractNum w:abstractNumId="44" w15:restartNumberingAfterBreak="0">
+    <w:nsid w:val="7B28095A"/>
+    <w:multiLevelType w:val="hybridMultilevel"/>
+    <w:tmpl w:val="492EF5B8"/>
+    <w:lvl w:ilvl="0" w:tplc="0416000F">
+      <w:start w:val="1"/>
+      <w:numFmt w:val="decimal"/>
+      <w:lvlText w:val="%1."/>
+      <w:lvlJc w:val="left"/>
+      <w:pPr>
+        <w:ind w:left="1440" w:hanging="360"/>
+      </w:pPr>
+    </w:lvl>
+    <w:lvl w:ilvl="1" w:tplc="04160019" w:tentative="1">
+      <w:start w:val="1"/>
+      <w:numFmt w:val="lowerLetter"/>
+      <w:lvlText w:val="%2."/>
+      <w:lvlJc w:val="left"/>
+      <w:pPr>
+        <w:ind w:left="2160" w:hanging="360"/>
+      </w:pPr>
+    </w:lvl>
+    <w:lvl w:ilvl="2" w:tplc="0416001B" w:tentative="1">
+      <w:start w:val="1"/>
+      <w:numFmt w:val="lowerRoman"/>
+      <w:lvlText w:val="%3."/>
+      <w:lvlJc w:val="right"/>
+      <w:pPr>
+        <w:ind w:left="2880" w:hanging="180"/>
+      </w:pPr>
+    </w:lvl>
+    <w:lvl w:ilvl="3" w:tplc="0416000F" w:tentative="1">
+      <w:start w:val="1"/>
+      <w:numFmt w:val="decimal"/>
+      <w:lvlText w:val="%4."/>
+      <w:lvlJc w:val="left"/>
+      <w:pPr>
+        <w:ind w:left="3600" w:hanging="360"/>
+      </w:pPr>
+    </w:lvl>
+    <w:lvl w:ilvl="4" w:tplc="04160019" w:tentative="1">
+      <w:start w:val="1"/>
+      <w:numFmt w:val="lowerLetter"/>
+      <w:lvlText w:val="%5."/>
+      <w:lvlJc w:val="left"/>
+      <w:pPr>
+        <w:ind w:left="4320" w:hanging="360"/>
+      </w:pPr>
+    </w:lvl>
+    <w:lvl w:ilvl="5" w:tplc="0416001B" w:tentative="1">
+      <w:start w:val="1"/>
+      <w:numFmt w:val="lowerRoman"/>
+      <w:lvlText w:val="%6."/>
+      <w:lvlJc w:val="right"/>
+      <w:pPr>
+        <w:ind w:left="5040" w:hanging="180"/>
+      </w:pPr>
+    </w:lvl>
+    <w:lvl w:ilvl="6" w:tplc="0416000F" w:tentative="1">
+      <w:start w:val="1"/>
+      <w:numFmt w:val="decimal"/>
+      <w:lvlText w:val="%7."/>
+      <w:lvlJc w:val="left"/>
+      <w:pPr>
+        <w:ind w:left="5760" w:hanging="360"/>
+      </w:pPr>
+    </w:lvl>
+    <w:lvl w:ilvl="7" w:tplc="04160019" w:tentative="1">
+      <w:start w:val="1"/>
+      <w:numFmt w:val="lowerLetter"/>
+      <w:lvlText w:val="%8."/>
+      <w:lvlJc w:val="left"/>
+      <w:pPr>
+        <w:ind w:left="6480" w:hanging="360"/>
+      </w:pPr>
+    </w:lvl>
+    <w:lvl w:ilvl="8" w:tplc="0416001B" w:tentative="1">
+      <w:start w:val="1"/>
+      <w:numFmt w:val="lowerRoman"/>
+      <w:lvlText w:val="%9."/>
+      <w:lvlJc w:val="right"/>
+      <w:pPr>
+        <w:ind w:left="7200" w:hanging="180"/>
+      </w:pPr>
+    </w:lvl>
+  </w:abstractNum>
+  <w:abstractNum w:abstractNumId="45" w15:restartNumberingAfterBreak="0">
+    <w:nsid w:val="7F88645D"/>
+    <w:multiLevelType w:val="hybridMultilevel"/>
+    <w:tmpl w:val="CFE08248"/>
+    <w:lvl w:ilvl="0" w:tplc="0416000F">
+      <w:start w:val="1"/>
+      <w:numFmt w:val="decimal"/>
+      <w:lvlText w:val="%1."/>
+      <w:lvlJc w:val="left"/>
+      <w:pPr>
+        <w:ind w:left="1440" w:hanging="360"/>
+      </w:pPr>
+    </w:lvl>
+    <w:lvl w:ilvl="1" w:tplc="04160019" w:tentative="1">
+      <w:start w:val="1"/>
+      <w:numFmt w:val="lowerLetter"/>
+      <w:lvlText w:val="%2."/>
+      <w:lvlJc w:val="left"/>
+      <w:pPr>
+        <w:ind w:left="2160" w:hanging="360"/>
+      </w:pPr>
+    </w:lvl>
+    <w:lvl w:ilvl="2" w:tplc="0416001B" w:tentative="1">
+      <w:start w:val="1"/>
+      <w:numFmt w:val="lowerRoman"/>
+      <w:lvlText w:val="%3."/>
+      <w:lvlJc w:val="right"/>
+      <w:pPr>
+        <w:ind w:left="2880" w:hanging="180"/>
+      </w:pPr>
+    </w:lvl>
+    <w:lvl w:ilvl="3" w:tplc="0416000F" w:tentative="1">
+      <w:start w:val="1"/>
+      <w:numFmt w:val="decimal"/>
+      <w:lvlText w:val="%4."/>
+      <w:lvlJc w:val="left"/>
+      <w:pPr>
+        <w:ind w:left="3600" w:hanging="360"/>
+      </w:pPr>
+    </w:lvl>
+    <w:lvl w:ilvl="4" w:tplc="04160019" w:tentative="1">
+      <w:start w:val="1"/>
+      <w:numFmt w:val="lowerLetter"/>
+      <w:lvlText w:val="%5."/>
+      <w:lvlJc w:val="left"/>
+      <w:pPr>
+        <w:ind w:left="4320" w:hanging="360"/>
+      </w:pPr>
+    </w:lvl>
+    <w:lvl w:ilvl="5" w:tplc="0416001B" w:tentative="1">
+      <w:start w:val="1"/>
+      <w:numFmt w:val="lowerRoman"/>
+      <w:lvlText w:val="%6."/>
+      <w:lvlJc w:val="right"/>
+      <w:pPr>
+        <w:ind w:left="5040" w:hanging="180"/>
+      </w:pPr>
+    </w:lvl>
+    <w:lvl w:ilvl="6" w:tplc="0416000F" w:tentative="1">
+      <w:start w:val="1"/>
+      <w:numFmt w:val="decimal"/>
+      <w:lvlText w:val="%7."/>
+      <w:lvlJc w:val="left"/>
+      <w:pPr>
+        <w:ind w:left="5760" w:hanging="360"/>
+      </w:pPr>
+    </w:lvl>
+    <w:lvl w:ilvl="7" w:tplc="04160019" w:tentative="1">
+      <w:start w:val="1"/>
+      <w:numFmt w:val="lowerLetter"/>
+      <w:lvlText w:val="%8."/>
+      <w:lvlJc w:val="left"/>
+      <w:pPr>
+        <w:ind w:left="6480" w:hanging="360"/>
+      </w:pPr>
+    </w:lvl>
+    <w:lvl w:ilvl="8" w:tplc="0416001B" w:tentative="1">
+      <w:start w:val="1"/>
+      <w:numFmt w:val="lowerRoman"/>
+      <w:lvlText w:val="%9."/>
+      <w:lvlJc w:val="right"/>
+      <w:pPr>
+        <w:ind w:left="7200" w:hanging="180"/>
+      </w:pPr>
+    </w:lvl>
+  </w:abstractNum>
+  <w:abstractNum w:abstractNumId="46" w15:restartNumberingAfterBreak="0">
     <w:nsid w:val="7FA81920"/>
     <w:multiLevelType w:val="hybridMultilevel"/>
     <w:tmpl w:val="A9CEE1B4"/>
@@ -30802,119 +31640,241 @@
       </w:pPr>
     </w:lvl>
   </w:abstractNum>
+  <w:abstractNum w:abstractNumId="47" w15:restartNumberingAfterBreak="0">
+    <w:nsid w:val="7FFE139A"/>
+    <w:multiLevelType w:val="hybridMultilevel"/>
+    <w:tmpl w:val="45EA8850"/>
+    <w:lvl w:ilvl="0" w:tplc="0416000F">
+      <w:start w:val="1"/>
+      <w:numFmt w:val="decimal"/>
+      <w:lvlText w:val="%1."/>
+      <w:lvlJc w:val="left"/>
+      <w:pPr>
+        <w:ind w:left="1080" w:hanging="360"/>
+      </w:pPr>
+    </w:lvl>
+    <w:lvl w:ilvl="1" w:tplc="04160019" w:tentative="1">
+      <w:start w:val="1"/>
+      <w:numFmt w:val="lowerLetter"/>
+      <w:lvlText w:val="%2."/>
+      <w:lvlJc w:val="left"/>
+      <w:pPr>
+        <w:ind w:left="1800" w:hanging="360"/>
+      </w:pPr>
+    </w:lvl>
+    <w:lvl w:ilvl="2" w:tplc="0416001B" w:tentative="1">
+      <w:start w:val="1"/>
+      <w:numFmt w:val="lowerRoman"/>
+      <w:lvlText w:val="%3."/>
+      <w:lvlJc w:val="right"/>
+      <w:pPr>
+        <w:ind w:left="2520" w:hanging="180"/>
+      </w:pPr>
+    </w:lvl>
+    <w:lvl w:ilvl="3" w:tplc="0416000F" w:tentative="1">
+      <w:start w:val="1"/>
+      <w:numFmt w:val="decimal"/>
+      <w:lvlText w:val="%4."/>
+      <w:lvlJc w:val="left"/>
+      <w:pPr>
+        <w:ind w:left="3240" w:hanging="360"/>
+      </w:pPr>
+    </w:lvl>
+    <w:lvl w:ilvl="4" w:tplc="04160019" w:tentative="1">
+      <w:start w:val="1"/>
+      <w:numFmt w:val="lowerLetter"/>
+      <w:lvlText w:val="%5."/>
+      <w:lvlJc w:val="left"/>
+      <w:pPr>
+        <w:ind w:left="3960" w:hanging="360"/>
+      </w:pPr>
+    </w:lvl>
+    <w:lvl w:ilvl="5" w:tplc="0416001B" w:tentative="1">
+      <w:start w:val="1"/>
+      <w:numFmt w:val="lowerRoman"/>
+      <w:lvlText w:val="%6."/>
+      <w:lvlJc w:val="right"/>
+      <w:pPr>
+        <w:ind w:left="4680" w:hanging="180"/>
+      </w:pPr>
+    </w:lvl>
+    <w:lvl w:ilvl="6" w:tplc="0416000F" w:tentative="1">
+      <w:start w:val="1"/>
+      <w:numFmt w:val="decimal"/>
+      <w:lvlText w:val="%7."/>
+      <w:lvlJc w:val="left"/>
+      <w:pPr>
+        <w:ind w:left="5400" w:hanging="360"/>
+      </w:pPr>
+    </w:lvl>
+    <w:lvl w:ilvl="7" w:tplc="04160019" w:tentative="1">
+      <w:start w:val="1"/>
+      <w:numFmt w:val="lowerLetter"/>
+      <w:lvlText w:val="%8."/>
+      <w:lvlJc w:val="left"/>
+      <w:pPr>
+        <w:ind w:left="6120" w:hanging="360"/>
+      </w:pPr>
+    </w:lvl>
+    <w:lvl w:ilvl="8" w:tplc="0416001B" w:tentative="1">
+      <w:start w:val="1"/>
+      <w:numFmt w:val="lowerRoman"/>
+      <w:lvlText w:val="%9."/>
+      <w:lvlJc w:val="right"/>
+      <w:pPr>
+        <w:ind w:left="6840" w:hanging="180"/>
+      </w:pPr>
+    </w:lvl>
+  </w:abstractNum>
   <w:num w:numId="1">
+    <w:abstractNumId w:val="18"/>
+  </w:num>
+  <w:num w:numId="2">
+    <w:abstractNumId w:val="33"/>
+  </w:num>
+  <w:num w:numId="3">
+    <w:abstractNumId w:val="8"/>
+  </w:num>
+  <w:num w:numId="4">
+    <w:abstractNumId w:val="32"/>
+  </w:num>
+  <w:num w:numId="5">
+    <w:abstractNumId w:val="13"/>
+  </w:num>
+  <w:num w:numId="6">
+    <w:abstractNumId w:val="25"/>
+  </w:num>
+  <w:num w:numId="7">
+    <w:abstractNumId w:val="27"/>
+  </w:num>
+  <w:num w:numId="8">
+    <w:abstractNumId w:val="23"/>
+  </w:num>
+  <w:num w:numId="9">
+    <w:abstractNumId w:val="3"/>
+  </w:num>
+  <w:num w:numId="10">
+    <w:abstractNumId w:val="15"/>
+  </w:num>
+  <w:num w:numId="11">
+    <w:abstractNumId w:val="37"/>
+  </w:num>
+  <w:num w:numId="12">
+    <w:abstractNumId w:val="43"/>
+  </w:num>
+  <w:num w:numId="13">
+    <w:abstractNumId w:val="10"/>
+  </w:num>
+  <w:num w:numId="14">
+    <w:abstractNumId w:val="16"/>
+  </w:num>
+  <w:num w:numId="15">
+    <w:abstractNumId w:val="2"/>
+  </w:num>
+  <w:num w:numId="16">
+    <w:abstractNumId w:val="39"/>
+  </w:num>
+  <w:num w:numId="17">
     <w:abstractNumId w:val="14"/>
   </w:num>
-  <w:num w:numId="2">
-    <w:abstractNumId w:val="25"/>
+  <w:num w:numId="18">
+    <w:abstractNumId w:val="36"/>
   </w:num>
-  <w:num w:numId="3">
+  <w:num w:numId="19">
+    <w:abstractNumId w:val="35"/>
+  </w:num>
+  <w:num w:numId="20">
+    <w:abstractNumId w:val="28"/>
+  </w:num>
+  <w:num w:numId="21">
+    <w:abstractNumId w:val="46"/>
+  </w:num>
+  <w:num w:numId="22">
+    <w:abstractNumId w:val="1"/>
+  </w:num>
+  <w:num w:numId="23">
+    <w:abstractNumId w:val="41"/>
+  </w:num>
+  <w:num w:numId="24">
+    <w:abstractNumId w:val="4"/>
+  </w:num>
+  <w:num w:numId="25">
+    <w:abstractNumId w:val="19"/>
+  </w:num>
+  <w:num w:numId="26">
+    <w:abstractNumId w:val="40"/>
+  </w:num>
+  <w:num w:numId="27">
+    <w:abstractNumId w:val="38"/>
+  </w:num>
+  <w:num w:numId="28">
+    <w:abstractNumId w:val="31"/>
+  </w:num>
+  <w:num w:numId="29">
+    <w:abstractNumId w:val="7"/>
+  </w:num>
+  <w:num w:numId="30">
+    <w:abstractNumId w:val="9"/>
+  </w:num>
+  <w:num w:numId="31">
+    <w:abstractNumId w:val="26"/>
+  </w:num>
+  <w:num w:numId="32">
+    <w:abstractNumId w:val="34"/>
+  </w:num>
+  <w:num w:numId="33">
+    <w:abstractNumId w:val="22"/>
+  </w:num>
+  <w:num w:numId="34">
+    <w:abstractNumId w:val="17"/>
+  </w:num>
+  <w:num w:numId="35">
+    <w:abstractNumId w:val="5"/>
+  </w:num>
+  <w:num w:numId="36">
+    <w:abstractNumId w:val="24"/>
+  </w:num>
+  <w:num w:numId="37">
+    <w:abstractNumId w:val="12"/>
+  </w:num>
+  <w:num w:numId="38">
+    <w:abstractNumId w:val="20"/>
+  </w:num>
+  <w:num w:numId="39">
+    <w:abstractNumId w:val="47"/>
+  </w:num>
+  <w:num w:numId="40">
     <w:abstractNumId w:val="6"/>
   </w:num>
-  <w:num w:numId="4">
-    <w:abstractNumId w:val="24"/>
+  <w:num w:numId="41">
+    <w:abstractNumId w:val="30"/>
   </w:num>
-  <w:num w:numId="5">
-    <w:abstractNumId w:val="9"/>
-  </w:num>
-  <w:num w:numId="6">
-    <w:abstractNumId w:val="19"/>
-  </w:num>
-  <w:num w:numId="7">
+  <w:num w:numId="42">
     <w:abstractNumId w:val="21"/>
   </w:num>
-  <w:num w:numId="8">
-    <w:abstractNumId w:val="17"/>
+  <w:num w:numId="43">
+    <w:abstractNumId w:val="42"/>
   </w:num>
-  <w:num w:numId="9">
-    <w:abstractNumId w:val="2"/>
+  <w:num w:numId="44">
+    <w:abstractNumId w:val="44"/>
   </w:num>
-  <w:num w:numId="10">
+  <w:num w:numId="45">
+    <w:abstractNumId w:val="29"/>
+  </w:num>
+  <w:num w:numId="46">
     <w:abstractNumId w:val="11"/>
   </w:num>
-  <w:num w:numId="11">
-    <w:abstractNumId w:val="29"/>
+  <w:num w:numId="47">
+    <w:abstractNumId w:val="45"/>
   </w:num>
-  <w:num w:numId="12">
-    <w:abstractNumId w:val="34"/>
-  </w:num>
-  <w:num w:numId="13">
-    <w:abstractNumId w:val="8"/>
-  </w:num>
-  <w:num w:numId="14">
-    <w:abstractNumId w:val="12"/>
-  </w:num>
-  <w:num w:numId="15">
-    <w:abstractNumId w:val="1"/>
-  </w:num>
-  <w:num w:numId="16">
-    <w:abstractNumId w:val="31"/>
-  </w:num>
-  <w:num w:numId="17">
-    <w:abstractNumId w:val="10"/>
-  </w:num>
-  <w:num w:numId="18">
-    <w:abstractNumId w:val="28"/>
-  </w:num>
-  <w:num w:numId="19">
-    <w:abstractNumId w:val="27"/>
-  </w:num>
-  <w:num w:numId="20">
-    <w:abstractNumId w:val="22"/>
-  </w:num>
-  <w:num w:numId="21">
-    <w:abstractNumId w:val="35"/>
-  </w:num>
-  <w:num w:numId="22">
+  <w:num w:numId="48">
     <w:abstractNumId w:val="0"/>
-  </w:num>
-  <w:num w:numId="23">
-    <w:abstractNumId w:val="33"/>
-  </w:num>
-  <w:num w:numId="24">
-    <w:abstractNumId w:val="3"/>
-  </w:num>
-  <w:num w:numId="25">
-    <w:abstractNumId w:val="15"/>
-  </w:num>
-  <w:num w:numId="26">
-    <w:abstractNumId w:val="32"/>
-  </w:num>
-  <w:num w:numId="27">
-    <w:abstractNumId w:val="30"/>
-  </w:num>
-  <w:num w:numId="28">
-    <w:abstractNumId w:val="23"/>
-  </w:num>
-  <w:num w:numId="29">
-    <w:abstractNumId w:val="5"/>
-  </w:num>
-  <w:num w:numId="30">
-    <w:abstractNumId w:val="7"/>
-  </w:num>
-  <w:num w:numId="31">
-    <w:abstractNumId w:val="20"/>
-  </w:num>
-  <w:num w:numId="32">
-    <w:abstractNumId w:val="26"/>
-  </w:num>
-  <w:num w:numId="33">
-    <w:abstractNumId w:val="16"/>
-  </w:num>
-  <w:num w:numId="34">
-    <w:abstractNumId w:val="13"/>
-  </w:num>
-  <w:num w:numId="35">
-    <w:abstractNumId w:val="4"/>
-  </w:num>
-  <w:num w:numId="36">
-    <w:abstractNumId w:val="18"/>
   </w:num>
 </w:numbering>
 </file>
 
 <file path=word/styles.xml><?xml version="1.0" encoding="utf-8"?>
-<w:styles xmlns:mc="http://schemas.openxmlformats.org/markup-compatibility/2006" xmlns:r="http://schemas.openxmlformats.org/officeDocument/2006/relationships" xmlns:w="http://schemas.openxmlformats.org/wordprocessingml/2006/main" xmlns:w14="http://schemas.microsoft.com/office/word/2010/wordml" xmlns:w15="http://schemas.microsoft.com/office/word/2012/wordml" xmlns:w16cex="http://schemas.microsoft.com/office/word/2018/wordml/cex" xmlns:w16cid="http://schemas.microsoft.com/office/word/2016/wordml/cid" xmlns:w16="http://schemas.microsoft.com/office/word/2018/wordml" xmlns:w16se="http://schemas.microsoft.com/office/word/2015/wordml/symex" mc:Ignorable="w14 w15 w16se w16cid w16 w16cex">
+<w:styles xmlns:mc="http://schemas.openxmlformats.org/markup-compatibility/2006" xmlns:r="http://schemas.openxmlformats.org/officeDocument/2006/relationships" xmlns:w="http://schemas.openxmlformats.org/wordprocessingml/2006/main" xmlns:w14="http://schemas.microsoft.com/office/word/2010/wordml" xmlns:w15="http://schemas.microsoft.com/office/word/2012/wordml" xmlns:w16cid="http://schemas.microsoft.com/office/word/2016/wordml/cid" xmlns:w16se="http://schemas.microsoft.com/office/word/2015/wordml/symex" mc:Ignorable="w14 w15 w16se w16cid">
   <w:docDefaults>
     <w:rPrDefault>
       <w:rPr>

</xml_diff>

<commit_message>
Atualização do diagrama de caso de uso
</commit_message>
<xml_diff>
--- a/05-CASOS-DE-USO.docx
+++ b/05-CASOS-DE-USO.docx
@@ -2068,15 +2068,14 @@
       <w:r>
         <w:rPr>
           <w:rFonts w:ascii="Times New Roman" w:hAnsi="Times New Roman" w:cs="Times New Roman"/>
-          <w:noProof/>
           <w:sz w:val="24"/>
           <w:szCs w:val="24"/>
         </w:rPr>
         <w:drawing>
-          <wp:inline distT="0" distB="0" distL="0" distR="0" wp14:anchorId="398EC417" wp14:editId="5530383E">
-            <wp:extent cx="5400040" cy="4715510"/>
-            <wp:effectExtent l="0" t="0" r="0" b="8890"/>
-            <wp:docPr id="6" name="Picture 6"/>
+          <wp:inline distT="0" distB="0" distL="0" distR="0" wp14:anchorId="3167DD14" wp14:editId="22F8F4F3">
+            <wp:extent cx="5400040" cy="4728210"/>
+            <wp:effectExtent l="0" t="0" r="0" b="0"/>
+            <wp:docPr id="5" name="Picture 5"/>
             <wp:cNvGraphicFramePr>
               <a:graphicFrameLocks xmlns:a="http://schemas.openxmlformats.org/drawingml/2006/main" noChangeAspect="1"/>
             </wp:cNvGraphicFramePr>
@@ -2096,7 +2095,7 @@
                   <pic:spPr>
                     <a:xfrm>
                       <a:off x="0" y="0"/>
-                      <a:ext cx="5400040" cy="4715510"/>
+                      <a:ext cx="5400040" cy="4728210"/>
                     </a:xfrm>
                     <a:prstGeom prst="rect">
                       <a:avLst/>
@@ -4425,14 +4424,7 @@
           <w:szCs w:val="24"/>
         </w:rPr>
         <w:lastRenderedPageBreak/>
-        <w:t xml:space="preserve">DIAGRAMA DE SEQUENCIA </w:t>
-      </w:r>
-      <w:r>
-        <w:rPr>
-          <w:sz w:val="24"/>
-          <w:szCs w:val="24"/>
-        </w:rPr>
-        <w:t>EDI</w:t>
+        <w:t>DIAGRAMA DE SEQUENCIA EDI</w:t>
       </w:r>
       <w:r>
         <w:rPr>
@@ -5680,6 +5672,7 @@
       <w:r>
         <w:rPr>
           <w:rFonts w:ascii="Times New Roman" w:hAnsi="Times New Roman" w:cs="Times New Roman"/>
+          <w:noProof/>
           <w:sz w:val="24"/>
           <w:szCs w:val="24"/>
         </w:rPr>
@@ -6864,14 +6857,7 @@
           <w:sz w:val="24"/>
           <w:szCs w:val="24"/>
         </w:rPr>
-        <w:t xml:space="preserve"> </w:t>
-      </w:r>
-      <w:r>
-        <w:rPr>
-          <w:sz w:val="24"/>
-          <w:szCs w:val="24"/>
-        </w:rPr>
-        <w:t>PESQUISAR UM</w:t>
+        <w:t xml:space="preserve"> PESQUISAR UM</w:t>
       </w:r>
       <w:r>
         <w:rPr>
@@ -6894,6 +6880,7 @@
       <w:r>
         <w:rPr>
           <w:rFonts w:ascii="Times New Roman" w:hAnsi="Times New Roman" w:cs="Times New Roman"/>
+          <w:noProof/>
           <w:sz w:val="24"/>
           <w:szCs w:val="24"/>
         </w:rPr>

</xml_diff>

<commit_message>
Atualização diagrama de caso de uso
</commit_message>
<xml_diff>
--- a/05-CASOS-DE-USO.docx
+++ b/05-CASOS-DE-USO.docx
@@ -2072,10 +2072,10 @@
           <w:szCs w:val="24"/>
         </w:rPr>
         <w:drawing>
-          <wp:inline distT="0" distB="0" distL="0" distR="0" wp14:anchorId="3167DD14" wp14:editId="22F8F4F3">
+          <wp:inline distT="0" distB="0" distL="0" distR="0" wp14:anchorId="4A9AB709" wp14:editId="2CDBE693">
             <wp:extent cx="5400040" cy="4728210"/>
             <wp:effectExtent l="0" t="0" r="0" b="0"/>
-            <wp:docPr id="5" name="Picture 5"/>
+            <wp:docPr id="6" name="Picture 6"/>
             <wp:cNvGraphicFramePr>
               <a:graphicFrameLocks xmlns:a="http://schemas.openxmlformats.org/drawingml/2006/main" noChangeAspect="1"/>
             </wp:cNvGraphicFramePr>

</xml_diff>